<commit_message>
I have added my work
I have added my work in the thesis.
</commit_message>
<xml_diff>
--- a/Doc/TVCS Thesis.docx
+++ b/Doc/TVCS Thesis.docx
@@ -1,6 +1,6 @@
 
 <file path=word/document.xml><?xml version="1.0" encoding="utf-8"?>
-<w:document xmlns:wpc="http://schemas.microsoft.com/office/word/2010/wordprocessingCanvas" xmlns:cx="http://schemas.microsoft.com/office/drawing/2014/chartex" xmlns:cx1="http://schemas.microsoft.com/office/drawing/2015/9/8/chartex" xmlns:cx2="http://schemas.microsoft.com/office/drawing/2015/10/21/chartex" xmlns:cx3="http://schemas.microsoft.com/office/drawing/2016/5/9/chartex" xmlns:cx4="http://schemas.microsoft.com/office/drawing/2016/5/10/chartex" xmlns:cx5="http://schemas.microsoft.com/office/drawing/2016/5/11/chartex" xmlns:cx6="http://schemas.microsoft.com/office/drawing/2016/5/12/chartex" xmlns:cx7="http://schemas.microsoft.com/office/drawing/2016/5/13/chartex" xmlns:cx8="http://schemas.microsoft.com/office/drawing/2016/5/14/chartex" xmlns:mc="http://schemas.openxmlformats.org/markup-compatibility/2006" xmlns:aink="http://schemas.microsoft.com/office/drawing/2016/ink" xmlns:am3d="http://schemas.microsoft.com/office/drawing/2017/model3d" xmlns:o="urn:schemas-microsoft-com:office:office" xmlns:r="http://schemas.openxmlformats.org/officeDocument/2006/relationships" xmlns:m="http://schemas.openxmlformats.org/officeDocument/2006/math" xmlns:v="urn:schemas-microsoft-com:vml" xmlns:wp14="http://schemas.microsoft.com/office/word/2010/wordprocessingDrawing" xmlns:wp="http://schemas.openxmlformats.org/drawingml/2006/wordprocessingDrawing" xmlns:w10="urn:schemas-microsoft-com:office:word" xmlns:w="http://schemas.openxmlformats.org/wordprocessingml/2006/main" xmlns:w14="http://schemas.microsoft.com/office/word/2010/wordml" xmlns:w15="http://schemas.microsoft.com/office/word/2012/wordml" xmlns:w16cex="http://schemas.microsoft.com/office/word/2018/wordml/cex" xmlns:w16cid="http://schemas.microsoft.com/office/word/2016/wordml/cid" xmlns:w16="http://schemas.microsoft.com/office/word/2018/wordml" xmlns:w16sdtdh="http://schemas.microsoft.com/office/word/2020/wordml/sdtdatahash" xmlns:w16se="http://schemas.microsoft.com/office/word/2015/wordml/symex" xmlns:wpg="http://schemas.microsoft.com/office/word/2010/wordprocessingGroup" xmlns:wpi="http://schemas.microsoft.com/office/word/2010/wordprocessingInk" xmlns:wne="http://schemas.microsoft.com/office/word/2006/wordml" xmlns:wps="http://schemas.microsoft.com/office/word/2010/wordprocessingShape" mc:Ignorable="w14 w15 w16se w16cid w16 w16cex w16sdtdh wp14">
+<w:document xmlns:wpc="http://schemas.microsoft.com/office/word/2010/wordprocessingCanvas" xmlns:cx="http://schemas.microsoft.com/office/drawing/2014/chartex" xmlns:mc="http://schemas.openxmlformats.org/markup-compatibility/2006" xmlns:o="urn:schemas-microsoft-com:office:office" xmlns:r="http://schemas.openxmlformats.org/officeDocument/2006/relationships" xmlns:m="http://schemas.openxmlformats.org/officeDocument/2006/math" xmlns:v="urn:schemas-microsoft-com:vml" xmlns:wp14="http://schemas.microsoft.com/office/word/2010/wordprocessingDrawing" xmlns:wp="http://schemas.openxmlformats.org/drawingml/2006/wordprocessingDrawing" xmlns:w10="urn:schemas-microsoft-com:office:word" xmlns:w="http://schemas.openxmlformats.org/wordprocessingml/2006/main" xmlns:w14="http://schemas.microsoft.com/office/word/2010/wordml" xmlns:w15="http://schemas.microsoft.com/office/word/2012/wordml" xmlns:w16se="http://schemas.microsoft.com/office/word/2015/wordml/symex" xmlns:wpg="http://schemas.microsoft.com/office/word/2010/wordprocessingGroup" xmlns:wpi="http://schemas.microsoft.com/office/word/2010/wordprocessingInk" xmlns:wne="http://schemas.microsoft.com/office/word/2006/wordml" xmlns:wps="http://schemas.microsoft.com/office/word/2010/wordprocessingShape" mc:Ignorable="w14 w15 w16se wp14">
   <w:body>
     <w:p>
       <w:pPr>
@@ -262,7 +262,7 @@
         <w:rPr>
           <w:rFonts w:ascii="Verdana" w:hAnsi="Verdana"/>
         </w:rPr>
-        <w:t>16</w:t>
+        <w:t>19</w:t>
       </w:r>
       <w:r>
         <w:rPr>
@@ -3407,9 +3407,9 @@
       <w:r>
         <w:t>CHAPTER 1 PROJECT PROPOSAL</w:t>
       </w:r>
+      <w:bookmarkEnd w:id="1"/>
       <w:bookmarkEnd w:id="2"/>
       <w:bookmarkEnd w:id="3"/>
-      <w:bookmarkEnd w:id="1"/>
     </w:p>
     <w:p>
       <w:pPr>
@@ -5904,7 +5904,7 @@
           </mc:Choice>
           <mc:Fallback>
             <w:pict>
-              <v:group w14:anchorId="359C3BE4" id="Group 19402" o:spid="_x0000_s1026" style="position:absolute;margin-left:416.8pt;margin-top:32.65pt;width:468pt;height:459.75pt;z-index:251627008;mso-position-horizontal:right;mso-position-horizontal-relative:margin" coordsize="59436,58392" o:gfxdata="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">
+              <v:group w14:anchorId="359C3BE4" id="Group 19402" o:spid="_x0000_s1026" style="position:absolute;margin-left:416.8pt;margin-top:32.65pt;width:468pt;height:459.75pt;z-index:251627008;mso-position-horizontal:right;mso-position-horizontal-relative:margin" coordsize="59436,58392" o:gfxdata="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">
                 <v:rect id="Rectangle 888" o:spid="_x0000_s1027" style="position:absolute;left:3;top:246;width:481;height:2189;visibility:visible;mso-wrap-style:square;v-text-anchor:top" o:gfxdata="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" filled="f" stroked="f">
                   <v:textbox inset="0,0,0,0">
                     <w:txbxContent>
@@ -7563,6 +7563,156 @@
     </w:p>
     <w:p>
       <w:pPr>
+        <w:pStyle w:val="Heading4"/>
+      </w:pPr>
+      <w:bookmarkStart w:id="35" w:name="_Toc101427049"/>
+      <w:r>
+        <w:t>Use Case:</w:t>
+      </w:r>
+    </w:p>
+    <w:bookmarkEnd w:id="35"/>
+    <w:p>
+      <w:pPr>
+        <w:pStyle w:val="Heading4"/>
+      </w:pPr>
+      <w:r>
+        <w:t>View Violation:</w:t>
+      </w:r>
+    </w:p>
+    <w:p>
+      <w:r>
+        <w:t xml:space="preserve">In this use case, the </w:t>
+      </w:r>
+      <w:r>
+        <w:rPr>
+          <w:rFonts w:asciiTheme="minorHAnsi" w:hAnsiTheme="minorHAnsi" w:cstheme="minorHAnsi"/>
+        </w:rPr>
+        <w:t>warden</w:t>
+      </w:r>
+      <w:r>
+        <w:t xml:space="preserve"> will review the video which is being reported by the citizen. The warden is given the authority to do the following things (use cases).</w:t>
+      </w:r>
+    </w:p>
+    <w:p>
+      <w:pPr>
+        <w:rPr>
+          <w:rFonts w:asciiTheme="majorHAnsi" w:hAnsiTheme="majorHAnsi" w:cstheme="majorHAnsi"/>
+          <w:i/>
+          <w:color w:val="2E74B5" w:themeColor="accent1" w:themeShade="BF"/>
+        </w:rPr>
+      </w:pPr>
+      <w:r>
+        <w:rPr>
+          <w:rFonts w:asciiTheme="majorHAnsi" w:hAnsiTheme="majorHAnsi" w:cstheme="majorHAnsi"/>
+          <w:i/>
+          <w:color w:val="2E74B5" w:themeColor="accent1" w:themeShade="BF"/>
+        </w:rPr>
+        <w:t>Add Violation type:</w:t>
+      </w:r>
+    </w:p>
+    <w:p>
+      <w:pPr>
+        <w:rPr>
+          <w:rFonts w:asciiTheme="minorHAnsi" w:hAnsiTheme="minorHAnsi" w:cstheme="minorHAnsi"/>
+          <w:color w:val="000000" w:themeColor="text1"/>
+        </w:rPr>
+      </w:pPr>
+      <w:r>
+        <w:rPr>
+          <w:rFonts w:asciiTheme="minorHAnsi" w:hAnsiTheme="minorHAnsi" w:cstheme="minorHAnsi"/>
+          <w:color w:val="000000" w:themeColor="text1"/>
+        </w:rPr>
+        <w:t>Wh</w:t>
+      </w:r>
+      <w:r>
+        <w:rPr>
+          <w:rFonts w:asciiTheme="minorHAnsi" w:hAnsiTheme="minorHAnsi" w:cstheme="minorHAnsi"/>
+          <w:color w:val="000000" w:themeColor="text1"/>
+        </w:rPr>
+        <w:t>en the warden receives the videos. Then the warden reviews the video that if it is a major violation or not. If it is a major violation then the warden assigns it a violation which that driver has broken. If it is not a major violation then the warden does the following.</w:t>
+      </w:r>
+    </w:p>
+    <w:p>
+      <w:pPr>
+        <w:rPr>
+          <w:rFonts w:asciiTheme="majorHAnsi" w:hAnsiTheme="majorHAnsi" w:cstheme="majorHAnsi"/>
+          <w:i/>
+          <w:color w:val="2E74B5" w:themeColor="accent1" w:themeShade="BF"/>
+        </w:rPr>
+      </w:pPr>
+      <w:r>
+        <w:rPr>
+          <w:rFonts w:asciiTheme="majorHAnsi" w:hAnsiTheme="majorHAnsi" w:cstheme="majorHAnsi"/>
+          <w:i/>
+          <w:color w:val="2E74B5" w:themeColor="accent1" w:themeShade="BF"/>
+        </w:rPr>
+        <w:t>Reject complaint:</w:t>
+      </w:r>
+    </w:p>
+    <w:p>
+      <w:pPr>
+        <w:rPr>
+          <w:rFonts w:asciiTheme="minorHAnsi" w:hAnsiTheme="minorHAnsi" w:cstheme="minorHAnsi"/>
+          <w:color w:val="000000" w:themeColor="text1"/>
+        </w:rPr>
+      </w:pPr>
+      <w:r>
+        <w:rPr>
+          <w:rFonts w:asciiTheme="minorHAnsi" w:hAnsiTheme="minorHAnsi" w:cstheme="minorHAnsi"/>
+          <w:color w:val="000000" w:themeColor="text1"/>
+        </w:rPr>
+        <w:t xml:space="preserve">If the video </w:t>
+      </w:r>
+      <w:r>
+        <w:rPr>
+          <w:rFonts w:asciiTheme="minorHAnsi" w:hAnsiTheme="minorHAnsi" w:cstheme="minorHAnsi"/>
+          <w:color w:val="000000" w:themeColor="text1"/>
+        </w:rPr>
+        <w:t>does not qualify to be a major violation. Then the warden will reject the video and do the following.</w:t>
+      </w:r>
+    </w:p>
+    <w:p>
+      <w:pPr>
+        <w:rPr>
+          <w:rFonts w:asciiTheme="majorHAnsi" w:hAnsiTheme="majorHAnsi" w:cstheme="majorHAnsi"/>
+          <w:i/>
+          <w:color w:val="2E74B5" w:themeColor="accent1" w:themeShade="BF"/>
+        </w:rPr>
+      </w:pPr>
+      <w:r>
+        <w:rPr>
+          <w:rFonts w:asciiTheme="majorHAnsi" w:hAnsiTheme="majorHAnsi" w:cstheme="majorHAnsi"/>
+          <w:i/>
+          <w:color w:val="2E74B5" w:themeColor="accent1" w:themeShade="BF"/>
+        </w:rPr>
+        <w:t>Send warning:</w:t>
+      </w:r>
+    </w:p>
+    <w:p>
+      <w:pPr>
+        <w:rPr>
+          <w:rFonts w:asciiTheme="minorHAnsi" w:hAnsiTheme="minorHAnsi" w:cstheme="minorHAnsi"/>
+        </w:rPr>
+      </w:pPr>
+      <w:r>
+        <w:rPr>
+          <w:rFonts w:asciiTheme="minorHAnsi" w:hAnsiTheme="minorHAnsi" w:cstheme="minorHAnsi"/>
+        </w:rPr>
+        <w:t xml:space="preserve">After the rejection of the video, the warden would send a warning to the citizen for sending a false video. </w:t>
+      </w:r>
+    </w:p>
+    <w:p>
+      <w:pPr>
+        <w:rPr>
+          <w:rFonts w:asciiTheme="minorHAnsi" w:hAnsiTheme="minorHAnsi" w:cstheme="minorHAnsi"/>
+          <w:color w:val="2E74B5" w:themeColor="accent1" w:themeShade="BF"/>
+          <w:sz w:val="28"/>
+          <w:szCs w:val="28"/>
+        </w:rPr>
+      </w:pPr>
+    </w:p>
+    <w:p>
+      <w:pPr>
         <w:rPr>
           <w:rFonts w:asciiTheme="minorHAnsi" w:hAnsiTheme="minorHAnsi" w:cstheme="minorHAnsi"/>
           <w:sz w:val="28"/>
@@ -7611,7 +7761,7 @@
                 <w:szCs w:val="28"/>
               </w:rPr>
             </w:pPr>
-            <w:bookmarkStart w:id="35" w:name="_Toc122094527"/>
+            <w:bookmarkStart w:id="36" w:name="_Toc122094527"/>
             <w:r>
               <w:rPr>
                 <w:rFonts w:asciiTheme="minorHAnsi" w:eastAsiaTheme="majorEastAsia" w:hAnsiTheme="minorHAnsi" w:cstheme="minorHAnsi"/>
@@ -7622,7 +7772,7 @@
               <w:lastRenderedPageBreak/>
               <w:t>Usama Sajjad (Sp21-Bse-049)</w:t>
             </w:r>
-            <w:bookmarkEnd w:id="35"/>
+            <w:bookmarkEnd w:id="36"/>
           </w:p>
           <w:p>
             <w:pPr>
@@ -8839,6 +8989,7 @@
             <w:r>
               <w:rPr>
                 <w:noProof/>
+                <w:lang w:bidi="ar-SA"/>
               </w:rPr>
               <w:drawing>
                 <wp:anchor distT="0" distB="0" distL="114300" distR="114300" simplePos="0" relativeHeight="251655680" behindDoc="0" locked="0" layoutInCell="1" allowOverlap="1" wp14:anchorId="389B550D" wp14:editId="10BB4AB1">
@@ -10241,6 +10392,7 @@
                 <w:noProof/>
                 <w:sz w:val="24"/>
                 <w:szCs w:val="24"/>
+                <w:lang w:bidi="ar-SA"/>
               </w:rPr>
               <w:drawing>
                 <wp:anchor distT="0" distB="0" distL="114300" distR="114300" simplePos="0" relativeHeight="251653632" behindDoc="0" locked="0" layoutInCell="1" allowOverlap="1" wp14:anchorId="34FD3D1C" wp14:editId="15286B75">
@@ -10358,6 +10510,2203 @@
         </w:rPr>
       </w:pPr>
     </w:p>
+    <w:tbl>
+      <w:tblPr>
+        <w:tblpPr w:leftFromText="180" w:rightFromText="180" w:vertAnchor="text" w:horzAnchor="margin" w:tblpY="1141"/>
+        <w:tblOverlap w:val="never"/>
+        <w:tblW w:w="0" w:type="auto"/>
+        <w:tblCellSpacing w:w="0" w:type="dxa"/>
+        <w:tblCellMar>
+          <w:top w:w="75" w:type="dxa"/>
+          <w:left w:w="75" w:type="dxa"/>
+          <w:bottom w:w="75" w:type="dxa"/>
+          <w:right w:w="75" w:type="dxa"/>
+        </w:tblCellMar>
+        <w:tblLook w:val="04A0" w:firstRow="1" w:lastRow="0" w:firstColumn="1" w:lastColumn="0" w:noHBand="0" w:noVBand="1"/>
+      </w:tblPr>
+      <w:tblGrid>
+        <w:gridCol w:w="9360"/>
+      </w:tblGrid>
+      <w:tr>
+        <w:trPr>
+          <w:tblHeader/>
+          <w:tblCellSpacing w:w="0" w:type="dxa"/>
+        </w:trPr>
+        <w:tc>
+          <w:tcPr>
+            <w:tcW w:w="0" w:type="auto"/>
+            <w:tcBorders>
+              <w:top w:val="nil"/>
+              <w:left w:val="nil"/>
+              <w:bottom w:val="nil"/>
+              <w:right w:val="nil"/>
+            </w:tcBorders>
+            <w:vAlign w:val="center"/>
+            <w:hideMark/>
+          </w:tcPr>
+          <w:p>
+            <w:pPr>
+              <w:rPr>
+                <w:rFonts w:asciiTheme="minorHAnsi" w:hAnsiTheme="minorHAnsi" w:cstheme="minorHAnsi"/>
+                <w:color w:val="2E74B5" w:themeColor="accent1" w:themeShade="BF"/>
+                <w:sz w:val="28"/>
+                <w:szCs w:val="28"/>
+                <w:lang w:bidi="ar-SA"/>
+              </w:rPr>
+            </w:pPr>
+            <w:bookmarkStart w:id="37" w:name="_Toc101427051"/>
+            <w:r>
+              <w:rPr>
+                <w:rFonts w:asciiTheme="minorHAnsi" w:hAnsiTheme="minorHAnsi" w:cstheme="minorHAnsi"/>
+                <w:color w:val="2E74B5" w:themeColor="accent1" w:themeShade="BF"/>
+                <w:sz w:val="28"/>
+                <w:szCs w:val="28"/>
+              </w:rPr>
+              <w:lastRenderedPageBreak/>
+              <w:t>Muhammad Shahan (SP21-BSE-081)</w:t>
+            </w:r>
+          </w:p>
+          <w:p>
+            <w:pPr>
+              <w:pStyle w:val="Heading4"/>
+            </w:pPr>
+          </w:p>
+          <w:p>
+            <w:pPr>
+              <w:pStyle w:val="Heading4"/>
+            </w:pPr>
+            <w:r>
+              <w:t xml:space="preserve">Use Case UC1: </w:t>
+            </w:r>
+            <w:bookmarkEnd w:id="37"/>
+            <w:r>
+              <w:t>View Violation</w:t>
+            </w:r>
+          </w:p>
+        </w:tc>
+      </w:tr>
+      <w:tr>
+        <w:trPr>
+          <w:tblHeader/>
+          <w:tblCellSpacing w:w="0" w:type="dxa"/>
+        </w:trPr>
+        <w:tc>
+          <w:tcPr>
+            <w:tcW w:w="0" w:type="auto"/>
+            <w:hideMark/>
+          </w:tcPr>
+          <w:p>
+            <w:pPr>
+              <w:pStyle w:val="doctext"/>
+            </w:pPr>
+            <w:r>
+              <w:rPr>
+                <w:rStyle w:val="docemphstrong"/>
+                <w:b/>
+                <w:bCs/>
+              </w:rPr>
+              <w:t>Scope</w:t>
+            </w:r>
+            <w:r>
+              <w:t xml:space="preserve">: Review violation </w:t>
+            </w:r>
+          </w:p>
+          <w:p>
+            <w:pPr>
+              <w:pStyle w:val="doctext"/>
+            </w:pPr>
+            <w:r>
+              <w:rPr>
+                <w:rStyle w:val="docemphstrong"/>
+                <w:b/>
+                <w:bCs/>
+              </w:rPr>
+              <w:t>Level</w:t>
+            </w:r>
+            <w:r>
+              <w:t>: Warden’s duty</w:t>
+            </w:r>
+          </w:p>
+          <w:p>
+            <w:pPr>
+              <w:pStyle w:val="doctext"/>
+            </w:pPr>
+            <w:r>
+              <w:rPr>
+                <w:rStyle w:val="docemphstrong"/>
+                <w:b/>
+                <w:bCs/>
+              </w:rPr>
+              <w:t>Primary</w:t>
+            </w:r>
+            <w:r>
+              <w:rPr>
+                <w:rStyle w:val="docemphstrong"/>
+              </w:rPr>
+              <w:t xml:space="preserve"> </w:t>
+            </w:r>
+            <w:r>
+              <w:rPr>
+                <w:rStyle w:val="docemphstrong"/>
+                <w:b/>
+                <w:bCs/>
+              </w:rPr>
+              <w:t>Actor</w:t>
+            </w:r>
+            <w:r>
+              <w:t>: Warden</w:t>
+            </w:r>
+          </w:p>
+          <w:p>
+            <w:pPr>
+              <w:pStyle w:val="doctext"/>
+            </w:pPr>
+            <w:r>
+              <w:rPr>
+                <w:rStyle w:val="docemphstrong"/>
+                <w:b/>
+                <w:bCs/>
+              </w:rPr>
+              <w:t>Stakeholders and Interests</w:t>
+            </w:r>
+            <w:r>
+              <w:t>:</w:t>
+            </w:r>
+          </w:p>
+          <w:p>
+            <w:pPr>
+              <w:spacing w:after="240"/>
+              <w:ind w:left="720"/>
+              <w:rPr>
+                <w:rStyle w:val="docemphroman"/>
+              </w:rPr>
+            </w:pPr>
+            <w:r>
+              <w:rPr>
+                <w:rStyle w:val="doctext1"/>
+              </w:rPr>
+              <w:t xml:space="preserve">-Warden: Wants to review the violation video received and is in search of an authentic video so that he can issue a challan or reject the video. </w:t>
+            </w:r>
+          </w:p>
+          <w:p>
+            <w:pPr>
+              <w:spacing w:after="240"/>
+              <w:ind w:left="720"/>
+            </w:pPr>
+            <w:r>
+              <w:rPr>
+                <w:rStyle w:val="docemphstrong"/>
+                <w:b/>
+                <w:bCs/>
+              </w:rPr>
+              <w:t>Preconditions</w:t>
+            </w:r>
+            <w:r>
+              <w:rPr>
+                <w:rStyle w:val="docemphstrong"/>
+              </w:rPr>
+              <w:t>: The video is uploaded</w:t>
+            </w:r>
+            <w:r>
+              <w:t>.</w:t>
+            </w:r>
+          </w:p>
+          <w:p>
+            <w:pPr>
+              <w:pStyle w:val="doctext"/>
+            </w:pPr>
+            <w:r>
+              <w:rPr>
+                <w:rStyle w:val="docemphstrong"/>
+                <w:b/>
+                <w:bCs/>
+              </w:rPr>
+              <w:t>Success Guarantee</w:t>
+            </w:r>
+            <w:r>
+              <w:rPr>
+                <w:rStyle w:val="docemphstrong"/>
+              </w:rPr>
+              <w:t xml:space="preserve"> (or Post conditions):</w:t>
+            </w:r>
+            <w:r>
+              <w:t xml:space="preserve"> Video is uploaded by the citizen. The video is reported. The warden reviews the video.</w:t>
+            </w:r>
+          </w:p>
+          <w:p>
+            <w:pPr>
+              <w:pStyle w:val="doctext"/>
+              <w:rPr>
+                <w:b/>
+                <w:bCs/>
+              </w:rPr>
+            </w:pPr>
+            <w:r>
+              <w:rPr>
+                <w:rStyle w:val="docemphstrong"/>
+                <w:b/>
+                <w:bCs/>
+              </w:rPr>
+              <w:t>Main Success Scenario (or Basic Flow)</w:t>
+            </w:r>
+            <w:r>
+              <w:rPr>
+                <w:b/>
+                <w:bCs/>
+              </w:rPr>
+              <w:t>:</w:t>
+            </w:r>
+          </w:p>
+          <w:p>
+            <w:pPr>
+              <w:pStyle w:val="doclist"/>
+              <w:numPr>
+                <w:ilvl w:val="0"/>
+                <w:numId w:val="2"/>
+              </w:numPr>
+            </w:pPr>
+            <w:r>
+              <w:t>The citizen uploads a video.</w:t>
+            </w:r>
+          </w:p>
+          <w:p>
+            <w:pPr>
+              <w:pStyle w:val="doclist"/>
+              <w:numPr>
+                <w:ilvl w:val="0"/>
+                <w:numId w:val="2"/>
+              </w:numPr>
+            </w:pPr>
+            <w:r>
+              <w:t xml:space="preserve">The citizen reports the video. </w:t>
+            </w:r>
+          </w:p>
+          <w:p>
+            <w:pPr>
+              <w:pStyle w:val="doclist"/>
+              <w:numPr>
+                <w:ilvl w:val="0"/>
+                <w:numId w:val="2"/>
+              </w:numPr>
+            </w:pPr>
+            <w:r>
+              <w:t>The warden receives the video.</w:t>
+            </w:r>
+          </w:p>
+          <w:p>
+            <w:pPr>
+              <w:pStyle w:val="doclist"/>
+              <w:numPr>
+                <w:ilvl w:val="0"/>
+                <w:numId w:val="2"/>
+              </w:numPr>
+            </w:pPr>
+            <w:r>
+              <w:t xml:space="preserve">The warden reviews the video. </w:t>
+            </w:r>
+          </w:p>
+          <w:p>
+            <w:pPr>
+              <w:pStyle w:val="doclist"/>
+              <w:numPr>
+                <w:ilvl w:val="0"/>
+                <w:numId w:val="2"/>
+              </w:numPr>
+            </w:pPr>
+            <w:r>
+              <w:t>The video indicates a major violation.</w:t>
+            </w:r>
+          </w:p>
+          <w:p>
+            <w:pPr>
+              <w:pStyle w:val="doclist"/>
+              <w:numPr>
+                <w:ilvl w:val="0"/>
+                <w:numId w:val="2"/>
+              </w:numPr>
+            </w:pPr>
+            <w:r>
+              <w:t>The warden approves the video.</w:t>
+            </w:r>
+          </w:p>
+          <w:p>
+            <w:pPr>
+              <w:pStyle w:val="doclist"/>
+              <w:numPr>
+                <w:ilvl w:val="0"/>
+                <w:numId w:val="2"/>
+              </w:numPr>
+            </w:pPr>
+            <w:r>
+              <w:t>The warden issues a challan (Fine) to the driver.</w:t>
+            </w:r>
+          </w:p>
+          <w:p>
+            <w:pPr>
+              <w:pStyle w:val="doctext"/>
+              <w:rPr>
+                <w:rStyle w:val="docemphstrong"/>
+                <w:b/>
+                <w:bCs/>
+              </w:rPr>
+            </w:pPr>
+          </w:p>
+          <w:p>
+            <w:pPr>
+              <w:pStyle w:val="doctext"/>
+              <w:rPr>
+                <w:rStyle w:val="docemphstrong"/>
+                <w:b/>
+                <w:bCs/>
+              </w:rPr>
+            </w:pPr>
+          </w:p>
+          <w:p>
+            <w:pPr>
+              <w:pStyle w:val="doctext"/>
+              <w:rPr>
+                <w:b/>
+                <w:bCs/>
+              </w:rPr>
+            </w:pPr>
+            <w:r>
+              <w:rPr>
+                <w:rStyle w:val="docemphstrong"/>
+                <w:b/>
+                <w:bCs/>
+              </w:rPr>
+              <w:t>Extensions (or Alternative Flows):</w:t>
+            </w:r>
+          </w:p>
+          <w:p>
+            <w:pPr>
+              <w:pStyle w:val="doclist"/>
+            </w:pPr>
+            <w:r>
+              <w:t>There is no extension or alternative flow of this use case.</w:t>
+            </w:r>
+          </w:p>
+          <w:p>
+            <w:pPr>
+              <w:pStyle w:val="doctext"/>
+              <w:rPr>
+                <w:b/>
+                <w:bCs/>
+              </w:rPr>
+            </w:pPr>
+            <w:r>
+              <w:rPr>
+                <w:rStyle w:val="docemphstrong"/>
+                <w:b/>
+                <w:bCs/>
+              </w:rPr>
+              <w:t>Special Requirements:</w:t>
+            </w:r>
+          </w:p>
+          <w:p>
+            <w:pPr>
+              <w:pStyle w:val="doclist"/>
+              <w:numPr>
+                <w:ilvl w:val="0"/>
+                <w:numId w:val="20"/>
+              </w:numPr>
+            </w:pPr>
+            <w:r>
+              <w:lastRenderedPageBreak/>
+              <w:t xml:space="preserve">The video should be uploaded </w:t>
+            </w:r>
+            <w:r>
+              <w:rPr>
+                <w:rFonts w:asciiTheme="minorHAnsi" w:hAnsiTheme="minorHAnsi" w:cstheme="minorHAnsi"/>
+                <w:sz w:val="22"/>
+                <w:szCs w:val="22"/>
+              </w:rPr>
+              <w:t>by</w:t>
+            </w:r>
+            <w:r>
+              <w:t xml:space="preserve"> the citizen.</w:t>
+            </w:r>
+          </w:p>
+          <w:p>
+            <w:pPr>
+              <w:pStyle w:val="doclist"/>
+              <w:numPr>
+                <w:ilvl w:val="0"/>
+                <w:numId w:val="20"/>
+              </w:numPr>
+            </w:pPr>
+            <w:r>
+              <w:t>The video should be reported.</w:t>
+            </w:r>
+          </w:p>
+          <w:p>
+            <w:pPr>
+              <w:pStyle w:val="doclist"/>
+              <w:numPr>
+                <w:ilvl w:val="0"/>
+                <w:numId w:val="20"/>
+              </w:numPr>
+            </w:pPr>
+            <w:r>
+              <w:t>The video should be authentic for being reported as a violation.</w:t>
+            </w:r>
+          </w:p>
+          <w:p>
+            <w:pPr>
+              <w:pStyle w:val="doctext"/>
+              <w:rPr>
+                <w:rStyle w:val="docemphstrong"/>
+              </w:rPr>
+            </w:pPr>
+            <w:r>
+              <w:rPr>
+                <w:rStyle w:val="docemphstrong"/>
+                <w:b/>
+                <w:bCs/>
+              </w:rPr>
+              <w:t>Technology and Data Variations List</w:t>
+            </w:r>
+            <w:r>
+              <w:rPr>
+                <w:rStyle w:val="docemphstrong"/>
+              </w:rPr>
+              <w:t>:</w:t>
+            </w:r>
+          </w:p>
+          <w:p>
+            <w:pPr>
+              <w:pStyle w:val="doctext"/>
+              <w:numPr>
+                <w:ilvl w:val="0"/>
+                <w:numId w:val="21"/>
+              </w:numPr>
+            </w:pPr>
+            <w:r>
+              <w:t>Smartphones</w:t>
+            </w:r>
+          </w:p>
+          <w:p>
+            <w:pPr>
+              <w:pStyle w:val="doctext"/>
+              <w:numPr>
+                <w:ilvl w:val="0"/>
+                <w:numId w:val="21"/>
+              </w:numPr>
+            </w:pPr>
+            <w:r>
+              <w:t>Laptops</w:t>
+            </w:r>
+          </w:p>
+          <w:p>
+            <w:pPr>
+              <w:pStyle w:val="doctext"/>
+              <w:numPr>
+                <w:ilvl w:val="0"/>
+                <w:numId w:val="21"/>
+              </w:numPr>
+            </w:pPr>
+            <w:r>
+              <w:t>Personal computers</w:t>
+            </w:r>
+          </w:p>
+          <w:p>
+            <w:pPr>
+              <w:pStyle w:val="doctext"/>
+              <w:numPr>
+                <w:ilvl w:val="0"/>
+                <w:numId w:val="21"/>
+              </w:numPr>
+            </w:pPr>
+            <w:r>
+              <w:t>internet</w:t>
+            </w:r>
+          </w:p>
+          <w:p>
+            <w:pPr>
+              <w:pStyle w:val="doctext"/>
+              <w:rPr>
+                <w:b/>
+                <w:bCs/>
+              </w:rPr>
+            </w:pPr>
+            <w:r>
+              <w:rPr>
+                <w:rStyle w:val="docemphstrong"/>
+                <w:b/>
+                <w:bCs/>
+              </w:rPr>
+              <w:t>Open Issues</w:t>
+            </w:r>
+            <w:r>
+              <w:rPr>
+                <w:b/>
+                <w:bCs/>
+              </w:rPr>
+              <w:t>:</w:t>
+            </w:r>
+          </w:p>
+          <w:p>
+            <w:pPr>
+              <w:pStyle w:val="doctext"/>
+              <w:numPr>
+                <w:ilvl w:val="0"/>
+                <w:numId w:val="22"/>
+              </w:numPr>
+              <w:rPr>
+                <w:rFonts w:asciiTheme="minorHAnsi" w:hAnsiTheme="minorHAnsi" w:cstheme="minorHAnsi"/>
+                <w:bCs/>
+                <w:sz w:val="22"/>
+                <w:szCs w:val="22"/>
+              </w:rPr>
+            </w:pPr>
+            <w:r>
+              <w:rPr>
+                <w:rFonts w:asciiTheme="minorHAnsi" w:hAnsiTheme="minorHAnsi" w:cstheme="minorHAnsi"/>
+                <w:bCs/>
+                <w:sz w:val="22"/>
+                <w:szCs w:val="22"/>
+              </w:rPr>
+              <w:t>What are the limits for a video to be approved by the warden?</w:t>
+            </w:r>
+          </w:p>
+          <w:p>
+            <w:pPr>
+              <w:pStyle w:val="ListParagraph"/>
+              <w:numPr>
+                <w:ilvl w:val="0"/>
+                <w:numId w:val="22"/>
+              </w:numPr>
+              <w:spacing w:after="240"/>
+            </w:pPr>
+            <w:r>
+              <w:rPr>
+                <w:rFonts w:asciiTheme="minorHAnsi" w:hAnsiTheme="minorHAnsi" w:cstheme="minorHAnsi"/>
+                <w:bCs/>
+              </w:rPr>
+              <w:t>What are the rules of violation?</w:t>
+            </w:r>
+          </w:p>
+          <w:p>
+            <w:pPr>
+              <w:spacing w:after="240"/>
+            </w:pPr>
+          </w:p>
+          <w:p>
+            <w:pPr>
+              <w:spacing w:after="240"/>
+              <w:rPr>
+                <w:color w:val="2E74B5" w:themeColor="accent1" w:themeShade="BF"/>
+              </w:rPr>
+            </w:pPr>
+            <w:r>
+              <w:rPr>
+                <w:color w:val="2E74B5" w:themeColor="accent1" w:themeShade="BF"/>
+              </w:rPr>
+              <w:t>Use Case UC2: Add Violation type</w:t>
+            </w:r>
+          </w:p>
+          <w:p>
+            <w:pPr>
+              <w:pStyle w:val="doctext"/>
+            </w:pPr>
+            <w:r>
+              <w:rPr>
+                <w:rStyle w:val="docemphstrong"/>
+                <w:b/>
+                <w:bCs/>
+              </w:rPr>
+              <w:t>Scope</w:t>
+            </w:r>
+            <w:r>
+              <w:t xml:space="preserve">: Add type </w:t>
+            </w:r>
+          </w:p>
+          <w:p>
+            <w:pPr>
+              <w:pStyle w:val="doctext"/>
+            </w:pPr>
+            <w:r>
+              <w:rPr>
+                <w:rStyle w:val="docemphstrong"/>
+                <w:b/>
+                <w:bCs/>
+              </w:rPr>
+              <w:t>Level</w:t>
+            </w:r>
+            <w:r>
+              <w:t>: Warden’s duty</w:t>
+            </w:r>
+          </w:p>
+          <w:p>
+            <w:pPr>
+              <w:pStyle w:val="doctext"/>
+            </w:pPr>
+            <w:r>
+              <w:rPr>
+                <w:rStyle w:val="docemphstrong"/>
+                <w:b/>
+                <w:bCs/>
+              </w:rPr>
+              <w:t>Primary</w:t>
+            </w:r>
+            <w:r>
+              <w:rPr>
+                <w:rStyle w:val="docemphstrong"/>
+              </w:rPr>
+              <w:t xml:space="preserve"> </w:t>
+            </w:r>
+            <w:r>
+              <w:rPr>
+                <w:rStyle w:val="docemphstrong"/>
+                <w:b/>
+                <w:bCs/>
+              </w:rPr>
+              <w:t>Actor</w:t>
+            </w:r>
+            <w:r>
+              <w:t>: Warden</w:t>
+            </w:r>
+          </w:p>
+          <w:p>
+            <w:pPr>
+              <w:pStyle w:val="doctext"/>
+            </w:pPr>
+            <w:r>
+              <w:rPr>
+                <w:rStyle w:val="docemphstrong"/>
+                <w:b/>
+                <w:bCs/>
+              </w:rPr>
+              <w:t>Stakeholders and Interests</w:t>
+            </w:r>
+            <w:r>
+              <w:t>:</w:t>
+            </w:r>
+          </w:p>
+          <w:p>
+            <w:pPr>
+              <w:spacing w:after="240"/>
+              <w:ind w:left="720"/>
+              <w:rPr>
+                <w:rStyle w:val="docemphroman"/>
+              </w:rPr>
+            </w:pPr>
+            <w:r>
+              <w:rPr>
+                <w:rStyle w:val="doctext1"/>
+              </w:rPr>
+              <w:t xml:space="preserve">-Warden: Wants to add violation type of the video received as a violation. To refer the user about the violation he has done. </w:t>
+            </w:r>
+          </w:p>
+          <w:p>
+            <w:pPr>
+              <w:spacing w:after="240"/>
+            </w:pPr>
+            <w:r>
+              <w:rPr>
+                <w:rStyle w:val="docemphstrong"/>
+                <w:b/>
+                <w:bCs/>
+              </w:rPr>
+              <w:t>Preconditions</w:t>
+            </w:r>
+            <w:r>
+              <w:rPr>
+                <w:rStyle w:val="docemphstrong"/>
+              </w:rPr>
+              <w:t>: The video is uploaded</w:t>
+            </w:r>
+            <w:r>
+              <w:t>.</w:t>
+            </w:r>
+          </w:p>
+          <w:p>
+            <w:pPr>
+              <w:pStyle w:val="doctext"/>
+            </w:pPr>
+            <w:r>
+              <w:rPr>
+                <w:rStyle w:val="docemphstrong"/>
+                <w:b/>
+                <w:bCs/>
+              </w:rPr>
+              <w:t>Success Guarantee</w:t>
+            </w:r>
+            <w:r>
+              <w:rPr>
+                <w:rStyle w:val="docemphstrong"/>
+              </w:rPr>
+              <w:t xml:space="preserve"> (or Post conditions):</w:t>
+            </w:r>
+            <w:r>
+              <w:t xml:space="preserve"> Video is uploaded by the citizen. The video is reported. The warden reviews the video. The video indicates a major violation. The warden declares the type of violation. </w:t>
+            </w:r>
+          </w:p>
+          <w:p>
+            <w:pPr>
+              <w:pStyle w:val="doctext"/>
+              <w:rPr>
+                <w:b/>
+                <w:bCs/>
+              </w:rPr>
+            </w:pPr>
+            <w:r>
+              <w:rPr>
+                <w:rStyle w:val="docemphstrong"/>
+                <w:b/>
+                <w:bCs/>
+              </w:rPr>
+              <w:t>Main Success Scenario (or Basic Flow)</w:t>
+            </w:r>
+            <w:r>
+              <w:rPr>
+                <w:b/>
+                <w:bCs/>
+              </w:rPr>
+              <w:t>:</w:t>
+            </w:r>
+          </w:p>
+          <w:p>
+            <w:pPr>
+              <w:pStyle w:val="doclist"/>
+              <w:numPr>
+                <w:ilvl w:val="0"/>
+                <w:numId w:val="35"/>
+              </w:numPr>
+            </w:pPr>
+            <w:r>
+              <w:t>The citizen uploads a video.</w:t>
+            </w:r>
+          </w:p>
+          <w:p>
+            <w:pPr>
+              <w:pStyle w:val="doclist"/>
+              <w:numPr>
+                <w:ilvl w:val="0"/>
+                <w:numId w:val="35"/>
+              </w:numPr>
+            </w:pPr>
+            <w:r>
+              <w:t xml:space="preserve">The citizen reports the video. </w:t>
+            </w:r>
+          </w:p>
+          <w:p>
+            <w:pPr>
+              <w:pStyle w:val="doclist"/>
+              <w:numPr>
+                <w:ilvl w:val="0"/>
+                <w:numId w:val="35"/>
+              </w:numPr>
+            </w:pPr>
+            <w:r>
+              <w:t>The warden receives the video.</w:t>
+            </w:r>
+          </w:p>
+          <w:p>
+            <w:pPr>
+              <w:pStyle w:val="doclist"/>
+              <w:numPr>
+                <w:ilvl w:val="0"/>
+                <w:numId w:val="35"/>
+              </w:numPr>
+            </w:pPr>
+            <w:r>
+              <w:t>The warden reviews the video.</w:t>
+            </w:r>
+          </w:p>
+          <w:p>
+            <w:pPr>
+              <w:pStyle w:val="doclist"/>
+              <w:numPr>
+                <w:ilvl w:val="0"/>
+                <w:numId w:val="35"/>
+              </w:numPr>
+            </w:pPr>
+            <w:r>
+              <w:t>The video indicates a major violation.</w:t>
+            </w:r>
+          </w:p>
+          <w:p>
+            <w:pPr>
+              <w:pStyle w:val="doclist"/>
+              <w:numPr>
+                <w:ilvl w:val="0"/>
+                <w:numId w:val="35"/>
+              </w:numPr>
+              <w:rPr>
+                <w:rStyle w:val="docemphstrong"/>
+              </w:rPr>
+            </w:pPr>
+            <w:r>
+              <w:lastRenderedPageBreak/>
+              <w:t>The warden declares a violation type of the video.</w:t>
+            </w:r>
+          </w:p>
+          <w:p>
+            <w:pPr>
+              <w:pStyle w:val="doctext"/>
+              <w:rPr>
+                <w:b/>
+                <w:bCs/>
+              </w:rPr>
+            </w:pPr>
+            <w:r>
+              <w:rPr>
+                <w:rStyle w:val="docemphstrong"/>
+                <w:b/>
+                <w:bCs/>
+              </w:rPr>
+              <w:t>Extensions (or Alternative Flows):</w:t>
+            </w:r>
+          </w:p>
+          <w:p>
+            <w:pPr>
+              <w:pStyle w:val="doclist"/>
+            </w:pPr>
+            <w:r>
+              <w:t>There is no extension or alternative flow of this use case.</w:t>
+            </w:r>
+          </w:p>
+          <w:p>
+            <w:pPr>
+              <w:pStyle w:val="doctext"/>
+              <w:rPr>
+                <w:b/>
+                <w:bCs/>
+              </w:rPr>
+            </w:pPr>
+            <w:r>
+              <w:rPr>
+                <w:rStyle w:val="docemphstrong"/>
+                <w:b/>
+                <w:bCs/>
+              </w:rPr>
+              <w:t>Special Requirements:</w:t>
+            </w:r>
+          </w:p>
+          <w:p>
+            <w:pPr>
+              <w:pStyle w:val="doclist"/>
+              <w:numPr>
+                <w:ilvl w:val="0"/>
+                <w:numId w:val="20"/>
+              </w:numPr>
+            </w:pPr>
+            <w:r>
+              <w:t xml:space="preserve">The video should be uploaded </w:t>
+            </w:r>
+            <w:r>
+              <w:rPr>
+                <w:rFonts w:asciiTheme="minorHAnsi" w:hAnsiTheme="minorHAnsi" w:cstheme="minorHAnsi"/>
+                <w:sz w:val="22"/>
+                <w:szCs w:val="22"/>
+              </w:rPr>
+              <w:t>by</w:t>
+            </w:r>
+            <w:r>
+              <w:t xml:space="preserve"> the citizen.</w:t>
+            </w:r>
+          </w:p>
+          <w:p>
+            <w:pPr>
+              <w:pStyle w:val="doclist"/>
+              <w:numPr>
+                <w:ilvl w:val="0"/>
+                <w:numId w:val="20"/>
+              </w:numPr>
+            </w:pPr>
+            <w:r>
+              <w:t>The video should be reported.</w:t>
+            </w:r>
+          </w:p>
+          <w:p>
+            <w:pPr>
+              <w:pStyle w:val="doclist"/>
+              <w:numPr>
+                <w:ilvl w:val="0"/>
+                <w:numId w:val="20"/>
+              </w:numPr>
+            </w:pPr>
+            <w:r>
+              <w:t>The video should be authentic for being reported as a violation.</w:t>
+            </w:r>
+          </w:p>
+          <w:p>
+            <w:pPr>
+              <w:pStyle w:val="doctext"/>
+              <w:rPr>
+                <w:rStyle w:val="docemphstrong"/>
+              </w:rPr>
+            </w:pPr>
+            <w:r>
+              <w:rPr>
+                <w:rStyle w:val="docemphstrong"/>
+                <w:b/>
+                <w:bCs/>
+              </w:rPr>
+              <w:t>Technology and Data Variations List</w:t>
+            </w:r>
+            <w:r>
+              <w:rPr>
+                <w:rStyle w:val="docemphstrong"/>
+              </w:rPr>
+              <w:t>:</w:t>
+            </w:r>
+          </w:p>
+          <w:p>
+            <w:pPr>
+              <w:pStyle w:val="doctext"/>
+              <w:numPr>
+                <w:ilvl w:val="0"/>
+                <w:numId w:val="21"/>
+              </w:numPr>
+            </w:pPr>
+            <w:r>
+              <w:t>Smartphones</w:t>
+            </w:r>
+          </w:p>
+          <w:p>
+            <w:pPr>
+              <w:pStyle w:val="doctext"/>
+              <w:numPr>
+                <w:ilvl w:val="0"/>
+                <w:numId w:val="21"/>
+              </w:numPr>
+            </w:pPr>
+            <w:r>
+              <w:t>Laptops</w:t>
+            </w:r>
+          </w:p>
+          <w:p>
+            <w:pPr>
+              <w:pStyle w:val="doctext"/>
+              <w:numPr>
+                <w:ilvl w:val="0"/>
+                <w:numId w:val="21"/>
+              </w:numPr>
+            </w:pPr>
+            <w:r>
+              <w:t>Personal computers</w:t>
+            </w:r>
+          </w:p>
+          <w:p>
+            <w:pPr>
+              <w:pStyle w:val="doctext"/>
+              <w:numPr>
+                <w:ilvl w:val="0"/>
+                <w:numId w:val="21"/>
+              </w:numPr>
+            </w:pPr>
+            <w:r>
+              <w:t>internet</w:t>
+            </w:r>
+          </w:p>
+          <w:p>
+            <w:pPr>
+              <w:pStyle w:val="doctext"/>
+              <w:rPr>
+                <w:b/>
+                <w:bCs/>
+              </w:rPr>
+            </w:pPr>
+            <w:r>
+              <w:rPr>
+                <w:rStyle w:val="docemphstrong"/>
+                <w:b/>
+                <w:bCs/>
+              </w:rPr>
+              <w:t>Open Issues</w:t>
+            </w:r>
+            <w:r>
+              <w:rPr>
+                <w:b/>
+                <w:bCs/>
+              </w:rPr>
+              <w:t>:</w:t>
+            </w:r>
+          </w:p>
+          <w:p>
+            <w:pPr>
+              <w:pStyle w:val="doctext"/>
+              <w:numPr>
+                <w:ilvl w:val="0"/>
+                <w:numId w:val="22"/>
+              </w:numPr>
+              <w:rPr>
+                <w:rFonts w:asciiTheme="minorHAnsi" w:hAnsiTheme="minorHAnsi" w:cstheme="minorHAnsi"/>
+                <w:bCs/>
+                <w:sz w:val="22"/>
+                <w:szCs w:val="22"/>
+              </w:rPr>
+            </w:pPr>
+            <w:r>
+              <w:rPr>
+                <w:rFonts w:asciiTheme="minorHAnsi" w:hAnsiTheme="minorHAnsi" w:cstheme="minorHAnsi"/>
+                <w:bCs/>
+                <w:sz w:val="22"/>
+                <w:szCs w:val="22"/>
+              </w:rPr>
+              <w:t>What are the limits for a video to be approved by the warden?</w:t>
+            </w:r>
+          </w:p>
+          <w:p>
+            <w:pPr>
+              <w:pStyle w:val="ListParagraph"/>
+              <w:numPr>
+                <w:ilvl w:val="0"/>
+                <w:numId w:val="39"/>
+              </w:numPr>
+              <w:spacing w:after="240"/>
+              <w:rPr>
+                <w:rFonts w:asciiTheme="minorHAnsi" w:hAnsiTheme="minorHAnsi" w:cstheme="minorHAnsi"/>
+                <w:bCs/>
+              </w:rPr>
+            </w:pPr>
+            <w:r>
+              <w:rPr>
+                <w:rFonts w:asciiTheme="minorHAnsi" w:hAnsiTheme="minorHAnsi" w:cstheme="minorHAnsi"/>
+                <w:bCs/>
+              </w:rPr>
+              <w:t>What are the rules of violation?</w:t>
+            </w:r>
+          </w:p>
+          <w:p>
+            <w:pPr>
+              <w:spacing w:after="240"/>
+              <w:rPr>
+                <w:rFonts w:asciiTheme="minorHAnsi" w:hAnsiTheme="minorHAnsi" w:cstheme="minorHAnsi"/>
+                <w:bCs/>
+              </w:rPr>
+            </w:pPr>
+          </w:p>
+          <w:p>
+            <w:pPr>
+              <w:spacing w:after="240"/>
+              <w:rPr>
+                <w:color w:val="2E74B5" w:themeColor="accent1" w:themeShade="BF"/>
+              </w:rPr>
+            </w:pPr>
+            <w:r>
+              <w:rPr>
+                <w:color w:val="2E74B5" w:themeColor="accent1" w:themeShade="BF"/>
+              </w:rPr>
+              <w:t>Use Case UC3: Reject complaint</w:t>
+            </w:r>
+          </w:p>
+          <w:p>
+            <w:pPr>
+              <w:pStyle w:val="doctext"/>
+            </w:pPr>
+            <w:r>
+              <w:rPr>
+                <w:rStyle w:val="docemphstrong"/>
+                <w:b/>
+                <w:bCs/>
+              </w:rPr>
+              <w:t>Scope</w:t>
+            </w:r>
+            <w:r>
+              <w:t>: Complaint authentication</w:t>
+            </w:r>
+          </w:p>
+          <w:p>
+            <w:pPr>
+              <w:pStyle w:val="doctext"/>
+            </w:pPr>
+            <w:r>
+              <w:rPr>
+                <w:rStyle w:val="docemphstrong"/>
+                <w:b/>
+                <w:bCs/>
+              </w:rPr>
+              <w:t>Level</w:t>
+            </w:r>
+            <w:r>
+              <w:t>: Warden’s duty</w:t>
+            </w:r>
+          </w:p>
+          <w:p>
+            <w:pPr>
+              <w:pStyle w:val="doctext"/>
+            </w:pPr>
+            <w:r>
+              <w:rPr>
+                <w:rStyle w:val="docemphstrong"/>
+                <w:b/>
+                <w:bCs/>
+              </w:rPr>
+              <w:t>Primary</w:t>
+            </w:r>
+            <w:r>
+              <w:rPr>
+                <w:rStyle w:val="docemphstrong"/>
+              </w:rPr>
+              <w:t xml:space="preserve"> </w:t>
+            </w:r>
+            <w:r>
+              <w:rPr>
+                <w:rStyle w:val="docemphstrong"/>
+                <w:b/>
+                <w:bCs/>
+              </w:rPr>
+              <w:t>Actor</w:t>
+            </w:r>
+            <w:r>
+              <w:t>: Warden</w:t>
+            </w:r>
+          </w:p>
+          <w:p>
+            <w:pPr>
+              <w:pStyle w:val="doctext"/>
+            </w:pPr>
+            <w:r>
+              <w:rPr>
+                <w:rStyle w:val="docemphstrong"/>
+                <w:b/>
+                <w:bCs/>
+              </w:rPr>
+              <w:t>Stakeholders and Interests</w:t>
+            </w:r>
+            <w:r>
+              <w:t>:</w:t>
+            </w:r>
+          </w:p>
+          <w:p>
+            <w:pPr>
+              <w:spacing w:after="240"/>
+              <w:ind w:left="720"/>
+              <w:rPr>
+                <w:rStyle w:val="docemphroman"/>
+              </w:rPr>
+            </w:pPr>
+            <w:r>
+              <w:rPr>
+                <w:rStyle w:val="doctext1"/>
+              </w:rPr>
+              <w:t>-Warden: Wants to review the violation video sent by the citizen and authenticate the video whether to reject or accept the video as a violation.</w:t>
+            </w:r>
+          </w:p>
+          <w:p>
+            <w:pPr>
+              <w:spacing w:after="240"/>
+            </w:pPr>
+            <w:r>
+              <w:rPr>
+                <w:rStyle w:val="docemphstrong"/>
+                <w:b/>
+                <w:bCs/>
+              </w:rPr>
+              <w:t>Preconditions</w:t>
+            </w:r>
+            <w:r>
+              <w:rPr>
+                <w:rStyle w:val="docemphstrong"/>
+              </w:rPr>
+              <w:t>: The video is uploaded</w:t>
+            </w:r>
+            <w:r>
+              <w:t xml:space="preserve"> and being compliant.</w:t>
+            </w:r>
+          </w:p>
+          <w:p>
+            <w:pPr>
+              <w:pStyle w:val="doctext"/>
+            </w:pPr>
+            <w:r>
+              <w:rPr>
+                <w:rStyle w:val="docemphstrong"/>
+                <w:b/>
+                <w:bCs/>
+              </w:rPr>
+              <w:t>Success Guarantee</w:t>
+            </w:r>
+            <w:r>
+              <w:rPr>
+                <w:rStyle w:val="docemphstrong"/>
+              </w:rPr>
+              <w:t xml:space="preserve"> (or Post conditions):</w:t>
+            </w:r>
+            <w:r>
+              <w:t xml:space="preserve"> Video is uploaded by the citizen. The video is reported. The warden reviews the video. The warden rejects the complaint.</w:t>
+            </w:r>
+          </w:p>
+          <w:p>
+            <w:pPr>
+              <w:pStyle w:val="doctext"/>
+              <w:rPr>
+                <w:b/>
+                <w:bCs/>
+              </w:rPr>
+            </w:pPr>
+            <w:r>
+              <w:rPr>
+                <w:rStyle w:val="docemphstrong"/>
+                <w:b/>
+                <w:bCs/>
+              </w:rPr>
+              <w:lastRenderedPageBreak/>
+              <w:t>Main Success Scenario (or Basic Flow)</w:t>
+            </w:r>
+            <w:r>
+              <w:rPr>
+                <w:b/>
+                <w:bCs/>
+              </w:rPr>
+              <w:t>:</w:t>
+            </w:r>
+          </w:p>
+          <w:p>
+            <w:pPr>
+              <w:pStyle w:val="doclist"/>
+              <w:numPr>
+                <w:ilvl w:val="0"/>
+                <w:numId w:val="36"/>
+              </w:numPr>
+            </w:pPr>
+            <w:r>
+              <w:t>The citizen uploads a video.</w:t>
+            </w:r>
+          </w:p>
+          <w:p>
+            <w:pPr>
+              <w:pStyle w:val="doclist"/>
+              <w:numPr>
+                <w:ilvl w:val="0"/>
+                <w:numId w:val="36"/>
+              </w:numPr>
+            </w:pPr>
+            <w:r>
+              <w:t xml:space="preserve">The citizen reports the video. </w:t>
+            </w:r>
+          </w:p>
+          <w:p>
+            <w:pPr>
+              <w:pStyle w:val="doclist"/>
+              <w:numPr>
+                <w:ilvl w:val="0"/>
+                <w:numId w:val="36"/>
+              </w:numPr>
+            </w:pPr>
+            <w:r>
+              <w:t>The warden receives the video.</w:t>
+            </w:r>
+          </w:p>
+          <w:p>
+            <w:pPr>
+              <w:pStyle w:val="doclist"/>
+              <w:numPr>
+                <w:ilvl w:val="0"/>
+                <w:numId w:val="36"/>
+              </w:numPr>
+            </w:pPr>
+            <w:r>
+              <w:t>The warden reviews the video.</w:t>
+            </w:r>
+          </w:p>
+          <w:p>
+            <w:pPr>
+              <w:pStyle w:val="doclist"/>
+              <w:numPr>
+                <w:ilvl w:val="0"/>
+                <w:numId w:val="36"/>
+              </w:numPr>
+              <w:rPr>
+                <w:rStyle w:val="docemphstrong"/>
+              </w:rPr>
+            </w:pPr>
+            <w:r>
+              <w:t>The warden rejects the video.</w:t>
+            </w:r>
+          </w:p>
+          <w:p>
+            <w:pPr>
+              <w:pStyle w:val="doctext"/>
+              <w:rPr>
+                <w:b/>
+                <w:bCs/>
+              </w:rPr>
+            </w:pPr>
+            <w:r>
+              <w:rPr>
+                <w:rStyle w:val="docemphstrong"/>
+                <w:b/>
+                <w:bCs/>
+              </w:rPr>
+              <w:t>Extensions (or Alternative Flows):</w:t>
+            </w:r>
+          </w:p>
+          <w:p>
+            <w:pPr>
+              <w:pStyle w:val="doclist"/>
+            </w:pPr>
+            <w:r>
+              <w:t>There is no extension or alternative flow of this use case.</w:t>
+            </w:r>
+          </w:p>
+          <w:p>
+            <w:pPr>
+              <w:pStyle w:val="doctext"/>
+              <w:rPr>
+                <w:b/>
+                <w:bCs/>
+              </w:rPr>
+            </w:pPr>
+            <w:r>
+              <w:rPr>
+                <w:rStyle w:val="docemphstrong"/>
+                <w:b/>
+                <w:bCs/>
+              </w:rPr>
+              <w:t>Special Requirements:</w:t>
+            </w:r>
+          </w:p>
+          <w:p>
+            <w:pPr>
+              <w:pStyle w:val="doclist"/>
+              <w:numPr>
+                <w:ilvl w:val="0"/>
+                <w:numId w:val="20"/>
+              </w:numPr>
+            </w:pPr>
+            <w:r>
+              <w:t xml:space="preserve">The video should be uploaded </w:t>
+            </w:r>
+            <w:r>
+              <w:rPr>
+                <w:rFonts w:asciiTheme="minorHAnsi" w:hAnsiTheme="minorHAnsi" w:cstheme="minorHAnsi"/>
+                <w:sz w:val="22"/>
+                <w:szCs w:val="22"/>
+              </w:rPr>
+              <w:t>by</w:t>
+            </w:r>
+            <w:r>
+              <w:t xml:space="preserve"> the citizen.</w:t>
+            </w:r>
+          </w:p>
+          <w:p>
+            <w:pPr>
+              <w:pStyle w:val="doclist"/>
+              <w:numPr>
+                <w:ilvl w:val="0"/>
+                <w:numId w:val="20"/>
+              </w:numPr>
+            </w:pPr>
+            <w:r>
+              <w:t>The video should be reported.</w:t>
+            </w:r>
+          </w:p>
+          <w:p>
+            <w:pPr>
+              <w:pStyle w:val="doclist"/>
+              <w:numPr>
+                <w:ilvl w:val="0"/>
+                <w:numId w:val="20"/>
+              </w:numPr>
+            </w:pPr>
+            <w:r>
+              <w:t>The video should be authentic for being reported as a violation.</w:t>
+            </w:r>
+          </w:p>
+          <w:p>
+            <w:pPr>
+              <w:pStyle w:val="doctext"/>
+              <w:rPr>
+                <w:rStyle w:val="docemphstrong"/>
+                <w:b/>
+                <w:bCs/>
+              </w:rPr>
+            </w:pPr>
+          </w:p>
+          <w:p>
+            <w:pPr>
+              <w:pStyle w:val="doctext"/>
+              <w:rPr>
+                <w:rStyle w:val="docemphstrong"/>
+              </w:rPr>
+            </w:pPr>
+            <w:r>
+              <w:rPr>
+                <w:rStyle w:val="docemphstrong"/>
+                <w:b/>
+                <w:bCs/>
+              </w:rPr>
+              <w:t>Technology and Data Variations List</w:t>
+            </w:r>
+            <w:r>
+              <w:rPr>
+                <w:rStyle w:val="docemphstrong"/>
+              </w:rPr>
+              <w:t>:</w:t>
+            </w:r>
+          </w:p>
+          <w:p>
+            <w:pPr>
+              <w:pStyle w:val="doctext"/>
+              <w:numPr>
+                <w:ilvl w:val="0"/>
+                <w:numId w:val="21"/>
+              </w:numPr>
+            </w:pPr>
+            <w:r>
+              <w:t>Smartphones</w:t>
+            </w:r>
+          </w:p>
+          <w:p>
+            <w:pPr>
+              <w:pStyle w:val="doctext"/>
+              <w:numPr>
+                <w:ilvl w:val="0"/>
+                <w:numId w:val="21"/>
+              </w:numPr>
+            </w:pPr>
+            <w:r>
+              <w:t>Laptops</w:t>
+            </w:r>
+          </w:p>
+          <w:p>
+            <w:pPr>
+              <w:pStyle w:val="doctext"/>
+              <w:numPr>
+                <w:ilvl w:val="0"/>
+                <w:numId w:val="21"/>
+              </w:numPr>
+            </w:pPr>
+            <w:r>
+              <w:t>Personal computers</w:t>
+            </w:r>
+          </w:p>
+          <w:p>
+            <w:pPr>
+              <w:pStyle w:val="doctext"/>
+              <w:numPr>
+                <w:ilvl w:val="0"/>
+                <w:numId w:val="21"/>
+              </w:numPr>
+            </w:pPr>
+            <w:r>
+              <w:t>internet</w:t>
+            </w:r>
+          </w:p>
+          <w:p>
+            <w:pPr>
+              <w:pStyle w:val="doctext"/>
+              <w:rPr>
+                <w:b/>
+                <w:bCs/>
+              </w:rPr>
+            </w:pPr>
+            <w:r>
+              <w:rPr>
+                <w:rStyle w:val="docemphstrong"/>
+                <w:b/>
+                <w:bCs/>
+              </w:rPr>
+              <w:t>Open Issues</w:t>
+            </w:r>
+            <w:r>
+              <w:rPr>
+                <w:b/>
+                <w:bCs/>
+              </w:rPr>
+              <w:t>:</w:t>
+            </w:r>
+          </w:p>
+          <w:p>
+            <w:pPr>
+              <w:pStyle w:val="doctext"/>
+              <w:numPr>
+                <w:ilvl w:val="0"/>
+                <w:numId w:val="22"/>
+              </w:numPr>
+              <w:rPr>
+                <w:rFonts w:asciiTheme="minorHAnsi" w:hAnsiTheme="minorHAnsi" w:cstheme="minorHAnsi"/>
+                <w:bCs/>
+                <w:sz w:val="22"/>
+                <w:szCs w:val="22"/>
+              </w:rPr>
+            </w:pPr>
+            <w:r>
+              <w:rPr>
+                <w:rFonts w:asciiTheme="minorHAnsi" w:hAnsiTheme="minorHAnsi" w:cstheme="minorHAnsi"/>
+                <w:bCs/>
+                <w:sz w:val="22"/>
+                <w:szCs w:val="22"/>
+              </w:rPr>
+              <w:t>What are the limits for a video to be approved by the warden?</w:t>
+            </w:r>
+          </w:p>
+          <w:p>
+            <w:pPr>
+              <w:pStyle w:val="ListParagraph"/>
+              <w:numPr>
+                <w:ilvl w:val="0"/>
+                <w:numId w:val="22"/>
+              </w:numPr>
+              <w:spacing w:after="240"/>
+              <w:rPr>
+                <w:color w:val="2E74B5" w:themeColor="accent1" w:themeShade="BF"/>
+              </w:rPr>
+            </w:pPr>
+            <w:r>
+              <w:rPr>
+                <w:rFonts w:asciiTheme="minorHAnsi" w:hAnsiTheme="minorHAnsi" w:cstheme="minorHAnsi"/>
+                <w:bCs/>
+              </w:rPr>
+              <w:t>What are the rules of violation?</w:t>
+            </w:r>
+          </w:p>
+          <w:p>
+            <w:pPr>
+              <w:spacing w:after="240"/>
+              <w:rPr>
+                <w:color w:val="2E74B5" w:themeColor="accent1" w:themeShade="BF"/>
+              </w:rPr>
+            </w:pPr>
+          </w:p>
+          <w:p>
+            <w:pPr>
+              <w:spacing w:after="240"/>
+              <w:rPr>
+                <w:color w:val="2E74B5" w:themeColor="accent1" w:themeShade="BF"/>
+              </w:rPr>
+            </w:pPr>
+            <w:r>
+              <w:rPr>
+                <w:color w:val="2E74B5" w:themeColor="accent1" w:themeShade="BF"/>
+              </w:rPr>
+              <w:t>Use Case UC4: Issue warning</w:t>
+            </w:r>
+          </w:p>
+          <w:p>
+            <w:pPr>
+              <w:pStyle w:val="doctext"/>
+            </w:pPr>
+            <w:r>
+              <w:rPr>
+                <w:rStyle w:val="docemphstrong"/>
+                <w:b/>
+                <w:bCs/>
+              </w:rPr>
+              <w:t>Scope</w:t>
+            </w:r>
+            <w:r>
+              <w:t xml:space="preserve">: Send warning notification. </w:t>
+            </w:r>
+          </w:p>
+          <w:p>
+            <w:pPr>
+              <w:pStyle w:val="doctext"/>
+            </w:pPr>
+            <w:r>
+              <w:rPr>
+                <w:rStyle w:val="docemphstrong"/>
+                <w:b/>
+                <w:bCs/>
+              </w:rPr>
+              <w:t>Level</w:t>
+            </w:r>
+            <w:r>
+              <w:t>: Warden’s duty</w:t>
+            </w:r>
+          </w:p>
+          <w:p>
+            <w:pPr>
+              <w:pStyle w:val="doctext"/>
+            </w:pPr>
+            <w:r>
+              <w:rPr>
+                <w:rStyle w:val="docemphstrong"/>
+                <w:b/>
+                <w:bCs/>
+              </w:rPr>
+              <w:t>Primary</w:t>
+            </w:r>
+            <w:r>
+              <w:rPr>
+                <w:rStyle w:val="docemphstrong"/>
+              </w:rPr>
+              <w:t xml:space="preserve"> </w:t>
+            </w:r>
+            <w:r>
+              <w:rPr>
+                <w:rStyle w:val="docemphstrong"/>
+                <w:b/>
+                <w:bCs/>
+              </w:rPr>
+              <w:t>Actor</w:t>
+            </w:r>
+            <w:r>
+              <w:t>: Warden</w:t>
+            </w:r>
+          </w:p>
+          <w:p>
+            <w:pPr>
+              <w:pStyle w:val="doctext"/>
+            </w:pPr>
+            <w:r>
+              <w:rPr>
+                <w:rStyle w:val="docemphstrong"/>
+                <w:b/>
+                <w:bCs/>
+              </w:rPr>
+              <w:t>Stakeholders and Interests</w:t>
+            </w:r>
+            <w:r>
+              <w:t>:</w:t>
+            </w:r>
+          </w:p>
+          <w:p>
+            <w:pPr>
+              <w:spacing w:after="240"/>
+              <w:ind w:left="720"/>
+              <w:rPr>
+                <w:rStyle w:val="docemphroman"/>
+              </w:rPr>
+            </w:pPr>
+            <w:r>
+              <w:rPr>
+                <w:rStyle w:val="doctext1"/>
+              </w:rPr>
+              <w:lastRenderedPageBreak/>
+              <w:t xml:space="preserve">-Warden: Wants to send a warning notification as a warning to the citizen for uploading a false video in which the warden was unable to find a traffic violation and rejected the video to be reported as a violation. </w:t>
+            </w:r>
+          </w:p>
+          <w:p>
+            <w:pPr>
+              <w:spacing w:after="240"/>
+            </w:pPr>
+            <w:r>
+              <w:rPr>
+                <w:rStyle w:val="docemphstrong"/>
+                <w:b/>
+                <w:bCs/>
+              </w:rPr>
+              <w:t>Preconditions</w:t>
+            </w:r>
+            <w:r>
+              <w:rPr>
+                <w:rStyle w:val="docemphstrong"/>
+              </w:rPr>
+              <w:t>: The video is uploaded</w:t>
+            </w:r>
+            <w:r>
+              <w:t xml:space="preserve"> and compliant and the warden did not find the video as a traffic violation. The warden them sends a warning to the citizen.</w:t>
+            </w:r>
+          </w:p>
+          <w:p>
+            <w:pPr>
+              <w:pStyle w:val="doctext"/>
+            </w:pPr>
+            <w:r>
+              <w:rPr>
+                <w:rStyle w:val="docemphstrong"/>
+                <w:b/>
+                <w:bCs/>
+              </w:rPr>
+              <w:t>Success Guarantee</w:t>
+            </w:r>
+            <w:r>
+              <w:rPr>
+                <w:rStyle w:val="docemphstrong"/>
+              </w:rPr>
+              <w:t xml:space="preserve"> (or Post conditions):</w:t>
+            </w:r>
+            <w:r>
+              <w:t xml:space="preserve"> Video is uploaded by the citizen. The video is reported. The warden reviews the video. The warden rejects the complaint and sends a warning notification to the user. </w:t>
+            </w:r>
+          </w:p>
+          <w:p>
+            <w:pPr>
+              <w:pStyle w:val="doctext"/>
+              <w:rPr>
+                <w:b/>
+                <w:bCs/>
+              </w:rPr>
+            </w:pPr>
+            <w:r>
+              <w:rPr>
+                <w:rStyle w:val="docemphstrong"/>
+                <w:b/>
+                <w:bCs/>
+              </w:rPr>
+              <w:t>Main Success Scenario (or Basic Flow)</w:t>
+            </w:r>
+            <w:r>
+              <w:rPr>
+                <w:b/>
+                <w:bCs/>
+              </w:rPr>
+              <w:t>:</w:t>
+            </w:r>
+          </w:p>
+          <w:p>
+            <w:pPr>
+              <w:pStyle w:val="doclist"/>
+              <w:numPr>
+                <w:ilvl w:val="0"/>
+                <w:numId w:val="37"/>
+              </w:numPr>
+            </w:pPr>
+            <w:r>
+              <w:t>The citizen uploads a video.</w:t>
+            </w:r>
+          </w:p>
+          <w:p>
+            <w:pPr>
+              <w:pStyle w:val="doclist"/>
+              <w:numPr>
+                <w:ilvl w:val="0"/>
+                <w:numId w:val="37"/>
+              </w:numPr>
+            </w:pPr>
+            <w:r>
+              <w:t xml:space="preserve">The citizen reports the video. </w:t>
+            </w:r>
+          </w:p>
+          <w:p>
+            <w:pPr>
+              <w:pStyle w:val="doclist"/>
+              <w:numPr>
+                <w:ilvl w:val="0"/>
+                <w:numId w:val="37"/>
+              </w:numPr>
+            </w:pPr>
+            <w:r>
+              <w:t>The warden receives the video.</w:t>
+            </w:r>
+          </w:p>
+          <w:p>
+            <w:pPr>
+              <w:pStyle w:val="doclist"/>
+              <w:numPr>
+                <w:ilvl w:val="0"/>
+                <w:numId w:val="37"/>
+              </w:numPr>
+            </w:pPr>
+            <w:r>
+              <w:t>The warden reviews the video.</w:t>
+            </w:r>
+          </w:p>
+          <w:p>
+            <w:pPr>
+              <w:pStyle w:val="doclist"/>
+              <w:numPr>
+                <w:ilvl w:val="0"/>
+                <w:numId w:val="37"/>
+              </w:numPr>
+            </w:pPr>
+            <w:r>
+              <w:t>The warden rejects the video.</w:t>
+            </w:r>
+          </w:p>
+          <w:p>
+            <w:pPr>
+              <w:pStyle w:val="doclist"/>
+              <w:numPr>
+                <w:ilvl w:val="0"/>
+                <w:numId w:val="37"/>
+              </w:numPr>
+              <w:rPr>
+                <w:rStyle w:val="docemphstrong"/>
+              </w:rPr>
+            </w:pPr>
+            <w:r>
+              <w:t>The warden sends a warning notification to the citizen.</w:t>
+            </w:r>
+          </w:p>
+          <w:p>
+            <w:pPr>
+              <w:pStyle w:val="doctext"/>
+              <w:rPr>
+                <w:b/>
+                <w:bCs/>
+              </w:rPr>
+            </w:pPr>
+            <w:r>
+              <w:rPr>
+                <w:rStyle w:val="docemphstrong"/>
+                <w:b/>
+                <w:bCs/>
+              </w:rPr>
+              <w:t>Extensions (or Alternative Flows):</w:t>
+            </w:r>
+          </w:p>
+          <w:p>
+            <w:pPr>
+              <w:pStyle w:val="doclist"/>
+            </w:pPr>
+            <w:r>
+              <w:t>There is no extension or alternative flow of this use case.</w:t>
+            </w:r>
+          </w:p>
+          <w:p>
+            <w:pPr>
+              <w:pStyle w:val="doctext"/>
+              <w:rPr>
+                <w:b/>
+                <w:bCs/>
+              </w:rPr>
+            </w:pPr>
+            <w:r>
+              <w:rPr>
+                <w:rStyle w:val="docemphstrong"/>
+                <w:b/>
+                <w:bCs/>
+              </w:rPr>
+              <w:t>Special Requirements:</w:t>
+            </w:r>
+          </w:p>
+          <w:p>
+            <w:pPr>
+              <w:pStyle w:val="doclist"/>
+              <w:numPr>
+                <w:ilvl w:val="0"/>
+                <w:numId w:val="20"/>
+              </w:numPr>
+            </w:pPr>
+            <w:r>
+              <w:t xml:space="preserve">The video should be uploaded </w:t>
+            </w:r>
+            <w:r>
+              <w:rPr>
+                <w:rFonts w:asciiTheme="minorHAnsi" w:hAnsiTheme="minorHAnsi" w:cstheme="minorHAnsi"/>
+                <w:sz w:val="22"/>
+                <w:szCs w:val="22"/>
+              </w:rPr>
+              <w:t>by</w:t>
+            </w:r>
+            <w:r>
+              <w:t xml:space="preserve"> the citizen.</w:t>
+            </w:r>
+          </w:p>
+          <w:p>
+            <w:pPr>
+              <w:pStyle w:val="doclist"/>
+              <w:numPr>
+                <w:ilvl w:val="0"/>
+                <w:numId w:val="20"/>
+              </w:numPr>
+            </w:pPr>
+            <w:r>
+              <w:t>The video should be reported.</w:t>
+            </w:r>
+          </w:p>
+          <w:p>
+            <w:pPr>
+              <w:pStyle w:val="doclist"/>
+              <w:numPr>
+                <w:ilvl w:val="0"/>
+                <w:numId w:val="20"/>
+              </w:numPr>
+            </w:pPr>
+            <w:r>
+              <w:t>The video should be authentic for being reported as a violation.</w:t>
+            </w:r>
+          </w:p>
+          <w:p>
+            <w:pPr>
+              <w:pStyle w:val="doctext"/>
+              <w:rPr>
+                <w:rStyle w:val="docemphstrong"/>
+                <w:b/>
+                <w:bCs/>
+              </w:rPr>
+            </w:pPr>
+          </w:p>
+          <w:p>
+            <w:pPr>
+              <w:pStyle w:val="doctext"/>
+              <w:rPr>
+                <w:rStyle w:val="docemphstrong"/>
+              </w:rPr>
+            </w:pPr>
+            <w:r>
+              <w:rPr>
+                <w:rStyle w:val="docemphstrong"/>
+                <w:b/>
+                <w:bCs/>
+              </w:rPr>
+              <w:t>Technology and Data Variations List</w:t>
+            </w:r>
+            <w:r>
+              <w:rPr>
+                <w:rStyle w:val="docemphstrong"/>
+              </w:rPr>
+              <w:t>:</w:t>
+            </w:r>
+          </w:p>
+          <w:p>
+            <w:pPr>
+              <w:pStyle w:val="doctext"/>
+              <w:numPr>
+                <w:ilvl w:val="0"/>
+                <w:numId w:val="21"/>
+              </w:numPr>
+            </w:pPr>
+            <w:r>
+              <w:t>Smartphones</w:t>
+            </w:r>
+          </w:p>
+          <w:p>
+            <w:pPr>
+              <w:pStyle w:val="doctext"/>
+              <w:numPr>
+                <w:ilvl w:val="0"/>
+                <w:numId w:val="21"/>
+              </w:numPr>
+            </w:pPr>
+            <w:r>
+              <w:t>Laptops</w:t>
+            </w:r>
+          </w:p>
+          <w:p>
+            <w:pPr>
+              <w:pStyle w:val="doctext"/>
+              <w:numPr>
+                <w:ilvl w:val="0"/>
+                <w:numId w:val="21"/>
+              </w:numPr>
+            </w:pPr>
+            <w:r>
+              <w:t>Personal computers</w:t>
+            </w:r>
+          </w:p>
+          <w:p>
+            <w:pPr>
+              <w:pStyle w:val="doctext"/>
+              <w:numPr>
+                <w:ilvl w:val="0"/>
+                <w:numId w:val="21"/>
+              </w:numPr>
+            </w:pPr>
+            <w:r>
+              <w:t>internet</w:t>
+            </w:r>
+          </w:p>
+          <w:p>
+            <w:pPr>
+              <w:pStyle w:val="doctext"/>
+              <w:rPr>
+                <w:b/>
+                <w:bCs/>
+              </w:rPr>
+            </w:pPr>
+            <w:r>
+              <w:rPr>
+                <w:rStyle w:val="docemphstrong"/>
+                <w:b/>
+                <w:bCs/>
+              </w:rPr>
+              <w:t>Open Issues</w:t>
+            </w:r>
+            <w:r>
+              <w:rPr>
+                <w:b/>
+                <w:bCs/>
+              </w:rPr>
+              <w:t>:</w:t>
+            </w:r>
+          </w:p>
+          <w:p>
+            <w:pPr>
+              <w:pStyle w:val="doctext"/>
+              <w:numPr>
+                <w:ilvl w:val="0"/>
+                <w:numId w:val="22"/>
+              </w:numPr>
+              <w:rPr>
+                <w:rFonts w:asciiTheme="minorHAnsi" w:hAnsiTheme="minorHAnsi" w:cstheme="minorHAnsi"/>
+                <w:bCs/>
+                <w:sz w:val="22"/>
+                <w:szCs w:val="22"/>
+              </w:rPr>
+            </w:pPr>
+            <w:r>
+              <w:rPr>
+                <w:rFonts w:asciiTheme="minorHAnsi" w:hAnsiTheme="minorHAnsi" w:cstheme="minorHAnsi"/>
+                <w:bCs/>
+                <w:sz w:val="22"/>
+                <w:szCs w:val="22"/>
+              </w:rPr>
+              <w:t>What are the limits for a video to be approved by the warden?</w:t>
+            </w:r>
+          </w:p>
+          <w:p>
+            <w:pPr>
+              <w:pStyle w:val="ListParagraph"/>
+              <w:numPr>
+                <w:ilvl w:val="0"/>
+                <w:numId w:val="39"/>
+              </w:numPr>
+              <w:spacing w:after="240"/>
+              <w:rPr>
+                <w:color w:val="2E74B5" w:themeColor="accent1" w:themeShade="BF"/>
+              </w:rPr>
+            </w:pPr>
+            <w:r>
+              <w:rPr>
+                <w:rFonts w:asciiTheme="minorHAnsi" w:hAnsiTheme="minorHAnsi" w:cstheme="minorHAnsi"/>
+                <w:bCs/>
+              </w:rPr>
+              <w:t>What are the rules of violation?</w:t>
+            </w:r>
+          </w:p>
+          <w:p>
+            <w:pPr>
+              <w:pStyle w:val="ListParagraph"/>
+              <w:spacing w:after="240"/>
+              <w:rPr>
+                <w:rFonts w:asciiTheme="minorHAnsi" w:hAnsiTheme="minorHAnsi" w:cstheme="minorHAnsi"/>
+                <w:bCs/>
+              </w:rPr>
+            </w:pPr>
+          </w:p>
+          <w:p>
+            <w:pPr>
+              <w:pStyle w:val="ListParagraph"/>
+              <w:spacing w:after="240"/>
+            </w:pPr>
+          </w:p>
+        </w:tc>
+      </w:tr>
+    </w:tbl>
+    <w:p>
+      <w:pPr>
+        <w:rPr>
+          <w:rFonts w:asciiTheme="minorHAnsi" w:hAnsiTheme="minorHAnsi" w:cstheme="minorHAnsi"/>
+          <w:color w:val="2E74B5" w:themeColor="accent1" w:themeShade="BF"/>
+          <w:sz w:val="28"/>
+          <w:szCs w:val="28"/>
+          <w:lang w:bidi="ar-SA"/>
+        </w:rPr>
+      </w:pPr>
+      <w:r>
+        <w:rPr>
+          <w:rFonts w:asciiTheme="minorHAnsi" w:hAnsiTheme="minorHAnsi" w:cstheme="minorHAnsi"/>
+          <w:color w:val="2E74B5" w:themeColor="accent1" w:themeShade="BF"/>
+          <w:sz w:val="28"/>
+          <w:szCs w:val="28"/>
+          <w:lang w:bidi="ar-SA"/>
+        </w:rPr>
+        <w:lastRenderedPageBreak/>
+        <w:t>GUI:</w:t>
+      </w:r>
+    </w:p>
+    <w:p>
+      <w:pPr>
+        <w:rPr>
+          <w:rFonts w:asciiTheme="minorHAnsi" w:hAnsiTheme="minorHAnsi" w:cstheme="minorHAnsi"/>
+          <w:color w:val="2E74B5" w:themeColor="accent1" w:themeShade="BF"/>
+          <w:sz w:val="28"/>
+          <w:szCs w:val="28"/>
+          <w:lang w:bidi="ar-SA"/>
+        </w:rPr>
+      </w:pPr>
+      <w:r>
+        <w:rPr>
+          <w:rFonts w:asciiTheme="minorHAnsi" w:hAnsiTheme="minorHAnsi" w:cstheme="minorHAnsi"/>
+          <w:b/>
+          <w:noProof/>
+          <w:lang w:bidi="ar-SA"/>
+        </w:rPr>
+        <w:drawing>
+          <wp:anchor distT="0" distB="0" distL="114300" distR="114300" simplePos="0" relativeHeight="251669504" behindDoc="0" locked="0" layoutInCell="1" allowOverlap="1" wp14:anchorId="1E81362D" wp14:editId="13984E7C">
+            <wp:simplePos x="0" y="0"/>
+            <wp:positionH relativeFrom="margin">
+              <wp:align>center</wp:align>
+            </wp:positionH>
+            <wp:positionV relativeFrom="paragraph">
+              <wp:posOffset>107950</wp:posOffset>
+            </wp:positionV>
+            <wp:extent cx="4919345" cy="2726055"/>
+            <wp:effectExtent l="0" t="0" r="0" b="0"/>
+            <wp:wrapThrough wrapText="bothSides">
+              <wp:wrapPolygon edited="0">
+                <wp:start x="0" y="0"/>
+                <wp:lineTo x="0" y="21434"/>
+                <wp:lineTo x="21497" y="21434"/>
+                <wp:lineTo x="21497" y="0"/>
+                <wp:lineTo x="0" y="0"/>
+              </wp:wrapPolygon>
+            </wp:wrapThrough>
+            <wp:docPr id="11" name="Picture 11"/>
+            <wp:cNvGraphicFramePr>
+              <a:graphicFrameLocks xmlns:a="http://schemas.openxmlformats.org/drawingml/2006/main" noChangeAspect="1"/>
+            </wp:cNvGraphicFramePr>
+            <a:graphic xmlns:a="http://schemas.openxmlformats.org/drawingml/2006/main">
+              <a:graphicData uri="http://schemas.openxmlformats.org/drawingml/2006/picture">
+                <pic:pic xmlns:pic="http://schemas.openxmlformats.org/drawingml/2006/picture">
+                  <pic:nvPicPr>
+                    <pic:cNvPr id="11" name="WhatsApp Image 2022-10-30 at 11.29.10 PM.jpeg"/>
+                    <pic:cNvPicPr/>
+                  </pic:nvPicPr>
+                  <pic:blipFill>
+                    <a:blip r:embed="rId13">
+                      <a:extLst>
+                        <a:ext uri="{28A0092B-C50C-407E-A947-70E740481C1C}">
+                          <a14:useLocalDpi xmlns:a14="http://schemas.microsoft.com/office/drawing/2010/main" val="0"/>
+                        </a:ext>
+                      </a:extLst>
+                    </a:blip>
+                    <a:stretch>
+                      <a:fillRect/>
+                    </a:stretch>
+                  </pic:blipFill>
+                  <pic:spPr>
+                    <a:xfrm>
+                      <a:off x="0" y="0"/>
+                      <a:ext cx="4919345" cy="2726055"/>
+                    </a:xfrm>
+                    <a:prstGeom prst="rect">
+                      <a:avLst/>
+                    </a:prstGeom>
+                  </pic:spPr>
+                </pic:pic>
+              </a:graphicData>
+            </a:graphic>
+            <wp14:sizeRelH relativeFrom="margin">
+              <wp14:pctWidth>0</wp14:pctWidth>
+            </wp14:sizeRelH>
+            <wp14:sizeRelV relativeFrom="margin">
+              <wp14:pctHeight>0</wp14:pctHeight>
+            </wp14:sizeRelV>
+          </wp:anchor>
+        </w:drawing>
+      </w:r>
+    </w:p>
+    <w:p>
+      <w:pPr>
+        <w:rPr>
+          <w:rFonts w:asciiTheme="minorHAnsi" w:hAnsiTheme="minorHAnsi" w:cstheme="minorHAnsi"/>
+          <w:color w:val="2E74B5" w:themeColor="accent1" w:themeShade="BF"/>
+          <w:sz w:val="28"/>
+          <w:szCs w:val="28"/>
+          <w:lang w:bidi="ar-SA"/>
+        </w:rPr>
+      </w:pPr>
+    </w:p>
+    <w:p>
+      <w:pPr>
+        <w:rPr>
+          <w:rFonts w:asciiTheme="minorHAnsi" w:hAnsiTheme="minorHAnsi" w:cstheme="minorHAnsi"/>
+          <w:color w:val="2E74B5" w:themeColor="accent1" w:themeShade="BF"/>
+          <w:sz w:val="28"/>
+          <w:szCs w:val="28"/>
+          <w:lang w:bidi="ar-SA"/>
+        </w:rPr>
+      </w:pPr>
+    </w:p>
+    <w:p>
+      <w:pPr>
+        <w:rPr>
+          <w:rFonts w:asciiTheme="minorHAnsi" w:hAnsiTheme="minorHAnsi" w:cstheme="minorHAnsi"/>
+          <w:color w:val="2E74B5" w:themeColor="accent1" w:themeShade="BF"/>
+          <w:sz w:val="28"/>
+          <w:szCs w:val="28"/>
+          <w:lang w:bidi="ar-SA"/>
+        </w:rPr>
+      </w:pPr>
+    </w:p>
     <w:p>
       <w:pPr>
         <w:rPr>
@@ -10380,7 +12729,10 @@
           <w:szCs w:val="28"/>
         </w:rPr>
       </w:pPr>
-      <w:r>
+    </w:p>
+    <w:p>
+      <w:pPr>
+        <w:pStyle w:val="Heading4"/>
         <w:rPr>
           <w:rFonts w:asciiTheme="minorHAnsi" w:hAnsiTheme="minorHAnsi" w:cstheme="minorHAnsi"/>
           <w:i w:val="0"/>
@@ -10388,9 +12740,11 @@
           <w:sz w:val="28"/>
           <w:szCs w:val="28"/>
         </w:rPr>
-        <w:t>Muhammad Shahan</w:t>
-      </w:r>
-      <w:r>
+      </w:pPr>
+    </w:p>
+    <w:p>
+      <w:pPr>
+        <w:pStyle w:val="Heading4"/>
         <w:rPr>
           <w:rFonts w:asciiTheme="minorHAnsi" w:hAnsiTheme="minorHAnsi" w:cstheme="minorHAnsi"/>
           <w:i w:val="0"/>
@@ -10398,9 +12752,11 @@
           <w:sz w:val="28"/>
           <w:szCs w:val="28"/>
         </w:rPr>
-        <w:t xml:space="preserve"> (S</w:t>
-      </w:r>
-      <w:r>
+      </w:pPr>
+    </w:p>
+    <w:p>
+      <w:pPr>
+        <w:pStyle w:val="Heading4"/>
         <w:rPr>
           <w:rFonts w:asciiTheme="minorHAnsi" w:hAnsiTheme="minorHAnsi" w:cstheme="minorHAnsi"/>
           <w:i w:val="0"/>
@@ -10408,9 +12764,11 @@
           <w:sz w:val="28"/>
           <w:szCs w:val="28"/>
         </w:rPr>
-        <w:t>P</w:t>
-      </w:r>
-      <w:r>
+      </w:pPr>
+    </w:p>
+    <w:p>
+      <w:pPr>
+        <w:pStyle w:val="Heading4"/>
         <w:rPr>
           <w:rFonts w:asciiTheme="minorHAnsi" w:hAnsiTheme="minorHAnsi" w:cstheme="minorHAnsi"/>
           <w:i w:val="0"/>
@@ -10418,9 +12776,13 @@
           <w:sz w:val="28"/>
           <w:szCs w:val="28"/>
         </w:rPr>
-        <w:t>21-B</w:t>
-      </w:r>
-      <w:r>
+      </w:pPr>
+      <w:bookmarkStart w:id="38" w:name="_GoBack"/>
+      <w:bookmarkEnd w:id="38"/>
+    </w:p>
+    <w:p>
+      <w:pPr>
+        <w:pStyle w:val="Heading4"/>
         <w:rPr>
           <w:rFonts w:asciiTheme="minorHAnsi" w:hAnsiTheme="minorHAnsi" w:cstheme="minorHAnsi"/>
           <w:i w:val="0"/>
@@ -10428,9 +12790,11 @@
           <w:sz w:val="28"/>
           <w:szCs w:val="28"/>
         </w:rPr>
-        <w:t>SE</w:t>
-      </w:r>
-      <w:r>
+      </w:pPr>
+    </w:p>
+    <w:p>
+      <w:pPr>
+        <w:pStyle w:val="Heading4"/>
         <w:rPr>
           <w:rFonts w:asciiTheme="minorHAnsi" w:hAnsiTheme="minorHAnsi" w:cstheme="minorHAnsi"/>
           <w:i w:val="0"/>
@@ -10438,9 +12802,11 @@
           <w:sz w:val="28"/>
           <w:szCs w:val="28"/>
         </w:rPr>
-        <w:t>-0</w:t>
-      </w:r>
-      <w:r>
+      </w:pPr>
+    </w:p>
+    <w:p>
+      <w:pPr>
+        <w:pStyle w:val="Heading4"/>
         <w:rPr>
           <w:rFonts w:asciiTheme="minorHAnsi" w:hAnsiTheme="minorHAnsi" w:cstheme="minorHAnsi"/>
           <w:i w:val="0"/>
@@ -10448,7 +12814,76 @@
           <w:sz w:val="28"/>
           <w:szCs w:val="28"/>
         </w:rPr>
-        <w:t>81</w:t>
+      </w:pPr>
+      <w:r>
+        <w:rPr>
+          <w:rFonts w:asciiTheme="minorHAnsi" w:hAnsiTheme="minorHAnsi" w:cstheme="minorHAnsi"/>
+          <w:i w:val="0"/>
+          <w:iCs w:val="0"/>
+          <w:sz w:val="28"/>
+          <w:szCs w:val="28"/>
+        </w:rPr>
+        <w:t>Usama Sajjad</w:t>
+      </w:r>
+      <w:r>
+        <w:rPr>
+          <w:rFonts w:asciiTheme="minorHAnsi" w:hAnsiTheme="minorHAnsi" w:cstheme="minorHAnsi"/>
+          <w:i w:val="0"/>
+          <w:iCs w:val="0"/>
+          <w:sz w:val="28"/>
+          <w:szCs w:val="28"/>
+        </w:rPr>
+        <w:t xml:space="preserve"> (S</w:t>
+      </w:r>
+      <w:r>
+        <w:rPr>
+          <w:rFonts w:asciiTheme="minorHAnsi" w:hAnsiTheme="minorHAnsi" w:cstheme="minorHAnsi"/>
+          <w:i w:val="0"/>
+          <w:iCs w:val="0"/>
+          <w:sz w:val="28"/>
+          <w:szCs w:val="28"/>
+        </w:rPr>
+        <w:t>P</w:t>
+      </w:r>
+      <w:r>
+        <w:rPr>
+          <w:rFonts w:asciiTheme="minorHAnsi" w:hAnsiTheme="minorHAnsi" w:cstheme="minorHAnsi"/>
+          <w:i w:val="0"/>
+          <w:iCs w:val="0"/>
+          <w:sz w:val="28"/>
+          <w:szCs w:val="28"/>
+        </w:rPr>
+        <w:t>21-B</w:t>
+      </w:r>
+      <w:r>
+        <w:rPr>
+          <w:rFonts w:asciiTheme="minorHAnsi" w:hAnsiTheme="minorHAnsi" w:cstheme="minorHAnsi"/>
+          <w:i w:val="0"/>
+          <w:iCs w:val="0"/>
+          <w:sz w:val="28"/>
+          <w:szCs w:val="28"/>
+        </w:rPr>
+        <w:t>SE</w:t>
+      </w:r>
+      <w:r>
+        <w:rPr>
+          <w:rFonts w:asciiTheme="minorHAnsi" w:hAnsiTheme="minorHAnsi" w:cstheme="minorHAnsi"/>
+          <w:i w:val="0"/>
+          <w:iCs w:val="0"/>
+          <w:sz w:val="28"/>
+          <w:szCs w:val="28"/>
+        </w:rPr>
+        <w:t>-0</w:t>
+      </w:r>
+      <w:r>
+        <w:rPr>
+          <w:rFonts w:asciiTheme="minorHAnsi" w:hAnsiTheme="minorHAnsi" w:cstheme="minorHAnsi"/>
+          <w:i w:val="0"/>
+          <w:iCs w:val="0"/>
+          <w:sz w:val="28"/>
+          <w:szCs w:val="28"/>
+        </w:rPr>
+        <w:t>49</w:t>
       </w:r>
       <w:r>
         <w:rPr>
@@ -10591,7 +13026,7 @@
           <w:sz w:val="28"/>
           <w:szCs w:val="28"/>
         </w:rPr>
-        <w:t>Usama Sajjad</w:t>
+        <w:t>Hikmat Ullah</w:t>
       </w:r>
       <w:r>
         <w:rPr>
@@ -10651,7 +13086,7 @@
           <w:sz w:val="28"/>
           <w:szCs w:val="28"/>
         </w:rPr>
-        <w:t>49</w:t>
+        <w:t>97</w:t>
       </w:r>
       <w:r>
         <w:rPr>
@@ -10794,7 +13229,7 @@
           <w:sz w:val="28"/>
           <w:szCs w:val="28"/>
         </w:rPr>
-        <w:t>Hikmat Ullah</w:t>
+        <w:t>Shams ul Arifeen</w:t>
       </w:r>
       <w:r>
         <w:rPr>
@@ -10854,7 +13289,7 @@
           <w:sz w:val="28"/>
           <w:szCs w:val="28"/>
         </w:rPr>
-        <w:t>97</w:t>
+        <w:t>76</w:t>
       </w:r>
       <w:r>
         <w:rPr>
@@ -10949,209 +13384,6 @@
       <w:pPr>
         <w:rPr>
           <w:rFonts w:asciiTheme="minorHAnsi" w:hAnsiTheme="minorHAnsi" w:cstheme="minorHAnsi"/>
-          <w:color w:val="2E74B5" w:themeColor="accent1" w:themeShade="BF"/>
-          <w:sz w:val="28"/>
-          <w:szCs w:val="28"/>
-          <w:lang w:bidi="ar-SA"/>
-        </w:rPr>
-      </w:pPr>
-    </w:p>
-    <w:p>
-      <w:pPr>
-        <w:rPr>
-          <w:rFonts w:asciiTheme="minorHAnsi" w:hAnsiTheme="minorHAnsi" w:cstheme="minorHAnsi"/>
-          <w:color w:val="2E74B5" w:themeColor="accent1" w:themeShade="BF"/>
-          <w:sz w:val="28"/>
-          <w:szCs w:val="28"/>
-          <w:lang w:bidi="ar-SA"/>
-        </w:rPr>
-      </w:pPr>
-    </w:p>
-    <w:p>
-      <w:pPr>
-        <w:rPr>
-          <w:rFonts w:asciiTheme="minorHAnsi" w:hAnsiTheme="minorHAnsi" w:cstheme="minorHAnsi"/>
-          <w:color w:val="2E74B5" w:themeColor="accent1" w:themeShade="BF"/>
-          <w:sz w:val="28"/>
-          <w:szCs w:val="28"/>
-          <w:lang w:bidi="ar-SA"/>
-        </w:rPr>
-      </w:pPr>
-    </w:p>
-    <w:p>
-      <w:pPr>
-        <w:pStyle w:val="Heading4"/>
-        <w:rPr>
-          <w:rFonts w:asciiTheme="minorHAnsi" w:hAnsiTheme="minorHAnsi" w:cstheme="minorHAnsi"/>
-          <w:i w:val="0"/>
-          <w:iCs w:val="0"/>
-          <w:sz w:val="28"/>
-          <w:szCs w:val="28"/>
-        </w:rPr>
-      </w:pPr>
-      <w:r>
-        <w:rPr>
-          <w:rFonts w:asciiTheme="minorHAnsi" w:hAnsiTheme="minorHAnsi" w:cstheme="minorHAnsi"/>
-          <w:i w:val="0"/>
-          <w:iCs w:val="0"/>
-          <w:sz w:val="28"/>
-          <w:szCs w:val="28"/>
-        </w:rPr>
-        <w:t>Shams ul Arifeen</w:t>
-      </w:r>
-      <w:r>
-        <w:rPr>
-          <w:rFonts w:asciiTheme="minorHAnsi" w:hAnsiTheme="minorHAnsi" w:cstheme="minorHAnsi"/>
-          <w:i w:val="0"/>
-          <w:iCs w:val="0"/>
-          <w:sz w:val="28"/>
-          <w:szCs w:val="28"/>
-        </w:rPr>
-        <w:t xml:space="preserve"> (S</w:t>
-      </w:r>
-      <w:r>
-        <w:rPr>
-          <w:rFonts w:asciiTheme="minorHAnsi" w:hAnsiTheme="minorHAnsi" w:cstheme="minorHAnsi"/>
-          <w:i w:val="0"/>
-          <w:iCs w:val="0"/>
-          <w:sz w:val="28"/>
-          <w:szCs w:val="28"/>
-        </w:rPr>
-        <w:t>P</w:t>
-      </w:r>
-      <w:r>
-        <w:rPr>
-          <w:rFonts w:asciiTheme="minorHAnsi" w:hAnsiTheme="minorHAnsi" w:cstheme="minorHAnsi"/>
-          <w:i w:val="0"/>
-          <w:iCs w:val="0"/>
-          <w:sz w:val="28"/>
-          <w:szCs w:val="28"/>
-        </w:rPr>
-        <w:t>21-B</w:t>
-      </w:r>
-      <w:r>
-        <w:rPr>
-          <w:rFonts w:asciiTheme="minorHAnsi" w:hAnsiTheme="minorHAnsi" w:cstheme="minorHAnsi"/>
-          <w:i w:val="0"/>
-          <w:iCs w:val="0"/>
-          <w:sz w:val="28"/>
-          <w:szCs w:val="28"/>
-        </w:rPr>
-        <w:t>SE</w:t>
-      </w:r>
-      <w:r>
-        <w:rPr>
-          <w:rFonts w:asciiTheme="minorHAnsi" w:hAnsiTheme="minorHAnsi" w:cstheme="minorHAnsi"/>
-          <w:i w:val="0"/>
-          <w:iCs w:val="0"/>
-          <w:sz w:val="28"/>
-          <w:szCs w:val="28"/>
-        </w:rPr>
-        <w:t>-0</w:t>
-      </w:r>
-      <w:r>
-        <w:rPr>
-          <w:rFonts w:asciiTheme="minorHAnsi" w:hAnsiTheme="minorHAnsi" w:cstheme="minorHAnsi"/>
-          <w:i w:val="0"/>
-          <w:iCs w:val="0"/>
-          <w:sz w:val="28"/>
-          <w:szCs w:val="28"/>
-        </w:rPr>
-        <w:t>76</w:t>
-      </w:r>
-      <w:r>
-        <w:rPr>
-          <w:rFonts w:asciiTheme="minorHAnsi" w:hAnsiTheme="minorHAnsi" w:cstheme="minorHAnsi"/>
-          <w:i w:val="0"/>
-          <w:iCs w:val="0"/>
-          <w:sz w:val="28"/>
-          <w:szCs w:val="28"/>
-        </w:rPr>
-        <w:t>)</w:t>
-      </w:r>
-    </w:p>
-    <w:tbl>
-      <w:tblPr>
-        <w:tblW w:w="0" w:type="auto"/>
-        <w:tblCellSpacing w:w="0" w:type="dxa"/>
-        <w:tblCellMar>
-          <w:top w:w="75" w:type="dxa"/>
-          <w:left w:w="75" w:type="dxa"/>
-          <w:bottom w:w="75" w:type="dxa"/>
-          <w:right w:w="75" w:type="dxa"/>
-        </w:tblCellMar>
-        <w:tblLook w:val="04A0" w:firstRow="1" w:lastRow="0" w:firstColumn="1" w:lastColumn="0" w:noHBand="0" w:noVBand="1"/>
-      </w:tblPr>
-      <w:tblGrid>
-        <w:gridCol w:w="1406"/>
-      </w:tblGrid>
-      <w:tr>
-        <w:trPr>
-          <w:tblHeader/>
-          <w:tblCellSpacing w:w="0" w:type="dxa"/>
-        </w:trPr>
-        <w:tc>
-          <w:tcPr>
-            <w:tcW w:w="0" w:type="auto"/>
-            <w:tcBorders>
-              <w:top w:val="nil"/>
-              <w:left w:val="nil"/>
-              <w:bottom w:val="nil"/>
-              <w:right w:val="nil"/>
-            </w:tcBorders>
-            <w:vAlign w:val="center"/>
-            <w:hideMark/>
-          </w:tcPr>
-          <w:p>
-            <w:pPr>
-              <w:pStyle w:val="Heading4"/>
-              <w:rPr>
-                <w:rFonts w:asciiTheme="minorHAnsi" w:hAnsiTheme="minorHAnsi" w:cstheme="minorHAnsi"/>
-                <w:i w:val="0"/>
-                <w:iCs w:val="0"/>
-                <w:sz w:val="32"/>
-                <w:szCs w:val="32"/>
-              </w:rPr>
-            </w:pPr>
-            <w:r>
-              <w:rPr>
-                <w:rFonts w:asciiTheme="minorHAnsi" w:hAnsiTheme="minorHAnsi" w:cstheme="minorHAnsi"/>
-                <w:i w:val="0"/>
-                <w:iCs w:val="0"/>
-                <w:sz w:val="32"/>
-                <w:szCs w:val="32"/>
-              </w:rPr>
-              <w:t>Use Case</w:t>
-            </w:r>
-            <w:r>
-              <w:rPr>
-                <w:rFonts w:asciiTheme="minorHAnsi" w:hAnsiTheme="minorHAnsi" w:cstheme="minorHAnsi"/>
-                <w:i w:val="0"/>
-                <w:iCs w:val="0"/>
-                <w:sz w:val="32"/>
-                <w:szCs w:val="32"/>
-              </w:rPr>
-              <w:t xml:space="preserve">: </w:t>
-            </w:r>
-          </w:p>
-        </w:tc>
-      </w:tr>
-    </w:tbl>
-    <w:p>
-      <w:pPr>
-        <w:rPr>
-          <w:rFonts w:asciiTheme="minorHAnsi" w:hAnsiTheme="minorHAnsi" w:cstheme="minorHAnsi"/>
-          <w:color w:val="2E74B5" w:themeColor="accent1" w:themeShade="BF"/>
-          <w:sz w:val="28"/>
-          <w:szCs w:val="28"/>
-          <w:lang w:bidi="ar-SA"/>
-        </w:rPr>
-      </w:pPr>
-    </w:p>
-    <w:p>
-      <w:pPr>
-        <w:rPr>
-          <w:rFonts w:asciiTheme="minorHAnsi" w:hAnsiTheme="minorHAnsi" w:cstheme="minorHAnsi"/>
           <w:sz w:val="28"/>
           <w:szCs w:val="28"/>
           <w:lang w:bidi="ar-SA"/>
@@ -11570,80 +13802,14 @@
       <w:r>
         <w:rPr>
           <w:noProof/>
-        </w:rPr>
+          <w:lang w:bidi="ar-SA"/>
+        </w:rPr>
+        <w:lastRenderedPageBreak/>
         <w:drawing>
           <wp:inline distT="0" distB="0" distL="0" distR="0" wp14:anchorId="78451333" wp14:editId="08B8FF39">
             <wp:extent cx="4032250" cy="3289210"/>
             <wp:effectExtent l="0" t="0" r="6350" b="6985"/>
             <wp:docPr id="16" name="Picture 16"/>
-            <wp:cNvGraphicFramePr>
-              <a:graphicFrameLocks xmlns:a="http://schemas.openxmlformats.org/drawingml/2006/main" noChangeAspect="1"/>
-            </wp:cNvGraphicFramePr>
-            <a:graphic xmlns:a="http://schemas.openxmlformats.org/drawingml/2006/main">
-              <a:graphicData uri="http://schemas.openxmlformats.org/drawingml/2006/picture">
-                <pic:pic xmlns:pic="http://schemas.openxmlformats.org/drawingml/2006/picture">
-                  <pic:nvPicPr>
-                    <pic:cNvPr id="1" name=""/>
-                    <pic:cNvPicPr/>
-                  </pic:nvPicPr>
-                  <pic:blipFill>
-                    <a:blip r:embed="rId13"/>
-                    <a:stretch>
-                      <a:fillRect/>
-                    </a:stretch>
-                  </pic:blipFill>
-                  <pic:spPr>
-                    <a:xfrm>
-                      <a:off x="0" y="0"/>
-                      <a:ext cx="4087363" cy="3334167"/>
-                    </a:xfrm>
-                    <a:prstGeom prst="rect">
-                      <a:avLst/>
-                    </a:prstGeom>
-                  </pic:spPr>
-                </pic:pic>
-              </a:graphicData>
-            </a:graphic>
-          </wp:inline>
-        </w:drawing>
-      </w:r>
-    </w:p>
-    <w:p/>
-    <w:p/>
-    <w:p/>
-    <w:p/>
-    <w:p/>
-    <w:p/>
-    <w:p/>
-    <w:p>
-      <w:pPr>
-        <w:rPr>
-          <w:rFonts w:asciiTheme="minorHAnsi" w:hAnsiTheme="minorHAnsi" w:cstheme="minorHAnsi"/>
-          <w:sz w:val="28"/>
-          <w:szCs w:val="28"/>
-          <w:lang w:bidi="ar-SA"/>
-        </w:rPr>
-      </w:pPr>
-      <w:r>
-        <w:rPr>
-          <w:rFonts w:asciiTheme="minorHAnsi" w:hAnsiTheme="minorHAnsi" w:cstheme="minorHAnsi"/>
-          <w:sz w:val="28"/>
-          <w:szCs w:val="28"/>
-          <w:lang w:bidi="ar-SA"/>
-        </w:rPr>
-        <w:t>SSD: Record Violation</w:t>
-      </w:r>
-    </w:p>
-    <w:p>
-      <w:r>
-        <w:rPr>
-          <w:noProof/>
-        </w:rPr>
-        <w:drawing>
-          <wp:inline distT="0" distB="0" distL="0" distR="0" wp14:anchorId="7564CFA2" wp14:editId="377E7B67">
-            <wp:extent cx="3693292" cy="3130550"/>
-            <wp:effectExtent l="0" t="0" r="2540" b="0"/>
-            <wp:docPr id="18" name="Picture 18"/>
             <wp:cNvGraphicFramePr>
               <a:graphicFrameLocks xmlns:a="http://schemas.openxmlformats.org/drawingml/2006/main" noChangeAspect="1"/>
             </wp:cNvGraphicFramePr>
@@ -11663,7 +13829,7 @@
                   <pic:spPr>
                     <a:xfrm>
                       <a:off x="0" y="0"/>
-                      <a:ext cx="3702024" cy="3137952"/>
+                      <a:ext cx="4087363" cy="3334167"/>
                     </a:xfrm>
                     <a:prstGeom prst="rect">
                       <a:avLst/>
@@ -11677,6 +13843,12 @@
       </w:r>
     </w:p>
     <w:p/>
+    <w:p/>
+    <w:p/>
+    <w:p/>
+    <w:p/>
+    <w:p/>
+    <w:p/>
     <w:p>
       <w:pPr>
         <w:rPr>
@@ -11693,19 +13865,21 @@
           <w:szCs w:val="28"/>
           <w:lang w:bidi="ar-SA"/>
         </w:rPr>
-        <w:t>SSD: Send Alert</w:t>
+        <w:t>SSD: Record Violation</w:t>
       </w:r>
     </w:p>
     <w:p>
       <w:r>
         <w:rPr>
           <w:noProof/>
-        </w:rPr>
+          <w:lang w:bidi="ar-SA"/>
+        </w:rPr>
+        <w:lastRenderedPageBreak/>
         <w:drawing>
-          <wp:inline distT="0" distB="0" distL="0" distR="0" wp14:anchorId="4550A624" wp14:editId="42027A43">
-            <wp:extent cx="4235450" cy="3416300"/>
-            <wp:effectExtent l="0" t="0" r="0" b="0"/>
-            <wp:docPr id="17" name="Picture 17"/>
+          <wp:inline distT="0" distB="0" distL="0" distR="0" wp14:anchorId="7564CFA2" wp14:editId="377E7B67">
+            <wp:extent cx="3693292" cy="3130550"/>
+            <wp:effectExtent l="0" t="0" r="2540" b="0"/>
+            <wp:docPr id="18" name="Picture 18"/>
             <wp:cNvGraphicFramePr>
               <a:graphicFrameLocks xmlns:a="http://schemas.openxmlformats.org/drawingml/2006/main" noChangeAspect="1"/>
             </wp:cNvGraphicFramePr>
@@ -11725,6 +13899,69 @@
                   <pic:spPr>
                     <a:xfrm>
                       <a:off x="0" y="0"/>
+                      <a:ext cx="3702024" cy="3137952"/>
+                    </a:xfrm>
+                    <a:prstGeom prst="rect">
+                      <a:avLst/>
+                    </a:prstGeom>
+                  </pic:spPr>
+                </pic:pic>
+              </a:graphicData>
+            </a:graphic>
+          </wp:inline>
+        </w:drawing>
+      </w:r>
+    </w:p>
+    <w:p/>
+    <w:p>
+      <w:pPr>
+        <w:rPr>
+          <w:rFonts w:asciiTheme="minorHAnsi" w:hAnsiTheme="minorHAnsi" w:cstheme="minorHAnsi"/>
+          <w:sz w:val="28"/>
+          <w:szCs w:val="28"/>
+          <w:lang w:bidi="ar-SA"/>
+        </w:rPr>
+      </w:pPr>
+      <w:r>
+        <w:rPr>
+          <w:rFonts w:asciiTheme="minorHAnsi" w:hAnsiTheme="minorHAnsi" w:cstheme="minorHAnsi"/>
+          <w:sz w:val="28"/>
+          <w:szCs w:val="28"/>
+          <w:lang w:bidi="ar-SA"/>
+        </w:rPr>
+        <w:t>SSD: Send Alert</w:t>
+      </w:r>
+    </w:p>
+    <w:p>
+      <w:r>
+        <w:rPr>
+          <w:noProof/>
+          <w:lang w:bidi="ar-SA"/>
+        </w:rPr>
+        <w:drawing>
+          <wp:inline distT="0" distB="0" distL="0" distR="0" wp14:anchorId="4550A624" wp14:editId="42027A43">
+            <wp:extent cx="4235450" cy="3416300"/>
+            <wp:effectExtent l="0" t="0" r="0" b="0"/>
+            <wp:docPr id="17" name="Picture 17"/>
+            <wp:cNvGraphicFramePr>
+              <a:graphicFrameLocks xmlns:a="http://schemas.openxmlformats.org/drawingml/2006/main" noChangeAspect="1"/>
+            </wp:cNvGraphicFramePr>
+            <a:graphic xmlns:a="http://schemas.openxmlformats.org/drawingml/2006/main">
+              <a:graphicData uri="http://schemas.openxmlformats.org/drawingml/2006/picture">
+                <pic:pic xmlns:pic="http://schemas.openxmlformats.org/drawingml/2006/picture">
+                  <pic:nvPicPr>
+                    <pic:cNvPr id="1" name=""/>
+                    <pic:cNvPicPr/>
+                  </pic:nvPicPr>
+                  <pic:blipFill>
+                    <a:blip r:embed="rId16"/>
+                    <a:stretch>
+                      <a:fillRect/>
+                    </a:stretch>
+                  </pic:blipFill>
+                  <pic:spPr>
+                    <a:xfrm>
+                      <a:off x="0" y="0"/>
                       <a:ext cx="4235793" cy="3416577"/>
                     </a:xfrm>
                     <a:prstGeom prst="rect">
@@ -11759,6 +13996,7 @@
           <w:sz w:val="28"/>
           <w:szCs w:val="28"/>
         </w:rPr>
+        <w:lastRenderedPageBreak/>
         <w:t>Muhammad Shahan</w:t>
       </w:r>
       <w:r>
@@ -11811,16 +14049,15 @@
         </w:rPr>
         <w:t>SSD</w:t>
       </w:r>
-    </w:p>
-    <w:p>
-      <w:pPr>
+      <w:r>
         <w:rPr>
           <w:rFonts w:asciiTheme="minorHAnsi" w:hAnsiTheme="minorHAnsi" w:cstheme="minorHAnsi"/>
           <w:sz w:val="28"/>
           <w:szCs w:val="28"/>
           <w:lang w:bidi="ar-SA"/>
         </w:rPr>
-      </w:pPr>
+        <w:t>:</w:t>
+      </w:r>
     </w:p>
     <w:p>
       <w:pPr>
@@ -11831,6 +14068,69 @@
           <w:lang w:bidi="ar-SA"/>
         </w:rPr>
       </w:pPr>
+      <w:r>
+        <w:rPr>
+          <w:rFonts w:asciiTheme="minorHAnsi" w:hAnsiTheme="minorHAnsi" w:cstheme="minorHAnsi"/>
+          <w:b/>
+          <w:bCs/>
+          <w:noProof/>
+        </w:rPr>
+        <w:drawing>
+          <wp:anchor distT="0" distB="0" distL="114300" distR="114300" simplePos="0" relativeHeight="251661312" behindDoc="0" locked="0" layoutInCell="1" allowOverlap="1" wp14:anchorId="5FA8A970" wp14:editId="4F538684">
+            <wp:simplePos x="0" y="0"/>
+            <wp:positionH relativeFrom="margin">
+              <wp:align>center</wp:align>
+            </wp:positionH>
+            <wp:positionV relativeFrom="paragraph">
+              <wp:posOffset>1746</wp:posOffset>
+            </wp:positionV>
+            <wp:extent cx="4095750" cy="2222500"/>
+            <wp:effectExtent l="0" t="0" r="0" b="6350"/>
+            <wp:wrapNone/>
+            <wp:docPr id="2" name="Picture 2"/>
+            <wp:cNvGraphicFramePr>
+              <a:graphicFrameLocks xmlns:a="http://schemas.openxmlformats.org/drawingml/2006/main" noChangeAspect="1"/>
+            </wp:cNvGraphicFramePr>
+            <a:graphic xmlns:a="http://schemas.openxmlformats.org/drawingml/2006/main">
+              <a:graphicData uri="http://schemas.openxmlformats.org/drawingml/2006/picture">
+                <pic:pic xmlns:pic="http://schemas.openxmlformats.org/drawingml/2006/picture">
+                  <pic:nvPicPr>
+                    <pic:cNvPr id="1" name="View violaton.JPG"/>
+                    <pic:cNvPicPr/>
+                  </pic:nvPicPr>
+                  <pic:blipFill>
+                    <a:blip r:embed="rId17" cstate="print">
+                      <a:extLst>
+                        <a:ext uri="{28A0092B-C50C-407E-A947-70E740481C1C}">
+                          <a14:useLocalDpi xmlns:a14="http://schemas.microsoft.com/office/drawing/2010/main" val="0"/>
+                        </a:ext>
+                      </a:extLst>
+                    </a:blip>
+                    <a:stretch>
+                      <a:fillRect/>
+                    </a:stretch>
+                  </pic:blipFill>
+                  <pic:spPr>
+                    <a:xfrm>
+                      <a:off x="0" y="0"/>
+                      <a:ext cx="4095750" cy="2222500"/>
+                    </a:xfrm>
+                    <a:prstGeom prst="rect">
+                      <a:avLst/>
+                    </a:prstGeom>
+                  </pic:spPr>
+                </pic:pic>
+              </a:graphicData>
+            </a:graphic>
+            <wp14:sizeRelH relativeFrom="margin">
+              <wp14:pctWidth>0</wp14:pctWidth>
+            </wp14:sizeRelH>
+            <wp14:sizeRelV relativeFrom="margin">
+              <wp14:pctHeight>0</wp14:pctHeight>
+            </wp14:sizeRelV>
+          </wp:anchor>
+        </w:drawing>
+      </w:r>
     </w:p>
     <w:p>
       <w:pPr>
@@ -11901,6 +14201,69 @@
           <w:lang w:bidi="ar-SA"/>
         </w:rPr>
       </w:pPr>
+      <w:r>
+        <w:rPr>
+          <w:rFonts w:asciiTheme="minorHAnsi" w:hAnsiTheme="minorHAnsi" w:cstheme="minorHAnsi"/>
+          <w:b/>
+          <w:bCs/>
+          <w:noProof/>
+        </w:rPr>
+        <w:drawing>
+          <wp:anchor distT="0" distB="0" distL="114300" distR="114300" simplePos="0" relativeHeight="251663360" behindDoc="0" locked="0" layoutInCell="1" allowOverlap="1" wp14:anchorId="69D66FE6" wp14:editId="037806FE">
+            <wp:simplePos x="0" y="0"/>
+            <wp:positionH relativeFrom="margin">
+              <wp:align>center</wp:align>
+            </wp:positionH>
+            <wp:positionV relativeFrom="paragraph">
+              <wp:posOffset>137160</wp:posOffset>
+            </wp:positionV>
+            <wp:extent cx="4160044" cy="2525994"/>
+            <wp:effectExtent l="0" t="0" r="0" b="8255"/>
+            <wp:wrapNone/>
+            <wp:docPr id="3" name="Picture 3"/>
+            <wp:cNvGraphicFramePr>
+              <a:graphicFrameLocks xmlns:a="http://schemas.openxmlformats.org/drawingml/2006/main" noChangeAspect="1"/>
+            </wp:cNvGraphicFramePr>
+            <a:graphic xmlns:a="http://schemas.openxmlformats.org/drawingml/2006/main">
+              <a:graphicData uri="http://schemas.openxmlformats.org/drawingml/2006/picture">
+                <pic:pic xmlns:pic="http://schemas.openxmlformats.org/drawingml/2006/picture">
+                  <pic:nvPicPr>
+                    <pic:cNvPr id="2" name="Add violation type.JPG"/>
+                    <pic:cNvPicPr/>
+                  </pic:nvPicPr>
+                  <pic:blipFill>
+                    <a:blip r:embed="rId18" cstate="print">
+                      <a:extLst>
+                        <a:ext uri="{28A0092B-C50C-407E-A947-70E740481C1C}">
+                          <a14:useLocalDpi xmlns:a14="http://schemas.microsoft.com/office/drawing/2010/main" val="0"/>
+                        </a:ext>
+                      </a:extLst>
+                    </a:blip>
+                    <a:stretch>
+                      <a:fillRect/>
+                    </a:stretch>
+                  </pic:blipFill>
+                  <pic:spPr>
+                    <a:xfrm>
+                      <a:off x="0" y="0"/>
+                      <a:ext cx="4160044" cy="2525994"/>
+                    </a:xfrm>
+                    <a:prstGeom prst="rect">
+                      <a:avLst/>
+                    </a:prstGeom>
+                  </pic:spPr>
+                </pic:pic>
+              </a:graphicData>
+            </a:graphic>
+            <wp14:sizeRelH relativeFrom="margin">
+              <wp14:pctWidth>0</wp14:pctWidth>
+            </wp14:sizeRelH>
+            <wp14:sizeRelV relativeFrom="margin">
+              <wp14:pctHeight>0</wp14:pctHeight>
+            </wp14:sizeRelV>
+          </wp:anchor>
+        </w:drawing>
+      </w:r>
     </w:p>
     <w:p>
       <w:pPr>
@@ -11999,6 +14362,392 @@
           <w:sz w:val="28"/>
           <w:szCs w:val="28"/>
           <w:lang w:bidi="ar-SA"/>
+        </w:rPr>
+      </w:pPr>
+    </w:p>
+    <w:p>
+      <w:pPr>
+        <w:rPr>
+          <w:rFonts w:asciiTheme="minorHAnsi" w:hAnsiTheme="minorHAnsi" w:cstheme="minorHAnsi"/>
+          <w:sz w:val="28"/>
+          <w:szCs w:val="28"/>
+          <w:lang w:bidi="ar-SA"/>
+        </w:rPr>
+      </w:pPr>
+      <w:r>
+        <w:rPr>
+          <w:rFonts w:asciiTheme="minorHAnsi" w:hAnsiTheme="minorHAnsi" w:cstheme="minorHAnsi"/>
+          <w:b/>
+          <w:bCs/>
+          <w:noProof/>
+        </w:rPr>
+        <w:drawing>
+          <wp:anchor distT="0" distB="0" distL="114300" distR="114300" simplePos="0" relativeHeight="251665408" behindDoc="0" locked="0" layoutInCell="1" allowOverlap="1" wp14:anchorId="7790D538" wp14:editId="34B118F1">
+            <wp:simplePos x="0" y="0"/>
+            <wp:positionH relativeFrom="margin">
+              <wp:align>center</wp:align>
+            </wp:positionH>
+            <wp:positionV relativeFrom="paragraph">
+              <wp:posOffset>-85408</wp:posOffset>
+            </wp:positionV>
+            <wp:extent cx="4229100" cy="2526974"/>
+            <wp:effectExtent l="0" t="0" r="0" b="6985"/>
+            <wp:wrapNone/>
+            <wp:docPr id="4" name="Picture 4"/>
+            <wp:cNvGraphicFramePr>
+              <a:graphicFrameLocks xmlns:a="http://schemas.openxmlformats.org/drawingml/2006/main" noChangeAspect="1"/>
+            </wp:cNvGraphicFramePr>
+            <a:graphic xmlns:a="http://schemas.openxmlformats.org/drawingml/2006/main">
+              <a:graphicData uri="http://schemas.openxmlformats.org/drawingml/2006/picture">
+                <pic:pic xmlns:pic="http://schemas.openxmlformats.org/drawingml/2006/picture">
+                  <pic:nvPicPr>
+                    <pic:cNvPr id="3" name="Reject complaint.JPG"/>
+                    <pic:cNvPicPr/>
+                  </pic:nvPicPr>
+                  <pic:blipFill>
+                    <a:blip r:embed="rId19" cstate="print">
+                      <a:extLst>
+                        <a:ext uri="{28A0092B-C50C-407E-A947-70E740481C1C}">
+                          <a14:useLocalDpi xmlns:a14="http://schemas.microsoft.com/office/drawing/2010/main" val="0"/>
+                        </a:ext>
+                      </a:extLst>
+                    </a:blip>
+                    <a:stretch>
+                      <a:fillRect/>
+                    </a:stretch>
+                  </pic:blipFill>
+                  <pic:spPr>
+                    <a:xfrm>
+                      <a:off x="0" y="0"/>
+                      <a:ext cx="4229100" cy="2526974"/>
+                    </a:xfrm>
+                    <a:prstGeom prst="rect">
+                      <a:avLst/>
+                    </a:prstGeom>
+                  </pic:spPr>
+                </pic:pic>
+              </a:graphicData>
+            </a:graphic>
+            <wp14:sizeRelH relativeFrom="margin">
+              <wp14:pctWidth>0</wp14:pctWidth>
+            </wp14:sizeRelH>
+            <wp14:sizeRelV relativeFrom="margin">
+              <wp14:pctHeight>0</wp14:pctHeight>
+            </wp14:sizeRelV>
+          </wp:anchor>
+        </w:drawing>
+      </w:r>
+    </w:p>
+    <w:p>
+      <w:pPr>
+        <w:rPr>
+          <w:rFonts w:asciiTheme="minorHAnsi" w:hAnsiTheme="minorHAnsi" w:cstheme="minorHAnsi"/>
+          <w:sz w:val="28"/>
+          <w:szCs w:val="28"/>
+          <w:lang w:bidi="ar-SA"/>
+        </w:rPr>
+      </w:pPr>
+    </w:p>
+    <w:p>
+      <w:pPr>
+        <w:pStyle w:val="Heading4"/>
+        <w:rPr>
+          <w:rFonts w:asciiTheme="minorHAnsi" w:hAnsiTheme="minorHAnsi" w:cstheme="minorHAnsi"/>
+          <w:i w:val="0"/>
+          <w:iCs w:val="0"/>
+          <w:sz w:val="28"/>
+          <w:szCs w:val="28"/>
+        </w:rPr>
+      </w:pPr>
+    </w:p>
+    <w:p>
+      <w:pPr>
+        <w:pStyle w:val="Heading4"/>
+        <w:rPr>
+          <w:rFonts w:asciiTheme="minorHAnsi" w:hAnsiTheme="minorHAnsi" w:cstheme="minorHAnsi"/>
+          <w:i w:val="0"/>
+          <w:iCs w:val="0"/>
+          <w:sz w:val="28"/>
+          <w:szCs w:val="28"/>
+        </w:rPr>
+      </w:pPr>
+    </w:p>
+    <w:p>
+      <w:pPr>
+        <w:pStyle w:val="Heading4"/>
+        <w:rPr>
+          <w:rFonts w:asciiTheme="minorHAnsi" w:hAnsiTheme="minorHAnsi" w:cstheme="minorHAnsi"/>
+          <w:i w:val="0"/>
+          <w:iCs w:val="0"/>
+          <w:sz w:val="28"/>
+          <w:szCs w:val="28"/>
+        </w:rPr>
+      </w:pPr>
+    </w:p>
+    <w:p>
+      <w:pPr>
+        <w:pStyle w:val="Heading4"/>
+        <w:rPr>
+          <w:rFonts w:asciiTheme="minorHAnsi" w:hAnsiTheme="minorHAnsi" w:cstheme="minorHAnsi"/>
+          <w:i w:val="0"/>
+          <w:iCs w:val="0"/>
+          <w:sz w:val="28"/>
+          <w:szCs w:val="28"/>
+        </w:rPr>
+      </w:pPr>
+    </w:p>
+    <w:p>
+      <w:pPr>
+        <w:pStyle w:val="Heading4"/>
+        <w:rPr>
+          <w:rFonts w:asciiTheme="minorHAnsi" w:hAnsiTheme="minorHAnsi" w:cstheme="minorHAnsi"/>
+          <w:i w:val="0"/>
+          <w:iCs w:val="0"/>
+          <w:sz w:val="28"/>
+          <w:szCs w:val="28"/>
+        </w:rPr>
+      </w:pPr>
+    </w:p>
+    <w:p>
+      <w:pPr>
+        <w:pStyle w:val="Heading4"/>
+        <w:rPr>
+          <w:rFonts w:asciiTheme="minorHAnsi" w:hAnsiTheme="minorHAnsi" w:cstheme="minorHAnsi"/>
+          <w:i w:val="0"/>
+          <w:iCs w:val="0"/>
+          <w:sz w:val="28"/>
+          <w:szCs w:val="28"/>
+        </w:rPr>
+      </w:pPr>
+    </w:p>
+    <w:p>
+      <w:pPr>
+        <w:pStyle w:val="Heading4"/>
+        <w:rPr>
+          <w:rFonts w:asciiTheme="minorHAnsi" w:hAnsiTheme="minorHAnsi" w:cstheme="minorHAnsi"/>
+          <w:i w:val="0"/>
+          <w:iCs w:val="0"/>
+          <w:sz w:val="28"/>
+          <w:szCs w:val="28"/>
+        </w:rPr>
+      </w:pPr>
+    </w:p>
+    <w:p>
+      <w:pPr>
+        <w:pStyle w:val="Heading4"/>
+        <w:rPr>
+          <w:rFonts w:asciiTheme="minorHAnsi" w:hAnsiTheme="minorHAnsi" w:cstheme="minorHAnsi"/>
+          <w:i w:val="0"/>
+          <w:iCs w:val="0"/>
+          <w:sz w:val="28"/>
+          <w:szCs w:val="28"/>
+        </w:rPr>
+      </w:pPr>
+      <w:r>
+        <w:rPr>
+          <w:rFonts w:asciiTheme="minorHAnsi" w:hAnsiTheme="minorHAnsi" w:cstheme="minorHAnsi"/>
+          <w:b/>
+          <w:bCs/>
+          <w:noProof/>
+        </w:rPr>
+        <w:drawing>
+          <wp:anchor distT="0" distB="0" distL="114300" distR="114300" simplePos="0" relativeHeight="251667456" behindDoc="0" locked="0" layoutInCell="1" allowOverlap="1" wp14:anchorId="2929B05C" wp14:editId="57C69F42">
+            <wp:simplePos x="0" y="0"/>
+            <wp:positionH relativeFrom="margin">
+              <wp:align>center</wp:align>
+            </wp:positionH>
+            <wp:positionV relativeFrom="paragraph">
+              <wp:posOffset>260985</wp:posOffset>
+            </wp:positionV>
+            <wp:extent cx="4286250" cy="2926647"/>
+            <wp:effectExtent l="0" t="0" r="0" b="7620"/>
+            <wp:wrapNone/>
+            <wp:docPr id="5" name="Picture 5"/>
+            <wp:cNvGraphicFramePr>
+              <a:graphicFrameLocks xmlns:a="http://schemas.openxmlformats.org/drawingml/2006/main" noChangeAspect="1"/>
+            </wp:cNvGraphicFramePr>
+            <a:graphic xmlns:a="http://schemas.openxmlformats.org/drawingml/2006/main">
+              <a:graphicData uri="http://schemas.openxmlformats.org/drawingml/2006/picture">
+                <pic:pic xmlns:pic="http://schemas.openxmlformats.org/drawingml/2006/picture">
+                  <pic:nvPicPr>
+                    <pic:cNvPr id="4" name="Send warning.JPG"/>
+                    <pic:cNvPicPr/>
+                  </pic:nvPicPr>
+                  <pic:blipFill>
+                    <a:blip r:embed="rId20" cstate="print">
+                      <a:extLst>
+                        <a:ext uri="{28A0092B-C50C-407E-A947-70E740481C1C}">
+                          <a14:useLocalDpi xmlns:a14="http://schemas.microsoft.com/office/drawing/2010/main" val="0"/>
+                        </a:ext>
+                      </a:extLst>
+                    </a:blip>
+                    <a:stretch>
+                      <a:fillRect/>
+                    </a:stretch>
+                  </pic:blipFill>
+                  <pic:spPr>
+                    <a:xfrm>
+                      <a:off x="0" y="0"/>
+                      <a:ext cx="4286250" cy="2926647"/>
+                    </a:xfrm>
+                    <a:prstGeom prst="rect">
+                      <a:avLst/>
+                    </a:prstGeom>
+                  </pic:spPr>
+                </pic:pic>
+              </a:graphicData>
+            </a:graphic>
+            <wp14:sizeRelH relativeFrom="margin">
+              <wp14:pctWidth>0</wp14:pctWidth>
+            </wp14:sizeRelH>
+            <wp14:sizeRelV relativeFrom="margin">
+              <wp14:pctHeight>0</wp14:pctHeight>
+            </wp14:sizeRelV>
+          </wp:anchor>
+        </w:drawing>
+      </w:r>
+    </w:p>
+    <w:p>
+      <w:pPr>
+        <w:pStyle w:val="Heading4"/>
+        <w:rPr>
+          <w:rFonts w:asciiTheme="minorHAnsi" w:hAnsiTheme="minorHAnsi" w:cstheme="minorHAnsi"/>
+          <w:i w:val="0"/>
+          <w:iCs w:val="0"/>
+          <w:sz w:val="28"/>
+          <w:szCs w:val="28"/>
+        </w:rPr>
+      </w:pPr>
+    </w:p>
+    <w:p>
+      <w:pPr>
+        <w:pStyle w:val="Heading4"/>
+        <w:rPr>
+          <w:rFonts w:asciiTheme="minorHAnsi" w:hAnsiTheme="minorHAnsi" w:cstheme="minorHAnsi"/>
+          <w:i w:val="0"/>
+          <w:iCs w:val="0"/>
+          <w:sz w:val="28"/>
+          <w:szCs w:val="28"/>
+        </w:rPr>
+      </w:pPr>
+    </w:p>
+    <w:p>
+      <w:pPr>
+        <w:pStyle w:val="Heading4"/>
+        <w:rPr>
+          <w:rFonts w:asciiTheme="minorHAnsi" w:hAnsiTheme="minorHAnsi" w:cstheme="minorHAnsi"/>
+          <w:i w:val="0"/>
+          <w:iCs w:val="0"/>
+          <w:sz w:val="28"/>
+          <w:szCs w:val="28"/>
+        </w:rPr>
+      </w:pPr>
+    </w:p>
+    <w:p>
+      <w:pPr>
+        <w:pStyle w:val="Heading4"/>
+        <w:rPr>
+          <w:rFonts w:asciiTheme="minorHAnsi" w:hAnsiTheme="minorHAnsi" w:cstheme="minorHAnsi"/>
+          <w:i w:val="0"/>
+          <w:iCs w:val="0"/>
+          <w:sz w:val="28"/>
+          <w:szCs w:val="28"/>
+        </w:rPr>
+      </w:pPr>
+    </w:p>
+    <w:p>
+      <w:pPr>
+        <w:pStyle w:val="Heading4"/>
+        <w:rPr>
+          <w:rFonts w:asciiTheme="minorHAnsi" w:hAnsiTheme="minorHAnsi" w:cstheme="minorHAnsi"/>
+          <w:i w:val="0"/>
+          <w:iCs w:val="0"/>
+          <w:sz w:val="28"/>
+          <w:szCs w:val="28"/>
+        </w:rPr>
+      </w:pPr>
+    </w:p>
+    <w:p>
+      <w:pPr>
+        <w:pStyle w:val="Heading4"/>
+        <w:rPr>
+          <w:rFonts w:asciiTheme="minorHAnsi" w:hAnsiTheme="minorHAnsi" w:cstheme="minorHAnsi"/>
+          <w:i w:val="0"/>
+          <w:iCs w:val="0"/>
+          <w:sz w:val="28"/>
+          <w:szCs w:val="28"/>
+        </w:rPr>
+      </w:pPr>
+    </w:p>
+    <w:p>
+      <w:pPr>
+        <w:pStyle w:val="Heading4"/>
+        <w:rPr>
+          <w:rFonts w:asciiTheme="minorHAnsi" w:hAnsiTheme="minorHAnsi" w:cstheme="minorHAnsi"/>
+          <w:i w:val="0"/>
+          <w:iCs w:val="0"/>
+          <w:sz w:val="28"/>
+          <w:szCs w:val="28"/>
+        </w:rPr>
+      </w:pPr>
+    </w:p>
+    <w:p>
+      <w:pPr>
+        <w:pStyle w:val="Heading4"/>
+        <w:rPr>
+          <w:rFonts w:asciiTheme="minorHAnsi" w:hAnsiTheme="minorHAnsi" w:cstheme="minorHAnsi"/>
+          <w:i w:val="0"/>
+          <w:iCs w:val="0"/>
+          <w:sz w:val="28"/>
+          <w:szCs w:val="28"/>
+        </w:rPr>
+      </w:pPr>
+    </w:p>
+    <w:p>
+      <w:pPr>
+        <w:pStyle w:val="Heading4"/>
+        <w:rPr>
+          <w:rFonts w:asciiTheme="minorHAnsi" w:hAnsiTheme="minorHAnsi" w:cstheme="minorHAnsi"/>
+          <w:i w:val="0"/>
+          <w:iCs w:val="0"/>
+          <w:sz w:val="28"/>
+          <w:szCs w:val="28"/>
+        </w:rPr>
+      </w:pPr>
+    </w:p>
+    <w:p>
+      <w:pPr>
+        <w:pStyle w:val="Heading4"/>
+        <w:rPr>
+          <w:rFonts w:asciiTheme="minorHAnsi" w:hAnsiTheme="minorHAnsi" w:cstheme="minorHAnsi"/>
+          <w:i w:val="0"/>
+          <w:iCs w:val="0"/>
+          <w:sz w:val="28"/>
+          <w:szCs w:val="28"/>
+        </w:rPr>
+      </w:pPr>
+    </w:p>
+    <w:p>
+      <w:pPr>
+        <w:pStyle w:val="Heading4"/>
+        <w:rPr>
+          <w:rFonts w:asciiTheme="minorHAnsi" w:hAnsiTheme="minorHAnsi" w:cstheme="minorHAnsi"/>
+          <w:i w:val="0"/>
+          <w:iCs w:val="0"/>
+          <w:sz w:val="28"/>
+          <w:szCs w:val="28"/>
+        </w:rPr>
+      </w:pPr>
+    </w:p>
+    <w:p>
+      <w:pPr>
+        <w:pStyle w:val="Heading4"/>
+        <w:rPr>
+          <w:rFonts w:asciiTheme="minorHAnsi" w:hAnsiTheme="minorHAnsi" w:cstheme="minorHAnsi"/>
+          <w:i w:val="0"/>
+          <w:iCs w:val="0"/>
+          <w:sz w:val="28"/>
+          <w:szCs w:val="28"/>
         </w:rPr>
       </w:pPr>
     </w:p>
@@ -12221,7 +14970,6 @@
           <w:sz w:val="28"/>
           <w:szCs w:val="28"/>
         </w:rPr>
-        <w:lastRenderedPageBreak/>
         <w:t>Chapter 4 Domain Model</w:t>
       </w:r>
     </w:p>
@@ -12405,7 +15153,6 @@
           <w:sz w:val="28"/>
           <w:szCs w:val="28"/>
         </w:rPr>
-        <w:lastRenderedPageBreak/>
         <w:t xml:space="preserve">Chapter 5 </w:t>
       </w:r>
       <w:r>
@@ -12480,7 +15227,6 @@
           <w:sz w:val="28"/>
           <w:szCs w:val="28"/>
         </w:rPr>
-        <w:lastRenderedPageBreak/>
         <w:t>Chapter 6 Logical Architecture</w:t>
       </w:r>
       <w:r>
@@ -12506,7 +15252,9 @@
       <w:r>
         <w:rPr>
           <w:noProof/>
-        </w:rPr>
+          <w:lang w:bidi="ar-SA"/>
+        </w:rPr>
+        <w:lastRenderedPageBreak/>
         <w:drawing>
           <wp:inline distT="0" distB="0" distL="0" distR="0" wp14:anchorId="53159BFA" wp14:editId="5F56977E">
             <wp:extent cx="5943600" cy="5151755"/>
@@ -12523,7 +15271,7 @@
                     <pic:cNvPicPr/>
                   </pic:nvPicPr>
                   <pic:blipFill>
-                    <a:blip r:embed="rId16"/>
+                    <a:blip r:embed="rId21"/>
                     <a:stretch>
                       <a:fillRect/>
                     </a:stretch>
@@ -12555,7 +15303,7 @@
 </file>
 
 <file path=word/endnotes.xml><?xml version="1.0" encoding="utf-8"?>
-<w:endnotes xmlns:wpc="http://schemas.microsoft.com/office/word/2010/wordprocessingCanvas" xmlns:cx="http://schemas.microsoft.com/office/drawing/2014/chartex" xmlns:cx1="http://schemas.microsoft.com/office/drawing/2015/9/8/chartex" xmlns:cx2="http://schemas.microsoft.com/office/drawing/2015/10/21/chartex" xmlns:cx3="http://schemas.microsoft.com/office/drawing/2016/5/9/chartex" xmlns:cx4="http://schemas.microsoft.com/office/drawing/2016/5/10/chartex" xmlns:cx5="http://schemas.microsoft.com/office/drawing/2016/5/11/chartex" xmlns:cx6="http://schemas.microsoft.com/office/drawing/2016/5/12/chartex" xmlns:cx7="http://schemas.microsoft.com/office/drawing/2016/5/13/chartex" xmlns:cx8="http://schemas.microsoft.com/office/drawing/2016/5/14/chartex" xmlns:mc="http://schemas.openxmlformats.org/markup-compatibility/2006" xmlns:aink="http://schemas.microsoft.com/office/drawing/2016/ink" xmlns:am3d="http://schemas.microsoft.com/office/drawing/2017/model3d" xmlns:o="urn:schemas-microsoft-com:office:office" xmlns:r="http://schemas.openxmlformats.org/officeDocument/2006/relationships" xmlns:m="http://schemas.openxmlformats.org/officeDocument/2006/math" xmlns:v="urn:schemas-microsoft-com:vml" xmlns:wp14="http://schemas.microsoft.com/office/word/2010/wordprocessingDrawing" xmlns:wp="http://schemas.openxmlformats.org/drawingml/2006/wordprocessingDrawing" xmlns:w10="urn:schemas-microsoft-com:office:word" xmlns:w="http://schemas.openxmlformats.org/wordprocessingml/2006/main" xmlns:w14="http://schemas.microsoft.com/office/word/2010/wordml" xmlns:w15="http://schemas.microsoft.com/office/word/2012/wordml" xmlns:w16cex="http://schemas.microsoft.com/office/word/2018/wordml/cex" xmlns:w16cid="http://schemas.microsoft.com/office/word/2016/wordml/cid" xmlns:w16="http://schemas.microsoft.com/office/word/2018/wordml" xmlns:w16sdtdh="http://schemas.microsoft.com/office/word/2020/wordml/sdtdatahash" xmlns:w16se="http://schemas.microsoft.com/office/word/2015/wordml/symex" xmlns:wpg="http://schemas.microsoft.com/office/word/2010/wordprocessingGroup" xmlns:wpi="http://schemas.microsoft.com/office/word/2010/wordprocessingInk" xmlns:wne="http://schemas.microsoft.com/office/word/2006/wordml" xmlns:wps="http://schemas.microsoft.com/office/word/2010/wordprocessingShape" mc:Ignorable="w14 w15 w16se w16cid w16 w16cex w16sdtdh wp14">
+<w:endnotes xmlns:wpc="http://schemas.microsoft.com/office/word/2010/wordprocessingCanvas" xmlns:cx="http://schemas.microsoft.com/office/drawing/2014/chartex" xmlns:mc="http://schemas.openxmlformats.org/markup-compatibility/2006" xmlns:o="urn:schemas-microsoft-com:office:office" xmlns:r="http://schemas.openxmlformats.org/officeDocument/2006/relationships" xmlns:m="http://schemas.openxmlformats.org/officeDocument/2006/math" xmlns:v="urn:schemas-microsoft-com:vml" xmlns:wp14="http://schemas.microsoft.com/office/word/2010/wordprocessingDrawing" xmlns:wp="http://schemas.openxmlformats.org/drawingml/2006/wordprocessingDrawing" xmlns:w10="urn:schemas-microsoft-com:office:word" xmlns:w="http://schemas.openxmlformats.org/wordprocessingml/2006/main" xmlns:w14="http://schemas.microsoft.com/office/word/2010/wordml" xmlns:w15="http://schemas.microsoft.com/office/word/2012/wordml" xmlns:w16se="http://schemas.microsoft.com/office/word/2015/wordml/symex" xmlns:wpg="http://schemas.microsoft.com/office/word/2010/wordprocessingGroup" xmlns:wpi="http://schemas.microsoft.com/office/word/2010/wordprocessingInk" xmlns:wne="http://schemas.microsoft.com/office/word/2006/wordml" xmlns:wps="http://schemas.microsoft.com/office/word/2010/wordprocessingShape" mc:Ignorable="w14 w15 w16se wp14">
   <w:endnote w:type="separator" w:id="-1">
     <w:p>
       <w:pPr>
@@ -12580,7 +15328,7 @@
 </file>
 
 <file path=word/footnotes.xml><?xml version="1.0" encoding="utf-8"?>
-<w:footnotes xmlns:wpc="http://schemas.microsoft.com/office/word/2010/wordprocessingCanvas" xmlns:cx="http://schemas.microsoft.com/office/drawing/2014/chartex" xmlns:cx1="http://schemas.microsoft.com/office/drawing/2015/9/8/chartex" xmlns:cx2="http://schemas.microsoft.com/office/drawing/2015/10/21/chartex" xmlns:cx3="http://schemas.microsoft.com/office/drawing/2016/5/9/chartex" xmlns:cx4="http://schemas.microsoft.com/office/drawing/2016/5/10/chartex" xmlns:cx5="http://schemas.microsoft.com/office/drawing/2016/5/11/chartex" xmlns:cx6="http://schemas.microsoft.com/office/drawing/2016/5/12/chartex" xmlns:cx7="http://schemas.microsoft.com/office/drawing/2016/5/13/chartex" xmlns:cx8="http://schemas.microsoft.com/office/drawing/2016/5/14/chartex" xmlns:mc="http://schemas.openxmlformats.org/markup-compatibility/2006" xmlns:aink="http://schemas.microsoft.com/office/drawing/2016/ink" xmlns:am3d="http://schemas.microsoft.com/office/drawing/2017/model3d" xmlns:o="urn:schemas-microsoft-com:office:office" xmlns:r="http://schemas.openxmlformats.org/officeDocument/2006/relationships" xmlns:m="http://schemas.openxmlformats.org/officeDocument/2006/math" xmlns:v="urn:schemas-microsoft-com:vml" xmlns:wp14="http://schemas.microsoft.com/office/word/2010/wordprocessingDrawing" xmlns:wp="http://schemas.openxmlformats.org/drawingml/2006/wordprocessingDrawing" xmlns:w10="urn:schemas-microsoft-com:office:word" xmlns:w="http://schemas.openxmlformats.org/wordprocessingml/2006/main" xmlns:w14="http://schemas.microsoft.com/office/word/2010/wordml" xmlns:w15="http://schemas.microsoft.com/office/word/2012/wordml" xmlns:w16cex="http://schemas.microsoft.com/office/word/2018/wordml/cex" xmlns:w16cid="http://schemas.microsoft.com/office/word/2016/wordml/cid" xmlns:w16="http://schemas.microsoft.com/office/word/2018/wordml" xmlns:w16sdtdh="http://schemas.microsoft.com/office/word/2020/wordml/sdtdatahash" xmlns:w16se="http://schemas.microsoft.com/office/word/2015/wordml/symex" xmlns:wpg="http://schemas.microsoft.com/office/word/2010/wordprocessingGroup" xmlns:wpi="http://schemas.microsoft.com/office/word/2010/wordprocessingInk" xmlns:wne="http://schemas.microsoft.com/office/word/2006/wordml" xmlns:wps="http://schemas.microsoft.com/office/word/2010/wordprocessingShape" mc:Ignorable="w14 w15 w16se w16cid w16 w16cex w16sdtdh wp14">
+<w:footnotes xmlns:wpc="http://schemas.microsoft.com/office/word/2010/wordprocessingCanvas" xmlns:cx="http://schemas.microsoft.com/office/drawing/2014/chartex" xmlns:mc="http://schemas.openxmlformats.org/markup-compatibility/2006" xmlns:o="urn:schemas-microsoft-com:office:office" xmlns:r="http://schemas.openxmlformats.org/officeDocument/2006/relationships" xmlns:m="http://schemas.openxmlformats.org/officeDocument/2006/math" xmlns:v="urn:schemas-microsoft-com:vml" xmlns:wp14="http://schemas.microsoft.com/office/word/2010/wordprocessingDrawing" xmlns:wp="http://schemas.openxmlformats.org/drawingml/2006/wordprocessingDrawing" xmlns:w10="urn:schemas-microsoft-com:office:word" xmlns:w="http://schemas.openxmlformats.org/wordprocessingml/2006/main" xmlns:w14="http://schemas.microsoft.com/office/word/2010/wordml" xmlns:w15="http://schemas.microsoft.com/office/word/2012/wordml" xmlns:w16se="http://schemas.microsoft.com/office/word/2015/wordml/symex" xmlns:wpg="http://schemas.microsoft.com/office/word/2010/wordprocessingGroup" xmlns:wpi="http://schemas.microsoft.com/office/word/2010/wordprocessingInk" xmlns:wne="http://schemas.microsoft.com/office/word/2006/wordml" xmlns:wps="http://schemas.microsoft.com/office/word/2010/wordprocessingShape" mc:Ignorable="w14 w15 w16se wp14">
   <w:footnote w:type="separator" w:id="-1">
     <w:p>
       <w:pPr>
@@ -12605,7 +15353,7 @@
 </file>
 
 <file path=word/numbering.xml><?xml version="1.0" encoding="utf-8"?>
-<w:numbering xmlns:wpc="http://schemas.microsoft.com/office/word/2010/wordprocessingCanvas" xmlns:cx="http://schemas.microsoft.com/office/drawing/2014/chartex" xmlns:cx1="http://schemas.microsoft.com/office/drawing/2015/9/8/chartex" xmlns:cx2="http://schemas.microsoft.com/office/drawing/2015/10/21/chartex" xmlns:cx3="http://schemas.microsoft.com/office/drawing/2016/5/9/chartex" xmlns:cx4="http://schemas.microsoft.com/office/drawing/2016/5/10/chartex" xmlns:cx5="http://schemas.microsoft.com/office/drawing/2016/5/11/chartex" xmlns:cx6="http://schemas.microsoft.com/office/drawing/2016/5/12/chartex" xmlns:cx7="http://schemas.microsoft.com/office/drawing/2016/5/13/chartex" xmlns:cx8="http://schemas.microsoft.com/office/drawing/2016/5/14/chartex" xmlns:mc="http://schemas.openxmlformats.org/markup-compatibility/2006" xmlns:aink="http://schemas.microsoft.com/office/drawing/2016/ink" xmlns:am3d="http://schemas.microsoft.com/office/drawing/2017/model3d" xmlns:o="urn:schemas-microsoft-com:office:office" xmlns:r="http://schemas.openxmlformats.org/officeDocument/2006/relationships" xmlns:m="http://schemas.openxmlformats.org/officeDocument/2006/math" xmlns:v="urn:schemas-microsoft-com:vml" xmlns:wp14="http://schemas.microsoft.com/office/word/2010/wordprocessingDrawing" xmlns:wp="http://schemas.openxmlformats.org/drawingml/2006/wordprocessingDrawing" xmlns:w10="urn:schemas-microsoft-com:office:word" xmlns:w="http://schemas.openxmlformats.org/wordprocessingml/2006/main" xmlns:w14="http://schemas.microsoft.com/office/word/2010/wordml" xmlns:w15="http://schemas.microsoft.com/office/word/2012/wordml" xmlns:w16cex="http://schemas.microsoft.com/office/word/2018/wordml/cex" xmlns:w16cid="http://schemas.microsoft.com/office/word/2016/wordml/cid" xmlns:w16="http://schemas.microsoft.com/office/word/2018/wordml" xmlns:w16sdtdh="http://schemas.microsoft.com/office/word/2020/wordml/sdtdatahash" xmlns:w16se="http://schemas.microsoft.com/office/word/2015/wordml/symex" xmlns:wpg="http://schemas.microsoft.com/office/word/2010/wordprocessingGroup" xmlns:wpi="http://schemas.microsoft.com/office/word/2010/wordprocessingInk" xmlns:wne="http://schemas.microsoft.com/office/word/2006/wordml" xmlns:wps="http://schemas.microsoft.com/office/word/2010/wordprocessingShape" mc:Ignorable="w14 w15 w16se w16cid w16 w16cex w16sdtdh wp14">
+<w:numbering xmlns:wpc="http://schemas.microsoft.com/office/word/2010/wordprocessingCanvas" xmlns:cx="http://schemas.microsoft.com/office/drawing/2014/chartex" xmlns:mc="http://schemas.openxmlformats.org/markup-compatibility/2006" xmlns:o="urn:schemas-microsoft-com:office:office" xmlns:r="http://schemas.openxmlformats.org/officeDocument/2006/relationships" xmlns:m="http://schemas.openxmlformats.org/officeDocument/2006/math" xmlns:v="urn:schemas-microsoft-com:vml" xmlns:wp14="http://schemas.microsoft.com/office/word/2010/wordprocessingDrawing" xmlns:wp="http://schemas.openxmlformats.org/drawingml/2006/wordprocessingDrawing" xmlns:w10="urn:schemas-microsoft-com:office:word" xmlns:w="http://schemas.openxmlformats.org/wordprocessingml/2006/main" xmlns:w14="http://schemas.microsoft.com/office/word/2010/wordml" xmlns:w15="http://schemas.microsoft.com/office/word/2012/wordml" xmlns:w16se="http://schemas.microsoft.com/office/word/2015/wordml/symex" xmlns:wpg="http://schemas.microsoft.com/office/word/2010/wordprocessingGroup" xmlns:wpi="http://schemas.microsoft.com/office/word/2010/wordprocessingInk" xmlns:wne="http://schemas.microsoft.com/office/word/2006/wordml" xmlns:wps="http://schemas.microsoft.com/office/word/2010/wordprocessingShape" mc:Ignorable="w14 w15 w16se wp14">
   <w:abstractNum w:abstractNumId="0" w15:restartNumberingAfterBreak="0">
     <w:nsid w:val="01832932"/>
     <w:multiLevelType w:val="hybridMultilevel"/>
@@ -13753,6 +16501,120 @@
     </w:lvl>
   </w:abstractNum>
   <w:abstractNum w:abstractNumId="10" w15:restartNumberingAfterBreak="0">
+    <w:nsid w:val="20255558"/>
+    <w:multiLevelType w:val="hybridMultilevel"/>
+    <w:tmpl w:val="0ED68DBE"/>
+    <w:lvl w:ilvl="0" w:tplc="31B0936C">
+      <w:start w:val="1"/>
+      <w:numFmt w:val="bullet"/>
+      <w:lvlText w:val=""/>
+      <w:lvlJc w:val="left"/>
+      <w:pPr>
+        <w:ind w:left="810" w:hanging="360"/>
+      </w:pPr>
+      <w:rPr>
+        <w:rFonts w:ascii="Wingdings" w:hAnsi="Wingdings" w:hint="default"/>
+        <w:color w:val="auto"/>
+      </w:rPr>
+    </w:lvl>
+    <w:lvl w:ilvl="1" w:tplc="04090003" w:tentative="1">
+      <w:start w:val="1"/>
+      <w:numFmt w:val="bullet"/>
+      <w:lvlText w:val="o"/>
+      <w:lvlJc w:val="left"/>
+      <w:pPr>
+        <w:ind w:left="1440" w:hanging="360"/>
+      </w:pPr>
+      <w:rPr>
+        <w:rFonts w:ascii="Courier New" w:hAnsi="Courier New" w:cs="Courier New" w:hint="default"/>
+      </w:rPr>
+    </w:lvl>
+    <w:lvl w:ilvl="2" w:tplc="04090005" w:tentative="1">
+      <w:start w:val="1"/>
+      <w:numFmt w:val="bullet"/>
+      <w:lvlText w:val=""/>
+      <w:lvlJc w:val="left"/>
+      <w:pPr>
+        <w:ind w:left="2160" w:hanging="360"/>
+      </w:pPr>
+      <w:rPr>
+        <w:rFonts w:ascii="Wingdings" w:hAnsi="Wingdings" w:hint="default"/>
+      </w:rPr>
+    </w:lvl>
+    <w:lvl w:ilvl="3" w:tplc="04090001" w:tentative="1">
+      <w:start w:val="1"/>
+      <w:numFmt w:val="bullet"/>
+      <w:lvlText w:val=""/>
+      <w:lvlJc w:val="left"/>
+      <w:pPr>
+        <w:ind w:left="2880" w:hanging="360"/>
+      </w:pPr>
+      <w:rPr>
+        <w:rFonts w:ascii="Symbol" w:hAnsi="Symbol" w:hint="default"/>
+      </w:rPr>
+    </w:lvl>
+    <w:lvl w:ilvl="4" w:tplc="04090003" w:tentative="1">
+      <w:start w:val="1"/>
+      <w:numFmt w:val="bullet"/>
+      <w:lvlText w:val="o"/>
+      <w:lvlJc w:val="left"/>
+      <w:pPr>
+        <w:ind w:left="3600" w:hanging="360"/>
+      </w:pPr>
+      <w:rPr>
+        <w:rFonts w:ascii="Courier New" w:hAnsi="Courier New" w:cs="Courier New" w:hint="default"/>
+      </w:rPr>
+    </w:lvl>
+    <w:lvl w:ilvl="5" w:tplc="04090005" w:tentative="1">
+      <w:start w:val="1"/>
+      <w:numFmt w:val="bullet"/>
+      <w:lvlText w:val=""/>
+      <w:lvlJc w:val="left"/>
+      <w:pPr>
+        <w:ind w:left="4320" w:hanging="360"/>
+      </w:pPr>
+      <w:rPr>
+        <w:rFonts w:ascii="Wingdings" w:hAnsi="Wingdings" w:hint="default"/>
+      </w:rPr>
+    </w:lvl>
+    <w:lvl w:ilvl="6" w:tplc="04090001" w:tentative="1">
+      <w:start w:val="1"/>
+      <w:numFmt w:val="bullet"/>
+      <w:lvlText w:val=""/>
+      <w:lvlJc w:val="left"/>
+      <w:pPr>
+        <w:ind w:left="5040" w:hanging="360"/>
+      </w:pPr>
+      <w:rPr>
+        <w:rFonts w:ascii="Symbol" w:hAnsi="Symbol" w:hint="default"/>
+      </w:rPr>
+    </w:lvl>
+    <w:lvl w:ilvl="7" w:tplc="04090003" w:tentative="1">
+      <w:start w:val="1"/>
+      <w:numFmt w:val="bullet"/>
+      <w:lvlText w:val="o"/>
+      <w:lvlJc w:val="left"/>
+      <w:pPr>
+        <w:ind w:left="5760" w:hanging="360"/>
+      </w:pPr>
+      <w:rPr>
+        <w:rFonts w:ascii="Courier New" w:hAnsi="Courier New" w:cs="Courier New" w:hint="default"/>
+      </w:rPr>
+    </w:lvl>
+    <w:lvl w:ilvl="8" w:tplc="04090005" w:tentative="1">
+      <w:start w:val="1"/>
+      <w:numFmt w:val="bullet"/>
+      <w:lvlText w:val=""/>
+      <w:lvlJc w:val="left"/>
+      <w:pPr>
+        <w:ind w:left="6480" w:hanging="360"/>
+      </w:pPr>
+      <w:rPr>
+        <w:rFonts w:ascii="Wingdings" w:hAnsi="Wingdings" w:hint="default"/>
+      </w:rPr>
+    </w:lvl>
+  </w:abstractNum>
+  <w:abstractNum w:abstractNumId="11" w15:restartNumberingAfterBreak="0">
     <w:nsid w:val="20AF02F5"/>
     <w:multiLevelType w:val="hybridMultilevel"/>
     <w:tmpl w:val="8E222A08"/>
@@ -13865,7 +16727,7 @@
       </w:rPr>
     </w:lvl>
   </w:abstractNum>
-  <w:abstractNum w:abstractNumId="11" w15:restartNumberingAfterBreak="0">
+  <w:abstractNum w:abstractNumId="12" w15:restartNumberingAfterBreak="0">
     <w:nsid w:val="22A25A6A"/>
     <w:multiLevelType w:val="hybridMultilevel"/>
     <w:tmpl w:val="85A0AE7A"/>
@@ -13954,7 +16816,7 @@
       </w:pPr>
     </w:lvl>
   </w:abstractNum>
-  <w:abstractNum w:abstractNumId="12" w15:restartNumberingAfterBreak="0">
+  <w:abstractNum w:abstractNumId="13" w15:restartNumberingAfterBreak="0">
     <w:nsid w:val="237F6876"/>
     <w:multiLevelType w:val="hybridMultilevel"/>
     <w:tmpl w:val="1B8E717E"/>
@@ -14043,7 +16905,7 @@
       </w:pPr>
     </w:lvl>
   </w:abstractNum>
-  <w:abstractNum w:abstractNumId="13" w15:restartNumberingAfterBreak="0">
+  <w:abstractNum w:abstractNumId="14" w15:restartNumberingAfterBreak="0">
     <w:nsid w:val="2A49621B"/>
     <w:multiLevelType w:val="multilevel"/>
     <w:tmpl w:val="D7D2458E"/>
@@ -14156,7 +17018,7 @@
       </w:pPr>
     </w:lvl>
   </w:abstractNum>
-  <w:abstractNum w:abstractNumId="14" w15:restartNumberingAfterBreak="0">
+  <w:abstractNum w:abstractNumId="15" w15:restartNumberingAfterBreak="0">
     <w:nsid w:val="2B301942"/>
     <w:multiLevelType w:val="hybridMultilevel"/>
     <w:tmpl w:val="3DFA0672"/>
@@ -14269,7 +17131,7 @@
       </w:rPr>
     </w:lvl>
   </w:abstractNum>
-  <w:abstractNum w:abstractNumId="15" w15:restartNumberingAfterBreak="0">
+  <w:abstractNum w:abstractNumId="16" w15:restartNumberingAfterBreak="0">
     <w:nsid w:val="323A0F50"/>
     <w:multiLevelType w:val="hybridMultilevel"/>
     <w:tmpl w:val="44CCB578"/>
@@ -14382,7 +17244,7 @@
       </w:rPr>
     </w:lvl>
   </w:abstractNum>
-  <w:abstractNum w:abstractNumId="16" w15:restartNumberingAfterBreak="0">
+  <w:abstractNum w:abstractNumId="17" w15:restartNumberingAfterBreak="0">
     <w:nsid w:val="35BE70D4"/>
     <w:multiLevelType w:val="hybridMultilevel"/>
     <w:tmpl w:val="8B84E4DA"/>
@@ -14471,7 +17333,7 @@
       </w:pPr>
     </w:lvl>
   </w:abstractNum>
-  <w:abstractNum w:abstractNumId="17" w15:restartNumberingAfterBreak="0">
+  <w:abstractNum w:abstractNumId="18" w15:restartNumberingAfterBreak="0">
     <w:nsid w:val="35D30F61"/>
     <w:multiLevelType w:val="multilevel"/>
     <w:tmpl w:val="6FEC261A"/>
@@ -14584,7 +17446,7 @@
       </w:pPr>
     </w:lvl>
   </w:abstractNum>
-  <w:abstractNum w:abstractNumId="18" w15:restartNumberingAfterBreak="0">
+  <w:abstractNum w:abstractNumId="19" w15:restartNumberingAfterBreak="0">
     <w:nsid w:val="395F433D"/>
     <w:multiLevelType w:val="multilevel"/>
     <w:tmpl w:val="801AEFD8"/>
@@ -14700,7 +17562,7 @@
       </w:pPr>
     </w:lvl>
   </w:abstractNum>
-  <w:abstractNum w:abstractNumId="19" w15:restartNumberingAfterBreak="0">
+  <w:abstractNum w:abstractNumId="20" w15:restartNumberingAfterBreak="0">
     <w:nsid w:val="3A1D18F5"/>
     <w:multiLevelType w:val="hybridMultilevel"/>
     <w:tmpl w:val="353EE0D2"/>
@@ -14813,7 +17675,7 @@
       </w:rPr>
     </w:lvl>
   </w:abstractNum>
-  <w:abstractNum w:abstractNumId="20" w15:restartNumberingAfterBreak="0">
+  <w:abstractNum w:abstractNumId="21" w15:restartNumberingAfterBreak="0">
     <w:nsid w:val="3DA77493"/>
     <w:multiLevelType w:val="hybridMultilevel"/>
     <w:tmpl w:val="81B46F5C"/>
@@ -14926,7 +17788,7 @@
       </w:rPr>
     </w:lvl>
   </w:abstractNum>
-  <w:abstractNum w:abstractNumId="21" w15:restartNumberingAfterBreak="0">
+  <w:abstractNum w:abstractNumId="22" w15:restartNumberingAfterBreak="0">
     <w:nsid w:val="3EA45B91"/>
     <w:multiLevelType w:val="multilevel"/>
     <w:tmpl w:val="1CBA7C9A"/>
@@ -15039,7 +17901,7 @@
       </w:pPr>
     </w:lvl>
   </w:abstractNum>
-  <w:abstractNum w:abstractNumId="22" w15:restartNumberingAfterBreak="0">
+  <w:abstractNum w:abstractNumId="23" w15:restartNumberingAfterBreak="0">
     <w:nsid w:val="4368251A"/>
     <w:multiLevelType w:val="hybridMultilevel"/>
     <w:tmpl w:val="1D406358"/>
@@ -15152,7 +18014,7 @@
       </w:rPr>
     </w:lvl>
   </w:abstractNum>
-  <w:abstractNum w:abstractNumId="23" w15:restartNumberingAfterBreak="0">
+  <w:abstractNum w:abstractNumId="24" w15:restartNumberingAfterBreak="0">
     <w:nsid w:val="4AD87C70"/>
     <w:multiLevelType w:val="hybridMultilevel"/>
     <w:tmpl w:val="3C447A3C"/>
@@ -15241,7 +18103,7 @@
       </w:pPr>
     </w:lvl>
   </w:abstractNum>
-  <w:abstractNum w:abstractNumId="24" w15:restartNumberingAfterBreak="0">
+  <w:abstractNum w:abstractNumId="25" w15:restartNumberingAfterBreak="0">
     <w:nsid w:val="557B181C"/>
     <w:multiLevelType w:val="hybridMultilevel"/>
     <w:tmpl w:val="2514B7CA"/>
@@ -15354,7 +18216,7 @@
       </w:rPr>
     </w:lvl>
   </w:abstractNum>
-  <w:abstractNum w:abstractNumId="25" w15:restartNumberingAfterBreak="0">
+  <w:abstractNum w:abstractNumId="26" w15:restartNumberingAfterBreak="0">
     <w:nsid w:val="5D7F2A1E"/>
     <w:multiLevelType w:val="hybridMultilevel"/>
     <w:tmpl w:val="0F4A0098"/>
@@ -15467,7 +18329,7 @@
       </w:rPr>
     </w:lvl>
   </w:abstractNum>
-  <w:abstractNum w:abstractNumId="26" w15:restartNumberingAfterBreak="0">
+  <w:abstractNum w:abstractNumId="27" w15:restartNumberingAfterBreak="0">
     <w:nsid w:val="5E970072"/>
     <w:multiLevelType w:val="hybridMultilevel"/>
     <w:tmpl w:val="F5D8FB2C"/>
@@ -15556,7 +18418,7 @@
       </w:pPr>
     </w:lvl>
   </w:abstractNum>
-  <w:abstractNum w:abstractNumId="27" w15:restartNumberingAfterBreak="0">
+  <w:abstractNum w:abstractNumId="28" w15:restartNumberingAfterBreak="0">
     <w:nsid w:val="649576AA"/>
     <w:multiLevelType w:val="hybridMultilevel"/>
     <w:tmpl w:val="62E6984E"/>
@@ -15669,7 +18531,7 @@
       </w:rPr>
     </w:lvl>
   </w:abstractNum>
-  <w:abstractNum w:abstractNumId="28" w15:restartNumberingAfterBreak="0">
+  <w:abstractNum w:abstractNumId="29" w15:restartNumberingAfterBreak="0">
     <w:nsid w:val="66AE76C7"/>
     <w:multiLevelType w:val="hybridMultilevel"/>
     <w:tmpl w:val="D4CE9AC2"/>
@@ -15782,7 +18644,7 @@
       </w:rPr>
     </w:lvl>
   </w:abstractNum>
-  <w:abstractNum w:abstractNumId="29" w15:restartNumberingAfterBreak="0">
+  <w:abstractNum w:abstractNumId="30" w15:restartNumberingAfterBreak="0">
     <w:nsid w:val="67807087"/>
     <w:multiLevelType w:val="hybridMultilevel"/>
     <w:tmpl w:val="1B8E717E"/>
@@ -15871,7 +18733,7 @@
       </w:pPr>
     </w:lvl>
   </w:abstractNum>
-  <w:abstractNum w:abstractNumId="30" w15:restartNumberingAfterBreak="0">
+  <w:abstractNum w:abstractNumId="31" w15:restartNumberingAfterBreak="0">
     <w:nsid w:val="682C39A1"/>
     <w:multiLevelType w:val="hybridMultilevel"/>
     <w:tmpl w:val="AE66F3C4"/>
@@ -15960,7 +18822,7 @@
       </w:pPr>
     </w:lvl>
   </w:abstractNum>
-  <w:abstractNum w:abstractNumId="31" w15:restartNumberingAfterBreak="0">
+  <w:abstractNum w:abstractNumId="32" w15:restartNumberingAfterBreak="0">
     <w:nsid w:val="68C800CC"/>
     <w:multiLevelType w:val="hybridMultilevel"/>
     <w:tmpl w:val="1B8E717E"/>
@@ -16049,11 +18911,11 @@
       </w:pPr>
     </w:lvl>
   </w:abstractNum>
-  <w:abstractNum w:abstractNumId="32" w15:restartNumberingAfterBreak="0">
+  <w:abstractNum w:abstractNumId="33" w15:restartNumberingAfterBreak="0">
     <w:nsid w:val="6C9A1F7F"/>
     <w:multiLevelType w:val="hybridMultilevel"/>
-    <w:tmpl w:val="E7D458AA"/>
-    <w:lvl w:ilvl="0" w:tplc="0409000B">
+    <w:tmpl w:val="146E2450"/>
+    <w:lvl w:ilvl="0" w:tplc="8BCCA178">
       <w:start w:val="1"/>
       <w:numFmt w:val="bullet"/>
       <w:lvlText w:val=""/>
@@ -16063,6 +18925,7 @@
       </w:pPr>
       <w:rPr>
         <w:rFonts w:ascii="Wingdings" w:hAnsi="Wingdings" w:hint="default"/>
+        <w:color w:val="000000" w:themeColor="text1"/>
       </w:rPr>
     </w:lvl>
     <w:lvl w:ilvl="1" w:tplc="04090003" w:tentative="1">
@@ -16162,7 +19025,7 @@
       </w:rPr>
     </w:lvl>
   </w:abstractNum>
-  <w:abstractNum w:abstractNumId="33" w15:restartNumberingAfterBreak="0">
+  <w:abstractNum w:abstractNumId="34" w15:restartNumberingAfterBreak="0">
     <w:nsid w:val="6F277FA7"/>
     <w:multiLevelType w:val="hybridMultilevel"/>
     <w:tmpl w:val="04069D72"/>
@@ -16275,7 +19138,7 @@
       </w:rPr>
     </w:lvl>
   </w:abstractNum>
-  <w:abstractNum w:abstractNumId="34" w15:restartNumberingAfterBreak="0">
+  <w:abstractNum w:abstractNumId="35" w15:restartNumberingAfterBreak="0">
     <w:nsid w:val="73171106"/>
     <w:multiLevelType w:val="hybridMultilevel"/>
     <w:tmpl w:val="4344EA4A"/>
@@ -16366,7 +19229,7 @@
       </w:pPr>
     </w:lvl>
   </w:abstractNum>
-  <w:abstractNum w:abstractNumId="35" w15:restartNumberingAfterBreak="0">
+  <w:abstractNum w:abstractNumId="36" w15:restartNumberingAfterBreak="0">
     <w:nsid w:val="775C4655"/>
     <w:multiLevelType w:val="hybridMultilevel"/>
     <w:tmpl w:val="67FE18B2"/>
@@ -16479,7 +19342,7 @@
       </w:rPr>
     </w:lvl>
   </w:abstractNum>
-  <w:abstractNum w:abstractNumId="36" w15:restartNumberingAfterBreak="0">
+  <w:abstractNum w:abstractNumId="37" w15:restartNumberingAfterBreak="0">
     <w:nsid w:val="7AD87610"/>
     <w:multiLevelType w:val="hybridMultilevel"/>
     <w:tmpl w:val="0B4CB36C"/>
@@ -16592,7 +19455,7 @@
       </w:rPr>
     </w:lvl>
   </w:abstractNum>
-  <w:abstractNum w:abstractNumId="37" w15:restartNumberingAfterBreak="0">
+  <w:abstractNum w:abstractNumId="38" w15:restartNumberingAfterBreak="0">
     <w:nsid w:val="7D8D52E4"/>
     <w:multiLevelType w:val="multilevel"/>
     <w:tmpl w:val="82DE24C6"/>
@@ -16709,67 +19572,67 @@
     <w:abstractNumId w:val="3"/>
   </w:num>
   <w:num w:numId="2">
-    <w:abstractNumId w:val="21"/>
+    <w:abstractNumId w:val="22"/>
   </w:num>
   <w:num w:numId="3">
-    <w:abstractNumId w:val="13"/>
+    <w:abstractNumId w:val="14"/>
   </w:num>
   <w:num w:numId="4">
     <w:abstractNumId w:val="8"/>
   </w:num>
   <w:num w:numId="5">
-    <w:abstractNumId w:val="17"/>
+    <w:abstractNumId w:val="18"/>
   </w:num>
   <w:num w:numId="6">
-    <w:abstractNumId w:val="37"/>
+    <w:abstractNumId w:val="38"/>
   </w:num>
   <w:num w:numId="7">
-    <w:abstractNumId w:val="11"/>
+    <w:abstractNumId w:val="12"/>
   </w:num>
   <w:num w:numId="8">
-    <w:abstractNumId w:val="34"/>
+    <w:abstractNumId w:val="35"/>
   </w:num>
   <w:num w:numId="9">
-    <w:abstractNumId w:val="15"/>
+    <w:abstractNumId w:val="16"/>
   </w:num>
   <w:num w:numId="10">
     <w:abstractNumId w:val="2"/>
   </w:num>
   <w:num w:numId="11">
-    <w:abstractNumId w:val="10"/>
+    <w:abstractNumId w:val="11"/>
   </w:num>
   <w:num w:numId="12">
     <w:abstractNumId w:val="4"/>
   </w:num>
   <w:num w:numId="13">
-    <w:abstractNumId w:val="35"/>
+    <w:abstractNumId w:val="36"/>
   </w:num>
   <w:num w:numId="14">
     <w:abstractNumId w:val="6"/>
   </w:num>
   <w:num w:numId="15">
-    <w:abstractNumId w:val="16"/>
+    <w:abstractNumId w:val="17"/>
   </w:num>
   <w:num w:numId="16">
-    <w:abstractNumId w:val="24"/>
+    <w:abstractNumId w:val="25"/>
   </w:num>
   <w:num w:numId="17">
-    <w:abstractNumId w:val="25"/>
+    <w:abstractNumId w:val="26"/>
   </w:num>
   <w:num w:numId="18">
     <w:abstractNumId w:val="5"/>
   </w:num>
   <w:num w:numId="19">
+    <w:abstractNumId w:val="30"/>
+  </w:num>
+  <w:num w:numId="20">
+    <w:abstractNumId w:val="34"/>
+  </w:num>
+  <w:num w:numId="21">
     <w:abstractNumId w:val="29"/>
   </w:num>
-  <w:num w:numId="20">
+  <w:num w:numId="22">
     <w:abstractNumId w:val="33"/>
-  </w:num>
-  <w:num w:numId="21">
-    <w:abstractNumId w:val="28"/>
-  </w:num>
-  <w:num w:numId="22">
-    <w:abstractNumId w:val="32"/>
   </w:num>
   <w:num w:numId="23">
     <w:abstractNumId w:val="7"/>
@@ -16778,52 +19641,55 @@
     <w:abstractNumId w:val="1"/>
   </w:num>
   <w:num w:numId="25">
-    <w:abstractNumId w:val="22"/>
+    <w:abstractNumId w:val="23"/>
   </w:num>
   <w:num w:numId="26">
-    <w:abstractNumId w:val="14"/>
+    <w:abstractNumId w:val="15"/>
   </w:num>
   <w:num w:numId="27">
+    <w:abstractNumId w:val="21"/>
+  </w:num>
+  <w:num w:numId="28">
     <w:abstractNumId w:val="20"/>
   </w:num>
-  <w:num w:numId="28">
+  <w:num w:numId="29">
+    <w:abstractNumId w:val="37"/>
+  </w:num>
+  <w:num w:numId="30">
+    <w:abstractNumId w:val="28"/>
+  </w:num>
+  <w:num w:numId="31">
     <w:abstractNumId w:val="19"/>
   </w:num>
-  <w:num w:numId="29">
-    <w:abstractNumId w:val="36"/>
-  </w:num>
-  <w:num w:numId="30">
-    <w:abstractNumId w:val="27"/>
-  </w:num>
-  <w:num w:numId="31">
-    <w:abstractNumId w:val="18"/>
-  </w:num>
   <w:num w:numId="32">
-    <w:abstractNumId w:val="12"/>
+    <w:abstractNumId w:val="13"/>
   </w:num>
   <w:num w:numId="33">
     <w:abstractNumId w:val="0"/>
   </w:num>
   <w:num w:numId="34">
+    <w:abstractNumId w:val="32"/>
+  </w:num>
+  <w:num w:numId="35">
+    <w:abstractNumId w:val="24"/>
+  </w:num>
+  <w:num w:numId="36">
     <w:abstractNumId w:val="31"/>
   </w:num>
-  <w:num w:numId="35">
-    <w:abstractNumId w:val="23"/>
-  </w:num>
-  <w:num w:numId="36">
-    <w:abstractNumId w:val="30"/>
-  </w:num>
   <w:num w:numId="37">
-    <w:abstractNumId w:val="26"/>
+    <w:abstractNumId w:val="27"/>
   </w:num>
   <w:num w:numId="38">
     <w:abstractNumId w:val="9"/>
+  </w:num>
+  <w:num w:numId="39">
+    <w:abstractNumId w:val="10"/>
   </w:num>
 </w:numbering>
 </file>
 
 <file path=word/styles.xml><?xml version="1.0" encoding="utf-8"?>
-<w:styles xmlns:mc="http://schemas.openxmlformats.org/markup-compatibility/2006" xmlns:r="http://schemas.openxmlformats.org/officeDocument/2006/relationships" xmlns:w="http://schemas.openxmlformats.org/wordprocessingml/2006/main" xmlns:w14="http://schemas.microsoft.com/office/word/2010/wordml" xmlns:w15="http://schemas.microsoft.com/office/word/2012/wordml" xmlns:w16cex="http://schemas.microsoft.com/office/word/2018/wordml/cex" xmlns:w16cid="http://schemas.microsoft.com/office/word/2016/wordml/cid" xmlns:w16="http://schemas.microsoft.com/office/word/2018/wordml" xmlns:w16sdtdh="http://schemas.microsoft.com/office/word/2020/wordml/sdtdatahash" xmlns:w16se="http://schemas.microsoft.com/office/word/2015/wordml/symex" mc:Ignorable="w14 w15 w16se w16cid w16 w16cex w16sdtdh">
+<w:styles xmlns:mc="http://schemas.openxmlformats.org/markup-compatibility/2006" xmlns:r="http://schemas.openxmlformats.org/officeDocument/2006/relationships" xmlns:w="http://schemas.openxmlformats.org/wordprocessingml/2006/main" xmlns:w14="http://schemas.microsoft.com/office/word/2010/wordml" xmlns:w15="http://schemas.microsoft.com/office/word/2012/wordml" xmlns:w16se="http://schemas.microsoft.com/office/word/2015/wordml/symex" mc:Ignorable="w14 w15 w16se">
   <w:docDefaults>
     <w:rPrDefault>
       <w:rPr>
@@ -16839,7 +19705,7 @@
       </w:pPr>
     </w:pPrDefault>
   </w:docDefaults>
-  <w:latentStyles w:defLockedState="0" w:defUIPriority="99" w:defSemiHidden="0" w:defUnhideWhenUsed="0" w:defQFormat="0" w:count="376">
+  <w:latentStyles w:defLockedState="0" w:defUIPriority="99" w:defSemiHidden="0" w:defUnhideWhenUsed="0" w:defQFormat="0" w:count="371">
     <w:lsdException w:name="Normal" w:uiPriority="0" w:qFormat="1"/>
     <w:lsdException w:name="heading 1" w:uiPriority="0" w:qFormat="1"/>
     <w:lsdException w:name="heading 2" w:semiHidden="1" w:uiPriority="0" w:unhideWhenUsed="1" w:qFormat="1"/>
@@ -17211,11 +20077,6 @@
     <w:lsdException w:name="List Table 5 Dark Accent 6" w:uiPriority="50"/>
     <w:lsdException w:name="List Table 6 Colorful Accent 6" w:uiPriority="51"/>
     <w:lsdException w:name="List Table 7 Colorful Accent 6" w:uiPriority="52"/>
-    <w:lsdException w:name="Mention" w:semiHidden="1" w:unhideWhenUsed="1"/>
-    <w:lsdException w:name="Smart Hyperlink" w:semiHidden="1" w:unhideWhenUsed="1"/>
-    <w:lsdException w:name="Hashtag" w:semiHidden="1" w:unhideWhenUsed="1"/>
-    <w:lsdException w:name="Unresolved Mention" w:semiHidden="1" w:unhideWhenUsed="1"/>
-    <w:lsdException w:name="Smart Link" w:semiHidden="1" w:unhideWhenUsed="1"/>
   </w:latentStyles>
   <w:style w:type="paragraph" w:default="1" w:styleId="Normal">
     <w:name w:val="Normal"/>
@@ -17988,7 +20849,7 @@
 </file>
 
 <file path=customXml/itemProps1.xml><?xml version="1.0" encoding="utf-8"?>
-<ds:datastoreItem xmlns:ds="http://schemas.openxmlformats.org/officeDocument/2006/customXml" ds:itemID="{4E74C774-2A26-4DB7-AA43-282E3B53218A}">
+<ds:datastoreItem xmlns:ds="http://schemas.openxmlformats.org/officeDocument/2006/customXml" ds:itemID="{17FD014E-24FA-450E-8DD9-2C7234772C76}">
   <ds:schemaRefs>
     <ds:schemaRef ds:uri="http://schemas.openxmlformats.org/officeDocument/2006/bibliography"/>
   </ds:schemaRefs>

</xml_diff>

<commit_message>
Added my all use cases and full addressed
Added full addressed use case and brief level use case
</commit_message>
<xml_diff>
--- a/Doc/TVCS Thesis.docx
+++ b/Doc/TVCS Thesis.docx
@@ -1,6 +1,6 @@
 
 <file path=word/document.xml><?xml version="1.0" encoding="utf-8"?>
-<w:document xmlns:wpc="http://schemas.microsoft.com/office/word/2010/wordprocessingCanvas" xmlns:cx="http://schemas.microsoft.com/office/drawing/2014/chartex" xmlns:mc="http://schemas.openxmlformats.org/markup-compatibility/2006" xmlns:o="urn:schemas-microsoft-com:office:office" xmlns:r="http://schemas.openxmlformats.org/officeDocument/2006/relationships" xmlns:m="http://schemas.openxmlformats.org/officeDocument/2006/math" xmlns:v="urn:schemas-microsoft-com:vml" xmlns:wp14="http://schemas.microsoft.com/office/word/2010/wordprocessingDrawing" xmlns:wp="http://schemas.openxmlformats.org/drawingml/2006/wordprocessingDrawing" xmlns:w10="urn:schemas-microsoft-com:office:word" xmlns:w="http://schemas.openxmlformats.org/wordprocessingml/2006/main" xmlns:w14="http://schemas.microsoft.com/office/word/2010/wordml" xmlns:w15="http://schemas.microsoft.com/office/word/2012/wordml" xmlns:w16se="http://schemas.microsoft.com/office/word/2015/wordml/symex" xmlns:wpg="http://schemas.microsoft.com/office/word/2010/wordprocessingGroup" xmlns:wpi="http://schemas.microsoft.com/office/word/2010/wordprocessingInk" xmlns:wne="http://schemas.microsoft.com/office/word/2006/wordml" xmlns:wps="http://schemas.microsoft.com/office/word/2010/wordprocessingShape" mc:Ignorable="w14 w15 w16se wp14">
+<w:document xmlns:wpc="http://schemas.microsoft.com/office/word/2010/wordprocessingCanvas" xmlns:cx="http://schemas.microsoft.com/office/drawing/2014/chartex" xmlns:cx1="http://schemas.microsoft.com/office/drawing/2015/9/8/chartex" xmlns:mc="http://schemas.openxmlformats.org/markup-compatibility/2006" xmlns:o="urn:schemas-microsoft-com:office:office" xmlns:r="http://schemas.openxmlformats.org/officeDocument/2006/relationships" xmlns:m="http://schemas.openxmlformats.org/officeDocument/2006/math" xmlns:v="urn:schemas-microsoft-com:vml" xmlns:wp14="http://schemas.microsoft.com/office/word/2010/wordprocessingDrawing" xmlns:wp="http://schemas.openxmlformats.org/drawingml/2006/wordprocessingDrawing" xmlns:w10="urn:schemas-microsoft-com:office:word" xmlns:w="http://schemas.openxmlformats.org/wordprocessingml/2006/main" xmlns:w14="http://schemas.microsoft.com/office/word/2010/wordml" xmlns:w15="http://schemas.microsoft.com/office/word/2012/wordml" xmlns:w16se="http://schemas.microsoft.com/office/word/2015/wordml/symex" xmlns:wpg="http://schemas.microsoft.com/office/word/2010/wordprocessingGroup" xmlns:wpi="http://schemas.microsoft.com/office/word/2010/wordprocessingInk" xmlns:wne="http://schemas.microsoft.com/office/word/2006/wordml" xmlns:wps="http://schemas.microsoft.com/office/word/2010/wordprocessingShape" mc:Ignorable="w14 w15 w16se wp14">
   <w:body>
     <w:p>
       <w:pPr>
@@ -7795,32 +7795,78 @@
           </w:p>
           <w:p>
             <w:pPr>
+              <w:pStyle w:val="Heading4"/>
               <w:rPr>
                 <w:rFonts w:asciiTheme="minorHAnsi" w:hAnsiTheme="minorHAnsi" w:cstheme="minorHAnsi"/>
-                <w:color w:val="2E74B5" w:themeColor="accent1" w:themeShade="BF"/>
+                <w:b/>
+                <w:i w:val="0"/>
+                <w:iCs w:val="0"/>
                 <w:sz w:val="28"/>
                 <w:szCs w:val="28"/>
               </w:rPr>
             </w:pPr>
-          </w:p>
-          <w:p>
-            <w:pPr>
+            <w:r>
               <w:rPr>
                 <w:rFonts w:asciiTheme="minorHAnsi" w:hAnsiTheme="minorHAnsi" w:cstheme="minorHAnsi"/>
-                <w:color w:val="2E74B5" w:themeColor="accent1" w:themeShade="BF"/>
+                <w:b/>
+                <w:i w:val="0"/>
+                <w:iCs w:val="0"/>
                 <w:sz w:val="28"/>
                 <w:szCs w:val="28"/>
               </w:rPr>
-            </w:pPr>
-          </w:p>
-          <w:p>
-            <w:pPr>
+              <w:t>Disable Citizen</w:t>
+            </w:r>
+          </w:p>
+          <w:p/>
+          <w:p>
+            <w:pPr>
+              <w:rPr>
+                <w:rFonts w:asciiTheme="majorHAnsi" w:eastAsiaTheme="majorEastAsia" w:hAnsiTheme="majorHAnsi" w:cstheme="majorBidi"/>
+                <w:color w:val="2E74B5" w:themeColor="accent1" w:themeShade="BF"/>
+                <w:sz w:val="32"/>
+                <w:szCs w:val="32"/>
+              </w:rPr>
+            </w:pPr>
+            <w:r>
               <w:rPr>
                 <w:rFonts w:asciiTheme="minorHAnsi" w:eastAsiaTheme="majorEastAsia" w:hAnsiTheme="minorHAnsi" w:cstheme="minorHAnsi"/>
                 <w:color w:val="2E74B5" w:themeColor="accent1" w:themeShade="BF"/>
                 <w:sz w:val="28"/>
                 <w:szCs w:val="28"/>
               </w:rPr>
+              <w:t>Warden:</w:t>
+            </w:r>
+          </w:p>
+          <w:p>
+            <w:pPr>
+              <w:jc w:val="both"/>
+              <w:rPr>
+                <w:rFonts w:asciiTheme="minorHAnsi" w:hAnsiTheme="minorHAnsi" w:cstheme="minorHAnsi"/>
+                <w:color w:val="202124"/>
+                <w:sz w:val="28"/>
+                <w:szCs w:val="28"/>
+                <w:shd w:val="clear" w:color="auto" w:fill="FFFFFF"/>
+              </w:rPr>
+            </w:pPr>
+            <w:r>
+              <w:rPr>
+                <w:rFonts w:asciiTheme="minorHAnsi" w:hAnsiTheme="minorHAnsi" w:cstheme="minorHAnsi"/>
+                <w:color w:val="202124"/>
+                <w:sz w:val="28"/>
+                <w:szCs w:val="28"/>
+                <w:shd w:val="clear" w:color="auto" w:fill="FFFFFF"/>
+              </w:rPr>
+              <w:t>Warden check the recorded video from their system weather the person uploaded video is authentic or not. If he approved the video then the car owner get challan against his traffic violation and the person who recorded video he will get the reward.</w:t>
+            </w:r>
+          </w:p>
+          <w:p>
+            <w:pPr>
+              <w:rPr>
+                <w:rFonts w:asciiTheme="majorHAnsi" w:eastAsiaTheme="majorEastAsia" w:hAnsiTheme="majorHAnsi" w:cstheme="majorBidi"/>
+                <w:color w:val="2E74B5" w:themeColor="accent1" w:themeShade="BF"/>
+                <w:sz w:val="32"/>
+                <w:szCs w:val="32"/>
+              </w:rPr>
             </w:pPr>
             <w:r>
               <w:rPr>
@@ -7829,6 +7875,212 @@
                 <w:sz w:val="28"/>
                 <w:szCs w:val="28"/>
               </w:rPr>
+              <w:t>Remove Citizen:</w:t>
+            </w:r>
+          </w:p>
+          <w:p>
+            <w:pPr>
+              <w:jc w:val="both"/>
+              <w:rPr>
+                <w:rFonts w:asciiTheme="minorHAnsi" w:hAnsiTheme="minorHAnsi" w:cstheme="minorHAnsi"/>
+                <w:color w:val="202124"/>
+                <w:sz w:val="28"/>
+                <w:szCs w:val="28"/>
+                <w:shd w:val="clear" w:color="auto" w:fill="FFFFFF"/>
+              </w:rPr>
+            </w:pPr>
+            <w:r>
+              <w:rPr>
+                <w:rFonts w:asciiTheme="minorHAnsi" w:hAnsiTheme="minorHAnsi" w:cstheme="minorHAnsi"/>
+                <w:color w:val="202124"/>
+                <w:sz w:val="28"/>
+                <w:szCs w:val="28"/>
+                <w:shd w:val="clear" w:color="auto" w:fill="FFFFFF"/>
+              </w:rPr>
+              <w:t>If the recorded video is not</w:t>
+            </w:r>
+            <w:r>
+              <w:rPr>
+                <w:rFonts w:asciiTheme="minorHAnsi" w:hAnsiTheme="minorHAnsi" w:cstheme="minorHAnsi"/>
+                <w:color w:val="202124"/>
+                <w:sz w:val="28"/>
+                <w:szCs w:val="28"/>
+                <w:shd w:val="clear" w:color="auto" w:fill="FFFFFF"/>
+              </w:rPr>
+              <w:t xml:space="preserve"> related to the any violation then the warden has authority to disapprove the video and remove the citizen who uploaded the unauthentic video.</w:t>
+            </w:r>
+          </w:p>
+          <w:p>
+            <w:pPr>
+              <w:pStyle w:val="Heading4"/>
+              <w:rPr>
+                <w:rFonts w:asciiTheme="minorHAnsi" w:hAnsiTheme="minorHAnsi" w:cstheme="minorHAnsi"/>
+                <w:b/>
+                <w:i w:val="0"/>
+                <w:iCs w:val="0"/>
+                <w:sz w:val="28"/>
+                <w:szCs w:val="28"/>
+              </w:rPr>
+            </w:pPr>
+            <w:r>
+              <w:rPr>
+                <w:rFonts w:asciiTheme="minorHAnsi" w:hAnsiTheme="minorHAnsi" w:cstheme="minorHAnsi"/>
+                <w:b/>
+                <w:i w:val="0"/>
+                <w:iCs w:val="0"/>
+                <w:sz w:val="28"/>
+                <w:szCs w:val="28"/>
+              </w:rPr>
+              <w:t xml:space="preserve">Use Case: </w:t>
+            </w:r>
+            <w:r>
+              <w:rPr>
+                <w:rFonts w:asciiTheme="minorHAnsi" w:hAnsiTheme="minorHAnsi" w:cstheme="minorHAnsi"/>
+                <w:b/>
+                <w:i w:val="0"/>
+                <w:iCs w:val="0"/>
+                <w:sz w:val="28"/>
+                <w:szCs w:val="28"/>
+              </w:rPr>
+              <w:t>View Challan</w:t>
+            </w:r>
+          </w:p>
+          <w:p/>
+          <w:p>
+            <w:pPr>
+              <w:rPr>
+                <w:rFonts w:asciiTheme="majorHAnsi" w:eastAsiaTheme="majorEastAsia" w:hAnsiTheme="majorHAnsi" w:cstheme="majorBidi"/>
+                <w:color w:val="2E74B5" w:themeColor="accent1" w:themeShade="BF"/>
+                <w:sz w:val="32"/>
+                <w:szCs w:val="32"/>
+              </w:rPr>
+            </w:pPr>
+            <w:r>
+              <w:rPr>
+                <w:rFonts w:asciiTheme="minorHAnsi" w:eastAsiaTheme="majorEastAsia" w:hAnsiTheme="minorHAnsi" w:cstheme="minorHAnsi"/>
+                <w:color w:val="2E74B5" w:themeColor="accent1" w:themeShade="BF"/>
+                <w:sz w:val="28"/>
+                <w:szCs w:val="28"/>
+              </w:rPr>
+              <w:t>Citizen:</w:t>
+            </w:r>
+          </w:p>
+          <w:p>
+            <w:pPr>
+              <w:jc w:val="both"/>
+              <w:rPr>
+                <w:rFonts w:asciiTheme="minorHAnsi" w:hAnsiTheme="minorHAnsi" w:cstheme="minorHAnsi"/>
+                <w:color w:val="202124"/>
+                <w:sz w:val="28"/>
+                <w:szCs w:val="28"/>
+                <w:shd w:val="clear" w:color="auto" w:fill="FFFFFF"/>
+              </w:rPr>
+            </w:pPr>
+            <w:r>
+              <w:rPr>
+                <w:rFonts w:asciiTheme="minorHAnsi" w:hAnsiTheme="minorHAnsi" w:cstheme="minorHAnsi"/>
+                <w:color w:val="202124"/>
+                <w:sz w:val="28"/>
+                <w:szCs w:val="28"/>
+                <w:shd w:val="clear" w:color="auto" w:fill="FFFFFF"/>
+              </w:rPr>
+              <w:t>The person who get the challan against the traffic violation will view their challan through message alert. The warden send the alert through their system that he violate the traffic rules. After viewing their challan he will choice to pay their challan through our app or from traffic office.</w:t>
+            </w:r>
+          </w:p>
+          <w:p>
+            <w:pPr>
+              <w:pStyle w:val="Heading4"/>
+              <w:rPr>
+                <w:rFonts w:asciiTheme="minorHAnsi" w:hAnsiTheme="minorHAnsi" w:cstheme="minorHAnsi"/>
+                <w:b/>
+                <w:i w:val="0"/>
+                <w:iCs w:val="0"/>
+                <w:sz w:val="28"/>
+                <w:szCs w:val="28"/>
+              </w:rPr>
+            </w:pPr>
+            <w:r>
+              <w:rPr>
+                <w:rFonts w:asciiTheme="minorHAnsi" w:hAnsiTheme="minorHAnsi" w:cstheme="minorHAnsi"/>
+                <w:b/>
+                <w:i w:val="0"/>
+                <w:iCs w:val="0"/>
+                <w:sz w:val="28"/>
+                <w:szCs w:val="28"/>
+              </w:rPr>
+              <w:t xml:space="preserve">Use Case: </w:t>
+            </w:r>
+            <w:r>
+              <w:rPr>
+                <w:rFonts w:asciiTheme="minorHAnsi" w:hAnsiTheme="minorHAnsi" w:cstheme="minorHAnsi"/>
+                <w:b/>
+                <w:i w:val="0"/>
+                <w:iCs w:val="0"/>
+                <w:sz w:val="28"/>
+                <w:szCs w:val="28"/>
+              </w:rPr>
+              <w:t>Submit Challan</w:t>
+            </w:r>
+          </w:p>
+          <w:p/>
+          <w:p>
+            <w:pPr>
+              <w:rPr>
+                <w:rFonts w:asciiTheme="majorHAnsi" w:eastAsiaTheme="majorEastAsia" w:hAnsiTheme="majorHAnsi" w:cstheme="majorBidi"/>
+                <w:color w:val="2E74B5" w:themeColor="accent1" w:themeShade="BF"/>
+                <w:sz w:val="32"/>
+                <w:szCs w:val="32"/>
+              </w:rPr>
+            </w:pPr>
+            <w:r>
+              <w:rPr>
+                <w:rFonts w:asciiTheme="minorHAnsi" w:eastAsiaTheme="majorEastAsia" w:hAnsiTheme="minorHAnsi" w:cstheme="minorHAnsi"/>
+                <w:color w:val="2E74B5" w:themeColor="accent1" w:themeShade="BF"/>
+                <w:sz w:val="28"/>
+                <w:szCs w:val="28"/>
+              </w:rPr>
+              <w:t>Citizen:</w:t>
+            </w:r>
+          </w:p>
+          <w:p>
+            <w:pPr>
+              <w:jc w:val="both"/>
+              <w:rPr>
+                <w:rFonts w:asciiTheme="minorHAnsi" w:hAnsiTheme="minorHAnsi" w:cstheme="minorHAnsi"/>
+                <w:color w:val="202124"/>
+                <w:sz w:val="28"/>
+                <w:szCs w:val="28"/>
+                <w:shd w:val="clear" w:color="auto" w:fill="FFFFFF"/>
+              </w:rPr>
+            </w:pPr>
+            <w:r>
+              <w:rPr>
+                <w:rFonts w:asciiTheme="minorHAnsi" w:hAnsiTheme="minorHAnsi" w:cstheme="minorHAnsi"/>
+                <w:color w:val="202124"/>
+                <w:sz w:val="28"/>
+                <w:szCs w:val="28"/>
+                <w:shd w:val="clear" w:color="auto" w:fill="FFFFFF"/>
+              </w:rPr>
+              <w:t>The person who get the challan against the traffic violation will submit their challan through our app or in traffic office. After submitting challan the person who send the valid video will get some percentage of the challan in reward.</w:t>
+            </w:r>
+          </w:p>
+          <w:p>
+            <w:pPr>
+              <w:rPr>
+                <w:rFonts w:asciiTheme="minorHAnsi" w:eastAsiaTheme="majorEastAsia" w:hAnsiTheme="minorHAnsi" w:cstheme="minorHAnsi"/>
+                <w:color w:val="2E74B5" w:themeColor="accent1" w:themeShade="BF"/>
+                <w:sz w:val="28"/>
+                <w:szCs w:val="28"/>
+              </w:rPr>
+            </w:pPr>
+            <w:r>
+              <w:rPr>
+                <w:rFonts w:asciiTheme="minorHAnsi" w:eastAsiaTheme="majorEastAsia" w:hAnsiTheme="minorHAnsi" w:cstheme="minorHAnsi"/>
+                <w:color w:val="2E74B5" w:themeColor="accent1" w:themeShade="BF"/>
+                <w:sz w:val="28"/>
+                <w:szCs w:val="28"/>
+              </w:rPr>
+              <w:lastRenderedPageBreak/>
               <w:t xml:space="preserve">Hikmat Ullah </w:t>
             </w:r>
             <w:r>
@@ -12777,8 +13029,6 @@
           <w:szCs w:val="28"/>
         </w:rPr>
       </w:pPr>
-      <w:bookmarkStart w:id="38" w:name="_GoBack"/>
-      <w:bookmarkEnd w:id="38"/>
     </w:p>
     <w:p>
       <w:pPr>
@@ -12884,6 +13134,1705 @@
           <w:szCs w:val="28"/>
         </w:rPr>
         <w:t>49</w:t>
+      </w:r>
+      <w:r>
+        <w:rPr>
+          <w:rFonts w:asciiTheme="minorHAnsi" w:hAnsiTheme="minorHAnsi" w:cstheme="minorHAnsi"/>
+          <w:i w:val="0"/>
+          <w:iCs w:val="0"/>
+          <w:sz w:val="28"/>
+          <w:szCs w:val="28"/>
+        </w:rPr>
+        <w:t>)</w:t>
+      </w:r>
+    </w:p>
+    <w:tbl>
+      <w:tblPr>
+        <w:tblW w:w="0" w:type="auto"/>
+        <w:tblCellSpacing w:w="0" w:type="dxa"/>
+        <w:tblCellMar>
+          <w:top w:w="75" w:type="dxa"/>
+          <w:left w:w="75" w:type="dxa"/>
+          <w:bottom w:w="75" w:type="dxa"/>
+          <w:right w:w="75" w:type="dxa"/>
+        </w:tblCellMar>
+        <w:tblLook w:val="04A0" w:firstRow="1" w:lastRow="0" w:firstColumn="1" w:lastColumn="0" w:noHBand="0" w:noVBand="1"/>
+      </w:tblPr>
+      <w:tblGrid>
+        <w:gridCol w:w="9360"/>
+      </w:tblGrid>
+      <w:tr>
+        <w:trPr>
+          <w:tblHeader/>
+          <w:tblCellSpacing w:w="0" w:type="dxa"/>
+        </w:trPr>
+        <w:tc>
+          <w:tcPr>
+            <w:tcW w:w="0" w:type="auto"/>
+            <w:tcBorders>
+              <w:top w:val="nil"/>
+              <w:left w:val="nil"/>
+              <w:bottom w:val="nil"/>
+              <w:right w:val="nil"/>
+            </w:tcBorders>
+            <w:vAlign w:val="center"/>
+            <w:hideMark/>
+          </w:tcPr>
+          <w:p>
+            <w:pPr>
+              <w:pStyle w:val="Heading4"/>
+              <w:rPr>
+                <w:rFonts w:asciiTheme="minorHAnsi" w:hAnsiTheme="minorHAnsi" w:cstheme="minorHAnsi"/>
+                <w:i w:val="0"/>
+                <w:iCs w:val="0"/>
+                <w:sz w:val="32"/>
+                <w:szCs w:val="32"/>
+              </w:rPr>
+            </w:pPr>
+            <w:r>
+              <w:rPr>
+                <w:rFonts w:asciiTheme="minorHAnsi" w:hAnsiTheme="minorHAnsi" w:cstheme="minorHAnsi"/>
+                <w:i w:val="0"/>
+                <w:iCs w:val="0"/>
+                <w:sz w:val="32"/>
+                <w:szCs w:val="32"/>
+              </w:rPr>
+              <w:t>Use Case</w:t>
+            </w:r>
+            <w:r>
+              <w:rPr>
+                <w:rFonts w:asciiTheme="minorHAnsi" w:hAnsiTheme="minorHAnsi" w:cstheme="minorHAnsi"/>
+                <w:i w:val="0"/>
+                <w:iCs w:val="0"/>
+                <w:sz w:val="32"/>
+                <w:szCs w:val="32"/>
+              </w:rPr>
+              <w:t xml:space="preserve">: </w:t>
+            </w:r>
+            <w:r>
+              <w:rPr>
+                <w:rFonts w:asciiTheme="minorHAnsi" w:hAnsiTheme="minorHAnsi" w:cstheme="minorHAnsi"/>
+                <w:i w:val="0"/>
+                <w:iCs w:val="0"/>
+                <w:sz w:val="32"/>
+                <w:szCs w:val="32"/>
+              </w:rPr>
+              <w:t>Disable Citizen</w:t>
+            </w:r>
+          </w:p>
+        </w:tc>
+      </w:tr>
+      <w:tr>
+        <w:trPr>
+          <w:tblHeader/>
+          <w:tblCellSpacing w:w="0" w:type="dxa"/>
+        </w:trPr>
+        <w:tc>
+          <w:tcPr>
+            <w:tcW w:w="0" w:type="auto"/>
+            <w:tcBorders>
+              <w:top w:val="nil"/>
+              <w:left w:val="nil"/>
+              <w:bottom w:val="nil"/>
+              <w:right w:val="nil"/>
+            </w:tcBorders>
+            <w:vAlign w:val="center"/>
+          </w:tcPr>
+          <w:p>
+            <w:pPr>
+              <w:pStyle w:val="doctext"/>
+            </w:pPr>
+            <w:r>
+              <w:rPr>
+                <w:rStyle w:val="docemphstrong"/>
+                <w:b/>
+                <w:bCs/>
+              </w:rPr>
+              <w:t>Scope</w:t>
+            </w:r>
+            <w:r>
+              <w:t xml:space="preserve">: Review violation </w:t>
+            </w:r>
+          </w:p>
+          <w:p>
+            <w:pPr>
+              <w:pStyle w:val="doctext"/>
+            </w:pPr>
+            <w:r>
+              <w:rPr>
+                <w:rStyle w:val="docemphstrong"/>
+                <w:b/>
+                <w:bCs/>
+              </w:rPr>
+              <w:t>Level</w:t>
+            </w:r>
+            <w:r>
+              <w:t>: Warden’s duty</w:t>
+            </w:r>
+          </w:p>
+          <w:p>
+            <w:pPr>
+              <w:pStyle w:val="doctext"/>
+            </w:pPr>
+            <w:r>
+              <w:rPr>
+                <w:rStyle w:val="docemphstrong"/>
+                <w:b/>
+                <w:bCs/>
+              </w:rPr>
+              <w:t>Primary</w:t>
+            </w:r>
+            <w:r>
+              <w:rPr>
+                <w:rStyle w:val="docemphstrong"/>
+              </w:rPr>
+              <w:t xml:space="preserve"> </w:t>
+            </w:r>
+            <w:r>
+              <w:rPr>
+                <w:rStyle w:val="docemphstrong"/>
+                <w:b/>
+                <w:bCs/>
+              </w:rPr>
+              <w:t>Actor</w:t>
+            </w:r>
+            <w:r>
+              <w:t>: Warden</w:t>
+            </w:r>
+          </w:p>
+          <w:p>
+            <w:pPr>
+              <w:pStyle w:val="doctext"/>
+            </w:pPr>
+            <w:r>
+              <w:rPr>
+                <w:rStyle w:val="docemphstrong"/>
+                <w:b/>
+                <w:bCs/>
+              </w:rPr>
+              <w:t>Stakeholders and Interests</w:t>
+            </w:r>
+            <w:r>
+              <w:t>:</w:t>
+            </w:r>
+          </w:p>
+          <w:p>
+            <w:pPr>
+              <w:spacing w:after="240"/>
+              <w:ind w:left="720"/>
+              <w:rPr>
+                <w:rStyle w:val="docemphroman"/>
+              </w:rPr>
+            </w:pPr>
+            <w:r>
+              <w:rPr>
+                <w:rStyle w:val="doctext1"/>
+              </w:rPr>
+              <w:t xml:space="preserve">-Warden: Wants to review the violation video received and is in search of an authentic video so that he can issue a challan or remove the citizen which has not uploaded authentic video. </w:t>
+            </w:r>
+          </w:p>
+          <w:p>
+            <w:pPr>
+              <w:pStyle w:val="doctext"/>
+              <w:rPr>
+                <w:rStyle w:val="docemphstrong"/>
+                <w:bCs/>
+                <w:sz w:val="22"/>
+              </w:rPr>
+            </w:pPr>
+            <w:r>
+              <w:rPr>
+                <w:rStyle w:val="docemphstrong"/>
+                <w:b/>
+                <w:bCs/>
+              </w:rPr>
+              <w:t>Preconditions</w:t>
+            </w:r>
+            <w:r>
+              <w:rPr>
+                <w:rStyle w:val="docemphstrong"/>
+                <w:b/>
+                <w:bCs/>
+              </w:rPr>
+              <w:t xml:space="preserve">: </w:t>
+            </w:r>
+            <w:r>
+              <w:rPr>
+                <w:rStyle w:val="docemphstrong"/>
+                <w:bCs/>
+                <w:sz w:val="22"/>
+              </w:rPr>
+              <w:t>The video is uploaded.</w:t>
+            </w:r>
+          </w:p>
+          <w:p>
+            <w:pPr>
+              <w:pStyle w:val="doctext"/>
+              <w:rPr>
+                <w:bCs/>
+                <w:sz w:val="22"/>
+              </w:rPr>
+            </w:pPr>
+            <w:r>
+              <w:rPr>
+                <w:rStyle w:val="docemphstrong"/>
+                <w:b/>
+                <w:bCs/>
+              </w:rPr>
+              <w:t>Success Guarantee</w:t>
+            </w:r>
+            <w:r>
+              <w:rPr>
+                <w:rStyle w:val="docemphstrong"/>
+              </w:rPr>
+              <w:t xml:space="preserve"> (or Post conditions):</w:t>
+            </w:r>
+            <w:r>
+              <w:t xml:space="preserve"> Video is uploaded by the citizen. The video is reported</w:t>
+            </w:r>
+            <w:r>
+              <w:rPr>
+                <w:rStyle w:val="docemphstrong"/>
+                <w:bCs/>
+                <w:sz w:val="22"/>
+              </w:rPr>
+              <w:t xml:space="preserve">. </w:t>
+            </w:r>
+            <w:r>
+              <w:t>The warden reviews the video. The video indicates a violation. The warden approves it. The warden issues a challan to the driver or remove the citizen.</w:t>
+            </w:r>
+          </w:p>
+        </w:tc>
+      </w:tr>
+    </w:tbl>
+    <w:p>
+      <w:pPr>
+        <w:pStyle w:val="doctext"/>
+        <w:rPr>
+          <w:b/>
+          <w:bCs/>
+        </w:rPr>
+      </w:pPr>
+      <w:r>
+        <w:rPr>
+          <w:rStyle w:val="docemphstrong"/>
+          <w:b/>
+          <w:bCs/>
+        </w:rPr>
+        <w:t>Main Success Scenario (or Basic Flow)</w:t>
+      </w:r>
+      <w:r>
+        <w:rPr>
+          <w:b/>
+          <w:bCs/>
+        </w:rPr>
+        <w:t>:</w:t>
+      </w:r>
+    </w:p>
+    <w:p>
+      <w:pPr>
+        <w:pStyle w:val="doclist"/>
+        <w:numPr>
+          <w:ilvl w:val="0"/>
+          <w:numId w:val="31"/>
+        </w:numPr>
+      </w:pPr>
+      <w:r>
+        <w:t>The warden view the video.</w:t>
+      </w:r>
+    </w:p>
+    <w:p>
+      <w:pPr>
+        <w:pStyle w:val="doclist"/>
+        <w:numPr>
+          <w:ilvl w:val="0"/>
+          <w:numId w:val="31"/>
+        </w:numPr>
+      </w:pPr>
+      <w:r>
+        <w:t>The video not indicate the violation.</w:t>
+      </w:r>
+    </w:p>
+    <w:p>
+      <w:pPr>
+        <w:pStyle w:val="doclist"/>
+        <w:numPr>
+          <w:ilvl w:val="0"/>
+          <w:numId w:val="31"/>
+        </w:numPr>
+      </w:pPr>
+      <w:r>
+        <w:t>The warden check the warning status.</w:t>
+      </w:r>
+    </w:p>
+    <w:p>
+      <w:pPr>
+        <w:pStyle w:val="doclist"/>
+        <w:numPr>
+          <w:ilvl w:val="0"/>
+          <w:numId w:val="31"/>
+        </w:numPr>
+      </w:pPr>
+      <w:r>
+        <w:t xml:space="preserve">The warden remove the citizen. </w:t>
+      </w:r>
+    </w:p>
+    <w:p>
+      <w:pPr>
+        <w:pStyle w:val="doctext"/>
+        <w:rPr>
+          <w:b/>
+          <w:bCs/>
+        </w:rPr>
+      </w:pPr>
+      <w:r>
+        <w:rPr>
+          <w:rStyle w:val="docemphstrong"/>
+          <w:b/>
+          <w:bCs/>
+        </w:rPr>
+        <w:t>Extensions (or Alternative Flows):</w:t>
+      </w:r>
+    </w:p>
+    <w:p>
+      <w:pPr>
+        <w:pStyle w:val="doclist"/>
+      </w:pPr>
+      <w:r>
+        <w:t>There is no extension or alternative flow of this use case.</w:t>
+      </w:r>
+    </w:p>
+    <w:p>
+      <w:pPr>
+        <w:pStyle w:val="doctext"/>
+        <w:rPr>
+          <w:b/>
+          <w:bCs/>
+        </w:rPr>
+      </w:pPr>
+      <w:r>
+        <w:rPr>
+          <w:rStyle w:val="docemphstrong"/>
+          <w:b/>
+          <w:bCs/>
+        </w:rPr>
+        <w:t>Special Requirements:</w:t>
+      </w:r>
+    </w:p>
+    <w:p>
+      <w:pPr>
+        <w:pStyle w:val="doclist"/>
+        <w:numPr>
+          <w:ilvl w:val="0"/>
+          <w:numId w:val="20"/>
+        </w:numPr>
+      </w:pPr>
+      <w:r>
+        <w:lastRenderedPageBreak/>
+        <w:t xml:space="preserve">The video should be uploaded </w:t>
+      </w:r>
+      <w:r>
+        <w:rPr>
+          <w:rFonts w:asciiTheme="minorHAnsi" w:hAnsiTheme="minorHAnsi" w:cstheme="minorHAnsi"/>
+          <w:sz w:val="22"/>
+          <w:szCs w:val="22"/>
+        </w:rPr>
+        <w:t>by</w:t>
+      </w:r>
+      <w:r>
+        <w:t xml:space="preserve"> the citizen.</w:t>
+      </w:r>
+    </w:p>
+    <w:p>
+      <w:pPr>
+        <w:pStyle w:val="doclist"/>
+        <w:numPr>
+          <w:ilvl w:val="0"/>
+          <w:numId w:val="20"/>
+        </w:numPr>
+      </w:pPr>
+      <w:r>
+        <w:t>The video should be reported.</w:t>
+      </w:r>
+    </w:p>
+    <w:p>
+      <w:pPr>
+        <w:pStyle w:val="doclist"/>
+        <w:numPr>
+          <w:ilvl w:val="0"/>
+          <w:numId w:val="20"/>
+        </w:numPr>
+      </w:pPr>
+      <w:r>
+        <w:t>The video should be authentic for being reported as a violation.</w:t>
+      </w:r>
+    </w:p>
+    <w:p>
+      <w:pPr>
+        <w:pStyle w:val="doctext"/>
+        <w:rPr>
+          <w:rStyle w:val="docemphstrong"/>
+        </w:rPr>
+      </w:pPr>
+      <w:r>
+        <w:rPr>
+          <w:rStyle w:val="docemphstrong"/>
+          <w:b/>
+          <w:bCs/>
+        </w:rPr>
+        <w:t>Technology and Data Variations List</w:t>
+      </w:r>
+      <w:r>
+        <w:rPr>
+          <w:rStyle w:val="docemphstrong"/>
+        </w:rPr>
+        <w:t>:</w:t>
+      </w:r>
+    </w:p>
+    <w:p>
+      <w:pPr>
+        <w:pStyle w:val="doctext"/>
+        <w:numPr>
+          <w:ilvl w:val="0"/>
+          <w:numId w:val="21"/>
+        </w:numPr>
+      </w:pPr>
+      <w:r>
+        <w:t>Smartphones</w:t>
+      </w:r>
+    </w:p>
+    <w:p>
+      <w:pPr>
+        <w:pStyle w:val="doctext"/>
+        <w:numPr>
+          <w:ilvl w:val="0"/>
+          <w:numId w:val="21"/>
+        </w:numPr>
+      </w:pPr>
+      <w:r>
+        <w:t>Laptops</w:t>
+      </w:r>
+    </w:p>
+    <w:p>
+      <w:pPr>
+        <w:pStyle w:val="doctext"/>
+        <w:numPr>
+          <w:ilvl w:val="0"/>
+          <w:numId w:val="21"/>
+        </w:numPr>
+      </w:pPr>
+      <w:r>
+        <w:t>Personal computers</w:t>
+      </w:r>
+    </w:p>
+    <w:p>
+      <w:pPr>
+        <w:pStyle w:val="doctext"/>
+        <w:numPr>
+          <w:ilvl w:val="0"/>
+          <w:numId w:val="21"/>
+        </w:numPr>
+      </w:pPr>
+      <w:r>
+        <w:t>internet</w:t>
+      </w:r>
+    </w:p>
+    <w:p>
+      <w:pPr>
+        <w:pStyle w:val="doctext"/>
+        <w:rPr>
+          <w:b/>
+          <w:bCs/>
+        </w:rPr>
+      </w:pPr>
+      <w:r>
+        <w:rPr>
+          <w:rStyle w:val="docemphstrong"/>
+          <w:b/>
+          <w:bCs/>
+        </w:rPr>
+        <w:t>Open Issues</w:t>
+      </w:r>
+      <w:r>
+        <w:rPr>
+          <w:b/>
+          <w:bCs/>
+        </w:rPr>
+        <w:t>:</w:t>
+      </w:r>
+    </w:p>
+    <w:p>
+      <w:pPr>
+        <w:pStyle w:val="doctext"/>
+        <w:numPr>
+          <w:ilvl w:val="0"/>
+          <w:numId w:val="22"/>
+        </w:numPr>
+        <w:rPr>
+          <w:rFonts w:asciiTheme="minorHAnsi" w:hAnsiTheme="minorHAnsi" w:cstheme="minorHAnsi"/>
+          <w:bCs/>
+          <w:sz w:val="22"/>
+          <w:szCs w:val="22"/>
+        </w:rPr>
+      </w:pPr>
+      <w:r>
+        <w:rPr>
+          <w:rFonts w:asciiTheme="minorHAnsi" w:hAnsiTheme="minorHAnsi" w:cstheme="minorHAnsi"/>
+          <w:bCs/>
+          <w:sz w:val="22"/>
+          <w:szCs w:val="22"/>
+        </w:rPr>
+        <w:t>What are the limits</w:t>
+      </w:r>
+      <w:r>
+        <w:rPr>
+          <w:rFonts w:asciiTheme="minorHAnsi" w:hAnsiTheme="minorHAnsi" w:cstheme="minorHAnsi"/>
+          <w:bCs/>
+          <w:sz w:val="22"/>
+          <w:szCs w:val="22"/>
+        </w:rPr>
+        <w:t xml:space="preserve"> to remove the citizen by warden</w:t>
+      </w:r>
+      <w:r>
+        <w:rPr>
+          <w:rFonts w:asciiTheme="minorHAnsi" w:hAnsiTheme="minorHAnsi" w:cstheme="minorHAnsi"/>
+          <w:bCs/>
+          <w:sz w:val="22"/>
+          <w:szCs w:val="22"/>
+        </w:rPr>
+        <w:t>?</w:t>
+      </w:r>
+    </w:p>
+    <w:p>
+      <w:pPr>
+        <w:pStyle w:val="doctext"/>
+        <w:numPr>
+          <w:ilvl w:val="0"/>
+          <w:numId w:val="22"/>
+        </w:numPr>
+        <w:rPr>
+          <w:rFonts w:asciiTheme="minorHAnsi" w:hAnsiTheme="minorHAnsi" w:cstheme="minorHAnsi"/>
+          <w:bCs/>
+          <w:sz w:val="22"/>
+          <w:szCs w:val="22"/>
+        </w:rPr>
+      </w:pPr>
+      <w:r>
+        <w:rPr>
+          <w:rFonts w:asciiTheme="minorHAnsi" w:hAnsiTheme="minorHAnsi" w:cstheme="minorHAnsi"/>
+          <w:bCs/>
+          <w:sz w:val="22"/>
+          <w:szCs w:val="22"/>
+        </w:rPr>
+        <w:t>What are the rules of violation?</w:t>
+      </w:r>
+    </w:p>
+    <w:p>
+      <w:pPr>
+        <w:ind w:left="360"/>
+        <w:rPr>
+          <w:b/>
+          <w:bCs/>
+        </w:rPr>
+      </w:pPr>
+    </w:p>
+    <w:p>
+      <w:pPr>
+        <w:rPr>
+          <w:b/>
+          <w:bCs/>
+        </w:rPr>
+      </w:pPr>
+      <w:r>
+        <w:rPr>
+          <w:b/>
+          <w:bCs/>
+        </w:rPr>
+        <w:t xml:space="preserve">GUI </w:t>
+      </w:r>
+    </w:p>
+    <w:p>
+      <w:pPr>
+        <w:ind w:left="360"/>
+        <w:rPr>
+          <w:b/>
+          <w:bCs/>
+        </w:rPr>
+      </w:pPr>
+      <w:r>
+        <w:rPr>
+          <w:b/>
+          <w:noProof/>
+          <w:lang w:bidi="ar-SA"/>
+        </w:rPr>
+        <w:drawing>
+          <wp:inline distT="0" distB="0" distL="0" distR="0" wp14:anchorId="736E8396" wp14:editId="0F262509">
+            <wp:extent cx="5259070" cy="2434590"/>
+            <wp:effectExtent l="0" t="0" r="0" b="3810"/>
+            <wp:docPr id="15" name="Picture 15"/>
+            <wp:cNvGraphicFramePr>
+              <a:graphicFrameLocks xmlns:a="http://schemas.openxmlformats.org/drawingml/2006/main" noChangeAspect="1"/>
+            </wp:cNvGraphicFramePr>
+            <a:graphic xmlns:a="http://schemas.openxmlformats.org/drawingml/2006/main">
+              <a:graphicData uri="http://schemas.openxmlformats.org/drawingml/2006/picture">
+                <pic:pic xmlns:pic="http://schemas.openxmlformats.org/drawingml/2006/picture">
+                  <pic:nvPicPr>
+                    <pic:cNvPr id="14" name="disabel-citizen (2).png"/>
+                    <pic:cNvPicPr/>
+                  </pic:nvPicPr>
+                  <pic:blipFill>
+                    <a:blip r:embed="rId14">
+                      <a:extLst>
+                        <a:ext uri="{28A0092B-C50C-407E-A947-70E740481C1C}">
+                          <a14:useLocalDpi xmlns:a14="http://schemas.microsoft.com/office/drawing/2010/main" val="0"/>
+                        </a:ext>
+                      </a:extLst>
+                    </a:blip>
+                    <a:stretch>
+                      <a:fillRect/>
+                    </a:stretch>
+                  </pic:blipFill>
+                  <pic:spPr>
+                    <a:xfrm>
+                      <a:off x="0" y="0"/>
+                      <a:ext cx="5259070" cy="2434590"/>
+                    </a:xfrm>
+                    <a:prstGeom prst="rect">
+                      <a:avLst/>
+                    </a:prstGeom>
+                  </pic:spPr>
+                </pic:pic>
+              </a:graphicData>
+            </a:graphic>
+          </wp:inline>
+        </w:drawing>
+      </w:r>
+    </w:p>
+    <w:p>
+      <w:pPr>
+        <w:rPr>
+          <w:rFonts w:asciiTheme="minorHAnsi" w:hAnsiTheme="minorHAnsi" w:cstheme="minorHAnsi"/>
+          <w:color w:val="2E74B5" w:themeColor="accent1" w:themeShade="BF"/>
+          <w:sz w:val="28"/>
+          <w:szCs w:val="28"/>
+          <w:lang w:bidi="ar-SA"/>
+        </w:rPr>
+      </w:pPr>
+    </w:p>
+    <w:tbl>
+      <w:tblPr>
+        <w:tblW w:w="0" w:type="auto"/>
+        <w:tblCellSpacing w:w="0" w:type="dxa"/>
+        <w:tblCellMar>
+          <w:top w:w="75" w:type="dxa"/>
+          <w:left w:w="75" w:type="dxa"/>
+          <w:bottom w:w="75" w:type="dxa"/>
+          <w:right w:w="75" w:type="dxa"/>
+        </w:tblCellMar>
+        <w:tblLook w:val="04A0" w:firstRow="1" w:lastRow="0" w:firstColumn="1" w:lastColumn="0" w:noHBand="0" w:noVBand="1"/>
+      </w:tblPr>
+      <w:tblGrid>
+        <w:gridCol w:w="9360"/>
+      </w:tblGrid>
+      <w:tr>
+        <w:trPr>
+          <w:tblHeader/>
+          <w:tblCellSpacing w:w="0" w:type="dxa"/>
+        </w:trPr>
+        <w:tc>
+          <w:tcPr>
+            <w:tcW w:w="0" w:type="auto"/>
+            <w:tcBorders>
+              <w:top w:val="nil"/>
+              <w:left w:val="nil"/>
+              <w:bottom w:val="nil"/>
+              <w:right w:val="nil"/>
+            </w:tcBorders>
+            <w:vAlign w:val="center"/>
+            <w:hideMark/>
+          </w:tcPr>
+          <w:p>
+            <w:pPr>
+              <w:pStyle w:val="Heading4"/>
+            </w:pPr>
+            <w:r>
+              <w:lastRenderedPageBreak/>
+              <w:t>Use Case: View Challan</w:t>
+            </w:r>
+          </w:p>
+        </w:tc>
+      </w:tr>
+      <w:tr>
+        <w:trPr>
+          <w:tblHeader/>
+          <w:tblCellSpacing w:w="0" w:type="dxa"/>
+        </w:trPr>
+        <w:tc>
+          <w:tcPr>
+            <w:tcW w:w="0" w:type="auto"/>
+            <w:hideMark/>
+          </w:tcPr>
+          <w:p>
+            <w:pPr>
+              <w:pStyle w:val="doctext"/>
+            </w:pPr>
+            <w:r>
+              <w:rPr>
+                <w:rStyle w:val="docemphstrong"/>
+                <w:b/>
+                <w:bCs/>
+              </w:rPr>
+              <w:t>Scope</w:t>
+            </w:r>
+            <w:r>
+              <w:t>: View Challan</w:t>
+            </w:r>
+          </w:p>
+          <w:p>
+            <w:pPr>
+              <w:pStyle w:val="doctext"/>
+            </w:pPr>
+            <w:r>
+              <w:rPr>
+                <w:rStyle w:val="docemphstrong"/>
+                <w:b/>
+                <w:bCs/>
+              </w:rPr>
+              <w:t>Level</w:t>
+            </w:r>
+            <w:r>
+              <w:t xml:space="preserve">: Vehicle Owner </w:t>
+            </w:r>
+          </w:p>
+          <w:p>
+            <w:pPr>
+              <w:pStyle w:val="doctext"/>
+            </w:pPr>
+            <w:r>
+              <w:rPr>
+                <w:rStyle w:val="docemphstrong"/>
+                <w:b/>
+                <w:bCs/>
+              </w:rPr>
+              <w:t>Primary</w:t>
+            </w:r>
+            <w:r>
+              <w:rPr>
+                <w:rStyle w:val="docemphstrong"/>
+              </w:rPr>
+              <w:t xml:space="preserve"> </w:t>
+            </w:r>
+            <w:r>
+              <w:rPr>
+                <w:rStyle w:val="docemphstrong"/>
+                <w:b/>
+                <w:bCs/>
+              </w:rPr>
+              <w:t>Actor</w:t>
+            </w:r>
+            <w:r>
+              <w:t>: Vehicle Owner</w:t>
+            </w:r>
+          </w:p>
+          <w:p>
+            <w:pPr>
+              <w:pStyle w:val="doctext"/>
+            </w:pPr>
+            <w:r>
+              <w:rPr>
+                <w:rStyle w:val="docemphstrong"/>
+                <w:b/>
+                <w:bCs/>
+              </w:rPr>
+              <w:t>Stakeholders and Interests</w:t>
+            </w:r>
+            <w:r>
+              <w:t>:</w:t>
+            </w:r>
+          </w:p>
+          <w:p>
+            <w:pPr>
+              <w:spacing w:after="240"/>
+              <w:ind w:left="720"/>
+              <w:rPr>
+                <w:rStyle w:val="docemphroman"/>
+              </w:rPr>
+            </w:pPr>
+            <w:r>
+              <w:rPr>
+                <w:rStyle w:val="doctext1"/>
+              </w:rPr>
+              <w:t xml:space="preserve">-Vehicle Owner: Vehicle owner will see the challan and the type of challan that was issued for his traffic violation.  </w:t>
+            </w:r>
+          </w:p>
+          <w:p>
+            <w:pPr>
+              <w:spacing w:after="240"/>
+            </w:pPr>
+            <w:r>
+              <w:rPr>
+                <w:rStyle w:val="docemphstrong"/>
+                <w:b/>
+                <w:bCs/>
+              </w:rPr>
+              <w:t>Preconditions</w:t>
+            </w:r>
+            <w:r>
+              <w:rPr>
+                <w:rStyle w:val="docemphstrong"/>
+              </w:rPr>
+              <w:t>: The Challan is issued</w:t>
+            </w:r>
+            <w:r>
+              <w:t>.</w:t>
+            </w:r>
+          </w:p>
+        </w:tc>
+      </w:tr>
+    </w:tbl>
+    <w:p>
+      <w:pPr>
+        <w:pStyle w:val="doctext"/>
+      </w:pPr>
+      <w:r>
+        <w:rPr>
+          <w:rStyle w:val="docemphstrong"/>
+          <w:b/>
+          <w:bCs/>
+        </w:rPr>
+        <w:t>Success Guarantee</w:t>
+      </w:r>
+      <w:r>
+        <w:rPr>
+          <w:rStyle w:val="docemphstrong"/>
+        </w:rPr>
+        <w:t xml:space="preserve"> (or Post conditions):</w:t>
+      </w:r>
+      <w:r>
+        <w:t xml:space="preserve"> The challan is issued by the warden. The video is reported. The warden reviews the video. The video indicates a violation. The warden approves it. The citizen will have to pay the challan.</w:t>
+      </w:r>
+    </w:p>
+    <w:p>
+      <w:pPr>
+        <w:pStyle w:val="doctext"/>
+        <w:rPr>
+          <w:b/>
+          <w:bCs/>
+        </w:rPr>
+      </w:pPr>
+      <w:r>
+        <w:rPr>
+          <w:rStyle w:val="docemphstrong"/>
+          <w:b/>
+          <w:bCs/>
+        </w:rPr>
+        <w:t>Main Success Scenario (or Basic Flow)</w:t>
+      </w:r>
+      <w:r>
+        <w:rPr>
+          <w:b/>
+          <w:bCs/>
+        </w:rPr>
+        <w:t>:</w:t>
+      </w:r>
+      <w:r>
+        <w:rPr>
+          <w:b/>
+          <w:bCs/>
+        </w:rPr>
+        <w:t xml:space="preserve">   </w:t>
+      </w:r>
+    </w:p>
+    <w:p>
+      <w:pPr>
+        <w:pStyle w:val="doclist"/>
+        <w:numPr>
+          <w:ilvl w:val="0"/>
+          <w:numId w:val="31"/>
+        </w:numPr>
+      </w:pPr>
+      <w:r>
+        <w:t>The Vehicle owner receives a notification.</w:t>
+      </w:r>
+    </w:p>
+    <w:p>
+      <w:pPr>
+        <w:pStyle w:val="doclist"/>
+        <w:numPr>
+          <w:ilvl w:val="0"/>
+          <w:numId w:val="31"/>
+        </w:numPr>
+      </w:pPr>
+      <w:r>
+        <w:t>The Vehicle owner receives the challan.</w:t>
+      </w:r>
+    </w:p>
+    <w:p>
+      <w:pPr>
+        <w:pStyle w:val="doclist"/>
+        <w:numPr>
+          <w:ilvl w:val="0"/>
+          <w:numId w:val="31"/>
+        </w:numPr>
+      </w:pPr>
+      <w:r>
+        <w:t>The vehicle owner review the challan.</w:t>
+      </w:r>
+    </w:p>
+    <w:p>
+      <w:pPr>
+        <w:pStyle w:val="doctext"/>
+        <w:rPr>
+          <w:b/>
+          <w:bCs/>
+        </w:rPr>
+      </w:pPr>
+      <w:r>
+        <w:rPr>
+          <w:rStyle w:val="docemphstrong"/>
+          <w:b/>
+          <w:bCs/>
+        </w:rPr>
+        <w:t>Extensions (or Alternative Flows):</w:t>
+      </w:r>
+    </w:p>
+    <w:p>
+      <w:pPr>
+        <w:pStyle w:val="doclist"/>
+      </w:pPr>
+      <w:r>
+        <w:t>The Vehicle owner will get the physical challan by the traffic warden on the road.</w:t>
+      </w:r>
+    </w:p>
+    <w:p>
+      <w:pPr>
+        <w:pStyle w:val="doctext"/>
+        <w:rPr>
+          <w:b/>
+          <w:bCs/>
+        </w:rPr>
+      </w:pPr>
+      <w:r>
+        <w:rPr>
+          <w:rStyle w:val="docemphstrong"/>
+          <w:b/>
+          <w:bCs/>
+        </w:rPr>
+        <w:t>Special Requirements:</w:t>
+      </w:r>
+    </w:p>
+    <w:p>
+      <w:pPr>
+        <w:pStyle w:val="doclist"/>
+        <w:numPr>
+          <w:ilvl w:val="0"/>
+          <w:numId w:val="20"/>
+        </w:numPr>
+      </w:pPr>
+      <w:r>
+        <w:t>The challan should be uploaded by the warden.</w:t>
+      </w:r>
+    </w:p>
+    <w:p>
+      <w:pPr>
+        <w:pStyle w:val="doclist"/>
+        <w:numPr>
+          <w:ilvl w:val="0"/>
+          <w:numId w:val="20"/>
+        </w:numPr>
+      </w:pPr>
+      <w:r>
+        <w:t>The challan should be visible on the app.</w:t>
+      </w:r>
+    </w:p>
+    <w:p>
+      <w:pPr>
+        <w:pStyle w:val="doclist"/>
+        <w:numPr>
+          <w:ilvl w:val="0"/>
+          <w:numId w:val="20"/>
+        </w:numPr>
+      </w:pPr>
+      <w:r>
+        <w:t>The challan should be authentic for being reported as a violation.</w:t>
+      </w:r>
+    </w:p>
+    <w:p>
+      <w:pPr>
+        <w:pStyle w:val="doctext"/>
+        <w:rPr>
+          <w:rStyle w:val="docemphstrong"/>
+        </w:rPr>
+      </w:pPr>
+      <w:r>
+        <w:rPr>
+          <w:rStyle w:val="docemphstrong"/>
+          <w:b/>
+          <w:bCs/>
+        </w:rPr>
+        <w:t>Technology and Data Variations List</w:t>
+      </w:r>
+      <w:r>
+        <w:rPr>
+          <w:rStyle w:val="docemphstrong"/>
+        </w:rPr>
+        <w:t>:</w:t>
+      </w:r>
+    </w:p>
+    <w:p>
+      <w:pPr>
+        <w:pStyle w:val="doctext"/>
+        <w:numPr>
+          <w:ilvl w:val="0"/>
+          <w:numId w:val="21"/>
+        </w:numPr>
+      </w:pPr>
+      <w:r>
+        <w:t>Smartphones</w:t>
+      </w:r>
+    </w:p>
+    <w:p>
+      <w:pPr>
+        <w:pStyle w:val="doctext"/>
+        <w:numPr>
+          <w:ilvl w:val="0"/>
+          <w:numId w:val="21"/>
+        </w:numPr>
+      </w:pPr>
+      <w:r>
+        <w:t>Laptops</w:t>
+      </w:r>
+    </w:p>
+    <w:p>
+      <w:pPr>
+        <w:pStyle w:val="doctext"/>
+        <w:numPr>
+          <w:ilvl w:val="0"/>
+          <w:numId w:val="21"/>
+        </w:numPr>
+      </w:pPr>
+      <w:r>
+        <w:t>Personal computers</w:t>
+      </w:r>
+    </w:p>
+    <w:p>
+      <w:pPr>
+        <w:pStyle w:val="doctext"/>
+        <w:numPr>
+          <w:ilvl w:val="0"/>
+          <w:numId w:val="21"/>
+        </w:numPr>
+      </w:pPr>
+      <w:r>
+        <w:t>Internet</w:t>
+      </w:r>
+    </w:p>
+    <w:p>
+      <w:pPr>
+        <w:rPr>
+          <w:rFonts w:asciiTheme="minorHAnsi" w:hAnsiTheme="minorHAnsi" w:cstheme="minorHAnsi"/>
+          <w:b/>
+          <w:color w:val="000000" w:themeColor="text1"/>
+          <w:sz w:val="28"/>
+          <w:szCs w:val="28"/>
+          <w:lang w:bidi="ar-SA"/>
+        </w:rPr>
+      </w:pPr>
+      <w:r>
+        <w:rPr>
+          <w:rFonts w:asciiTheme="minorHAnsi" w:hAnsiTheme="minorHAnsi" w:cstheme="minorHAnsi"/>
+          <w:b/>
+          <w:color w:val="000000" w:themeColor="text1"/>
+          <w:sz w:val="28"/>
+          <w:szCs w:val="28"/>
+          <w:lang w:bidi="ar-SA"/>
+        </w:rPr>
+        <w:t>GUI</w:t>
+      </w:r>
+    </w:p>
+    <w:p>
+      <w:pPr>
+        <w:rPr>
+          <w:rFonts w:asciiTheme="minorHAnsi" w:hAnsiTheme="minorHAnsi" w:cstheme="minorHAnsi"/>
+          <w:b/>
+          <w:color w:val="000000" w:themeColor="text1"/>
+          <w:sz w:val="28"/>
+          <w:szCs w:val="28"/>
+          <w:lang w:bidi="ar-SA"/>
+        </w:rPr>
+      </w:pPr>
+      <w:r>
+        <w:rPr>
+          <w:rFonts w:asciiTheme="majorHAnsi" w:eastAsiaTheme="majorEastAsia" w:hAnsiTheme="majorHAnsi" w:cstheme="majorBidi"/>
+          <w:b/>
+          <w:noProof/>
+          <w:color w:val="1F4D78" w:themeColor="accent1" w:themeShade="7F"/>
+          <w:sz w:val="24"/>
+          <w:szCs w:val="24"/>
+          <w:lang w:bidi="ar-SA"/>
+        </w:rPr>
+        <w:lastRenderedPageBreak/>
+        <w:drawing>
+          <wp:inline distT="0" distB="0" distL="0" distR="0" wp14:anchorId="0B4A55B0" wp14:editId="31D52CD1">
+            <wp:extent cx="5120640" cy="3057525"/>
+            <wp:effectExtent l="0" t="0" r="3810" b="9525"/>
+            <wp:docPr id="6" name="Picture 6"/>
+            <wp:cNvGraphicFramePr>
+              <a:graphicFrameLocks xmlns:a="http://schemas.openxmlformats.org/drawingml/2006/main" noChangeAspect="1"/>
+            </wp:cNvGraphicFramePr>
+            <a:graphic xmlns:a="http://schemas.openxmlformats.org/drawingml/2006/main">
+              <a:graphicData uri="http://schemas.openxmlformats.org/drawingml/2006/picture">
+                <pic:pic xmlns:pic="http://schemas.openxmlformats.org/drawingml/2006/picture">
+                  <pic:nvPicPr>
+                    <pic:cNvPr id="18" name="viewChallan.PNG"/>
+                    <pic:cNvPicPr/>
+                  </pic:nvPicPr>
+                  <pic:blipFill>
+                    <a:blip r:embed="rId15">
+                      <a:extLst>
+                        <a:ext uri="{28A0092B-C50C-407E-A947-70E740481C1C}">
+                          <a14:useLocalDpi xmlns:a14="http://schemas.microsoft.com/office/drawing/2010/main" val="0"/>
+                        </a:ext>
+                      </a:extLst>
+                    </a:blip>
+                    <a:stretch>
+                      <a:fillRect/>
+                    </a:stretch>
+                  </pic:blipFill>
+                  <pic:spPr>
+                    <a:xfrm>
+                      <a:off x="0" y="0"/>
+                      <a:ext cx="5120640" cy="3057525"/>
+                    </a:xfrm>
+                    <a:prstGeom prst="rect">
+                      <a:avLst/>
+                    </a:prstGeom>
+                  </pic:spPr>
+                </pic:pic>
+              </a:graphicData>
+            </a:graphic>
+          </wp:inline>
+        </w:drawing>
+      </w:r>
+    </w:p>
+    <w:tbl>
+      <w:tblPr>
+        <w:tblW w:w="0" w:type="auto"/>
+        <w:tblCellSpacing w:w="0" w:type="dxa"/>
+        <w:tblCellMar>
+          <w:top w:w="75" w:type="dxa"/>
+          <w:left w:w="75" w:type="dxa"/>
+          <w:bottom w:w="75" w:type="dxa"/>
+          <w:right w:w="75" w:type="dxa"/>
+        </w:tblCellMar>
+        <w:tblLook w:val="04A0" w:firstRow="1" w:lastRow="0" w:firstColumn="1" w:lastColumn="0" w:noHBand="0" w:noVBand="1"/>
+      </w:tblPr>
+      <w:tblGrid>
+        <w:gridCol w:w="9360"/>
+      </w:tblGrid>
+      <w:tr>
+        <w:trPr>
+          <w:tblHeader/>
+          <w:tblCellSpacing w:w="0" w:type="dxa"/>
+        </w:trPr>
+        <w:tc>
+          <w:tcPr>
+            <w:tcW w:w="0" w:type="auto"/>
+            <w:tcBorders>
+              <w:top w:val="nil"/>
+              <w:left w:val="nil"/>
+              <w:bottom w:val="nil"/>
+              <w:right w:val="nil"/>
+            </w:tcBorders>
+            <w:vAlign w:val="center"/>
+            <w:hideMark/>
+          </w:tcPr>
+          <w:p>
+            <w:pPr>
+              <w:pStyle w:val="Heading4"/>
+              <w:rPr>
+                <w:b/>
+              </w:rPr>
+            </w:pPr>
+            <w:r>
+              <w:rPr>
+                <w:b/>
+                <w:sz w:val="24"/>
+              </w:rPr>
+              <w:t>Use Case: Submit Challan</w:t>
+            </w:r>
+          </w:p>
+        </w:tc>
+      </w:tr>
+      <w:tr>
+        <w:trPr>
+          <w:tblHeader/>
+          <w:tblCellSpacing w:w="0" w:type="dxa"/>
+        </w:trPr>
+        <w:tc>
+          <w:tcPr>
+            <w:tcW w:w="0" w:type="auto"/>
+            <w:hideMark/>
+          </w:tcPr>
+          <w:p>
+            <w:pPr>
+              <w:pStyle w:val="doctext"/>
+            </w:pPr>
+            <w:r>
+              <w:rPr>
+                <w:rStyle w:val="docemphstrong"/>
+                <w:b/>
+                <w:bCs/>
+              </w:rPr>
+              <w:t>Scope</w:t>
+            </w:r>
+            <w:r>
+              <w:t>: Challan submission</w:t>
+            </w:r>
+          </w:p>
+          <w:p>
+            <w:pPr>
+              <w:pStyle w:val="doctext"/>
+            </w:pPr>
+            <w:r>
+              <w:rPr>
+                <w:rStyle w:val="docemphstrong"/>
+                <w:b/>
+                <w:bCs/>
+              </w:rPr>
+              <w:t>Level</w:t>
+            </w:r>
+            <w:r>
+              <w:t xml:space="preserve">: Vehicle Owner </w:t>
+            </w:r>
+          </w:p>
+          <w:p>
+            <w:pPr>
+              <w:pStyle w:val="doctext"/>
+            </w:pPr>
+            <w:r>
+              <w:rPr>
+                <w:rStyle w:val="docemphstrong"/>
+                <w:b/>
+                <w:bCs/>
+              </w:rPr>
+              <w:t>Primary</w:t>
+            </w:r>
+            <w:r>
+              <w:rPr>
+                <w:rStyle w:val="docemphstrong"/>
+              </w:rPr>
+              <w:t xml:space="preserve"> </w:t>
+            </w:r>
+            <w:r>
+              <w:rPr>
+                <w:rStyle w:val="docemphstrong"/>
+                <w:b/>
+                <w:bCs/>
+              </w:rPr>
+              <w:t>Actor</w:t>
+            </w:r>
+            <w:r>
+              <w:t>: Vehicle Owner</w:t>
+            </w:r>
+          </w:p>
+          <w:p>
+            <w:pPr>
+              <w:pStyle w:val="doctext"/>
+            </w:pPr>
+            <w:r>
+              <w:rPr>
+                <w:rStyle w:val="docemphstrong"/>
+                <w:b/>
+                <w:bCs/>
+              </w:rPr>
+              <w:t>Stakeholders and Interests</w:t>
+            </w:r>
+            <w:r>
+              <w:t>:</w:t>
+            </w:r>
+          </w:p>
+          <w:p>
+            <w:pPr>
+              <w:spacing w:after="240"/>
+              <w:ind w:left="720"/>
+              <w:rPr>
+                <w:rStyle w:val="docemphroman"/>
+              </w:rPr>
+            </w:pPr>
+            <w:r>
+              <w:rPr>
+                <w:rStyle w:val="doctext1"/>
+              </w:rPr>
+              <w:t xml:space="preserve">-Vehicle Owner: Vehicle owner will see the challan and the type of challan that was issued for his traffic violation. He will submit the challan by using our app or in the traffic office.  </w:t>
+            </w:r>
+          </w:p>
+          <w:p>
+            <w:pPr>
+              <w:spacing w:after="240"/>
+            </w:pPr>
+            <w:r>
+              <w:rPr>
+                <w:rStyle w:val="docemphstrong"/>
+                <w:b/>
+                <w:bCs/>
+              </w:rPr>
+              <w:t>Preconditions</w:t>
+            </w:r>
+            <w:r>
+              <w:rPr>
+                <w:rStyle w:val="docemphstrong"/>
+              </w:rPr>
+              <w:t>: The Challan is issued</w:t>
+            </w:r>
+            <w:r>
+              <w:t>.</w:t>
+            </w:r>
+          </w:p>
+        </w:tc>
+      </w:tr>
+    </w:tbl>
+    <w:p>
+      <w:pPr>
+        <w:pStyle w:val="doctext"/>
+      </w:pPr>
+      <w:r>
+        <w:rPr>
+          <w:rStyle w:val="docemphstrong"/>
+          <w:b/>
+          <w:bCs/>
+        </w:rPr>
+        <w:t>Success Guarantee</w:t>
+      </w:r>
+      <w:r>
+        <w:rPr>
+          <w:rStyle w:val="docemphstrong"/>
+        </w:rPr>
+        <w:t xml:space="preserve"> (or Post conditions):</w:t>
+      </w:r>
+      <w:r>
+        <w:t xml:space="preserve"> The challan is issued by the warden. The vehicle owner will review the challan. The vehicle owner will submit the challan.</w:t>
+      </w:r>
+    </w:p>
+    <w:p>
+      <w:pPr>
+        <w:pStyle w:val="doctext"/>
+        <w:rPr>
+          <w:b/>
+          <w:bCs/>
+        </w:rPr>
+      </w:pPr>
+      <w:r>
+        <w:rPr>
+          <w:rStyle w:val="docemphstrong"/>
+          <w:b/>
+          <w:bCs/>
+        </w:rPr>
+        <w:t>Main Success Scenario (or Basic Flow)</w:t>
+      </w:r>
+      <w:r>
+        <w:rPr>
+          <w:b/>
+          <w:bCs/>
+        </w:rPr>
+        <w:t>:</w:t>
+      </w:r>
+      <w:r>
+        <w:rPr>
+          <w:b/>
+          <w:bCs/>
+        </w:rPr>
+        <w:t xml:space="preserve">   </w:t>
+      </w:r>
+    </w:p>
+    <w:p>
+      <w:pPr>
+        <w:pStyle w:val="doclist"/>
+        <w:numPr>
+          <w:ilvl w:val="0"/>
+          <w:numId w:val="31"/>
+        </w:numPr>
+      </w:pPr>
+      <w:r>
+        <w:t>The Vehicle owner receives a notification.</w:t>
+      </w:r>
+    </w:p>
+    <w:p>
+      <w:pPr>
+        <w:pStyle w:val="doclist"/>
+        <w:numPr>
+          <w:ilvl w:val="0"/>
+          <w:numId w:val="31"/>
+        </w:numPr>
+      </w:pPr>
+      <w:r>
+        <w:t>The Vehicle owner receives the challan.</w:t>
+      </w:r>
+    </w:p>
+    <w:p>
+      <w:pPr>
+        <w:pStyle w:val="doclist"/>
+        <w:numPr>
+          <w:ilvl w:val="0"/>
+          <w:numId w:val="31"/>
+        </w:numPr>
+      </w:pPr>
+      <w:r>
+        <w:t>The vehicle owner review the challan.</w:t>
+      </w:r>
+    </w:p>
+    <w:p>
+      <w:pPr>
+        <w:pStyle w:val="doclist"/>
+        <w:numPr>
+          <w:ilvl w:val="0"/>
+          <w:numId w:val="31"/>
+        </w:numPr>
+      </w:pPr>
+      <w:r>
+        <w:t>The vehicle owner will submit the challan.</w:t>
+      </w:r>
+    </w:p>
+    <w:p>
+      <w:pPr>
+        <w:pStyle w:val="doctext"/>
+        <w:rPr>
+          <w:b/>
+          <w:bCs/>
+        </w:rPr>
+      </w:pPr>
+      <w:r>
+        <w:rPr>
+          <w:rStyle w:val="docemphstrong"/>
+          <w:b/>
+          <w:bCs/>
+        </w:rPr>
+        <w:t>Extensions (or Alternative Flows):</w:t>
+      </w:r>
+    </w:p>
+    <w:p>
+      <w:pPr>
+        <w:pStyle w:val="doclist"/>
+      </w:pPr>
+      <w:r>
+        <w:lastRenderedPageBreak/>
+        <w:t>The Vehicle owner will submit the challan physically in the traffic office.</w:t>
+      </w:r>
+    </w:p>
+    <w:p>
+      <w:pPr>
+        <w:pStyle w:val="doctext"/>
+        <w:rPr>
+          <w:b/>
+          <w:bCs/>
+        </w:rPr>
+      </w:pPr>
+      <w:r>
+        <w:rPr>
+          <w:rStyle w:val="docemphstrong"/>
+          <w:b/>
+          <w:bCs/>
+        </w:rPr>
+        <w:t>Special Requirements:</w:t>
+      </w:r>
+    </w:p>
+    <w:p>
+      <w:pPr>
+        <w:pStyle w:val="doclist"/>
+        <w:numPr>
+          <w:ilvl w:val="0"/>
+          <w:numId w:val="20"/>
+        </w:numPr>
+      </w:pPr>
+      <w:r>
+        <w:t>The challan should be uploaded on the app.</w:t>
+      </w:r>
+    </w:p>
+    <w:p>
+      <w:pPr>
+        <w:pStyle w:val="doclist"/>
+        <w:numPr>
+          <w:ilvl w:val="0"/>
+          <w:numId w:val="20"/>
+        </w:numPr>
+      </w:pPr>
+      <w:r>
+        <w:t>The challan should be visible on the app.</w:t>
+      </w:r>
+    </w:p>
+    <w:p>
+      <w:pPr>
+        <w:pStyle w:val="doclist"/>
+        <w:numPr>
+          <w:ilvl w:val="0"/>
+          <w:numId w:val="20"/>
+        </w:numPr>
+      </w:pPr>
+      <w:r>
+        <w:t>The challan should be properly submitted by the user.</w:t>
+      </w:r>
+    </w:p>
+    <w:p>
+      <w:pPr>
+        <w:pStyle w:val="doctext"/>
+        <w:rPr>
+          <w:rStyle w:val="docemphstrong"/>
+        </w:rPr>
+      </w:pPr>
+      <w:r>
+        <w:rPr>
+          <w:rStyle w:val="docemphstrong"/>
+          <w:b/>
+          <w:bCs/>
+        </w:rPr>
+        <w:t>Technology and Data Variations List</w:t>
+      </w:r>
+      <w:r>
+        <w:rPr>
+          <w:rStyle w:val="docemphstrong"/>
+        </w:rPr>
+        <w:t>:</w:t>
+      </w:r>
+    </w:p>
+    <w:p>
+      <w:pPr>
+        <w:pStyle w:val="doctext"/>
+        <w:numPr>
+          <w:ilvl w:val="0"/>
+          <w:numId w:val="21"/>
+        </w:numPr>
+      </w:pPr>
+      <w:r>
+        <w:t>Smartphones</w:t>
+      </w:r>
+    </w:p>
+    <w:p>
+      <w:pPr>
+        <w:pStyle w:val="doctext"/>
+        <w:numPr>
+          <w:ilvl w:val="0"/>
+          <w:numId w:val="21"/>
+        </w:numPr>
+      </w:pPr>
+      <w:r>
+        <w:t>Laptops</w:t>
+      </w:r>
+    </w:p>
+    <w:p>
+      <w:pPr>
+        <w:pStyle w:val="doctext"/>
+        <w:numPr>
+          <w:ilvl w:val="0"/>
+          <w:numId w:val="21"/>
+        </w:numPr>
+      </w:pPr>
+      <w:r>
+        <w:t>Personal computers</w:t>
+      </w:r>
+    </w:p>
+    <w:p>
+      <w:pPr>
+        <w:pStyle w:val="doctext"/>
+        <w:numPr>
+          <w:ilvl w:val="0"/>
+          <w:numId w:val="21"/>
+        </w:numPr>
+      </w:pPr>
+      <w:r>
+        <w:t>Internet</w:t>
+      </w:r>
+    </w:p>
+    <w:p>
+      <w:pPr>
+        <w:rPr>
+          <w:rFonts w:asciiTheme="minorHAnsi" w:hAnsiTheme="minorHAnsi" w:cstheme="minorHAnsi"/>
+          <w:color w:val="2E74B5" w:themeColor="accent1" w:themeShade="BF"/>
+          <w:sz w:val="28"/>
+          <w:szCs w:val="28"/>
+          <w:lang w:bidi="ar-SA"/>
+        </w:rPr>
+      </w:pPr>
+    </w:p>
+    <w:p>
+      <w:pPr>
+        <w:pStyle w:val="Heading4"/>
+        <w:rPr>
+          <w:rFonts w:asciiTheme="minorHAnsi" w:hAnsiTheme="minorHAnsi" w:cstheme="minorHAnsi"/>
+          <w:i w:val="0"/>
+          <w:iCs w:val="0"/>
+          <w:sz w:val="28"/>
+          <w:szCs w:val="28"/>
+        </w:rPr>
+      </w:pPr>
+      <w:r>
+        <w:rPr>
+          <w:rFonts w:asciiTheme="minorHAnsi" w:hAnsiTheme="minorHAnsi" w:cstheme="minorHAnsi"/>
+          <w:i w:val="0"/>
+          <w:iCs w:val="0"/>
+          <w:sz w:val="28"/>
+          <w:szCs w:val="28"/>
+        </w:rPr>
+        <w:t>Hikmat Ullah</w:t>
+      </w:r>
+      <w:r>
+        <w:rPr>
+          <w:rFonts w:asciiTheme="minorHAnsi" w:hAnsiTheme="minorHAnsi" w:cstheme="minorHAnsi"/>
+          <w:i w:val="0"/>
+          <w:iCs w:val="0"/>
+          <w:sz w:val="28"/>
+          <w:szCs w:val="28"/>
+        </w:rPr>
+        <w:t xml:space="preserve"> (S</w:t>
+      </w:r>
+      <w:r>
+        <w:rPr>
+          <w:rFonts w:asciiTheme="minorHAnsi" w:hAnsiTheme="minorHAnsi" w:cstheme="minorHAnsi"/>
+          <w:i w:val="0"/>
+          <w:iCs w:val="0"/>
+          <w:sz w:val="28"/>
+          <w:szCs w:val="28"/>
+        </w:rPr>
+        <w:t>P</w:t>
+      </w:r>
+      <w:r>
+        <w:rPr>
+          <w:rFonts w:asciiTheme="minorHAnsi" w:hAnsiTheme="minorHAnsi" w:cstheme="minorHAnsi"/>
+          <w:i w:val="0"/>
+          <w:iCs w:val="0"/>
+          <w:sz w:val="28"/>
+          <w:szCs w:val="28"/>
+        </w:rPr>
+        <w:t>21-B</w:t>
+      </w:r>
+      <w:r>
+        <w:rPr>
+          <w:rFonts w:asciiTheme="minorHAnsi" w:hAnsiTheme="minorHAnsi" w:cstheme="minorHAnsi"/>
+          <w:i w:val="0"/>
+          <w:iCs w:val="0"/>
+          <w:sz w:val="28"/>
+          <w:szCs w:val="28"/>
+        </w:rPr>
+        <w:t>SE</w:t>
+      </w:r>
+      <w:r>
+        <w:rPr>
+          <w:rFonts w:asciiTheme="minorHAnsi" w:hAnsiTheme="minorHAnsi" w:cstheme="minorHAnsi"/>
+          <w:i w:val="0"/>
+          <w:iCs w:val="0"/>
+          <w:sz w:val="28"/>
+          <w:szCs w:val="28"/>
+        </w:rPr>
+        <w:t>-0</w:t>
+      </w:r>
+      <w:r>
+        <w:rPr>
+          <w:rFonts w:asciiTheme="minorHAnsi" w:hAnsiTheme="minorHAnsi" w:cstheme="minorHAnsi"/>
+          <w:i w:val="0"/>
+          <w:iCs w:val="0"/>
+          <w:sz w:val="28"/>
+          <w:szCs w:val="28"/>
+        </w:rPr>
+        <w:t>97</w:t>
       </w:r>
       <w:r>
         <w:rPr>
@@ -13026,7 +14975,7 @@
           <w:sz w:val="28"/>
           <w:szCs w:val="28"/>
         </w:rPr>
-        <w:t>Hikmat Ullah</w:t>
+        <w:t>Shams ul Arifeen</w:t>
       </w:r>
       <w:r>
         <w:rPr>
@@ -13086,7 +15035,7 @@
           <w:sz w:val="28"/>
           <w:szCs w:val="28"/>
         </w:rPr>
-        <w:t>97</w:t>
+        <w:t>76</w:t>
       </w:r>
       <w:r>
         <w:rPr>
@@ -13181,7 +15130,6 @@
       <w:pPr>
         <w:rPr>
           <w:rFonts w:asciiTheme="minorHAnsi" w:hAnsiTheme="minorHAnsi" w:cstheme="minorHAnsi"/>
-          <w:color w:val="2E74B5" w:themeColor="accent1" w:themeShade="BF"/>
           <w:sz w:val="28"/>
           <w:szCs w:val="28"/>
           <w:lang w:bidi="ar-SA"/>
@@ -13192,18 +15140,6 @@
       <w:pPr>
         <w:rPr>
           <w:rFonts w:asciiTheme="minorHAnsi" w:hAnsiTheme="minorHAnsi" w:cstheme="minorHAnsi"/>
-          <w:color w:val="2E74B5" w:themeColor="accent1" w:themeShade="BF"/>
-          <w:sz w:val="28"/>
-          <w:szCs w:val="28"/>
-          <w:lang w:bidi="ar-SA"/>
-        </w:rPr>
-      </w:pPr>
-    </w:p>
-    <w:p>
-      <w:pPr>
-        <w:rPr>
-          <w:rFonts w:asciiTheme="minorHAnsi" w:hAnsiTheme="minorHAnsi" w:cstheme="minorHAnsi"/>
-          <w:color w:val="2E74B5" w:themeColor="accent1" w:themeShade="BF"/>
           <w:sz w:val="28"/>
           <w:szCs w:val="28"/>
           <w:lang w:bidi="ar-SA"/>
@@ -13229,7 +15165,7 @@
           <w:sz w:val="28"/>
           <w:szCs w:val="28"/>
         </w:rPr>
-        <w:t>Shams ul Arifeen</w:t>
+        <w:t xml:space="preserve">Chapter 3 </w:t>
       </w:r>
       <w:r>
         <w:rPr>
@@ -13239,7 +15175,7 @@
           <w:sz w:val="28"/>
           <w:szCs w:val="28"/>
         </w:rPr>
-        <w:t xml:space="preserve"> (S</w:t>
+        <w:t xml:space="preserve">  System Sequence Diagram</w:t>
       </w:r>
       <w:r>
         <w:rPr>
@@ -13249,9 +15185,13 @@
           <w:sz w:val="28"/>
           <w:szCs w:val="28"/>
         </w:rPr>
-        <w:t>P</w:t>
-      </w:r>
-      <w:r>
+        <w:t xml:space="preserve"> </w:t>
+      </w:r>
+    </w:p>
+    <w:p/>
+    <w:p>
+      <w:pPr>
+        <w:pStyle w:val="Heading4"/>
         <w:rPr>
           <w:rFonts w:asciiTheme="minorHAnsi" w:hAnsiTheme="minorHAnsi" w:cstheme="minorHAnsi"/>
           <w:i w:val="0"/>
@@ -13259,8 +15199,7 @@
           <w:sz w:val="28"/>
           <w:szCs w:val="28"/>
         </w:rPr>
-        <w:t>21-B</w:t>
-      </w:r>
+      </w:pPr>
       <w:r>
         <w:rPr>
           <w:rFonts w:asciiTheme="minorHAnsi" w:hAnsiTheme="minorHAnsi" w:cstheme="minorHAnsi"/>
@@ -13269,9 +15208,241 @@
           <w:sz w:val="28"/>
           <w:szCs w:val="28"/>
         </w:rPr>
-        <w:t>SE</w:t>
-      </w:r>
-      <w:r>
+        <w:t>Shah Rafi Alam Khattak (SP21-BSE-060)</w:t>
+      </w:r>
+    </w:p>
+    <w:p/>
+    <w:p>
+      <w:pPr>
+        <w:rPr>
+          <w:rFonts w:asciiTheme="minorHAnsi" w:hAnsiTheme="minorHAnsi" w:cstheme="minorHAnsi"/>
+          <w:sz w:val="32"/>
+          <w:szCs w:val="32"/>
+        </w:rPr>
+      </w:pPr>
+      <w:r>
+        <w:rPr>
+          <w:rFonts w:asciiTheme="minorHAnsi" w:hAnsiTheme="minorHAnsi" w:cstheme="minorHAnsi"/>
+          <w:sz w:val="28"/>
+          <w:szCs w:val="28"/>
+          <w:lang w:bidi="ar-SA"/>
+        </w:rPr>
+        <w:lastRenderedPageBreak/>
+        <w:t>SSD</w:t>
+      </w:r>
+      <w:r>
+        <w:rPr>
+          <w:rFonts w:asciiTheme="minorHAnsi" w:hAnsiTheme="minorHAnsi" w:cstheme="minorHAnsi"/>
+          <w:sz w:val="28"/>
+          <w:szCs w:val="28"/>
+          <w:lang w:bidi="ar-SA"/>
+        </w:rPr>
+        <w:t xml:space="preserve">: </w:t>
+      </w:r>
+    </w:p>
+    <w:p>
+      <w:pPr>
+        <w:rPr>
+          <w:rFonts w:asciiTheme="minorHAnsi" w:hAnsiTheme="minorHAnsi" w:cstheme="minorHAnsi"/>
+          <w:sz w:val="28"/>
+          <w:szCs w:val="28"/>
+          <w:lang w:bidi="ar-SA"/>
+        </w:rPr>
+      </w:pPr>
+    </w:p>
+    <w:p>
+      <w:pPr>
+        <w:rPr>
+          <w:rFonts w:asciiTheme="minorHAnsi" w:hAnsiTheme="minorHAnsi" w:cstheme="minorHAnsi"/>
+          <w:sz w:val="28"/>
+          <w:szCs w:val="28"/>
+          <w:lang w:bidi="ar-SA"/>
+        </w:rPr>
+      </w:pPr>
+    </w:p>
+    <w:p>
+      <w:pPr>
+        <w:rPr>
+          <w:rFonts w:asciiTheme="minorHAnsi" w:hAnsiTheme="minorHAnsi" w:cstheme="minorHAnsi"/>
+          <w:sz w:val="28"/>
+          <w:szCs w:val="28"/>
+          <w:lang w:bidi="ar-SA"/>
+        </w:rPr>
+      </w:pPr>
+    </w:p>
+    <w:p>
+      <w:pPr>
+        <w:rPr>
+          <w:rFonts w:asciiTheme="minorHAnsi" w:hAnsiTheme="minorHAnsi" w:cstheme="minorHAnsi"/>
+          <w:sz w:val="28"/>
+          <w:szCs w:val="28"/>
+          <w:lang w:bidi="ar-SA"/>
+        </w:rPr>
+      </w:pPr>
+    </w:p>
+    <w:p>
+      <w:pPr>
+        <w:rPr>
+          <w:rFonts w:asciiTheme="minorHAnsi" w:hAnsiTheme="minorHAnsi" w:cstheme="minorHAnsi"/>
+          <w:sz w:val="28"/>
+          <w:szCs w:val="28"/>
+          <w:lang w:bidi="ar-SA"/>
+        </w:rPr>
+      </w:pPr>
+    </w:p>
+    <w:p>
+      <w:pPr>
+        <w:rPr>
+          <w:rFonts w:asciiTheme="minorHAnsi" w:hAnsiTheme="minorHAnsi" w:cstheme="minorHAnsi"/>
+          <w:sz w:val="28"/>
+          <w:szCs w:val="28"/>
+          <w:lang w:bidi="ar-SA"/>
+        </w:rPr>
+      </w:pPr>
+    </w:p>
+    <w:p>
+      <w:pPr>
+        <w:rPr>
+          <w:rFonts w:asciiTheme="minorHAnsi" w:hAnsiTheme="minorHAnsi" w:cstheme="minorHAnsi"/>
+          <w:sz w:val="28"/>
+          <w:szCs w:val="28"/>
+          <w:lang w:bidi="ar-SA"/>
+        </w:rPr>
+      </w:pPr>
+    </w:p>
+    <w:p>
+      <w:pPr>
+        <w:rPr>
+          <w:rFonts w:asciiTheme="minorHAnsi" w:hAnsiTheme="minorHAnsi" w:cstheme="minorHAnsi"/>
+          <w:sz w:val="28"/>
+          <w:szCs w:val="28"/>
+          <w:lang w:bidi="ar-SA"/>
+        </w:rPr>
+      </w:pPr>
+    </w:p>
+    <w:p>
+      <w:pPr>
+        <w:rPr>
+          <w:rFonts w:asciiTheme="minorHAnsi" w:hAnsiTheme="minorHAnsi" w:cstheme="minorHAnsi"/>
+          <w:sz w:val="28"/>
+          <w:szCs w:val="28"/>
+          <w:lang w:bidi="ar-SA"/>
+        </w:rPr>
+      </w:pPr>
+    </w:p>
+    <w:p>
+      <w:pPr>
+        <w:rPr>
+          <w:rFonts w:asciiTheme="minorHAnsi" w:hAnsiTheme="minorHAnsi" w:cstheme="minorHAnsi"/>
+          <w:sz w:val="28"/>
+          <w:szCs w:val="28"/>
+          <w:lang w:bidi="ar-SA"/>
+        </w:rPr>
+      </w:pPr>
+    </w:p>
+    <w:p>
+      <w:pPr>
+        <w:rPr>
+          <w:rFonts w:asciiTheme="minorHAnsi" w:hAnsiTheme="minorHAnsi" w:cstheme="minorHAnsi"/>
+          <w:sz w:val="28"/>
+          <w:szCs w:val="28"/>
+          <w:lang w:bidi="ar-SA"/>
+        </w:rPr>
+      </w:pPr>
+    </w:p>
+    <w:p>
+      <w:pPr>
+        <w:rPr>
+          <w:rFonts w:asciiTheme="minorHAnsi" w:hAnsiTheme="minorHAnsi" w:cstheme="minorHAnsi"/>
+          <w:sz w:val="28"/>
+          <w:szCs w:val="28"/>
+          <w:lang w:bidi="ar-SA"/>
+        </w:rPr>
+      </w:pPr>
+    </w:p>
+    <w:p>
+      <w:pPr>
+        <w:rPr>
+          <w:rFonts w:asciiTheme="minorHAnsi" w:hAnsiTheme="minorHAnsi" w:cstheme="minorHAnsi"/>
+          <w:sz w:val="28"/>
+          <w:szCs w:val="28"/>
+          <w:lang w:bidi="ar-SA"/>
+        </w:rPr>
+      </w:pPr>
+    </w:p>
+    <w:p>
+      <w:pPr>
+        <w:rPr>
+          <w:rFonts w:asciiTheme="minorHAnsi" w:hAnsiTheme="minorHAnsi" w:cstheme="minorHAnsi"/>
+          <w:sz w:val="28"/>
+          <w:szCs w:val="28"/>
+          <w:lang w:bidi="ar-SA"/>
+        </w:rPr>
+      </w:pPr>
+    </w:p>
+    <w:p>
+      <w:pPr>
+        <w:rPr>
+          <w:rFonts w:asciiTheme="minorHAnsi" w:hAnsiTheme="minorHAnsi" w:cstheme="minorHAnsi"/>
+          <w:sz w:val="28"/>
+          <w:szCs w:val="28"/>
+          <w:lang w:bidi="ar-SA"/>
+        </w:rPr>
+      </w:pPr>
+    </w:p>
+    <w:p>
+      <w:pPr>
+        <w:rPr>
+          <w:rFonts w:asciiTheme="minorHAnsi" w:hAnsiTheme="minorHAnsi" w:cstheme="minorHAnsi"/>
+          <w:sz w:val="28"/>
+          <w:szCs w:val="28"/>
+          <w:lang w:bidi="ar-SA"/>
+        </w:rPr>
+      </w:pPr>
+    </w:p>
+    <w:p>
+      <w:pPr>
+        <w:rPr>
+          <w:rFonts w:asciiTheme="minorHAnsi" w:hAnsiTheme="minorHAnsi" w:cstheme="minorHAnsi"/>
+          <w:sz w:val="28"/>
+          <w:szCs w:val="28"/>
+          <w:lang w:bidi="ar-SA"/>
+        </w:rPr>
+      </w:pPr>
+    </w:p>
+    <w:p>
+      <w:pPr>
+        <w:rPr>
+          <w:rFonts w:asciiTheme="minorHAnsi" w:hAnsiTheme="minorHAnsi" w:cstheme="minorHAnsi"/>
+          <w:sz w:val="28"/>
+          <w:szCs w:val="28"/>
+          <w:lang w:bidi="ar-SA"/>
+        </w:rPr>
+      </w:pPr>
+    </w:p>
+    <w:p>
+      <w:pPr>
+        <w:rPr>
+          <w:rFonts w:asciiTheme="minorHAnsi" w:hAnsiTheme="minorHAnsi" w:cstheme="minorHAnsi"/>
+          <w:sz w:val="28"/>
+          <w:szCs w:val="28"/>
+          <w:lang w:bidi="ar-SA"/>
+        </w:rPr>
+      </w:pPr>
+    </w:p>
+    <w:p>
+      <w:pPr>
+        <w:rPr>
+          <w:rFonts w:asciiTheme="minorHAnsi" w:hAnsiTheme="minorHAnsi" w:cstheme="minorHAnsi"/>
+          <w:sz w:val="28"/>
+          <w:szCs w:val="28"/>
+          <w:lang w:bidi="ar-SA"/>
+        </w:rPr>
+      </w:pPr>
+    </w:p>
+    <w:p>
+      <w:pPr>
+        <w:pStyle w:val="Heading4"/>
         <w:rPr>
           <w:rFonts w:asciiTheme="minorHAnsi" w:hAnsiTheme="minorHAnsi" w:cstheme="minorHAnsi"/>
           <w:i w:val="0"/>
@@ -13279,8 +15450,7 @@
           <w:sz w:val="28"/>
           <w:szCs w:val="28"/>
         </w:rPr>
-        <w:t>-0</w:t>
-      </w:r>
+      </w:pPr>
       <w:r>
         <w:rPr>
           <w:rFonts w:asciiTheme="minorHAnsi" w:hAnsiTheme="minorHAnsi" w:cstheme="minorHAnsi"/>
@@ -13289,429 +15459,7 @@
           <w:sz w:val="28"/>
           <w:szCs w:val="28"/>
         </w:rPr>
-        <w:t>76</w:t>
-      </w:r>
-      <w:r>
-        <w:rPr>
-          <w:rFonts w:asciiTheme="minorHAnsi" w:hAnsiTheme="minorHAnsi" w:cstheme="minorHAnsi"/>
-          <w:i w:val="0"/>
-          <w:iCs w:val="0"/>
-          <w:sz w:val="28"/>
-          <w:szCs w:val="28"/>
-        </w:rPr>
-        <w:t>)</w:t>
-      </w:r>
-    </w:p>
-    <w:tbl>
-      <w:tblPr>
-        <w:tblW w:w="0" w:type="auto"/>
-        <w:tblCellSpacing w:w="0" w:type="dxa"/>
-        <w:tblCellMar>
-          <w:top w:w="75" w:type="dxa"/>
-          <w:left w:w="75" w:type="dxa"/>
-          <w:bottom w:w="75" w:type="dxa"/>
-          <w:right w:w="75" w:type="dxa"/>
-        </w:tblCellMar>
-        <w:tblLook w:val="04A0" w:firstRow="1" w:lastRow="0" w:firstColumn="1" w:lastColumn="0" w:noHBand="0" w:noVBand="1"/>
-      </w:tblPr>
-      <w:tblGrid>
-        <w:gridCol w:w="1406"/>
-      </w:tblGrid>
-      <w:tr>
-        <w:trPr>
-          <w:tblHeader/>
-          <w:tblCellSpacing w:w="0" w:type="dxa"/>
-        </w:trPr>
-        <w:tc>
-          <w:tcPr>
-            <w:tcW w:w="0" w:type="auto"/>
-            <w:tcBorders>
-              <w:top w:val="nil"/>
-              <w:left w:val="nil"/>
-              <w:bottom w:val="nil"/>
-              <w:right w:val="nil"/>
-            </w:tcBorders>
-            <w:vAlign w:val="center"/>
-            <w:hideMark/>
-          </w:tcPr>
-          <w:p>
-            <w:pPr>
-              <w:pStyle w:val="Heading4"/>
-              <w:rPr>
-                <w:rFonts w:asciiTheme="minorHAnsi" w:hAnsiTheme="minorHAnsi" w:cstheme="minorHAnsi"/>
-                <w:i w:val="0"/>
-                <w:iCs w:val="0"/>
-                <w:sz w:val="32"/>
-                <w:szCs w:val="32"/>
-              </w:rPr>
-            </w:pPr>
-            <w:r>
-              <w:rPr>
-                <w:rFonts w:asciiTheme="minorHAnsi" w:hAnsiTheme="minorHAnsi" w:cstheme="minorHAnsi"/>
-                <w:i w:val="0"/>
-                <w:iCs w:val="0"/>
-                <w:sz w:val="32"/>
-                <w:szCs w:val="32"/>
-              </w:rPr>
-              <w:t>Use Case</w:t>
-            </w:r>
-            <w:r>
-              <w:rPr>
-                <w:rFonts w:asciiTheme="minorHAnsi" w:hAnsiTheme="minorHAnsi" w:cstheme="minorHAnsi"/>
-                <w:i w:val="0"/>
-                <w:iCs w:val="0"/>
-                <w:sz w:val="32"/>
-                <w:szCs w:val="32"/>
-              </w:rPr>
-              <w:t xml:space="preserve">: </w:t>
-            </w:r>
-          </w:p>
-        </w:tc>
-      </w:tr>
-    </w:tbl>
-    <w:p>
-      <w:pPr>
-        <w:rPr>
-          <w:rFonts w:asciiTheme="minorHAnsi" w:hAnsiTheme="minorHAnsi" w:cstheme="minorHAnsi"/>
-          <w:color w:val="2E74B5" w:themeColor="accent1" w:themeShade="BF"/>
-          <w:sz w:val="28"/>
-          <w:szCs w:val="28"/>
-          <w:lang w:bidi="ar-SA"/>
-        </w:rPr>
-      </w:pPr>
-    </w:p>
-    <w:p>
-      <w:pPr>
-        <w:rPr>
-          <w:rFonts w:asciiTheme="minorHAnsi" w:hAnsiTheme="minorHAnsi" w:cstheme="minorHAnsi"/>
-          <w:sz w:val="28"/>
-          <w:szCs w:val="28"/>
-          <w:lang w:bidi="ar-SA"/>
-        </w:rPr>
-      </w:pPr>
-    </w:p>
-    <w:p>
-      <w:pPr>
-        <w:rPr>
-          <w:rFonts w:asciiTheme="minorHAnsi" w:hAnsiTheme="minorHAnsi" w:cstheme="minorHAnsi"/>
-          <w:sz w:val="28"/>
-          <w:szCs w:val="28"/>
-          <w:lang w:bidi="ar-SA"/>
-        </w:rPr>
-      </w:pPr>
-    </w:p>
-    <w:p>
-      <w:pPr>
-        <w:pStyle w:val="Heading4"/>
-        <w:rPr>
-          <w:rFonts w:asciiTheme="minorHAnsi" w:hAnsiTheme="minorHAnsi" w:cstheme="minorHAnsi"/>
-          <w:i w:val="0"/>
-          <w:iCs w:val="0"/>
-          <w:sz w:val="28"/>
-          <w:szCs w:val="28"/>
-        </w:rPr>
-      </w:pPr>
-      <w:r>
-        <w:rPr>
-          <w:rFonts w:asciiTheme="minorHAnsi" w:hAnsiTheme="minorHAnsi" w:cstheme="minorHAnsi"/>
-          <w:i w:val="0"/>
-          <w:iCs w:val="0"/>
-          <w:sz w:val="28"/>
-          <w:szCs w:val="28"/>
-        </w:rPr>
-        <w:t xml:space="preserve">Chapter 3 </w:t>
-      </w:r>
-      <w:r>
-        <w:rPr>
-          <w:rFonts w:asciiTheme="minorHAnsi" w:hAnsiTheme="minorHAnsi" w:cstheme="minorHAnsi"/>
-          <w:i w:val="0"/>
-          <w:iCs w:val="0"/>
-          <w:sz w:val="28"/>
-          <w:szCs w:val="28"/>
-        </w:rPr>
-        <w:t xml:space="preserve">  System Sequence Diagram</w:t>
-      </w:r>
-      <w:r>
-        <w:rPr>
-          <w:rFonts w:asciiTheme="minorHAnsi" w:hAnsiTheme="minorHAnsi" w:cstheme="minorHAnsi"/>
-          <w:i w:val="0"/>
-          <w:iCs w:val="0"/>
-          <w:sz w:val="28"/>
-          <w:szCs w:val="28"/>
-        </w:rPr>
-        <w:t xml:space="preserve"> </w:t>
-      </w:r>
-    </w:p>
-    <w:p/>
-    <w:p>
-      <w:pPr>
-        <w:pStyle w:val="Heading4"/>
-        <w:rPr>
-          <w:rFonts w:asciiTheme="minorHAnsi" w:hAnsiTheme="minorHAnsi" w:cstheme="minorHAnsi"/>
-          <w:i w:val="0"/>
-          <w:iCs w:val="0"/>
-          <w:sz w:val="28"/>
-          <w:szCs w:val="28"/>
-        </w:rPr>
-      </w:pPr>
-      <w:r>
-        <w:rPr>
-          <w:rFonts w:asciiTheme="minorHAnsi" w:hAnsiTheme="minorHAnsi" w:cstheme="minorHAnsi"/>
-          <w:i w:val="0"/>
-          <w:iCs w:val="0"/>
-          <w:sz w:val="28"/>
-          <w:szCs w:val="28"/>
-        </w:rPr>
-        <w:t>Shah Rafi Alam Khattak (SP21-BSE-060)</w:t>
-      </w:r>
-    </w:p>
-    <w:p/>
-    <w:p>
-      <w:pPr>
-        <w:rPr>
-          <w:rFonts w:asciiTheme="minorHAnsi" w:hAnsiTheme="minorHAnsi" w:cstheme="minorHAnsi"/>
-          <w:sz w:val="32"/>
-          <w:szCs w:val="32"/>
-        </w:rPr>
-      </w:pPr>
-      <w:r>
-        <w:rPr>
-          <w:rFonts w:asciiTheme="minorHAnsi" w:hAnsiTheme="minorHAnsi" w:cstheme="minorHAnsi"/>
-          <w:sz w:val="28"/>
-          <w:szCs w:val="28"/>
-          <w:lang w:bidi="ar-SA"/>
-        </w:rPr>
-        <w:t>SSD</w:t>
-      </w:r>
-      <w:r>
-        <w:rPr>
-          <w:rFonts w:asciiTheme="minorHAnsi" w:hAnsiTheme="minorHAnsi" w:cstheme="minorHAnsi"/>
-          <w:sz w:val="28"/>
-          <w:szCs w:val="28"/>
-          <w:lang w:bidi="ar-SA"/>
-        </w:rPr>
-        <w:t xml:space="preserve">: </w:t>
-      </w:r>
-    </w:p>
-    <w:p>
-      <w:pPr>
-        <w:rPr>
-          <w:rFonts w:asciiTheme="minorHAnsi" w:hAnsiTheme="minorHAnsi" w:cstheme="minorHAnsi"/>
-          <w:sz w:val="28"/>
-          <w:szCs w:val="28"/>
-          <w:lang w:bidi="ar-SA"/>
-        </w:rPr>
-      </w:pPr>
-    </w:p>
-    <w:p>
-      <w:pPr>
-        <w:rPr>
-          <w:rFonts w:asciiTheme="minorHAnsi" w:hAnsiTheme="minorHAnsi" w:cstheme="minorHAnsi"/>
-          <w:sz w:val="28"/>
-          <w:szCs w:val="28"/>
-          <w:lang w:bidi="ar-SA"/>
-        </w:rPr>
-      </w:pPr>
-    </w:p>
-    <w:p>
-      <w:pPr>
-        <w:rPr>
-          <w:rFonts w:asciiTheme="minorHAnsi" w:hAnsiTheme="minorHAnsi" w:cstheme="minorHAnsi"/>
-          <w:sz w:val="28"/>
-          <w:szCs w:val="28"/>
-          <w:lang w:bidi="ar-SA"/>
-        </w:rPr>
-      </w:pPr>
-    </w:p>
-    <w:p>
-      <w:pPr>
-        <w:rPr>
-          <w:rFonts w:asciiTheme="minorHAnsi" w:hAnsiTheme="minorHAnsi" w:cstheme="minorHAnsi"/>
-          <w:sz w:val="28"/>
-          <w:szCs w:val="28"/>
-          <w:lang w:bidi="ar-SA"/>
-        </w:rPr>
-      </w:pPr>
-    </w:p>
-    <w:p>
-      <w:pPr>
-        <w:rPr>
-          <w:rFonts w:asciiTheme="minorHAnsi" w:hAnsiTheme="minorHAnsi" w:cstheme="minorHAnsi"/>
-          <w:sz w:val="28"/>
-          <w:szCs w:val="28"/>
-          <w:lang w:bidi="ar-SA"/>
-        </w:rPr>
-      </w:pPr>
-    </w:p>
-    <w:p>
-      <w:pPr>
-        <w:rPr>
-          <w:rFonts w:asciiTheme="minorHAnsi" w:hAnsiTheme="minorHAnsi" w:cstheme="minorHAnsi"/>
-          <w:sz w:val="28"/>
-          <w:szCs w:val="28"/>
-          <w:lang w:bidi="ar-SA"/>
-        </w:rPr>
-      </w:pPr>
-    </w:p>
-    <w:p>
-      <w:pPr>
-        <w:rPr>
-          <w:rFonts w:asciiTheme="minorHAnsi" w:hAnsiTheme="minorHAnsi" w:cstheme="minorHAnsi"/>
-          <w:sz w:val="28"/>
-          <w:szCs w:val="28"/>
-          <w:lang w:bidi="ar-SA"/>
-        </w:rPr>
-      </w:pPr>
-    </w:p>
-    <w:p>
-      <w:pPr>
-        <w:rPr>
-          <w:rFonts w:asciiTheme="minorHAnsi" w:hAnsiTheme="minorHAnsi" w:cstheme="minorHAnsi"/>
-          <w:sz w:val="28"/>
-          <w:szCs w:val="28"/>
-          <w:lang w:bidi="ar-SA"/>
-        </w:rPr>
-      </w:pPr>
-    </w:p>
-    <w:p>
-      <w:pPr>
-        <w:rPr>
-          <w:rFonts w:asciiTheme="minorHAnsi" w:hAnsiTheme="minorHAnsi" w:cstheme="minorHAnsi"/>
-          <w:sz w:val="28"/>
-          <w:szCs w:val="28"/>
-          <w:lang w:bidi="ar-SA"/>
-        </w:rPr>
-      </w:pPr>
-    </w:p>
-    <w:p>
-      <w:pPr>
-        <w:rPr>
-          <w:rFonts w:asciiTheme="minorHAnsi" w:hAnsiTheme="minorHAnsi" w:cstheme="minorHAnsi"/>
-          <w:sz w:val="28"/>
-          <w:szCs w:val="28"/>
-          <w:lang w:bidi="ar-SA"/>
-        </w:rPr>
-      </w:pPr>
-    </w:p>
-    <w:p>
-      <w:pPr>
-        <w:rPr>
-          <w:rFonts w:asciiTheme="minorHAnsi" w:hAnsiTheme="minorHAnsi" w:cstheme="minorHAnsi"/>
-          <w:sz w:val="28"/>
-          <w:szCs w:val="28"/>
-          <w:lang w:bidi="ar-SA"/>
-        </w:rPr>
-      </w:pPr>
-    </w:p>
-    <w:p>
-      <w:pPr>
-        <w:rPr>
-          <w:rFonts w:asciiTheme="minorHAnsi" w:hAnsiTheme="minorHAnsi" w:cstheme="minorHAnsi"/>
-          <w:sz w:val="28"/>
-          <w:szCs w:val="28"/>
-          <w:lang w:bidi="ar-SA"/>
-        </w:rPr>
-      </w:pPr>
-    </w:p>
-    <w:p>
-      <w:pPr>
-        <w:rPr>
-          <w:rFonts w:asciiTheme="minorHAnsi" w:hAnsiTheme="minorHAnsi" w:cstheme="minorHAnsi"/>
-          <w:sz w:val="28"/>
-          <w:szCs w:val="28"/>
-          <w:lang w:bidi="ar-SA"/>
-        </w:rPr>
-      </w:pPr>
-    </w:p>
-    <w:p>
-      <w:pPr>
-        <w:rPr>
-          <w:rFonts w:asciiTheme="minorHAnsi" w:hAnsiTheme="minorHAnsi" w:cstheme="minorHAnsi"/>
-          <w:sz w:val="28"/>
-          <w:szCs w:val="28"/>
-          <w:lang w:bidi="ar-SA"/>
-        </w:rPr>
-      </w:pPr>
-    </w:p>
-    <w:p>
-      <w:pPr>
-        <w:rPr>
-          <w:rFonts w:asciiTheme="minorHAnsi" w:hAnsiTheme="minorHAnsi" w:cstheme="minorHAnsi"/>
-          <w:sz w:val="28"/>
-          <w:szCs w:val="28"/>
-          <w:lang w:bidi="ar-SA"/>
-        </w:rPr>
-      </w:pPr>
-    </w:p>
-    <w:p>
-      <w:pPr>
-        <w:rPr>
-          <w:rFonts w:asciiTheme="minorHAnsi" w:hAnsiTheme="minorHAnsi" w:cstheme="minorHAnsi"/>
-          <w:sz w:val="28"/>
-          <w:szCs w:val="28"/>
-          <w:lang w:bidi="ar-SA"/>
-        </w:rPr>
-      </w:pPr>
-    </w:p>
-    <w:p>
-      <w:pPr>
-        <w:rPr>
-          <w:rFonts w:asciiTheme="minorHAnsi" w:hAnsiTheme="minorHAnsi" w:cstheme="minorHAnsi"/>
-          <w:sz w:val="28"/>
-          <w:szCs w:val="28"/>
-          <w:lang w:bidi="ar-SA"/>
-        </w:rPr>
-      </w:pPr>
-    </w:p>
-    <w:p>
-      <w:pPr>
-        <w:rPr>
-          <w:rFonts w:asciiTheme="minorHAnsi" w:hAnsiTheme="minorHAnsi" w:cstheme="minorHAnsi"/>
-          <w:sz w:val="28"/>
-          <w:szCs w:val="28"/>
-          <w:lang w:bidi="ar-SA"/>
-        </w:rPr>
-      </w:pPr>
-    </w:p>
-    <w:p>
-      <w:pPr>
-        <w:rPr>
-          <w:rFonts w:asciiTheme="minorHAnsi" w:hAnsiTheme="minorHAnsi" w:cstheme="minorHAnsi"/>
-          <w:sz w:val="28"/>
-          <w:szCs w:val="28"/>
-          <w:lang w:bidi="ar-SA"/>
-        </w:rPr>
-      </w:pPr>
-    </w:p>
-    <w:p>
-      <w:pPr>
-        <w:rPr>
-          <w:rFonts w:asciiTheme="minorHAnsi" w:hAnsiTheme="minorHAnsi" w:cstheme="minorHAnsi"/>
-          <w:sz w:val="28"/>
-          <w:szCs w:val="28"/>
-          <w:lang w:bidi="ar-SA"/>
-        </w:rPr>
-      </w:pPr>
-    </w:p>
-    <w:p>
-      <w:pPr>
-        <w:pStyle w:val="Heading4"/>
-        <w:rPr>
-          <w:rFonts w:asciiTheme="minorHAnsi" w:hAnsiTheme="minorHAnsi" w:cstheme="minorHAnsi"/>
-          <w:i w:val="0"/>
-          <w:iCs w:val="0"/>
-          <w:sz w:val="28"/>
-          <w:szCs w:val="28"/>
-        </w:rPr>
-      </w:pPr>
-      <w:r>
-        <w:rPr>
-          <w:rFonts w:asciiTheme="minorHAnsi" w:hAnsiTheme="minorHAnsi" w:cstheme="minorHAnsi"/>
-          <w:i w:val="0"/>
-          <w:iCs w:val="0"/>
-          <w:sz w:val="28"/>
-          <w:szCs w:val="28"/>
-        </w:rPr>
+        <w:lastRenderedPageBreak/>
         <w:t>Zakeen khan</w:t>
       </w:r>
       <w:r>
@@ -13804,145 +15552,11 @@
           <w:noProof/>
           <w:lang w:bidi="ar-SA"/>
         </w:rPr>
-        <w:lastRenderedPageBreak/>
         <w:drawing>
           <wp:inline distT="0" distB="0" distL="0" distR="0" wp14:anchorId="78451333" wp14:editId="08B8FF39">
             <wp:extent cx="4032250" cy="3289210"/>
             <wp:effectExtent l="0" t="0" r="6350" b="6985"/>
             <wp:docPr id="16" name="Picture 16"/>
-            <wp:cNvGraphicFramePr>
-              <a:graphicFrameLocks xmlns:a="http://schemas.openxmlformats.org/drawingml/2006/main" noChangeAspect="1"/>
-            </wp:cNvGraphicFramePr>
-            <a:graphic xmlns:a="http://schemas.openxmlformats.org/drawingml/2006/main">
-              <a:graphicData uri="http://schemas.openxmlformats.org/drawingml/2006/picture">
-                <pic:pic xmlns:pic="http://schemas.openxmlformats.org/drawingml/2006/picture">
-                  <pic:nvPicPr>
-                    <pic:cNvPr id="1" name=""/>
-                    <pic:cNvPicPr/>
-                  </pic:nvPicPr>
-                  <pic:blipFill>
-                    <a:blip r:embed="rId14"/>
-                    <a:stretch>
-                      <a:fillRect/>
-                    </a:stretch>
-                  </pic:blipFill>
-                  <pic:spPr>
-                    <a:xfrm>
-                      <a:off x="0" y="0"/>
-                      <a:ext cx="4087363" cy="3334167"/>
-                    </a:xfrm>
-                    <a:prstGeom prst="rect">
-                      <a:avLst/>
-                    </a:prstGeom>
-                  </pic:spPr>
-                </pic:pic>
-              </a:graphicData>
-            </a:graphic>
-          </wp:inline>
-        </w:drawing>
-      </w:r>
-    </w:p>
-    <w:p/>
-    <w:p/>
-    <w:p/>
-    <w:p/>
-    <w:p/>
-    <w:p/>
-    <w:p/>
-    <w:p>
-      <w:pPr>
-        <w:rPr>
-          <w:rFonts w:asciiTheme="minorHAnsi" w:hAnsiTheme="minorHAnsi" w:cstheme="minorHAnsi"/>
-          <w:sz w:val="28"/>
-          <w:szCs w:val="28"/>
-          <w:lang w:bidi="ar-SA"/>
-        </w:rPr>
-      </w:pPr>
-      <w:r>
-        <w:rPr>
-          <w:rFonts w:asciiTheme="minorHAnsi" w:hAnsiTheme="minorHAnsi" w:cstheme="minorHAnsi"/>
-          <w:sz w:val="28"/>
-          <w:szCs w:val="28"/>
-          <w:lang w:bidi="ar-SA"/>
-        </w:rPr>
-        <w:t>SSD: Record Violation</w:t>
-      </w:r>
-    </w:p>
-    <w:p>
-      <w:r>
-        <w:rPr>
-          <w:noProof/>
-          <w:lang w:bidi="ar-SA"/>
-        </w:rPr>
-        <w:lastRenderedPageBreak/>
-        <w:drawing>
-          <wp:inline distT="0" distB="0" distL="0" distR="0" wp14:anchorId="7564CFA2" wp14:editId="377E7B67">
-            <wp:extent cx="3693292" cy="3130550"/>
-            <wp:effectExtent l="0" t="0" r="2540" b="0"/>
-            <wp:docPr id="18" name="Picture 18"/>
-            <wp:cNvGraphicFramePr>
-              <a:graphicFrameLocks xmlns:a="http://schemas.openxmlformats.org/drawingml/2006/main" noChangeAspect="1"/>
-            </wp:cNvGraphicFramePr>
-            <a:graphic xmlns:a="http://schemas.openxmlformats.org/drawingml/2006/main">
-              <a:graphicData uri="http://schemas.openxmlformats.org/drawingml/2006/picture">
-                <pic:pic xmlns:pic="http://schemas.openxmlformats.org/drawingml/2006/picture">
-                  <pic:nvPicPr>
-                    <pic:cNvPr id="1" name=""/>
-                    <pic:cNvPicPr/>
-                  </pic:nvPicPr>
-                  <pic:blipFill>
-                    <a:blip r:embed="rId15"/>
-                    <a:stretch>
-                      <a:fillRect/>
-                    </a:stretch>
-                  </pic:blipFill>
-                  <pic:spPr>
-                    <a:xfrm>
-                      <a:off x="0" y="0"/>
-                      <a:ext cx="3702024" cy="3137952"/>
-                    </a:xfrm>
-                    <a:prstGeom prst="rect">
-                      <a:avLst/>
-                    </a:prstGeom>
-                  </pic:spPr>
-                </pic:pic>
-              </a:graphicData>
-            </a:graphic>
-          </wp:inline>
-        </w:drawing>
-      </w:r>
-    </w:p>
-    <w:p/>
-    <w:p>
-      <w:pPr>
-        <w:rPr>
-          <w:rFonts w:asciiTheme="minorHAnsi" w:hAnsiTheme="minorHAnsi" w:cstheme="minorHAnsi"/>
-          <w:sz w:val="28"/>
-          <w:szCs w:val="28"/>
-          <w:lang w:bidi="ar-SA"/>
-        </w:rPr>
-      </w:pPr>
-      <w:r>
-        <w:rPr>
-          <w:rFonts w:asciiTheme="minorHAnsi" w:hAnsiTheme="minorHAnsi" w:cstheme="minorHAnsi"/>
-          <w:sz w:val="28"/>
-          <w:szCs w:val="28"/>
-          <w:lang w:bidi="ar-SA"/>
-        </w:rPr>
-        <w:t>SSD: Send Alert</w:t>
-      </w:r>
-    </w:p>
-    <w:p>
-      <w:r>
-        <w:rPr>
-          <w:noProof/>
-          <w:lang w:bidi="ar-SA"/>
-        </w:rPr>
-        <w:drawing>
-          <wp:inline distT="0" distB="0" distL="0" distR="0" wp14:anchorId="4550A624" wp14:editId="42027A43">
-            <wp:extent cx="4235450" cy="3416300"/>
-            <wp:effectExtent l="0" t="0" r="0" b="0"/>
-            <wp:docPr id="17" name="Picture 17"/>
             <wp:cNvGraphicFramePr>
               <a:graphicFrameLocks xmlns:a="http://schemas.openxmlformats.org/drawingml/2006/main" noChangeAspect="1"/>
             </wp:cNvGraphicFramePr>
@@ -13962,6 +15576,139 @@
                   <pic:spPr>
                     <a:xfrm>
                       <a:off x="0" y="0"/>
+                      <a:ext cx="4087363" cy="3334167"/>
+                    </a:xfrm>
+                    <a:prstGeom prst="rect">
+                      <a:avLst/>
+                    </a:prstGeom>
+                  </pic:spPr>
+                </pic:pic>
+              </a:graphicData>
+            </a:graphic>
+          </wp:inline>
+        </w:drawing>
+      </w:r>
+    </w:p>
+    <w:p/>
+    <w:p/>
+    <w:p/>
+    <w:p/>
+    <w:p/>
+    <w:p/>
+    <w:p/>
+    <w:p>
+      <w:pPr>
+        <w:rPr>
+          <w:rFonts w:asciiTheme="minorHAnsi" w:hAnsiTheme="minorHAnsi" w:cstheme="minorHAnsi"/>
+          <w:sz w:val="28"/>
+          <w:szCs w:val="28"/>
+          <w:lang w:bidi="ar-SA"/>
+        </w:rPr>
+      </w:pPr>
+      <w:r>
+        <w:rPr>
+          <w:rFonts w:asciiTheme="minorHAnsi" w:hAnsiTheme="minorHAnsi" w:cstheme="minorHAnsi"/>
+          <w:sz w:val="28"/>
+          <w:szCs w:val="28"/>
+          <w:lang w:bidi="ar-SA"/>
+        </w:rPr>
+        <w:t>SSD: Record Violation</w:t>
+      </w:r>
+    </w:p>
+    <w:p>
+      <w:r>
+        <w:rPr>
+          <w:noProof/>
+          <w:lang w:bidi="ar-SA"/>
+        </w:rPr>
+        <w:lastRenderedPageBreak/>
+        <w:drawing>
+          <wp:inline distT="0" distB="0" distL="0" distR="0" wp14:anchorId="7564CFA2" wp14:editId="377E7B67">
+            <wp:extent cx="3693292" cy="3130550"/>
+            <wp:effectExtent l="0" t="0" r="2540" b="0"/>
+            <wp:docPr id="18" name="Picture 18"/>
+            <wp:cNvGraphicFramePr>
+              <a:graphicFrameLocks xmlns:a="http://schemas.openxmlformats.org/drawingml/2006/main" noChangeAspect="1"/>
+            </wp:cNvGraphicFramePr>
+            <a:graphic xmlns:a="http://schemas.openxmlformats.org/drawingml/2006/main">
+              <a:graphicData uri="http://schemas.openxmlformats.org/drawingml/2006/picture">
+                <pic:pic xmlns:pic="http://schemas.openxmlformats.org/drawingml/2006/picture">
+                  <pic:nvPicPr>
+                    <pic:cNvPr id="1" name=""/>
+                    <pic:cNvPicPr/>
+                  </pic:nvPicPr>
+                  <pic:blipFill>
+                    <a:blip r:embed="rId17"/>
+                    <a:stretch>
+                      <a:fillRect/>
+                    </a:stretch>
+                  </pic:blipFill>
+                  <pic:spPr>
+                    <a:xfrm>
+                      <a:off x="0" y="0"/>
+                      <a:ext cx="3702024" cy="3137952"/>
+                    </a:xfrm>
+                    <a:prstGeom prst="rect">
+                      <a:avLst/>
+                    </a:prstGeom>
+                  </pic:spPr>
+                </pic:pic>
+              </a:graphicData>
+            </a:graphic>
+          </wp:inline>
+        </w:drawing>
+      </w:r>
+    </w:p>
+    <w:p/>
+    <w:p>
+      <w:pPr>
+        <w:rPr>
+          <w:rFonts w:asciiTheme="minorHAnsi" w:hAnsiTheme="minorHAnsi" w:cstheme="minorHAnsi"/>
+          <w:sz w:val="28"/>
+          <w:szCs w:val="28"/>
+          <w:lang w:bidi="ar-SA"/>
+        </w:rPr>
+      </w:pPr>
+      <w:r>
+        <w:rPr>
+          <w:rFonts w:asciiTheme="minorHAnsi" w:hAnsiTheme="minorHAnsi" w:cstheme="minorHAnsi"/>
+          <w:sz w:val="28"/>
+          <w:szCs w:val="28"/>
+          <w:lang w:bidi="ar-SA"/>
+        </w:rPr>
+        <w:t>SSD: Send Alert</w:t>
+      </w:r>
+    </w:p>
+    <w:p>
+      <w:r>
+        <w:rPr>
+          <w:noProof/>
+          <w:lang w:bidi="ar-SA"/>
+        </w:rPr>
+        <w:drawing>
+          <wp:inline distT="0" distB="0" distL="0" distR="0" wp14:anchorId="4550A624" wp14:editId="42027A43">
+            <wp:extent cx="4235450" cy="3416300"/>
+            <wp:effectExtent l="0" t="0" r="0" b="0"/>
+            <wp:docPr id="17" name="Picture 17"/>
+            <wp:cNvGraphicFramePr>
+              <a:graphicFrameLocks xmlns:a="http://schemas.openxmlformats.org/drawingml/2006/main" noChangeAspect="1"/>
+            </wp:cNvGraphicFramePr>
+            <a:graphic xmlns:a="http://schemas.openxmlformats.org/drawingml/2006/main">
+              <a:graphicData uri="http://schemas.openxmlformats.org/drawingml/2006/picture">
+                <pic:pic xmlns:pic="http://schemas.openxmlformats.org/drawingml/2006/picture">
+                  <pic:nvPicPr>
+                    <pic:cNvPr id="1" name=""/>
+                    <pic:cNvPicPr/>
+                  </pic:nvPicPr>
+                  <pic:blipFill>
+                    <a:blip r:embed="rId18"/>
+                    <a:stretch>
+                      <a:fillRect/>
+                    </a:stretch>
+                  </pic:blipFill>
+                  <pic:spPr>
+                    <a:xfrm>
+                      <a:off x="0" y="0"/>
                       <a:ext cx="4235793" cy="3416577"/>
                     </a:xfrm>
                     <a:prstGeom prst="rect">
@@ -14074,6 +15821,7 @@
           <w:b/>
           <w:bCs/>
           <w:noProof/>
+          <w:lang w:bidi="ar-SA"/>
         </w:rPr>
         <w:drawing>
           <wp:anchor distT="0" distB="0" distL="114300" distR="114300" simplePos="0" relativeHeight="251661312" behindDoc="0" locked="0" layoutInCell="1" allowOverlap="1" wp14:anchorId="5FA8A970" wp14:editId="4F538684">
@@ -14099,7 +15847,7 @@
                     <pic:cNvPicPr/>
                   </pic:nvPicPr>
                   <pic:blipFill>
-                    <a:blip r:embed="rId17" cstate="print">
+                    <a:blip r:embed="rId19" cstate="print">
                       <a:extLst>
                         <a:ext uri="{28A0092B-C50C-407E-A947-70E740481C1C}">
                           <a14:useLocalDpi xmlns:a14="http://schemas.microsoft.com/office/drawing/2010/main" val="0"/>
@@ -14207,6 +15955,7 @@
           <w:b/>
           <w:bCs/>
           <w:noProof/>
+          <w:lang w:bidi="ar-SA"/>
         </w:rPr>
         <w:drawing>
           <wp:anchor distT="0" distB="0" distL="114300" distR="114300" simplePos="0" relativeHeight="251663360" behindDoc="0" locked="0" layoutInCell="1" allowOverlap="1" wp14:anchorId="69D66FE6" wp14:editId="037806FE">
@@ -14232,7 +15981,7 @@
                     <pic:cNvPicPr/>
                   </pic:nvPicPr>
                   <pic:blipFill>
-                    <a:blip r:embed="rId18" cstate="print">
+                    <a:blip r:embed="rId20" cstate="print">
                       <a:extLst>
                         <a:ext uri="{28A0092B-C50C-407E-A947-70E740481C1C}">
                           <a14:useLocalDpi xmlns:a14="http://schemas.microsoft.com/office/drawing/2010/main" val="0"/>
@@ -14380,6 +16129,7 @@
           <w:b/>
           <w:bCs/>
           <w:noProof/>
+          <w:lang w:bidi="ar-SA"/>
         </w:rPr>
         <w:drawing>
           <wp:anchor distT="0" distB="0" distL="114300" distR="114300" simplePos="0" relativeHeight="251665408" behindDoc="0" locked="0" layoutInCell="1" allowOverlap="1" wp14:anchorId="7790D538" wp14:editId="34B118F1">
@@ -14405,7 +16155,7 @@
                     <pic:cNvPicPr/>
                   </pic:nvPicPr>
                   <pic:blipFill>
-                    <a:blip r:embed="rId19" cstate="print">
+                    <a:blip r:embed="rId21" cstate="print">
                       <a:extLst>
                         <a:ext uri="{28A0092B-C50C-407E-A947-70E740481C1C}">
                           <a14:useLocalDpi xmlns:a14="http://schemas.microsoft.com/office/drawing/2010/main" val="0"/>
@@ -14549,6 +16299,7 @@
           <w:b/>
           <w:bCs/>
           <w:noProof/>
+          <w:lang w:bidi="ar-SA"/>
         </w:rPr>
         <w:drawing>
           <wp:anchor distT="0" distB="0" distL="114300" distR="114300" simplePos="0" relativeHeight="251667456" behindDoc="0" locked="0" layoutInCell="1" allowOverlap="1" wp14:anchorId="2929B05C" wp14:editId="57C69F42">
@@ -14574,7 +16325,7 @@
                     <pic:cNvPicPr/>
                   </pic:nvPicPr>
                   <pic:blipFill>
-                    <a:blip r:embed="rId20" cstate="print">
+                    <a:blip r:embed="rId22" cstate="print">
                       <a:extLst>
                         <a:ext uri="{28A0092B-C50C-407E-A947-70E740481C1C}">
                           <a14:useLocalDpi xmlns:a14="http://schemas.microsoft.com/office/drawing/2010/main" val="0"/>
@@ -14805,15 +16556,320 @@
     </w:p>
     <w:p/>
     <w:p>
-      <w:r>
+      <w:pPr>
         <w:rPr>
           <w:rFonts w:asciiTheme="minorHAnsi" w:hAnsiTheme="minorHAnsi" w:cstheme="minorHAnsi"/>
           <w:sz w:val="28"/>
           <w:szCs w:val="28"/>
           <w:lang w:bidi="ar-SA"/>
         </w:rPr>
+      </w:pPr>
+      <w:r>
+        <w:rPr>
+          <w:rFonts w:asciiTheme="minorHAnsi" w:hAnsiTheme="minorHAnsi" w:cstheme="minorHAnsi"/>
+          <w:sz w:val="28"/>
+          <w:szCs w:val="28"/>
+          <w:lang w:bidi="ar-SA"/>
+        </w:rPr>
         <w:t>SSD</w:t>
       </w:r>
+      <w:r>
+        <w:rPr>
+          <w:rFonts w:asciiTheme="minorHAnsi" w:hAnsiTheme="minorHAnsi" w:cstheme="minorHAnsi"/>
+          <w:sz w:val="28"/>
+          <w:szCs w:val="28"/>
+          <w:lang w:bidi="ar-SA"/>
+        </w:rPr>
+        <w:t>: Disable Citizen</w:t>
+      </w:r>
+    </w:p>
+    <w:p>
+      <w:r>
+        <w:rPr>
+          <w:rStyle w:val="docemphstrong"/>
+          <w:noProof/>
+        </w:rPr>
+        <w:lastRenderedPageBreak/>
+        <w:drawing>
+          <wp:anchor distT="0" distB="0" distL="114300" distR="114300" simplePos="0" relativeHeight="251671552" behindDoc="0" locked="0" layoutInCell="1" allowOverlap="1" wp14:anchorId="0A2559B6" wp14:editId="55EF5F13">
+            <wp:simplePos x="0" y="0"/>
+            <wp:positionH relativeFrom="margin">
+              <wp:posOffset>0</wp:posOffset>
+            </wp:positionH>
+            <wp:positionV relativeFrom="paragraph">
+              <wp:posOffset>319405</wp:posOffset>
+            </wp:positionV>
+            <wp:extent cx="5868035" cy="4486275"/>
+            <wp:effectExtent l="0" t="0" r="0" b="9525"/>
+            <wp:wrapSquare wrapText="bothSides"/>
+            <wp:docPr id="8" name="Picture 8"/>
+            <wp:cNvGraphicFramePr>
+              <a:graphicFrameLocks xmlns:a="http://schemas.openxmlformats.org/drawingml/2006/main" noChangeAspect="1"/>
+            </wp:cNvGraphicFramePr>
+            <a:graphic xmlns:a="http://schemas.openxmlformats.org/drawingml/2006/main">
+              <a:graphicData uri="http://schemas.openxmlformats.org/drawingml/2006/picture">
+                <pic:pic xmlns:pic="http://schemas.openxmlformats.org/drawingml/2006/picture">
+                  <pic:nvPicPr>
+                    <pic:cNvPr id="1" name="Disable citizen ssd.PNG"/>
+                    <pic:cNvPicPr/>
+                  </pic:nvPicPr>
+                  <pic:blipFill>
+                    <a:blip r:embed="rId23">
+                      <a:extLst>
+                        <a:ext uri="{28A0092B-C50C-407E-A947-70E740481C1C}">
+                          <a14:useLocalDpi xmlns:a14="http://schemas.microsoft.com/office/drawing/2010/main" val="0"/>
+                        </a:ext>
+                      </a:extLst>
+                    </a:blip>
+                    <a:stretch>
+                      <a:fillRect/>
+                    </a:stretch>
+                  </pic:blipFill>
+                  <pic:spPr>
+                    <a:xfrm>
+                      <a:off x="0" y="0"/>
+                      <a:ext cx="5868035" cy="4486275"/>
+                    </a:xfrm>
+                    <a:prstGeom prst="rect">
+                      <a:avLst/>
+                    </a:prstGeom>
+                  </pic:spPr>
+                </pic:pic>
+              </a:graphicData>
+            </a:graphic>
+          </wp:anchor>
+        </w:drawing>
+      </w:r>
+      <w:r>
+        <w:rPr>
+          <w:rFonts w:asciiTheme="minorHAnsi" w:hAnsiTheme="minorHAnsi" w:cstheme="minorHAnsi"/>
+          <w:sz w:val="28"/>
+          <w:szCs w:val="28"/>
+          <w:lang w:bidi="ar-SA"/>
+        </w:rPr>
+        <w:t xml:space="preserve"> </w:t>
+      </w:r>
+    </w:p>
+    <w:p>
+      <w:pPr>
+        <w:pStyle w:val="Heading4"/>
+        <w:rPr>
+          <w:rFonts w:asciiTheme="minorHAnsi" w:hAnsiTheme="minorHAnsi" w:cstheme="minorHAnsi"/>
+          <w:i w:val="0"/>
+          <w:iCs w:val="0"/>
+          <w:sz w:val="28"/>
+          <w:szCs w:val="28"/>
+        </w:rPr>
+      </w:pPr>
+    </w:p>
+    <w:p>
+      <w:pPr>
+        <w:rPr>
+          <w:rFonts w:asciiTheme="minorHAnsi" w:hAnsiTheme="minorHAnsi" w:cstheme="minorHAnsi"/>
+          <w:sz w:val="28"/>
+          <w:szCs w:val="28"/>
+          <w:lang w:bidi="ar-SA"/>
+        </w:rPr>
+      </w:pPr>
+      <w:r>
+        <w:rPr>
+          <w:rFonts w:asciiTheme="minorHAnsi" w:hAnsiTheme="minorHAnsi" w:cstheme="minorHAnsi"/>
+          <w:sz w:val="28"/>
+          <w:szCs w:val="28"/>
+          <w:lang w:bidi="ar-SA"/>
+        </w:rPr>
+        <w:t xml:space="preserve">SSD: </w:t>
+      </w:r>
+      <w:r>
+        <w:rPr>
+          <w:rFonts w:asciiTheme="minorHAnsi" w:hAnsiTheme="minorHAnsi" w:cstheme="minorHAnsi"/>
+          <w:sz w:val="28"/>
+          <w:szCs w:val="28"/>
+          <w:lang w:bidi="ar-SA"/>
+        </w:rPr>
+        <w:t>View Challan:</w:t>
+      </w:r>
+    </w:p>
+    <w:p>
+      <w:pPr>
+        <w:rPr>
+          <w:rFonts w:asciiTheme="minorHAnsi" w:hAnsiTheme="minorHAnsi" w:cstheme="minorHAnsi"/>
+          <w:sz w:val="28"/>
+          <w:szCs w:val="28"/>
+          <w:lang w:bidi="ar-SA"/>
+        </w:rPr>
+      </w:pPr>
+    </w:p>
+    <w:p>
+      <w:pPr>
+        <w:rPr>
+          <w:rFonts w:asciiTheme="minorHAnsi" w:hAnsiTheme="minorHAnsi" w:cstheme="minorHAnsi"/>
+          <w:sz w:val="28"/>
+          <w:szCs w:val="28"/>
+          <w:lang w:bidi="ar-SA"/>
+        </w:rPr>
+      </w:pPr>
+      <w:r>
+        <w:rPr>
+          <w:rFonts w:asciiTheme="minorHAnsi" w:hAnsiTheme="minorHAnsi" w:cstheme="minorHAnsi"/>
+          <w:noProof/>
+          <w:sz w:val="28"/>
+          <w:szCs w:val="28"/>
+          <w:lang w:bidi="ar-SA"/>
+        </w:rPr>
+        <w:lastRenderedPageBreak/>
+        <w:drawing>
+          <wp:inline distT="0" distB="0" distL="0" distR="0" wp14:anchorId="337829AE" wp14:editId="546D455A">
+            <wp:extent cx="5868219" cy="4477375"/>
+            <wp:effectExtent l="0" t="0" r="0" b="0"/>
+            <wp:docPr id="13" name="Picture 13"/>
+            <wp:cNvGraphicFramePr>
+              <a:graphicFrameLocks xmlns:a="http://schemas.openxmlformats.org/drawingml/2006/main" noChangeAspect="1"/>
+            </wp:cNvGraphicFramePr>
+            <a:graphic xmlns:a="http://schemas.openxmlformats.org/drawingml/2006/main">
+              <a:graphicData uri="http://schemas.openxmlformats.org/drawingml/2006/picture">
+                <pic:pic xmlns:pic="http://schemas.openxmlformats.org/drawingml/2006/picture">
+                  <pic:nvPicPr>
+                    <pic:cNvPr id="13" name="view challan ssd.PNG"/>
+                    <pic:cNvPicPr/>
+                  </pic:nvPicPr>
+                  <pic:blipFill>
+                    <a:blip r:embed="rId24">
+                      <a:extLst>
+                        <a:ext uri="{28A0092B-C50C-407E-A947-70E740481C1C}">
+                          <a14:useLocalDpi xmlns:a14="http://schemas.microsoft.com/office/drawing/2010/main" val="0"/>
+                        </a:ext>
+                      </a:extLst>
+                    </a:blip>
+                    <a:stretch>
+                      <a:fillRect/>
+                    </a:stretch>
+                  </pic:blipFill>
+                  <pic:spPr>
+                    <a:xfrm>
+                      <a:off x="0" y="0"/>
+                      <a:ext cx="5868219" cy="4477375"/>
+                    </a:xfrm>
+                    <a:prstGeom prst="rect">
+                      <a:avLst/>
+                    </a:prstGeom>
+                  </pic:spPr>
+                </pic:pic>
+              </a:graphicData>
+            </a:graphic>
+          </wp:inline>
+        </w:drawing>
+      </w:r>
+    </w:p>
+    <w:p>
+      <w:pPr>
+        <w:rPr>
+          <w:rFonts w:asciiTheme="minorHAnsi" w:hAnsiTheme="minorHAnsi" w:cstheme="minorHAnsi"/>
+          <w:sz w:val="28"/>
+          <w:szCs w:val="28"/>
+          <w:lang w:bidi="ar-SA"/>
+        </w:rPr>
+      </w:pPr>
+      <w:r>
+        <w:rPr>
+          <w:rFonts w:asciiTheme="minorHAnsi" w:hAnsiTheme="minorHAnsi" w:cstheme="minorHAnsi"/>
+          <w:sz w:val="28"/>
+          <w:szCs w:val="28"/>
+          <w:lang w:bidi="ar-SA"/>
+        </w:rPr>
+        <w:t>SSD:</w:t>
+      </w:r>
+      <w:r>
+        <w:rPr>
+          <w:rFonts w:asciiTheme="minorHAnsi" w:hAnsiTheme="minorHAnsi" w:cstheme="minorHAnsi"/>
+          <w:sz w:val="28"/>
+          <w:szCs w:val="28"/>
+          <w:lang w:bidi="ar-SA"/>
+        </w:rPr>
+        <w:t xml:space="preserve"> Submit challan</w:t>
+      </w:r>
+      <w:r>
+        <w:rPr>
+          <w:rFonts w:asciiTheme="minorHAnsi" w:hAnsiTheme="minorHAnsi" w:cstheme="minorHAnsi"/>
+          <w:sz w:val="28"/>
+          <w:szCs w:val="28"/>
+          <w:lang w:bidi="ar-SA"/>
+        </w:rPr>
+        <w:t>:</w:t>
+      </w:r>
+    </w:p>
+    <w:p>
+      <w:pPr>
+        <w:rPr>
+          <w:rFonts w:asciiTheme="minorHAnsi" w:hAnsiTheme="minorHAnsi" w:cstheme="minorHAnsi"/>
+          <w:sz w:val="28"/>
+          <w:szCs w:val="28"/>
+          <w:lang w:bidi="ar-SA"/>
+        </w:rPr>
+      </w:pPr>
+      <w:bookmarkStart w:id="38" w:name="_GoBack"/>
+      <w:r>
+        <w:rPr>
+          <w:rFonts w:asciiTheme="minorHAnsi" w:hAnsiTheme="minorHAnsi" w:cstheme="minorHAnsi"/>
+          <w:noProof/>
+          <w:sz w:val="28"/>
+          <w:szCs w:val="28"/>
+          <w:lang w:bidi="ar-SA"/>
+        </w:rPr>
+        <w:lastRenderedPageBreak/>
+        <w:drawing>
+          <wp:inline distT="0" distB="0" distL="0" distR="0" wp14:anchorId="50183AB8" wp14:editId="117E2B74">
+            <wp:extent cx="5943600" cy="4532630"/>
+            <wp:effectExtent l="0" t="0" r="0" b="1270"/>
+            <wp:docPr id="14" name="Picture 14"/>
+            <wp:cNvGraphicFramePr>
+              <a:graphicFrameLocks xmlns:a="http://schemas.openxmlformats.org/drawingml/2006/main" noChangeAspect="1"/>
+            </wp:cNvGraphicFramePr>
+            <a:graphic xmlns:a="http://schemas.openxmlformats.org/drawingml/2006/main">
+              <a:graphicData uri="http://schemas.openxmlformats.org/drawingml/2006/picture">
+                <pic:pic xmlns:pic="http://schemas.openxmlformats.org/drawingml/2006/picture">
+                  <pic:nvPicPr>
+                    <pic:cNvPr id="14" name="submit challan ssd.PNG"/>
+                    <pic:cNvPicPr/>
+                  </pic:nvPicPr>
+                  <pic:blipFill>
+                    <a:blip r:embed="rId25">
+                      <a:extLst>
+                        <a:ext uri="{28A0092B-C50C-407E-A947-70E740481C1C}">
+                          <a14:useLocalDpi xmlns:a14="http://schemas.microsoft.com/office/drawing/2010/main" val="0"/>
+                        </a:ext>
+                      </a:extLst>
+                    </a:blip>
+                    <a:stretch>
+                      <a:fillRect/>
+                    </a:stretch>
+                  </pic:blipFill>
+                  <pic:spPr>
+                    <a:xfrm>
+                      <a:off x="0" y="0"/>
+                      <a:ext cx="5943600" cy="4532630"/>
+                    </a:xfrm>
+                    <a:prstGeom prst="rect">
+                      <a:avLst/>
+                    </a:prstGeom>
+                  </pic:spPr>
+                </pic:pic>
+              </a:graphicData>
+            </a:graphic>
+          </wp:inline>
+        </w:drawing>
+      </w:r>
+      <w:bookmarkEnd w:id="38"/>
+    </w:p>
+    <w:p>
+      <w:pPr>
+        <w:rPr>
+          <w:rFonts w:asciiTheme="minorHAnsi" w:hAnsiTheme="minorHAnsi" w:cstheme="minorHAnsi"/>
+          <w:sz w:val="28"/>
+          <w:szCs w:val="28"/>
+          <w:lang w:bidi="ar-SA"/>
+        </w:rPr>
+      </w:pPr>
     </w:p>
     <w:p>
       <w:pPr>
@@ -15271,7 +17327,7 @@
                     <pic:cNvPicPr/>
                   </pic:nvPicPr>
                   <pic:blipFill>
-                    <a:blip r:embed="rId21"/>
+                    <a:blip r:embed="rId26"/>
                     <a:stretch>
                       <a:fillRect/>
                     </a:stretch>
@@ -15303,7 +17359,7 @@
 </file>
 
 <file path=word/endnotes.xml><?xml version="1.0" encoding="utf-8"?>
-<w:endnotes xmlns:wpc="http://schemas.microsoft.com/office/word/2010/wordprocessingCanvas" xmlns:cx="http://schemas.microsoft.com/office/drawing/2014/chartex" xmlns:mc="http://schemas.openxmlformats.org/markup-compatibility/2006" xmlns:o="urn:schemas-microsoft-com:office:office" xmlns:r="http://schemas.openxmlformats.org/officeDocument/2006/relationships" xmlns:m="http://schemas.openxmlformats.org/officeDocument/2006/math" xmlns:v="urn:schemas-microsoft-com:vml" xmlns:wp14="http://schemas.microsoft.com/office/word/2010/wordprocessingDrawing" xmlns:wp="http://schemas.openxmlformats.org/drawingml/2006/wordprocessingDrawing" xmlns:w10="urn:schemas-microsoft-com:office:word" xmlns:w="http://schemas.openxmlformats.org/wordprocessingml/2006/main" xmlns:w14="http://schemas.microsoft.com/office/word/2010/wordml" xmlns:w15="http://schemas.microsoft.com/office/word/2012/wordml" xmlns:w16se="http://schemas.microsoft.com/office/word/2015/wordml/symex" xmlns:wpg="http://schemas.microsoft.com/office/word/2010/wordprocessingGroup" xmlns:wpi="http://schemas.microsoft.com/office/word/2010/wordprocessingInk" xmlns:wne="http://schemas.microsoft.com/office/word/2006/wordml" xmlns:wps="http://schemas.microsoft.com/office/word/2010/wordprocessingShape" mc:Ignorable="w14 w15 w16se wp14">
+<w:endnotes xmlns:wpc="http://schemas.microsoft.com/office/word/2010/wordprocessingCanvas" xmlns:cx="http://schemas.microsoft.com/office/drawing/2014/chartex" xmlns:cx1="http://schemas.microsoft.com/office/drawing/2015/9/8/chartex" xmlns:mc="http://schemas.openxmlformats.org/markup-compatibility/2006" xmlns:o="urn:schemas-microsoft-com:office:office" xmlns:r="http://schemas.openxmlformats.org/officeDocument/2006/relationships" xmlns:m="http://schemas.openxmlformats.org/officeDocument/2006/math" xmlns:v="urn:schemas-microsoft-com:vml" xmlns:wp14="http://schemas.microsoft.com/office/word/2010/wordprocessingDrawing" xmlns:wp="http://schemas.openxmlformats.org/drawingml/2006/wordprocessingDrawing" xmlns:w10="urn:schemas-microsoft-com:office:word" xmlns:w="http://schemas.openxmlformats.org/wordprocessingml/2006/main" xmlns:w14="http://schemas.microsoft.com/office/word/2010/wordml" xmlns:w15="http://schemas.microsoft.com/office/word/2012/wordml" xmlns:w16se="http://schemas.microsoft.com/office/word/2015/wordml/symex" xmlns:wpg="http://schemas.microsoft.com/office/word/2010/wordprocessingGroup" xmlns:wpi="http://schemas.microsoft.com/office/word/2010/wordprocessingInk" xmlns:wne="http://schemas.microsoft.com/office/word/2006/wordml" xmlns:wps="http://schemas.microsoft.com/office/word/2010/wordprocessingShape" mc:Ignorable="w14 w15 w16se wp14">
   <w:endnote w:type="separator" w:id="-1">
     <w:p>
       <w:pPr>
@@ -15328,7 +17384,7 @@
 </file>
 
 <file path=word/footnotes.xml><?xml version="1.0" encoding="utf-8"?>
-<w:footnotes xmlns:wpc="http://schemas.microsoft.com/office/word/2010/wordprocessingCanvas" xmlns:cx="http://schemas.microsoft.com/office/drawing/2014/chartex" xmlns:mc="http://schemas.openxmlformats.org/markup-compatibility/2006" xmlns:o="urn:schemas-microsoft-com:office:office" xmlns:r="http://schemas.openxmlformats.org/officeDocument/2006/relationships" xmlns:m="http://schemas.openxmlformats.org/officeDocument/2006/math" xmlns:v="urn:schemas-microsoft-com:vml" xmlns:wp14="http://schemas.microsoft.com/office/word/2010/wordprocessingDrawing" xmlns:wp="http://schemas.openxmlformats.org/drawingml/2006/wordprocessingDrawing" xmlns:w10="urn:schemas-microsoft-com:office:word" xmlns:w="http://schemas.openxmlformats.org/wordprocessingml/2006/main" xmlns:w14="http://schemas.microsoft.com/office/word/2010/wordml" xmlns:w15="http://schemas.microsoft.com/office/word/2012/wordml" xmlns:w16se="http://schemas.microsoft.com/office/word/2015/wordml/symex" xmlns:wpg="http://schemas.microsoft.com/office/word/2010/wordprocessingGroup" xmlns:wpi="http://schemas.microsoft.com/office/word/2010/wordprocessingInk" xmlns:wne="http://schemas.microsoft.com/office/word/2006/wordml" xmlns:wps="http://schemas.microsoft.com/office/word/2010/wordprocessingShape" mc:Ignorable="w14 w15 w16se wp14">
+<w:footnotes xmlns:wpc="http://schemas.microsoft.com/office/word/2010/wordprocessingCanvas" xmlns:cx="http://schemas.microsoft.com/office/drawing/2014/chartex" xmlns:cx1="http://schemas.microsoft.com/office/drawing/2015/9/8/chartex" xmlns:mc="http://schemas.openxmlformats.org/markup-compatibility/2006" xmlns:o="urn:schemas-microsoft-com:office:office" xmlns:r="http://schemas.openxmlformats.org/officeDocument/2006/relationships" xmlns:m="http://schemas.openxmlformats.org/officeDocument/2006/math" xmlns:v="urn:schemas-microsoft-com:vml" xmlns:wp14="http://schemas.microsoft.com/office/word/2010/wordprocessingDrawing" xmlns:wp="http://schemas.openxmlformats.org/drawingml/2006/wordprocessingDrawing" xmlns:w10="urn:schemas-microsoft-com:office:word" xmlns:w="http://schemas.openxmlformats.org/wordprocessingml/2006/main" xmlns:w14="http://schemas.microsoft.com/office/word/2010/wordml" xmlns:w15="http://schemas.microsoft.com/office/word/2012/wordml" xmlns:w16se="http://schemas.microsoft.com/office/word/2015/wordml/symex" xmlns:wpg="http://schemas.microsoft.com/office/word/2010/wordprocessingGroup" xmlns:wpi="http://schemas.microsoft.com/office/word/2010/wordprocessingInk" xmlns:wne="http://schemas.microsoft.com/office/word/2006/wordml" xmlns:wps="http://schemas.microsoft.com/office/word/2010/wordprocessingShape" mc:Ignorable="w14 w15 w16se wp14">
   <w:footnote w:type="separator" w:id="-1">
     <w:p>
       <w:pPr>
@@ -15353,7 +17409,7 @@
 </file>
 
 <file path=word/numbering.xml><?xml version="1.0" encoding="utf-8"?>
-<w:numbering xmlns:wpc="http://schemas.microsoft.com/office/word/2010/wordprocessingCanvas" xmlns:cx="http://schemas.microsoft.com/office/drawing/2014/chartex" xmlns:mc="http://schemas.openxmlformats.org/markup-compatibility/2006" xmlns:o="urn:schemas-microsoft-com:office:office" xmlns:r="http://schemas.openxmlformats.org/officeDocument/2006/relationships" xmlns:m="http://schemas.openxmlformats.org/officeDocument/2006/math" xmlns:v="urn:schemas-microsoft-com:vml" xmlns:wp14="http://schemas.microsoft.com/office/word/2010/wordprocessingDrawing" xmlns:wp="http://schemas.openxmlformats.org/drawingml/2006/wordprocessingDrawing" xmlns:w10="urn:schemas-microsoft-com:office:word" xmlns:w="http://schemas.openxmlformats.org/wordprocessingml/2006/main" xmlns:w14="http://schemas.microsoft.com/office/word/2010/wordml" xmlns:w15="http://schemas.microsoft.com/office/word/2012/wordml" xmlns:w16se="http://schemas.microsoft.com/office/word/2015/wordml/symex" xmlns:wpg="http://schemas.microsoft.com/office/word/2010/wordprocessingGroup" xmlns:wpi="http://schemas.microsoft.com/office/word/2010/wordprocessingInk" xmlns:wne="http://schemas.microsoft.com/office/word/2006/wordml" xmlns:wps="http://schemas.microsoft.com/office/word/2010/wordprocessingShape" mc:Ignorable="w14 w15 w16se wp14">
+<w:numbering xmlns:wpc="http://schemas.microsoft.com/office/word/2010/wordprocessingCanvas" xmlns:cx="http://schemas.microsoft.com/office/drawing/2014/chartex" xmlns:cx1="http://schemas.microsoft.com/office/drawing/2015/9/8/chartex" xmlns:mc="http://schemas.openxmlformats.org/markup-compatibility/2006" xmlns:o="urn:schemas-microsoft-com:office:office" xmlns:r="http://schemas.openxmlformats.org/officeDocument/2006/relationships" xmlns:m="http://schemas.openxmlformats.org/officeDocument/2006/math" xmlns:v="urn:schemas-microsoft-com:vml" xmlns:wp14="http://schemas.microsoft.com/office/word/2010/wordprocessingDrawing" xmlns:wp="http://schemas.openxmlformats.org/drawingml/2006/wordprocessingDrawing" xmlns:w10="urn:schemas-microsoft-com:office:word" xmlns:w="http://schemas.openxmlformats.org/wordprocessingml/2006/main" xmlns:w14="http://schemas.microsoft.com/office/word/2010/wordml" xmlns:w15="http://schemas.microsoft.com/office/word/2012/wordml" xmlns:w16se="http://schemas.microsoft.com/office/word/2015/wordml/symex" xmlns:wpg="http://schemas.microsoft.com/office/word/2010/wordprocessingGroup" xmlns:wpi="http://schemas.microsoft.com/office/word/2010/wordprocessingInk" xmlns:wne="http://schemas.microsoft.com/office/word/2006/wordml" xmlns:wps="http://schemas.microsoft.com/office/word/2010/wordprocessingShape" mc:Ignorable="w14 w15 w16se wp14">
   <w:abstractNum w:abstractNumId="0" w15:restartNumberingAfterBreak="0">
     <w:nsid w:val="01832932"/>
     <w:multiLevelType w:val="hybridMultilevel"/>
@@ -20849,7 +22905,7 @@
 </file>
 
 <file path=customXml/itemProps1.xml><?xml version="1.0" encoding="utf-8"?>
-<ds:datastoreItem xmlns:ds="http://schemas.openxmlformats.org/officeDocument/2006/customXml" ds:itemID="{17FD014E-24FA-450E-8DD9-2C7234772C76}">
+<ds:datastoreItem xmlns:ds="http://schemas.openxmlformats.org/officeDocument/2006/customXml" ds:itemID="{953F4A58-F423-4AF9-86E6-DCCF9B5A026A}">
   <ds:schemaRefs>
     <ds:schemaRef ds:uri="http://schemas.openxmlformats.org/officeDocument/2006/bibliography"/>
   </ds:schemaRefs>

</xml_diff>

<commit_message>
my use case operation contracts uploaded
operation contracts uploaded in thesis
</commit_message>
<xml_diff>
--- a/Doc/TVCS Thesis.docx
+++ b/Doc/TVCS Thesis.docx
@@ -1,6 +1,6 @@
 
 <file path=word/document.xml><?xml version="1.0" encoding="utf-8"?>
-<w:document xmlns:wpc="http://schemas.microsoft.com/office/word/2010/wordprocessingCanvas" xmlns:cx="http://schemas.microsoft.com/office/drawing/2014/chartex" xmlns:cx1="http://schemas.microsoft.com/office/drawing/2015/9/8/chartex" xmlns:cx2="http://schemas.microsoft.com/office/drawing/2015/10/21/chartex" xmlns:cx3="http://schemas.microsoft.com/office/drawing/2016/5/9/chartex" xmlns:cx4="http://schemas.microsoft.com/office/drawing/2016/5/10/chartex" xmlns:cx5="http://schemas.microsoft.com/office/drawing/2016/5/11/chartex" xmlns:cx6="http://schemas.microsoft.com/office/drawing/2016/5/12/chartex" xmlns:cx7="http://schemas.microsoft.com/office/drawing/2016/5/13/chartex" xmlns:cx8="http://schemas.microsoft.com/office/drawing/2016/5/14/chartex" xmlns:mc="http://schemas.openxmlformats.org/markup-compatibility/2006" xmlns:aink="http://schemas.microsoft.com/office/drawing/2016/ink" xmlns:am3d="http://schemas.microsoft.com/office/drawing/2017/model3d" xmlns:o="urn:schemas-microsoft-com:office:office" xmlns:oel="http://schemas.microsoft.com/office/2019/extlst" xmlns:r="http://schemas.openxmlformats.org/officeDocument/2006/relationships" xmlns:m="http://schemas.openxmlformats.org/officeDocument/2006/math" xmlns:v="urn:schemas-microsoft-com:vml" xmlns:wp14="http://schemas.microsoft.com/office/word/2010/wordprocessingDrawing" xmlns:wp="http://schemas.openxmlformats.org/drawingml/2006/wordprocessingDrawing" xmlns:w10="urn:schemas-microsoft-com:office:word" xmlns:w="http://schemas.openxmlformats.org/wordprocessingml/2006/main" xmlns:w14="http://schemas.microsoft.com/office/word/2010/wordml" xmlns:w15="http://schemas.microsoft.com/office/word/2012/wordml" xmlns:w16cex="http://schemas.microsoft.com/office/word/2018/wordml/cex" xmlns:w16cid="http://schemas.microsoft.com/office/word/2016/wordml/cid" xmlns:w16="http://schemas.microsoft.com/office/word/2018/wordml" xmlns:w16sdtdh="http://schemas.microsoft.com/office/word/2020/wordml/sdtdatahash" xmlns:w16se="http://schemas.microsoft.com/office/word/2015/wordml/symex" xmlns:wpg="http://schemas.microsoft.com/office/word/2010/wordprocessingGroup" xmlns:wpi="http://schemas.microsoft.com/office/word/2010/wordprocessingInk" xmlns:wne="http://schemas.microsoft.com/office/word/2006/wordml" xmlns:wps="http://schemas.microsoft.com/office/word/2010/wordprocessingShape" mc:Ignorable="w14 w15 w16se w16cid w16 w16cex w16sdtdh wp14">
+<w:document xmlns:wpc="http://schemas.microsoft.com/office/word/2010/wordprocessingCanvas" xmlns:cx="http://schemas.microsoft.com/office/drawing/2014/chartex" xmlns:cx1="http://schemas.microsoft.com/office/drawing/2015/9/8/chartex" xmlns:mc="http://schemas.openxmlformats.org/markup-compatibility/2006" xmlns:o="urn:schemas-microsoft-com:office:office" xmlns:r="http://schemas.openxmlformats.org/officeDocument/2006/relationships" xmlns:m="http://schemas.openxmlformats.org/officeDocument/2006/math" xmlns:v="urn:schemas-microsoft-com:vml" xmlns:wp14="http://schemas.microsoft.com/office/word/2010/wordprocessingDrawing" xmlns:wp="http://schemas.openxmlformats.org/drawingml/2006/wordprocessingDrawing" xmlns:w10="urn:schemas-microsoft-com:office:word" xmlns:w="http://schemas.openxmlformats.org/wordprocessingml/2006/main" xmlns:w14="http://schemas.microsoft.com/office/word/2010/wordml" xmlns:w15="http://schemas.microsoft.com/office/word/2012/wordml" xmlns:w16se="http://schemas.microsoft.com/office/word/2015/wordml/symex" xmlns:wpg="http://schemas.microsoft.com/office/word/2010/wordprocessingGroup" xmlns:wpi="http://schemas.microsoft.com/office/word/2010/wordprocessingInk" xmlns:wne="http://schemas.microsoft.com/office/word/2006/wordml" xmlns:wps="http://schemas.microsoft.com/office/word/2010/wordprocessingShape" mc:Ignorable="w14 w15 w16se wp14">
   <w:body>
     <w:p>
       <w:pPr>
@@ -407,19 +407,11 @@
           <w:rFonts w:ascii="Verdana" w:hAnsi="Verdana"/>
         </w:rPr>
       </w:pPr>
-      <w:proofErr w:type="spellStart"/>
       <w:r>
         <w:rPr>
           <w:rFonts w:ascii="Verdana" w:hAnsi="Verdana"/>
         </w:rPr>
-        <w:t>Zakeen</w:t>
-      </w:r>
-      <w:proofErr w:type="spellEnd"/>
-      <w:r>
-        <w:rPr>
-          <w:rFonts w:ascii="Verdana" w:hAnsi="Verdana"/>
-        </w:rPr>
-        <w:t xml:space="preserve"> Khan (SP21-BSE-083)</w:t>
+        <w:t>Zakeen Khan (SP21-BSE-083)</w:t>
       </w:r>
     </w:p>
     <w:p>
@@ -437,35 +429,7 @@
         <w:rPr>
           <w:rFonts w:ascii="Verdana" w:hAnsi="Verdana"/>
         </w:rPr>
-        <w:t xml:space="preserve">Shams </w:t>
-      </w:r>
-      <w:proofErr w:type="spellStart"/>
-      <w:r>
-        <w:rPr>
-          <w:rFonts w:ascii="Verdana" w:hAnsi="Verdana"/>
-        </w:rPr>
-        <w:t>ul</w:t>
-      </w:r>
-      <w:proofErr w:type="spellEnd"/>
-      <w:r>
-        <w:rPr>
-          <w:rFonts w:ascii="Verdana" w:hAnsi="Verdana"/>
-        </w:rPr>
-        <w:t xml:space="preserve"> </w:t>
-      </w:r>
-      <w:proofErr w:type="spellStart"/>
-      <w:r>
-        <w:rPr>
-          <w:rFonts w:ascii="Verdana" w:hAnsi="Verdana"/>
-        </w:rPr>
-        <w:t>Arifeen</w:t>
-      </w:r>
-      <w:proofErr w:type="spellEnd"/>
-      <w:r>
-        <w:rPr>
-          <w:rFonts w:ascii="Verdana" w:hAnsi="Verdana"/>
-        </w:rPr>
-        <w:t xml:space="preserve"> (SP21-BSE-076)</w:t>
+        <w:t>Shams ul Arifeen (SP21-BSE-076)</w:t>
       </w:r>
     </w:p>
     <w:p>
@@ -479,33 +443,11 @@
           <w:rFonts w:ascii="Verdana" w:hAnsi="Verdana"/>
         </w:rPr>
       </w:pPr>
-      <w:proofErr w:type="spellStart"/>
       <w:r>
         <w:rPr>
           <w:rFonts w:ascii="Verdana" w:hAnsi="Verdana"/>
         </w:rPr>
-        <w:t>Hikmat</w:t>
-      </w:r>
-      <w:proofErr w:type="spellEnd"/>
-      <w:r>
-        <w:rPr>
-          <w:rFonts w:ascii="Verdana" w:hAnsi="Verdana"/>
-        </w:rPr>
-        <w:t xml:space="preserve"> </w:t>
-      </w:r>
-      <w:proofErr w:type="gramStart"/>
-      <w:r>
-        <w:rPr>
-          <w:rFonts w:ascii="Verdana" w:hAnsi="Verdana"/>
-        </w:rPr>
-        <w:t>Ullah(</w:t>
-      </w:r>
-      <w:proofErr w:type="gramEnd"/>
-      <w:r>
-        <w:rPr>
-          <w:rFonts w:ascii="Verdana" w:hAnsi="Verdana"/>
-        </w:rPr>
-        <w:t>SP21-BSE-097)</w:t>
+        <w:t>Hikmat Ullah(SP21-BSE-097)</w:t>
       </w:r>
     </w:p>
     <w:p>
@@ -3308,7 +3250,28 @@
                 <w:rStyle w:val="Hyperlink"/>
                 <w:noProof/>
               </w:rPr>
-              <w:t>Tanveer Ahmad (SP21-BSE-048)</w:t>
+              <w:t>Usama</w:t>
+            </w:r>
+            <w:r>
+              <w:rPr>
+                <w:rStyle w:val="Hyperlink"/>
+                <w:noProof/>
+              </w:rPr>
+              <w:t xml:space="preserve"> </w:t>
+            </w:r>
+            <w:r>
+              <w:rPr>
+                <w:rStyle w:val="Hyperlink"/>
+                <w:noProof/>
+              </w:rPr>
+              <w:t xml:space="preserve"> Sajjad(SP21-BSE-049</w:t>
+            </w:r>
+            <w:r>
+              <w:rPr>
+                <w:rStyle w:val="Hyperlink"/>
+                <w:noProof/>
+              </w:rPr>
+              <w:t>)</w:t>
             </w:r>
             <w:r>
               <w:rPr>
@@ -3599,10 +3562,12 @@
           <w:szCs w:val="24"/>
           <w:shd w:val="clear" w:color="auto" w:fill="FFFFFF"/>
         </w:rPr>
-        <w:t xml:space="preserve">This project contains all traffic rules which </w:t>
-      </w:r>
-      <w:proofErr w:type="gramStart"/>
-      <w:r>
+        <w:t xml:space="preserve">This project contains all traffic rules which have to be obeyed on the road while driving. This will contain a whole network of authorities that deal with the rules of traffic violations. This will make a way of conversation between the traffic management authorities and the people whom the others violate the traffic rules daily. This project would have a proper system for charging the one who does not obey the rules. People will be able to report others that are violating the rules. In this way, you never know who reported you for the violation. This will also add up to the management of the traffic which is hard these days due to overpopulation. </w:t>
+      </w:r>
+    </w:p>
+    <w:p>
+      <w:pPr>
+        <w:jc w:val="both"/>
         <w:rPr>
           <w:rFonts w:asciiTheme="minorHAnsi" w:hAnsiTheme="minorHAnsi" w:cstheme="minorHAnsi"/>
           <w:color w:val="333333"/>
@@ -3610,9 +3575,7 @@
           <w:szCs w:val="24"/>
           <w:shd w:val="clear" w:color="auto" w:fill="FFFFFF"/>
         </w:rPr>
-        <w:t>have to</w:t>
-      </w:r>
-      <w:proofErr w:type="gramEnd"/>
+      </w:pPr>
       <w:r>
         <w:rPr>
           <w:rFonts w:asciiTheme="minorHAnsi" w:hAnsiTheme="minorHAnsi" w:cstheme="minorHAnsi"/>
@@ -3621,73 +3584,7 @@
           <w:szCs w:val="24"/>
           <w:shd w:val="clear" w:color="auto" w:fill="FFFFFF"/>
         </w:rPr>
-        <w:t xml:space="preserve"> be obeyed on the road while driving. This will contain a whole network of authorities that deal with the rules of traffic violations. This will make a way of conversation between the traffic management authorities and the people whom the others violate the traffic rules daily. This project would have a proper system for charging the one who does not obey the rules. People will be able to report others that are violating the rules. In this way, you never know who reported you for the violation. This will also add up to the management of the traffic which is hard these days due to overpopulation. </w:t>
-      </w:r>
-    </w:p>
-    <w:p>
-      <w:pPr>
-        <w:jc w:val="both"/>
-        <w:rPr>
-          <w:rFonts w:asciiTheme="minorHAnsi" w:hAnsiTheme="minorHAnsi" w:cstheme="minorHAnsi"/>
-          <w:color w:val="333333"/>
-          <w:sz w:val="24"/>
-          <w:szCs w:val="24"/>
-          <w:shd w:val="clear" w:color="auto" w:fill="FFFFFF"/>
-        </w:rPr>
-      </w:pPr>
-      <w:r>
-        <w:rPr>
-          <w:rFonts w:asciiTheme="minorHAnsi" w:hAnsiTheme="minorHAnsi" w:cstheme="minorHAnsi"/>
-          <w:color w:val="333333"/>
-          <w:sz w:val="24"/>
-          <w:szCs w:val="24"/>
-          <w:shd w:val="clear" w:color="auto" w:fill="FFFFFF"/>
-        </w:rPr>
-        <w:t xml:space="preserve">This project will include a feature that will allow the user to record the violation with the help of his smartphone and report the driver. After which the assigned warden on duty would check if it </w:t>
-      </w:r>
-      <w:proofErr w:type="gramStart"/>
-      <w:r>
-        <w:rPr>
-          <w:rFonts w:asciiTheme="minorHAnsi" w:hAnsiTheme="minorHAnsi" w:cstheme="minorHAnsi"/>
-          <w:color w:val="333333"/>
-          <w:sz w:val="24"/>
-          <w:szCs w:val="24"/>
-          <w:shd w:val="clear" w:color="auto" w:fill="FFFFFF"/>
-        </w:rPr>
-        <w:t>is</w:t>
-      </w:r>
-      <w:proofErr w:type="gramEnd"/>
-      <w:r>
-        <w:rPr>
-          <w:rFonts w:asciiTheme="minorHAnsi" w:hAnsiTheme="minorHAnsi" w:cstheme="minorHAnsi"/>
-          <w:color w:val="333333"/>
-          <w:sz w:val="24"/>
-          <w:szCs w:val="24"/>
-          <w:shd w:val="clear" w:color="auto" w:fill="FFFFFF"/>
-        </w:rPr>
-        <w:t xml:space="preserve"> a proper violation or not. Then after analyzing the video warden would send a fine (Challan) to the driver which he has to </w:t>
-      </w:r>
-      <w:proofErr w:type="gramStart"/>
-      <w:r>
-        <w:rPr>
-          <w:rFonts w:asciiTheme="minorHAnsi" w:hAnsiTheme="minorHAnsi" w:cstheme="minorHAnsi"/>
-          <w:color w:val="333333"/>
-          <w:sz w:val="24"/>
-          <w:szCs w:val="24"/>
-          <w:shd w:val="clear" w:color="auto" w:fill="FFFFFF"/>
-        </w:rPr>
-        <w:t>pay</w:t>
-      </w:r>
-      <w:proofErr w:type="gramEnd"/>
-      <w:r>
-        <w:rPr>
-          <w:rFonts w:asciiTheme="minorHAnsi" w:hAnsiTheme="minorHAnsi" w:cstheme="minorHAnsi"/>
-          <w:color w:val="333333"/>
-          <w:sz w:val="24"/>
-          <w:szCs w:val="24"/>
-          <w:shd w:val="clear" w:color="auto" w:fill="FFFFFF"/>
-        </w:rPr>
-        <w:t xml:space="preserve"> or his license would be terminated. The recorder of the video will also get a cut from the payment of the challan. There is one more condition if the violation is not valid and the recorder of the video was just playing then the recorder account would get a warning not to do it again or we will not give him back the security that he had paid to register in our app. </w:t>
+        <w:t xml:space="preserve">This project will include a feature that will allow the user to record the violation with the help of his smartphone and report the driver. After which the assigned warden on duty would check if it is a proper violation or not. Then after analyzing the video warden would send a fine (Challan) to the driver which he has to pay or his license would be terminated. The recorder of the video will also get a cut from the payment of the challan. There is one more condition if the violation is not valid and the recorder of the video was just playing then the recorder account would get a warning not to do it again or we will not give him back the security that he had paid to register in our app. </w:t>
       </w:r>
     </w:p>
     <w:p>
@@ -4192,41 +4089,13 @@
         <w:rPr>
           <w:rFonts w:asciiTheme="minorHAnsi" w:hAnsiTheme="minorHAnsi" w:cstheme="minorHAnsi"/>
         </w:rPr>
-        <w:t xml:space="preserve">These are some non-functional </w:t>
-      </w:r>
-      <w:proofErr w:type="gramStart"/>
-      <w:r>
-        <w:rPr>
-          <w:rFonts w:asciiTheme="minorHAnsi" w:hAnsiTheme="minorHAnsi" w:cstheme="minorHAnsi"/>
-        </w:rPr>
-        <w:t>requirement</w:t>
-      </w:r>
-      <w:proofErr w:type="gramEnd"/>
-      <w:r>
-        <w:rPr>
-          <w:rFonts w:asciiTheme="minorHAnsi" w:hAnsiTheme="minorHAnsi" w:cstheme="minorHAnsi"/>
-        </w:rPr>
-        <w:t xml:space="preserve"> in this project</w:t>
-      </w:r>
-      <w:r>
-        <w:rPr>
-          <w:rFonts w:asciiTheme="minorHAnsi" w:hAnsiTheme="minorHAnsi" w:cstheme="minorHAnsi"/>
-        </w:rPr>
-        <w:t xml:space="preserve">. User (Principal) validation will be done during login to </w:t>
-      </w:r>
-      <w:proofErr w:type="gramStart"/>
-      <w:r>
-        <w:rPr>
-          <w:rFonts w:asciiTheme="minorHAnsi" w:hAnsiTheme="minorHAnsi" w:cstheme="minorHAnsi"/>
-        </w:rPr>
-        <w:t>insure</w:t>
-      </w:r>
-      <w:proofErr w:type="gramEnd"/>
-      <w:r>
-        <w:rPr>
-          <w:rFonts w:asciiTheme="minorHAnsi" w:hAnsiTheme="minorHAnsi" w:cstheme="minorHAnsi"/>
-        </w:rPr>
-        <w:t xml:space="preserve"> that the user is valid and that the user only has access to his or her permission data. General users will only have access through the user interface.</w:t>
+        <w:t>These are some non-functional requirement in this project</w:t>
+      </w:r>
+      <w:r>
+        <w:rPr>
+          <w:rFonts w:asciiTheme="minorHAnsi" w:hAnsiTheme="minorHAnsi" w:cstheme="minorHAnsi"/>
+        </w:rPr>
+        <w:t>. User (Principal) validation will be done during login to insure that the user is valid and that the user only has access to his or her permission data. General users will only have access through the user interface.</w:t>
       </w:r>
       <w:r>
         <w:rPr>
@@ -4572,27 +4441,7 @@
           <w:szCs w:val="24"/>
         </w:rPr>
         <w:lastRenderedPageBreak/>
-        <w:t xml:space="preserve">You incur a traffic violation when you ignore or break the traffic laws in your state. Some examples of traffic violations include reckless driving, speeding, </w:t>
-      </w:r>
-      <w:proofErr w:type="gramStart"/>
-      <w:r>
-        <w:rPr>
-          <w:rFonts w:asciiTheme="minorHAnsi" w:hAnsiTheme="minorHAnsi" w:cstheme="minorHAnsi"/>
-          <w:color w:val="595959"/>
-          <w:sz w:val="24"/>
-          <w:szCs w:val="24"/>
-        </w:rPr>
-        <w:t>texting</w:t>
-      </w:r>
-      <w:proofErr w:type="gramEnd"/>
-      <w:r>
-        <w:rPr>
-          <w:rFonts w:asciiTheme="minorHAnsi" w:hAnsiTheme="minorHAnsi" w:cstheme="minorHAnsi"/>
-          <w:color w:val="595959"/>
-          <w:sz w:val="24"/>
-          <w:szCs w:val="24"/>
-        </w:rPr>
-        <w:t xml:space="preserve"> and driving, driving under the influence, driving without a license, and running red lights</w:t>
+        <w:t>You incur a traffic violation when you ignore or break the traffic laws in your state. Some examples of traffic violations include reckless driving, speeding, texting and driving, driving under the influence, driving without a license, and running red lights</w:t>
       </w:r>
     </w:p>
     <w:p>
@@ -6076,7 +5925,7 @@
           </mc:Choice>
           <mc:Fallback>
             <w:pict>
-              <v:group w14:anchorId="359C3BE4" id="Group 19402" o:spid="_x0000_s1026" style="position:absolute;margin-left:416.8pt;margin-top:32.65pt;width:468pt;height:459.75pt;z-index:251627008;mso-position-horizontal:right;mso-position-horizontal-relative:margin" coordsize="59436,58392" o:gfxdata="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">
+              <v:group w14:anchorId="359C3BE4" id="Group 19402" o:spid="_x0000_s1026" style="position:absolute;margin-left:416.8pt;margin-top:32.65pt;width:468pt;height:459.75pt;z-index:251627008;mso-position-horizontal:right;mso-position-horizontal-relative:margin" coordsize="59436,58392" o:gfxdata="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">
                 <v:rect id="Rectangle 888" o:spid="_x0000_s1027" style="position:absolute;left:3;top:246;width:481;height:2189;visibility:visible;mso-wrap-style:square;v-text-anchor:top" o:gfxdata="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" filled="f" stroked="f">
                   <v:textbox inset="0,0,0,0">
                     <w:txbxContent>
@@ -6542,15 +6391,7 @@
               <w:cnfStyle w:val="000000100000" w:firstRow="0" w:lastRow="0" w:firstColumn="0" w:lastColumn="0" w:oddVBand="0" w:evenVBand="0" w:oddHBand="1" w:evenHBand="0" w:firstRowFirstColumn="0" w:firstRowLastColumn="0" w:lastRowFirstColumn="0" w:lastRowLastColumn="0"/>
             </w:pPr>
             <w:r>
-              <w:t xml:space="preserve">UC </w:t>
-            </w:r>
-            <w:proofErr w:type="gramStart"/>
-            <w:r>
-              <w:t>1 :Register</w:t>
-            </w:r>
-            <w:proofErr w:type="gramEnd"/>
-            <w:r>
-              <w:t xml:space="preserve"> </w:t>
+              <w:t xml:space="preserve">UC 1 :Register </w:t>
             </w:r>
           </w:p>
           <w:p>
@@ -6602,13 +6443,8 @@
             <w:r>
               <w:t>&lt;</w:t>
             </w:r>
-            <w:proofErr w:type="spellStart"/>
-            <w:r>
-              <w:t>Zakeen</w:t>
-            </w:r>
-            <w:proofErr w:type="spellEnd"/>
-            <w:r>
-              <w:t xml:space="preserve"> Khan</w:t>
+            <w:r>
+              <w:t>Zakeen Khan</w:t>
             </w:r>
             <w:r>
               <w:t>&gt;</w:t>
@@ -6665,21 +6501,13 @@
               <w:cnfStyle w:val="000000000000" w:firstRow="0" w:lastRow="0" w:firstColumn="0" w:lastColumn="0" w:oddVBand="0" w:evenVBand="0" w:oddHBand="0" w:evenHBand="0" w:firstRowFirstColumn="0" w:firstRowLastColumn="0" w:lastRowFirstColumn="0" w:lastRowLastColumn="0"/>
             </w:pPr>
             <w:r>
-              <w:t xml:space="preserve">UC </w:t>
-            </w:r>
-            <w:proofErr w:type="gramStart"/>
-            <w:r>
-              <w:t>8:</w:t>
+              <w:t>UC 8:</w:t>
             </w:r>
             <w:r>
               <w:t>R</w:t>
             </w:r>
             <w:r>
-              <w:t>ecord</w:t>
-            </w:r>
-            <w:proofErr w:type="gramEnd"/>
-            <w:r>
-              <w:t xml:space="preserve"> violation</w:t>
+              <w:t>ecord violation</w:t>
             </w:r>
           </w:p>
           <w:p>
@@ -6938,13 +6766,8 @@
             <w:r>
               <w:t>&lt;</w:t>
             </w:r>
-            <w:proofErr w:type="spellStart"/>
-            <w:r>
-              <w:t>Hikmat</w:t>
-            </w:r>
-            <w:proofErr w:type="spellEnd"/>
-            <w:r>
-              <w:t xml:space="preserve"> Ullah</w:t>
+            <w:r>
+              <w:t>Hikmat Ullah</w:t>
             </w:r>
             <w:r>
               <w:t>&gt;</w:t>
@@ -7024,23 +6847,7 @@
               <w:cnfStyle w:val="000000000000" w:firstRow="0" w:lastRow="0" w:firstColumn="0" w:lastColumn="0" w:oddVBand="0" w:evenVBand="0" w:oddHBand="0" w:evenHBand="0" w:firstRowFirstColumn="0" w:firstRowLastColumn="0" w:lastRowFirstColumn="0" w:lastRowLastColumn="0"/>
             </w:pPr>
             <w:r>
-              <w:t xml:space="preserve">&lt;Shams </w:t>
-            </w:r>
-            <w:proofErr w:type="spellStart"/>
-            <w:r>
-              <w:t>ul</w:t>
-            </w:r>
-            <w:proofErr w:type="spellEnd"/>
-            <w:r>
-              <w:t xml:space="preserve"> </w:t>
-            </w:r>
-            <w:proofErr w:type="spellStart"/>
-            <w:r>
-              <w:t>Arifeen</w:t>
-            </w:r>
-            <w:proofErr w:type="spellEnd"/>
-            <w:r>
-              <w:t>&gt;</w:t>
+              <w:t>&lt;Shams ul Arifeen&gt;</w:t>
             </w:r>
           </w:p>
           <w:p>
@@ -7430,7 +7237,6 @@
         </w:rPr>
       </w:pPr>
       <w:bookmarkStart w:id="34" w:name="_Toc122094526"/>
-      <w:proofErr w:type="spellStart"/>
       <w:r>
         <w:rPr>
           <w:rFonts w:asciiTheme="minorHAnsi" w:hAnsiTheme="minorHAnsi" w:cstheme="minorHAnsi"/>
@@ -7438,17 +7244,7 @@
           <w:sz w:val="28"/>
           <w:szCs w:val="28"/>
         </w:rPr>
-        <w:t>Zakeen</w:t>
-      </w:r>
-      <w:proofErr w:type="spellEnd"/>
-      <w:r>
-        <w:rPr>
-          <w:rFonts w:asciiTheme="minorHAnsi" w:hAnsiTheme="minorHAnsi" w:cstheme="minorHAnsi"/>
-          <w:color w:val="2E74B5" w:themeColor="accent1" w:themeShade="BF"/>
-          <w:sz w:val="28"/>
-          <w:szCs w:val="28"/>
-        </w:rPr>
-        <w:t xml:space="preserve"> khan (SP21-BSE-083)</w:t>
+        <w:t>Zakeen khan (SP21-BSE-083)</w:t>
       </w:r>
       <w:bookmarkEnd w:id="32"/>
       <w:bookmarkEnd w:id="33"/>
@@ -7997,9 +7793,8 @@
           <w:sz w:val="28"/>
           <w:szCs w:val="28"/>
         </w:rPr>
-        <w:t xml:space="preserve"> amount after </w:t>
-      </w:r>
-      <w:proofErr w:type="gramStart"/>
+        <w:t xml:space="preserve"> amount after add his details </w:t>
+      </w:r>
       <w:r>
         <w:rPr>
           <w:rFonts w:asciiTheme="minorHAnsi" w:hAnsiTheme="minorHAnsi" w:cstheme="minorHAnsi"/>
@@ -8008,27 +7803,6 @@
           <w:sz w:val="28"/>
           <w:szCs w:val="28"/>
         </w:rPr>
-        <w:t>add</w:t>
-      </w:r>
-      <w:proofErr w:type="gramEnd"/>
-      <w:r>
-        <w:rPr>
-          <w:rFonts w:asciiTheme="minorHAnsi" w:hAnsiTheme="minorHAnsi" w:cstheme="minorHAnsi"/>
-          <w:bCs/>
-          <w:color w:val="000000" w:themeColor="text1"/>
-          <w:sz w:val="28"/>
-          <w:szCs w:val="28"/>
-        </w:rPr>
-        <w:t xml:space="preserve"> his details </w:t>
-      </w:r>
-      <w:r>
-        <w:rPr>
-          <w:rFonts w:asciiTheme="minorHAnsi" w:hAnsiTheme="minorHAnsi" w:cstheme="minorHAnsi"/>
-          <w:bCs/>
-          <w:color w:val="000000" w:themeColor="text1"/>
-          <w:sz w:val="28"/>
-          <w:szCs w:val="28"/>
-        </w:rPr>
         <w:t>in the system.</w:t>
       </w:r>
     </w:p>
@@ -8120,39 +7894,7 @@
           <w:rFonts w:asciiTheme="minorHAnsi" w:hAnsiTheme="minorHAnsi" w:cstheme="minorHAnsi"/>
           <w:color w:val="000000" w:themeColor="text1"/>
         </w:rPr>
-        <w:t xml:space="preserve">en the warden receives the videos. Then the warden reviews the video that if it is a major violation or not. If it is a major </w:t>
-      </w:r>
-      <w:proofErr w:type="gramStart"/>
-      <w:r>
-        <w:rPr>
-          <w:rFonts w:asciiTheme="minorHAnsi" w:hAnsiTheme="minorHAnsi" w:cstheme="minorHAnsi"/>
-          <w:color w:val="000000" w:themeColor="text1"/>
-        </w:rPr>
-        <w:t>violation</w:t>
-      </w:r>
-      <w:proofErr w:type="gramEnd"/>
-      <w:r>
-        <w:rPr>
-          <w:rFonts w:asciiTheme="minorHAnsi" w:hAnsiTheme="minorHAnsi" w:cstheme="minorHAnsi"/>
-          <w:color w:val="000000" w:themeColor="text1"/>
-        </w:rPr>
-        <w:t xml:space="preserve"> then the warden assigns it a violation which that driver has broken. If it is not a major </w:t>
-      </w:r>
-      <w:proofErr w:type="gramStart"/>
-      <w:r>
-        <w:rPr>
-          <w:rFonts w:asciiTheme="minorHAnsi" w:hAnsiTheme="minorHAnsi" w:cstheme="minorHAnsi"/>
-          <w:color w:val="000000" w:themeColor="text1"/>
-        </w:rPr>
-        <w:t>violation</w:t>
-      </w:r>
-      <w:proofErr w:type="gramEnd"/>
-      <w:r>
-        <w:rPr>
-          <w:rFonts w:asciiTheme="minorHAnsi" w:hAnsiTheme="minorHAnsi" w:cstheme="minorHAnsi"/>
-          <w:color w:val="000000" w:themeColor="text1"/>
-        </w:rPr>
-        <w:t xml:space="preserve"> then the warden does the following.</w:t>
+        <w:t>en the warden receives the videos. Then the warden reviews the video that if it is a major violation or not. If it is a major violation then the warden assigns it a violation which that driver has broken. If it is not a major violation then the warden does the following.</w:t>
       </w:r>
     </w:p>
     <w:p>
@@ -8379,10 +8121,31 @@
                 <w:szCs w:val="28"/>
                 <w:shd w:val="clear" w:color="auto" w:fill="FFFFFF"/>
               </w:rPr>
-              <w:t xml:space="preserve">Warden </w:t>
-            </w:r>
-            <w:proofErr w:type="gramStart"/>
-            <w:r>
+              <w:t>Warden check the recorded video from their system weather the person uploaded video is authentic or not. If he approved the video then the car owner get challan against his traffic violation and the person who recorded video he will get the reward.</w:t>
+            </w:r>
+          </w:p>
+          <w:p>
+            <w:pPr>
+              <w:rPr>
+                <w:rFonts w:asciiTheme="majorHAnsi" w:eastAsiaTheme="majorEastAsia" w:hAnsiTheme="majorHAnsi" w:cstheme="majorBidi"/>
+                <w:color w:val="2E74B5" w:themeColor="accent1" w:themeShade="BF"/>
+                <w:sz w:val="32"/>
+                <w:szCs w:val="32"/>
+              </w:rPr>
+            </w:pPr>
+            <w:r>
+              <w:rPr>
+                <w:rFonts w:asciiTheme="minorHAnsi" w:eastAsiaTheme="majorEastAsia" w:hAnsiTheme="minorHAnsi" w:cstheme="minorHAnsi"/>
+                <w:color w:val="2E74B5" w:themeColor="accent1" w:themeShade="BF"/>
+                <w:sz w:val="28"/>
+                <w:szCs w:val="28"/>
+              </w:rPr>
+              <w:t>Remove Citizen:</w:t>
+            </w:r>
+          </w:p>
+          <w:p>
+            <w:pPr>
+              <w:jc w:val="both"/>
               <w:rPr>
                 <w:rFonts w:asciiTheme="minorHAnsi" w:hAnsiTheme="minorHAnsi" w:cstheme="minorHAnsi"/>
                 <w:color w:val="202124"/>
@@ -8390,9 +8153,7 @@
                 <w:szCs w:val="28"/>
                 <w:shd w:val="clear" w:color="auto" w:fill="FFFFFF"/>
               </w:rPr>
-              <w:t>check</w:t>
-            </w:r>
-            <w:proofErr w:type="gramEnd"/>
+            </w:pPr>
             <w:r>
               <w:rPr>
                 <w:rFonts w:asciiTheme="minorHAnsi" w:hAnsiTheme="minorHAnsi" w:cstheme="minorHAnsi"/>
@@ -8401,9 +8162,8 @@
                 <w:szCs w:val="28"/>
                 <w:shd w:val="clear" w:color="auto" w:fill="FFFFFF"/>
               </w:rPr>
-              <w:t xml:space="preserve"> the recorded video from their system weather the person uploaded video is authentic or not. If he approved the </w:t>
-            </w:r>
-            <w:proofErr w:type="gramStart"/>
+              <w:t>If the recorded video is not</w:t>
+            </w:r>
             <w:r>
               <w:rPr>
                 <w:rFonts w:asciiTheme="minorHAnsi" w:hAnsiTheme="minorHAnsi" w:cstheme="minorHAnsi"/>
@@ -8412,91 +8172,7 @@
                 <w:szCs w:val="28"/>
                 <w:shd w:val="clear" w:color="auto" w:fill="FFFFFF"/>
               </w:rPr>
-              <w:t>video</w:t>
-            </w:r>
-            <w:proofErr w:type="gramEnd"/>
-            <w:r>
-              <w:rPr>
-                <w:rFonts w:asciiTheme="minorHAnsi" w:hAnsiTheme="minorHAnsi" w:cstheme="minorHAnsi"/>
-                <w:color w:val="202124"/>
-                <w:sz w:val="28"/>
-                <w:szCs w:val="28"/>
-                <w:shd w:val="clear" w:color="auto" w:fill="FFFFFF"/>
-              </w:rPr>
-              <w:t xml:space="preserve"> then the car owner get challan against his traffic violation and the person who recorded video he will get the reward.</w:t>
-            </w:r>
-          </w:p>
-          <w:p>
-            <w:pPr>
-              <w:rPr>
-                <w:rFonts w:asciiTheme="majorHAnsi" w:eastAsiaTheme="majorEastAsia" w:hAnsiTheme="majorHAnsi" w:cstheme="majorBidi"/>
-                <w:color w:val="2E74B5" w:themeColor="accent1" w:themeShade="BF"/>
-                <w:sz w:val="32"/>
-                <w:szCs w:val="32"/>
-              </w:rPr>
-            </w:pPr>
-            <w:r>
-              <w:rPr>
-                <w:rFonts w:asciiTheme="minorHAnsi" w:eastAsiaTheme="majorEastAsia" w:hAnsiTheme="minorHAnsi" w:cstheme="minorHAnsi"/>
-                <w:color w:val="2E74B5" w:themeColor="accent1" w:themeShade="BF"/>
-                <w:sz w:val="28"/>
-                <w:szCs w:val="28"/>
-              </w:rPr>
-              <w:t>Remove Citizen:</w:t>
-            </w:r>
-          </w:p>
-          <w:p>
-            <w:pPr>
-              <w:jc w:val="both"/>
-              <w:rPr>
-                <w:rFonts w:asciiTheme="minorHAnsi" w:hAnsiTheme="minorHAnsi" w:cstheme="minorHAnsi"/>
-                <w:color w:val="202124"/>
-                <w:sz w:val="28"/>
-                <w:szCs w:val="28"/>
-                <w:shd w:val="clear" w:color="auto" w:fill="FFFFFF"/>
-              </w:rPr>
-            </w:pPr>
-            <w:r>
-              <w:rPr>
-                <w:rFonts w:asciiTheme="minorHAnsi" w:hAnsiTheme="minorHAnsi" w:cstheme="minorHAnsi"/>
-                <w:color w:val="202124"/>
-                <w:sz w:val="28"/>
-                <w:szCs w:val="28"/>
-                <w:shd w:val="clear" w:color="auto" w:fill="FFFFFF"/>
-              </w:rPr>
-              <w:t>If the recorded video is not</w:t>
-            </w:r>
-            <w:r>
-              <w:rPr>
-                <w:rFonts w:asciiTheme="minorHAnsi" w:hAnsiTheme="minorHAnsi" w:cstheme="minorHAnsi"/>
-                <w:color w:val="202124"/>
-                <w:sz w:val="28"/>
-                <w:szCs w:val="28"/>
-                <w:shd w:val="clear" w:color="auto" w:fill="FFFFFF"/>
-              </w:rPr>
-              <w:t xml:space="preserve"> related to the any </w:t>
-            </w:r>
-            <w:proofErr w:type="gramStart"/>
-            <w:r>
-              <w:rPr>
-                <w:rFonts w:asciiTheme="minorHAnsi" w:hAnsiTheme="minorHAnsi" w:cstheme="minorHAnsi"/>
-                <w:color w:val="202124"/>
-                <w:sz w:val="28"/>
-                <w:szCs w:val="28"/>
-                <w:shd w:val="clear" w:color="auto" w:fill="FFFFFF"/>
-              </w:rPr>
-              <w:t>violation</w:t>
-            </w:r>
-            <w:proofErr w:type="gramEnd"/>
-            <w:r>
-              <w:rPr>
-                <w:rFonts w:asciiTheme="minorHAnsi" w:hAnsiTheme="minorHAnsi" w:cstheme="minorHAnsi"/>
-                <w:color w:val="202124"/>
-                <w:sz w:val="28"/>
-                <w:szCs w:val="28"/>
-                <w:shd w:val="clear" w:color="auto" w:fill="FFFFFF"/>
-              </w:rPr>
-              <w:t xml:space="preserve"> then the warden has authority to disapprove the video and remove the citizen who uploaded the unauthentic video.</w:t>
+              <w:t xml:space="preserve"> related to the any violation then the warden has authority to disapprove the video and remove the citizen who uploaded the unauthentic video.</w:t>
             </w:r>
           </w:p>
           <w:p>
@@ -8573,73 +8249,7 @@
                 <w:szCs w:val="28"/>
                 <w:shd w:val="clear" w:color="auto" w:fill="FFFFFF"/>
               </w:rPr>
-              <w:t xml:space="preserve">The person who </w:t>
-            </w:r>
-            <w:proofErr w:type="gramStart"/>
-            <w:r>
-              <w:rPr>
-                <w:rFonts w:asciiTheme="minorHAnsi" w:hAnsiTheme="minorHAnsi" w:cstheme="minorHAnsi"/>
-                <w:color w:val="202124"/>
-                <w:sz w:val="28"/>
-                <w:szCs w:val="28"/>
-                <w:shd w:val="clear" w:color="auto" w:fill="FFFFFF"/>
-              </w:rPr>
-              <w:t>get</w:t>
-            </w:r>
-            <w:proofErr w:type="gramEnd"/>
-            <w:r>
-              <w:rPr>
-                <w:rFonts w:asciiTheme="minorHAnsi" w:hAnsiTheme="minorHAnsi" w:cstheme="minorHAnsi"/>
-                <w:color w:val="202124"/>
-                <w:sz w:val="28"/>
-                <w:szCs w:val="28"/>
-                <w:shd w:val="clear" w:color="auto" w:fill="FFFFFF"/>
-              </w:rPr>
-              <w:t xml:space="preserve"> the challan against the traffic violation will view their challan through message alert. The warden </w:t>
-            </w:r>
-            <w:proofErr w:type="gramStart"/>
-            <w:r>
-              <w:rPr>
-                <w:rFonts w:asciiTheme="minorHAnsi" w:hAnsiTheme="minorHAnsi" w:cstheme="minorHAnsi"/>
-                <w:color w:val="202124"/>
-                <w:sz w:val="28"/>
-                <w:szCs w:val="28"/>
-                <w:shd w:val="clear" w:color="auto" w:fill="FFFFFF"/>
-              </w:rPr>
-              <w:t>send</w:t>
-            </w:r>
-            <w:proofErr w:type="gramEnd"/>
-            <w:r>
-              <w:rPr>
-                <w:rFonts w:asciiTheme="minorHAnsi" w:hAnsiTheme="minorHAnsi" w:cstheme="minorHAnsi"/>
-                <w:color w:val="202124"/>
-                <w:sz w:val="28"/>
-                <w:szCs w:val="28"/>
-                <w:shd w:val="clear" w:color="auto" w:fill="FFFFFF"/>
-              </w:rPr>
-              <w:t xml:space="preserve"> the alert through their system that he violate the traffic rules. After viewing their </w:t>
-            </w:r>
-            <w:proofErr w:type="gramStart"/>
-            <w:r>
-              <w:rPr>
-                <w:rFonts w:asciiTheme="minorHAnsi" w:hAnsiTheme="minorHAnsi" w:cstheme="minorHAnsi"/>
-                <w:color w:val="202124"/>
-                <w:sz w:val="28"/>
-                <w:szCs w:val="28"/>
-                <w:shd w:val="clear" w:color="auto" w:fill="FFFFFF"/>
-              </w:rPr>
-              <w:t>challan</w:t>
-            </w:r>
-            <w:proofErr w:type="gramEnd"/>
-            <w:r>
-              <w:rPr>
-                <w:rFonts w:asciiTheme="minorHAnsi" w:hAnsiTheme="minorHAnsi" w:cstheme="minorHAnsi"/>
-                <w:color w:val="202124"/>
-                <w:sz w:val="28"/>
-                <w:szCs w:val="28"/>
-                <w:shd w:val="clear" w:color="auto" w:fill="FFFFFF"/>
-              </w:rPr>
-              <w:t xml:space="preserve"> he will choice to pay their challan through our app or from traffic office.</w:t>
+              <w:t>The person who get the challan against the traffic violation will view their challan through message alert. The warden send the alert through their system that he violate the traffic rules. After viewing their challan he will choice to pay their challan through our app or from traffic office.</w:t>
             </w:r>
           </w:p>
           <w:p>
@@ -8716,51 +8326,7 @@
                 <w:szCs w:val="28"/>
                 <w:shd w:val="clear" w:color="auto" w:fill="FFFFFF"/>
               </w:rPr>
-              <w:t xml:space="preserve">The person who </w:t>
-            </w:r>
-            <w:proofErr w:type="gramStart"/>
-            <w:r>
-              <w:rPr>
-                <w:rFonts w:asciiTheme="minorHAnsi" w:hAnsiTheme="minorHAnsi" w:cstheme="minorHAnsi"/>
-                <w:color w:val="202124"/>
-                <w:sz w:val="28"/>
-                <w:szCs w:val="28"/>
-                <w:shd w:val="clear" w:color="auto" w:fill="FFFFFF"/>
-              </w:rPr>
-              <w:t>get</w:t>
-            </w:r>
-            <w:proofErr w:type="gramEnd"/>
-            <w:r>
-              <w:rPr>
-                <w:rFonts w:asciiTheme="minorHAnsi" w:hAnsiTheme="minorHAnsi" w:cstheme="minorHAnsi"/>
-                <w:color w:val="202124"/>
-                <w:sz w:val="28"/>
-                <w:szCs w:val="28"/>
-                <w:shd w:val="clear" w:color="auto" w:fill="FFFFFF"/>
-              </w:rPr>
-              <w:t xml:space="preserve"> the challan against the traffic violation will submit their challan through our app or in traffic office. After submitting </w:t>
-            </w:r>
-            <w:proofErr w:type="gramStart"/>
-            <w:r>
-              <w:rPr>
-                <w:rFonts w:asciiTheme="minorHAnsi" w:hAnsiTheme="minorHAnsi" w:cstheme="minorHAnsi"/>
-                <w:color w:val="202124"/>
-                <w:sz w:val="28"/>
-                <w:szCs w:val="28"/>
-                <w:shd w:val="clear" w:color="auto" w:fill="FFFFFF"/>
-              </w:rPr>
-              <w:t>challan</w:t>
-            </w:r>
-            <w:proofErr w:type="gramEnd"/>
-            <w:r>
-              <w:rPr>
-                <w:rFonts w:asciiTheme="minorHAnsi" w:hAnsiTheme="minorHAnsi" w:cstheme="minorHAnsi"/>
-                <w:color w:val="202124"/>
-                <w:sz w:val="28"/>
-                <w:szCs w:val="28"/>
-                <w:shd w:val="clear" w:color="auto" w:fill="FFFFFF"/>
-              </w:rPr>
-              <w:t xml:space="preserve"> the person who send the valid video will get some percentage of the challan in reward.</w:t>
+              <w:t>The person who get the challan against the traffic violation will submit their challan through our app or in traffic office. After submitting challan the person who send the valid video will get some percentage of the challan in reward.</w:t>
             </w:r>
           </w:p>
           <w:p>
@@ -8772,7 +8338,6 @@
                 <w:szCs w:val="28"/>
               </w:rPr>
             </w:pPr>
-            <w:proofErr w:type="spellStart"/>
             <w:r>
               <w:rPr>
                 <w:rFonts w:asciiTheme="minorHAnsi" w:eastAsiaTheme="majorEastAsia" w:hAnsiTheme="minorHAnsi" w:cstheme="minorHAnsi"/>
@@ -8781,9 +8346,8 @@
                 <w:szCs w:val="28"/>
               </w:rPr>
               <w:lastRenderedPageBreak/>
-              <w:t>Hikmat</w:t>
-            </w:r>
-            <w:proofErr w:type="spellEnd"/>
+              <w:t xml:space="preserve">Hikmat Ullah </w:t>
+            </w:r>
             <w:r>
               <w:rPr>
                 <w:rFonts w:asciiTheme="minorHAnsi" w:eastAsiaTheme="majorEastAsia" w:hAnsiTheme="minorHAnsi" w:cstheme="minorHAnsi"/>
@@ -8791,7 +8355,7 @@
                 <w:sz w:val="28"/>
                 <w:szCs w:val="28"/>
               </w:rPr>
-              <w:t xml:space="preserve"> Ullah </w:t>
+              <w:t>(Sp21-Bse-09</w:t>
             </w:r>
             <w:r>
               <w:rPr>
@@ -8800,7 +8364,7 @@
                 <w:sz w:val="28"/>
                 <w:szCs w:val="28"/>
               </w:rPr>
-              <w:t>(Sp21-Bse-09</w:t>
+              <w:t>7</w:t>
             </w:r>
             <w:r>
               <w:rPr>
@@ -8809,15 +8373,6 @@
                 <w:sz w:val="28"/>
                 <w:szCs w:val="28"/>
               </w:rPr>
-              <w:t>7</w:t>
-            </w:r>
-            <w:r>
-              <w:rPr>
-                <w:rFonts w:asciiTheme="minorHAnsi" w:eastAsiaTheme="majorEastAsia" w:hAnsiTheme="minorHAnsi" w:cstheme="minorHAnsi"/>
-                <w:color w:val="2E74B5" w:themeColor="accent1" w:themeShade="BF"/>
-                <w:sz w:val="28"/>
-                <w:szCs w:val="28"/>
-              </w:rPr>
               <w:t>)</w:t>
             </w:r>
           </w:p>
@@ -8900,27 +8455,7 @@
                 <w:sz w:val="28"/>
                 <w:szCs w:val="28"/>
               </w:rPr>
-              <w:t xml:space="preserve">SHAMS UL </w:t>
-            </w:r>
-            <w:proofErr w:type="spellStart"/>
-            <w:r>
-              <w:rPr>
-                <w:rFonts w:asciiTheme="minorHAnsi" w:hAnsiTheme="minorHAnsi" w:cstheme="minorHAnsi"/>
-                <w:color w:val="2E74B5" w:themeColor="accent1" w:themeShade="BF"/>
-                <w:sz w:val="28"/>
-                <w:szCs w:val="28"/>
-              </w:rPr>
-              <w:t>Arifeen</w:t>
-            </w:r>
-            <w:proofErr w:type="spellEnd"/>
-            <w:r>
-              <w:rPr>
-                <w:rFonts w:asciiTheme="minorHAnsi" w:hAnsiTheme="minorHAnsi" w:cstheme="minorHAnsi"/>
-                <w:color w:val="2E74B5" w:themeColor="accent1" w:themeShade="BF"/>
-                <w:sz w:val="28"/>
-                <w:szCs w:val="28"/>
-              </w:rPr>
-              <w:t xml:space="preserve"> (SP21-BSE-076)</w:t>
+              <w:t>SHAMS UL Arifeen (SP21-BSE-076)</w:t>
             </w:r>
           </w:p>
           <w:p>
@@ -9181,15 +8716,7 @@
               <w:t>Level</w:t>
             </w:r>
             <w:r>
-              <w:t xml:space="preserve">: User, </w:t>
-            </w:r>
-            <w:proofErr w:type="gramStart"/>
-            <w:r>
-              <w:t>citizen</w:t>
-            </w:r>
-            <w:proofErr w:type="gramEnd"/>
-            <w:r>
-              <w:t xml:space="preserve"> and warden Goal</w:t>
+              <w:t>: User, citizen and warden Goal</w:t>
             </w:r>
           </w:p>
           <w:p>
@@ -9222,15 +8749,7 @@
               <w:t>Actor</w:t>
             </w:r>
             <w:r>
-              <w:t xml:space="preserve">: User, </w:t>
-            </w:r>
-            <w:proofErr w:type="gramStart"/>
-            <w:r>
-              <w:t>citizen</w:t>
-            </w:r>
-            <w:proofErr w:type="gramEnd"/>
-            <w:r>
-              <w:t xml:space="preserve"> and warden</w:t>
+              <w:t>: User, citizen and warden</w:t>
             </w:r>
           </w:p>
           <w:p>
@@ -10106,21 +9625,7 @@
               <w:rPr>
                 <w:rFonts w:asciiTheme="majorBidi" w:hAnsiTheme="majorBidi" w:cstheme="majorBidi"/>
               </w:rPr>
-              <w:t xml:space="preserve">If the person </w:t>
-            </w:r>
-            <w:proofErr w:type="gramStart"/>
-            <w:r>
-              <w:rPr>
-                <w:rFonts w:asciiTheme="majorBidi" w:hAnsiTheme="majorBidi" w:cstheme="majorBidi"/>
-              </w:rPr>
-              <w:t>want</w:t>
-            </w:r>
-            <w:proofErr w:type="gramEnd"/>
-            <w:r>
-              <w:rPr>
-                <w:rFonts w:asciiTheme="majorBidi" w:hAnsiTheme="majorBidi" w:cstheme="majorBidi"/>
-              </w:rPr>
-              <w:t xml:space="preserve"> to register provide false information.</w:t>
+              <w:t>If the person want to register provide false information.</w:t>
             </w:r>
           </w:p>
           <w:p>
@@ -10143,7 +9648,6 @@
                 <w:szCs w:val="28"/>
               </w:rPr>
             </w:pPr>
-            <w:proofErr w:type="spellStart"/>
             <w:r>
               <w:rPr>
                 <w:b/>
@@ -10156,7 +9660,6 @@
               <w:lastRenderedPageBreak/>
               <w:t>Gui</w:t>
             </w:r>
-            <w:proofErr w:type="spellEnd"/>
             <w:r>
               <w:rPr>
                 <w:b/>
@@ -10171,6 +9674,7 @@
             <w:r>
               <w:rPr>
                 <w:noProof/>
+                <w:lang w:bidi="ar-SA"/>
               </w:rPr>
               <w:drawing>
                 <wp:inline distT="0" distB="0" distL="0" distR="0" wp14:anchorId="5CD349DF" wp14:editId="30C5C5F5">
@@ -11026,7 +10530,6 @@
                 <w:szCs w:val="32"/>
               </w:rPr>
             </w:pPr>
-            <w:proofErr w:type="spellStart"/>
             <w:r>
               <w:rPr>
                 <w:rFonts w:asciiTheme="minorHAnsi" w:hAnsiTheme="minorHAnsi" w:cstheme="minorHAnsi"/>
@@ -11035,23 +10538,13 @@
                 <w:sz w:val="32"/>
                 <w:szCs w:val="32"/>
               </w:rPr>
-              <w:t>Gui</w:t>
-            </w:r>
-            <w:proofErr w:type="spellEnd"/>
-            <w:r>
-              <w:rPr>
-                <w:rFonts w:asciiTheme="minorHAnsi" w:hAnsiTheme="minorHAnsi" w:cstheme="minorHAnsi"/>
-                <w:i w:val="0"/>
-                <w:iCs w:val="0"/>
-                <w:sz w:val="32"/>
-                <w:szCs w:val="32"/>
-              </w:rPr>
-              <w:t>:</w:t>
+              <w:t>Gui:</w:t>
             </w:r>
             <w:r>
               <w:rPr>
                 <w:rFonts w:asciiTheme="majorBidi" w:hAnsiTheme="majorBidi"/>
                 <w:noProof/>
+                <w:lang w:bidi="ar-SA"/>
               </w:rPr>
               <w:drawing>
                 <wp:anchor distT="0" distB="0" distL="114300" distR="114300" simplePos="0" relativeHeight="251675648" behindDoc="1" locked="0" layoutInCell="1" allowOverlap="1" wp14:anchorId="696CA368" wp14:editId="07C5AF3E">
@@ -11299,7 +10792,6 @@
                 <w:bCs/>
               </w:rPr>
             </w:pPr>
-            <w:proofErr w:type="gramStart"/>
             <w:r>
               <w:rPr>
                 <w:rStyle w:val="docemphstrong"/>
@@ -11307,16 +10799,7 @@
                 <w:bCs/>
               </w:rPr>
               <w:lastRenderedPageBreak/>
-              <w:t>User</w:t>
-            </w:r>
-            <w:proofErr w:type="gramEnd"/>
-            <w:r>
-              <w:rPr>
-                <w:rStyle w:val="docemphstrong"/>
-                <w:rFonts w:eastAsiaTheme="majorEastAsia"/>
-                <w:bCs/>
-              </w:rPr>
-              <w:t xml:space="preserve"> </w:t>
+              <w:t xml:space="preserve">User </w:t>
             </w:r>
             <w:r>
               <w:rPr>
@@ -11679,21 +11162,7 @@
               <w:rPr>
                 <w:rFonts w:asciiTheme="majorBidi" w:hAnsiTheme="majorBidi" w:cstheme="majorBidi"/>
               </w:rPr>
-              <w:t xml:space="preserve">If the person </w:t>
-            </w:r>
-            <w:proofErr w:type="gramStart"/>
-            <w:r>
-              <w:rPr>
-                <w:rFonts w:asciiTheme="majorBidi" w:hAnsiTheme="majorBidi" w:cstheme="majorBidi"/>
-              </w:rPr>
-              <w:t>want</w:t>
-            </w:r>
-            <w:proofErr w:type="gramEnd"/>
-            <w:r>
-              <w:rPr>
-                <w:rFonts w:asciiTheme="majorBidi" w:hAnsiTheme="majorBidi" w:cstheme="majorBidi"/>
-              </w:rPr>
-              <w:t xml:space="preserve"> to log in and provides false information.</w:t>
+              <w:t>If the person want to log in and provides false information.</w:t>
             </w:r>
           </w:p>
           <w:p>
@@ -11838,7 +11307,6 @@
                 <w:szCs w:val="28"/>
               </w:rPr>
             </w:pPr>
-            <w:proofErr w:type="spellStart"/>
             <w:r>
               <w:rPr>
                 <w:b/>
@@ -11848,23 +11316,12 @@
                 <w:sz w:val="28"/>
                 <w:szCs w:val="28"/>
               </w:rPr>
-              <w:t>Gui</w:t>
-            </w:r>
-            <w:proofErr w:type="spellEnd"/>
-            <w:r>
-              <w:rPr>
-                <w:b/>
-                <w:bCs/>
-                <w:i w:val="0"/>
-                <w:iCs w:val="0"/>
-                <w:sz w:val="28"/>
-                <w:szCs w:val="28"/>
-              </w:rPr>
-              <w:t>:</w:t>
-            </w:r>
-            <w:r>
-              <w:rPr>
-                <w:noProof/>
+              <w:t>Gui:</w:t>
+            </w:r>
+            <w:r>
+              <w:rPr>
+                <w:noProof/>
+                <w:lang w:bidi="ar-SA"/>
               </w:rPr>
               <w:drawing>
                 <wp:anchor distT="0" distB="0" distL="114300" distR="114300" simplePos="0" relativeHeight="251679744" behindDoc="0" locked="0" layoutInCell="1" allowOverlap="1" wp14:anchorId="75115B7E" wp14:editId="35EFD5C7">
@@ -11943,6 +11400,7 @@
             <w:r>
               <w:rPr>
                 <w:noProof/>
+                <w:lang w:bidi="ar-SA"/>
               </w:rPr>
               <w:lastRenderedPageBreak/>
               <w:drawing>
@@ -12001,7 +11459,6 @@
                 </wp:anchor>
               </w:drawing>
             </w:r>
-            <w:proofErr w:type="spellStart"/>
             <w:r>
               <w:rPr>
                 <w:b/>
@@ -12011,19 +11468,7 @@
                 <w:sz w:val="28"/>
                 <w:szCs w:val="28"/>
               </w:rPr>
-              <w:t>Gui</w:t>
-            </w:r>
-            <w:proofErr w:type="spellEnd"/>
-            <w:r>
-              <w:rPr>
-                <w:b/>
-                <w:bCs/>
-                <w:i w:val="0"/>
-                <w:iCs w:val="0"/>
-                <w:sz w:val="28"/>
-                <w:szCs w:val="28"/>
-              </w:rPr>
-              <w:t xml:space="preserve"> Dashboard:</w:t>
+              <w:t>Gui Dashboard:</w:t>
             </w:r>
           </w:p>
           <w:p/>
@@ -12072,7 +11517,6 @@
                 <w:szCs w:val="28"/>
               </w:rPr>
             </w:pPr>
-            <w:proofErr w:type="spellStart"/>
             <w:r>
               <w:rPr>
                 <w:rFonts w:asciiTheme="minorHAnsi" w:hAnsiTheme="minorHAnsi" w:cstheme="minorHAnsi"/>
@@ -12081,18 +11525,7 @@
                 <w:sz w:val="28"/>
                 <w:szCs w:val="28"/>
               </w:rPr>
-              <w:t>Zakeen</w:t>
-            </w:r>
-            <w:proofErr w:type="spellEnd"/>
-            <w:r>
-              <w:rPr>
-                <w:rFonts w:asciiTheme="minorHAnsi" w:hAnsiTheme="minorHAnsi" w:cstheme="minorHAnsi"/>
-                <w:i w:val="0"/>
-                <w:iCs w:val="0"/>
-                <w:sz w:val="28"/>
-                <w:szCs w:val="28"/>
-              </w:rPr>
-              <w:t xml:space="preserve"> khan</w:t>
+              <w:t>Zakeen khan</w:t>
             </w:r>
             <w:r>
               <w:rPr>
@@ -12652,13 +12085,8 @@
               </w:numPr>
             </w:pPr>
             <w:r>
-              <w:t xml:space="preserve">The warden detects any false </w:t>
-            </w:r>
-            <w:proofErr w:type="gramStart"/>
-            <w:r>
-              <w:t>Violation?</w:t>
-            </w:r>
-            <w:proofErr w:type="gramEnd"/>
+              <w:t>The warden detects any false Violation?</w:t>
+            </w:r>
           </w:p>
           <w:p>
             <w:pPr>
@@ -13651,33 +13079,8 @@
                       <w:rStyle w:val="docemphstrong"/>
                       <w:rFonts w:asciiTheme="minorHAnsi" w:hAnsiTheme="minorHAnsi" w:cstheme="minorHAnsi"/>
                     </w:rPr>
-                    <w:t xml:space="preserve">The warden will send the </w:t>
+                    <w:t>The warden will send the massage to the violator about his violation details .</w:t>
                   </w:r>
-                  <w:proofErr w:type="spellStart"/>
-                  <w:r>
-                    <w:rPr>
-                      <w:rStyle w:val="docemphstrong"/>
-                      <w:rFonts w:asciiTheme="minorHAnsi" w:hAnsiTheme="minorHAnsi" w:cstheme="minorHAnsi"/>
-                    </w:rPr>
-                    <w:t>massage</w:t>
-                  </w:r>
-                  <w:proofErr w:type="spellEnd"/>
-                  <w:r>
-                    <w:rPr>
-                      <w:rStyle w:val="docemphstrong"/>
-                      <w:rFonts w:asciiTheme="minorHAnsi" w:hAnsiTheme="minorHAnsi" w:cstheme="minorHAnsi"/>
-                    </w:rPr>
-                    <w:t xml:space="preserve"> to the violator about his violation </w:t>
-                  </w:r>
-                  <w:proofErr w:type="gramStart"/>
-                  <w:r>
-                    <w:rPr>
-                      <w:rStyle w:val="docemphstrong"/>
-                      <w:rFonts w:asciiTheme="minorHAnsi" w:hAnsiTheme="minorHAnsi" w:cstheme="minorHAnsi"/>
-                    </w:rPr>
-                    <w:t>details .</w:t>
-                  </w:r>
-                  <w:proofErr w:type="gramEnd"/>
                 </w:p>
                 <w:p>
                   <w:pPr>
@@ -16945,16 +16348,7 @@
         </w:numPr>
       </w:pPr>
       <w:r>
-        <w:lastRenderedPageBreak/>
-        <w:t xml:space="preserve">The warden </w:t>
-      </w:r>
-      <w:proofErr w:type="gramStart"/>
-      <w:r>
-        <w:t>view</w:t>
-      </w:r>
-      <w:proofErr w:type="gramEnd"/>
-      <w:r>
-        <w:t xml:space="preserve"> the video.</w:t>
+        <w:t>The warden view the video.</w:t>
       </w:r>
     </w:p>
     <w:p>
@@ -16966,15 +16360,7 @@
         </w:numPr>
       </w:pPr>
       <w:r>
-        <w:t xml:space="preserve">The video </w:t>
-      </w:r>
-      <w:proofErr w:type="gramStart"/>
-      <w:r>
-        <w:t>not indicate</w:t>
-      </w:r>
-      <w:proofErr w:type="gramEnd"/>
-      <w:r>
-        <w:t xml:space="preserve"> the violation.</w:t>
+        <w:t>The video not indicate the violation.</w:t>
       </w:r>
     </w:p>
     <w:p>
@@ -16986,15 +16372,7 @@
         </w:numPr>
       </w:pPr>
       <w:r>
-        <w:t xml:space="preserve">The warden </w:t>
-      </w:r>
-      <w:proofErr w:type="gramStart"/>
-      <w:r>
-        <w:t>check</w:t>
-      </w:r>
-      <w:proofErr w:type="gramEnd"/>
-      <w:r>
-        <w:t xml:space="preserve"> the warning status.</w:t>
+        <w:t>The warden check the warning status.</w:t>
       </w:r>
     </w:p>
     <w:p>
@@ -17006,15 +16384,7 @@
         </w:numPr>
       </w:pPr>
       <w:r>
-        <w:t xml:space="preserve">The warden </w:t>
-      </w:r>
-      <w:proofErr w:type="gramStart"/>
-      <w:r>
-        <w:t>remove</w:t>
-      </w:r>
-      <w:proofErr w:type="gramEnd"/>
-      <w:r>
-        <w:t xml:space="preserve"> the citizen. </w:t>
+        <w:t xml:space="preserve">The warden remove the citizen. </w:t>
       </w:r>
     </w:p>
     <w:p>
@@ -17068,6 +16438,7 @@
         </w:numPr>
       </w:pPr>
       <w:r>
+        <w:lastRenderedPageBreak/>
         <w:t xml:space="preserve">The video should be uploaded </w:t>
       </w:r>
       <w:r>
@@ -17395,6 +16766,7 @@
               <w:pStyle w:val="Heading4"/>
             </w:pPr>
             <w:r>
+              <w:lastRenderedPageBreak/>
               <w:t>Use Case: View Challan</w:t>
             </w:r>
           </w:p>
@@ -17614,15 +16986,7 @@
         </w:numPr>
       </w:pPr>
       <w:r>
-        <w:t xml:space="preserve">The vehicle owner </w:t>
-      </w:r>
-      <w:proofErr w:type="gramStart"/>
-      <w:r>
-        <w:t>review</w:t>
-      </w:r>
-      <w:proofErr w:type="gramEnd"/>
-      <w:r>
-        <w:t xml:space="preserve"> the challan.</w:t>
+        <w:t>The vehicle owner review the challan.</w:t>
       </w:r>
     </w:p>
     <w:p>
@@ -17793,7 +17157,6 @@
           <w:szCs w:val="28"/>
           <w:lang w:bidi="ar-SA"/>
         </w:rPr>
-        <w:lastRenderedPageBreak/>
         <w:t>GUI</w:t>
       </w:r>
     </w:p>
@@ -17818,6 +17181,7 @@
           <w:szCs w:val="24"/>
           <w:lang w:bidi="ar-SA"/>
         </w:rPr>
+        <w:lastRenderedPageBreak/>
         <w:drawing>
           <wp:inline distT="0" distB="0" distL="0" distR="0" wp14:anchorId="0B4A55B0" wp14:editId="31D52CD1">
             <wp:extent cx="5120640" cy="3057525"/>
@@ -18124,15 +17488,7 @@
         </w:numPr>
       </w:pPr>
       <w:r>
-        <w:t xml:space="preserve">The vehicle owner </w:t>
-      </w:r>
-      <w:proofErr w:type="gramStart"/>
-      <w:r>
-        <w:t>review</w:t>
-      </w:r>
-      <w:proofErr w:type="gramEnd"/>
-      <w:r>
-        <w:t xml:space="preserve"> the challan.</w:t>
+        <w:t>The vehicle owner review the challan.</w:t>
       </w:r>
     </w:p>
     <w:p>
@@ -18161,15 +17517,15 @@
           <w:b/>
           <w:bCs/>
         </w:rPr>
+        <w:t>Extensions (or Alternative Flows):</w:t>
+      </w:r>
+    </w:p>
+    <w:p>
+      <w:pPr>
+        <w:pStyle w:val="doclist"/>
+      </w:pPr>
+      <w:r>
         <w:lastRenderedPageBreak/>
-        <w:t>Extensions (or Alternative Flows):</w:t>
-      </w:r>
-    </w:p>
-    <w:p>
-      <w:pPr>
-        <w:pStyle w:val="doclist"/>
-      </w:pPr>
-      <w:r>
         <w:t>The Vehicle owner will submit the challan physically in the traffic office.</w:t>
       </w:r>
     </w:p>
@@ -18318,7 +17674,6 @@
           <w:szCs w:val="28"/>
         </w:rPr>
       </w:pPr>
-      <w:proofErr w:type="spellStart"/>
       <w:r>
         <w:rPr>
           <w:rFonts w:asciiTheme="minorHAnsi" w:hAnsiTheme="minorHAnsi" w:cstheme="minorHAnsi"/>
@@ -18327,18 +17682,7 @@
           <w:sz w:val="28"/>
           <w:szCs w:val="28"/>
         </w:rPr>
-        <w:t>Hikmat</w:t>
-      </w:r>
-      <w:proofErr w:type="spellEnd"/>
-      <w:r>
-        <w:rPr>
-          <w:rFonts w:asciiTheme="minorHAnsi" w:hAnsiTheme="minorHAnsi" w:cstheme="minorHAnsi"/>
-          <w:i w:val="0"/>
-          <w:iCs w:val="0"/>
-          <w:sz w:val="28"/>
-          <w:szCs w:val="28"/>
-        </w:rPr>
-        <w:t xml:space="preserve"> Ullah</w:t>
+        <w:t>Hikmat Ullah</w:t>
       </w:r>
       <w:r>
         <w:rPr>
@@ -18541,42 +17885,8 @@
           <w:sz w:val="28"/>
           <w:szCs w:val="28"/>
         </w:rPr>
-        <w:t xml:space="preserve">Shams </w:t>
-      </w:r>
-      <w:proofErr w:type="spellStart"/>
-      <w:r>
-        <w:rPr>
-          <w:rFonts w:asciiTheme="minorHAnsi" w:hAnsiTheme="minorHAnsi" w:cstheme="minorHAnsi"/>
-          <w:i w:val="0"/>
-          <w:iCs w:val="0"/>
-          <w:sz w:val="28"/>
-          <w:szCs w:val="28"/>
-        </w:rPr>
-        <w:t>ul</w:t>
-      </w:r>
-      <w:proofErr w:type="spellEnd"/>
-      <w:r>
-        <w:rPr>
-          <w:rFonts w:asciiTheme="minorHAnsi" w:hAnsiTheme="minorHAnsi" w:cstheme="minorHAnsi"/>
-          <w:i w:val="0"/>
-          <w:iCs w:val="0"/>
-          <w:sz w:val="28"/>
-          <w:szCs w:val="28"/>
-        </w:rPr>
-        <w:t xml:space="preserve"> </w:t>
-      </w:r>
-      <w:proofErr w:type="spellStart"/>
-      <w:r>
-        <w:rPr>
-          <w:rFonts w:asciiTheme="minorHAnsi" w:hAnsiTheme="minorHAnsi" w:cstheme="minorHAnsi"/>
-          <w:i w:val="0"/>
-          <w:iCs w:val="0"/>
-          <w:sz w:val="28"/>
-          <w:szCs w:val="28"/>
-        </w:rPr>
-        <w:t>Arifeen</w:t>
-      </w:r>
-      <w:proofErr w:type="spellEnd"/>
+        <w:t>Shams ul Arifeen</w:t>
+      </w:r>
       <w:r>
         <w:rPr>
           <w:rFonts w:asciiTheme="minorHAnsi" w:hAnsiTheme="minorHAnsi" w:cstheme="minorHAnsi"/>
@@ -18808,7 +18118,6 @@
           <w:sz w:val="28"/>
           <w:szCs w:val="28"/>
         </w:rPr>
-        <w:lastRenderedPageBreak/>
         <w:t>Shah Rafi Alam Khattak (SP21-BSE-060)</w:t>
       </w:r>
     </w:p>
@@ -18834,6 +18143,7 @@
           <w:szCs w:val="30"/>
           <w:lang w:bidi="ar-SA"/>
         </w:rPr>
+        <w:lastRenderedPageBreak/>
         <w:t>SSD</w:t>
       </w:r>
       <w:r>
@@ -18883,6 +18193,7 @@
         <w:rPr>
           <w:rFonts w:asciiTheme="majorBidi" w:hAnsiTheme="majorBidi" w:cstheme="majorBidi"/>
           <w:noProof/>
+          <w:lang w:bidi="ar-SA"/>
         </w:rPr>
         <w:drawing>
           <wp:inline distT="0" distB="0" distL="0" distR="0" wp14:anchorId="377313E7" wp14:editId="04374C01">
@@ -19061,7 +18372,9 @@
         <w:rPr>
           <w:rFonts w:asciiTheme="majorBidi" w:hAnsiTheme="majorBidi" w:cstheme="majorBidi"/>
           <w:noProof/>
-        </w:rPr>
+          <w:lang w:bidi="ar-SA"/>
+        </w:rPr>
+        <w:lastRenderedPageBreak/>
         <w:drawing>
           <wp:inline distT="0" distB="0" distL="0" distR="0" wp14:anchorId="0094E9C5" wp14:editId="742FBFD9">
             <wp:extent cx="5943600" cy="4157345"/>
@@ -19205,7 +18518,6 @@
           <w:szCs w:val="28"/>
           <w:lang w:bidi="ar-SA"/>
         </w:rPr>
-        <w:lastRenderedPageBreak/>
         <w:t>Log In:</w:t>
       </w:r>
     </w:p>
@@ -19224,7 +18536,9 @@
         <w:rPr>
           <w:rFonts w:asciiTheme="majorBidi" w:hAnsiTheme="majorBidi" w:cstheme="majorBidi"/>
           <w:noProof/>
-        </w:rPr>
+          <w:lang w:bidi="ar-SA"/>
+        </w:rPr>
+        <w:lastRenderedPageBreak/>
         <w:drawing>
           <wp:inline distT="0" distB="0" distL="0" distR="0" wp14:anchorId="4A06EDE4" wp14:editId="06E122FE">
             <wp:extent cx="5943600" cy="4244975"/>
@@ -19401,7 +18715,6 @@
           <w:szCs w:val="28"/>
         </w:rPr>
       </w:pPr>
-      <w:proofErr w:type="spellStart"/>
       <w:r>
         <w:rPr>
           <w:rFonts w:asciiTheme="minorHAnsi" w:hAnsiTheme="minorHAnsi" w:cstheme="minorHAnsi"/>
@@ -19410,18 +18723,7 @@
           <w:sz w:val="28"/>
           <w:szCs w:val="28"/>
         </w:rPr>
-        <w:t>Zakeen</w:t>
-      </w:r>
-      <w:proofErr w:type="spellEnd"/>
-      <w:r>
-        <w:rPr>
-          <w:rFonts w:asciiTheme="minorHAnsi" w:hAnsiTheme="minorHAnsi" w:cstheme="minorHAnsi"/>
-          <w:i w:val="0"/>
-          <w:iCs w:val="0"/>
-          <w:sz w:val="28"/>
-          <w:szCs w:val="28"/>
-        </w:rPr>
-        <w:t xml:space="preserve"> khan</w:t>
+        <w:t>Zakeen khan</w:t>
       </w:r>
       <w:r>
         <w:rPr>
@@ -19573,6 +18875,7 @@
           <w:szCs w:val="28"/>
           <w:lang w:bidi="ar-SA"/>
         </w:rPr>
+        <w:lastRenderedPageBreak/>
         <w:t>SSD: Record Violation</w:t>
       </w:r>
     </w:p>
@@ -20548,6 +19851,7 @@
         <w:rPr>
           <w:rStyle w:val="docemphstrong"/>
           <w:noProof/>
+          <w:lang w:bidi="ar-SA"/>
         </w:rPr>
         <w:lastRenderedPageBreak/>
         <w:drawing>
@@ -20813,7 +20117,6 @@
           <w:szCs w:val="28"/>
         </w:rPr>
       </w:pPr>
-      <w:proofErr w:type="spellStart"/>
       <w:r>
         <w:rPr>
           <w:rFonts w:asciiTheme="minorHAnsi" w:hAnsiTheme="minorHAnsi" w:cstheme="minorHAnsi"/>
@@ -20822,18 +20125,7 @@
           <w:sz w:val="28"/>
           <w:szCs w:val="28"/>
         </w:rPr>
-        <w:t>Hikmat</w:t>
-      </w:r>
-      <w:proofErr w:type="spellEnd"/>
-      <w:r>
-        <w:rPr>
-          <w:rFonts w:asciiTheme="minorHAnsi" w:hAnsiTheme="minorHAnsi" w:cstheme="minorHAnsi"/>
-          <w:i w:val="0"/>
-          <w:iCs w:val="0"/>
-          <w:sz w:val="28"/>
-          <w:szCs w:val="28"/>
-        </w:rPr>
-        <w:t xml:space="preserve"> Ullah</w:t>
+        <w:t>Hikmat Ullah</w:t>
       </w:r>
       <w:r>
         <w:rPr>
@@ -20902,51 +20194,7 @@
           <w:sz w:val="28"/>
           <w:szCs w:val="28"/>
         </w:rPr>
-        <w:t xml:space="preserve">Shams </w:t>
-      </w:r>
-      <w:proofErr w:type="spellStart"/>
-      <w:r>
-        <w:rPr>
-          <w:rFonts w:asciiTheme="minorHAnsi" w:hAnsiTheme="minorHAnsi" w:cstheme="minorHAnsi"/>
-          <w:i w:val="0"/>
-          <w:iCs w:val="0"/>
-          <w:sz w:val="28"/>
-          <w:szCs w:val="28"/>
-        </w:rPr>
-        <w:t>Ul</w:t>
-      </w:r>
-      <w:proofErr w:type="spellEnd"/>
-      <w:r>
-        <w:rPr>
-          <w:rFonts w:asciiTheme="minorHAnsi" w:hAnsiTheme="minorHAnsi" w:cstheme="minorHAnsi"/>
-          <w:i w:val="0"/>
-          <w:iCs w:val="0"/>
-          <w:sz w:val="28"/>
-          <w:szCs w:val="28"/>
-        </w:rPr>
-        <w:t xml:space="preserve"> </w:t>
-      </w:r>
-      <w:proofErr w:type="spellStart"/>
-      <w:r>
-        <w:rPr>
-          <w:rFonts w:asciiTheme="minorHAnsi" w:hAnsiTheme="minorHAnsi" w:cstheme="minorHAnsi"/>
-          <w:i w:val="0"/>
-          <w:iCs w:val="0"/>
-          <w:sz w:val="28"/>
-          <w:szCs w:val="28"/>
-        </w:rPr>
-        <w:t>Arifeen</w:t>
-      </w:r>
-      <w:proofErr w:type="spellEnd"/>
-      <w:r>
-        <w:rPr>
-          <w:rFonts w:asciiTheme="minorHAnsi" w:hAnsiTheme="minorHAnsi" w:cstheme="minorHAnsi"/>
-          <w:i w:val="0"/>
-          <w:iCs w:val="0"/>
-          <w:sz w:val="28"/>
-          <w:szCs w:val="28"/>
-        </w:rPr>
-        <w:t xml:space="preserve"> </w:t>
+        <w:t xml:space="preserve">Shams Ul Arifeen </w:t>
       </w:r>
       <w:r>
         <w:rPr>
@@ -21206,6 +20454,756 @@
         <w:t>Operation Contracts</w:t>
       </w:r>
     </w:p>
+    <w:p>
+      <w:pPr>
+        <w:rPr>
+          <w:rFonts w:asciiTheme="minorHAnsi" w:eastAsiaTheme="majorEastAsia" w:hAnsiTheme="minorHAnsi" w:cstheme="minorHAnsi"/>
+          <w:color w:val="2E74B5" w:themeColor="accent1" w:themeShade="BF"/>
+          <w:sz w:val="28"/>
+          <w:szCs w:val="28"/>
+        </w:rPr>
+      </w:pPr>
+      <w:r>
+        <w:rPr>
+          <w:rFonts w:asciiTheme="minorHAnsi" w:eastAsiaTheme="majorEastAsia" w:hAnsiTheme="minorHAnsi" w:cstheme="minorHAnsi"/>
+          <w:color w:val="2E74B5" w:themeColor="accent1" w:themeShade="BF"/>
+          <w:sz w:val="28"/>
+          <w:szCs w:val="28"/>
+        </w:rPr>
+        <w:t>Usama Sajjad (Sp21-Bse-049)</w:t>
+      </w:r>
+    </w:p>
+    <w:p>
+      <w:pPr>
+        <w:pStyle w:val="Heading2"/>
+      </w:pPr>
+      <w:r>
+        <w:t>Disable Citizen:</w:t>
+      </w:r>
+    </w:p>
+    <w:tbl>
+      <w:tblPr>
+        <w:tblStyle w:val="PlainTable1"/>
+        <w:tblW w:w="9453" w:type="dxa"/>
+        <w:tblLook w:val="04A0" w:firstRow="1" w:lastRow="0" w:firstColumn="1" w:lastColumn="0" w:noHBand="0" w:noVBand="1"/>
+      </w:tblPr>
+      <w:tblGrid>
+        <w:gridCol w:w="2179"/>
+        <w:gridCol w:w="7274"/>
+      </w:tblGrid>
+      <w:tr>
+        <w:trPr>
+          <w:cnfStyle w:val="100000000000" w:firstRow="1" w:lastRow="0" w:firstColumn="0" w:lastColumn="0" w:oddVBand="0" w:evenVBand="0" w:oddHBand="0" w:evenHBand="0" w:firstRowFirstColumn="0" w:firstRowLastColumn="0" w:lastRowFirstColumn="0" w:lastRowLastColumn="0"/>
+          <w:trHeight w:val="507"/>
+        </w:trPr>
+        <w:tc>
+          <w:tcPr>
+            <w:cnfStyle w:val="001000000000" w:firstRow="0" w:lastRow="0" w:firstColumn="1" w:lastColumn="0" w:oddVBand="0" w:evenVBand="0" w:oddHBand="0" w:evenHBand="0" w:firstRowFirstColumn="0" w:firstRowLastColumn="0" w:lastRowFirstColumn="0" w:lastRowLastColumn="0"/>
+            <w:tcW w:w="2179" w:type="dxa"/>
+            <w:tcBorders>
+              <w:top w:val="single" w:sz="4" w:space="0" w:color="ED7D31" w:themeColor="accent2"/>
+              <w:left w:val="single" w:sz="4" w:space="0" w:color="ED7D31" w:themeColor="accent2"/>
+              <w:bottom w:val="single" w:sz="4" w:space="0" w:color="ED7D31" w:themeColor="accent2"/>
+              <w:right w:val="single" w:sz="4" w:space="0" w:color="ED7D31" w:themeColor="accent2"/>
+            </w:tcBorders>
+          </w:tcPr>
+          <w:p>
+            <w:pPr>
+              <w:spacing w:line="240" w:lineRule="auto"/>
+            </w:pPr>
+            <w:r>
+              <w:t>Operation:</w:t>
+            </w:r>
+          </w:p>
+        </w:tc>
+        <w:tc>
+          <w:tcPr>
+            <w:tcW w:w="7274" w:type="dxa"/>
+            <w:tcBorders>
+              <w:top w:val="single" w:sz="4" w:space="0" w:color="ED7D31" w:themeColor="accent2"/>
+              <w:left w:val="single" w:sz="4" w:space="0" w:color="ED7D31" w:themeColor="accent2"/>
+              <w:bottom w:val="single" w:sz="4" w:space="0" w:color="ED7D31" w:themeColor="accent2"/>
+              <w:right w:val="single" w:sz="4" w:space="0" w:color="ED7D31" w:themeColor="accent2"/>
+            </w:tcBorders>
+          </w:tcPr>
+          <w:p>
+            <w:pPr>
+              <w:cnfStyle w:val="100000000000" w:firstRow="1" w:lastRow="0" w:firstColumn="0" w:lastColumn="0" w:oddVBand="0" w:evenVBand="0" w:oddHBand="0" w:evenHBand="0" w:firstRowFirstColumn="0" w:firstRowLastColumn="0" w:lastRowFirstColumn="0" w:lastRowLastColumn="0"/>
+            </w:pPr>
+            <w:r>
+              <w:t>DeleteCitizen (userId,UserName).</w:t>
+            </w:r>
+          </w:p>
+        </w:tc>
+      </w:tr>
+      <w:tr>
+        <w:trPr>
+          <w:cnfStyle w:val="000000100000" w:firstRow="0" w:lastRow="0" w:firstColumn="0" w:lastColumn="0" w:oddVBand="0" w:evenVBand="0" w:oddHBand="1" w:evenHBand="0" w:firstRowFirstColumn="0" w:firstRowLastColumn="0" w:lastRowFirstColumn="0" w:lastRowLastColumn="0"/>
+          <w:trHeight w:val="507"/>
+        </w:trPr>
+        <w:tc>
+          <w:tcPr>
+            <w:cnfStyle w:val="001000000000" w:firstRow="0" w:lastRow="0" w:firstColumn="1" w:lastColumn="0" w:oddVBand="0" w:evenVBand="0" w:oddHBand="0" w:evenHBand="0" w:firstRowFirstColumn="0" w:firstRowLastColumn="0" w:lastRowFirstColumn="0" w:lastRowLastColumn="0"/>
+            <w:tcW w:w="2179" w:type="dxa"/>
+            <w:tcBorders>
+              <w:top w:val="single" w:sz="4" w:space="0" w:color="ED7D31" w:themeColor="accent2"/>
+              <w:left w:val="single" w:sz="4" w:space="0" w:color="ED7D31" w:themeColor="accent2"/>
+              <w:right w:val="single" w:sz="4" w:space="0" w:color="ED7D31" w:themeColor="accent2"/>
+            </w:tcBorders>
+          </w:tcPr>
+          <w:p>
+            <w:pPr>
+              <w:spacing w:line="240" w:lineRule="auto"/>
+            </w:pPr>
+            <w:r>
+              <w:t>Cross-Reference:</w:t>
+            </w:r>
+          </w:p>
+        </w:tc>
+        <w:tc>
+          <w:tcPr>
+            <w:tcW w:w="7274" w:type="dxa"/>
+            <w:tcBorders>
+              <w:top w:val="single" w:sz="4" w:space="0" w:color="ED7D31" w:themeColor="accent2"/>
+              <w:left w:val="single" w:sz="4" w:space="0" w:color="ED7D31" w:themeColor="accent2"/>
+              <w:bottom w:val="single" w:sz="4" w:space="0" w:color="ED7D31" w:themeColor="accent2"/>
+              <w:right w:val="single" w:sz="4" w:space="0" w:color="ED7D31" w:themeColor="accent2"/>
+            </w:tcBorders>
+          </w:tcPr>
+          <w:p>
+            <w:pPr>
+              <w:cnfStyle w:val="000000100000" w:firstRow="0" w:lastRow="0" w:firstColumn="0" w:lastColumn="0" w:oddVBand="0" w:evenVBand="0" w:oddHBand="1" w:evenHBand="0" w:firstRowFirstColumn="0" w:firstRowLastColumn="0" w:lastRowFirstColumn="0" w:lastRowLastColumn="0"/>
+            </w:pPr>
+            <w:r>
+              <w:t>Use Cases: Disable Citizen</w:t>
+            </w:r>
+          </w:p>
+        </w:tc>
+      </w:tr>
+      <w:tr>
+        <w:trPr>
+          <w:trHeight w:val="507"/>
+        </w:trPr>
+        <w:tc>
+          <w:tcPr>
+            <w:cnfStyle w:val="001000000000" w:firstRow="0" w:lastRow="0" w:firstColumn="1" w:lastColumn="0" w:oddVBand="0" w:evenVBand="0" w:oddHBand="0" w:evenHBand="0" w:firstRowFirstColumn="0" w:firstRowLastColumn="0" w:lastRowFirstColumn="0" w:lastRowLastColumn="0"/>
+            <w:tcW w:w="2179" w:type="dxa"/>
+            <w:tcBorders>
+              <w:left w:val="single" w:sz="4" w:space="0" w:color="ED7D31" w:themeColor="accent2"/>
+              <w:right w:val="single" w:sz="4" w:space="0" w:color="ED7D31" w:themeColor="accent2"/>
+            </w:tcBorders>
+          </w:tcPr>
+          <w:p>
+            <w:pPr>
+              <w:spacing w:line="240" w:lineRule="auto"/>
+            </w:pPr>
+            <w:r>
+              <w:t>Pre-Condition:</w:t>
+            </w:r>
+          </w:p>
+        </w:tc>
+        <w:tc>
+          <w:tcPr>
+            <w:tcW w:w="7274" w:type="dxa"/>
+            <w:tcBorders>
+              <w:top w:val="single" w:sz="4" w:space="0" w:color="ED7D31" w:themeColor="accent2"/>
+              <w:left w:val="single" w:sz="4" w:space="0" w:color="ED7D31" w:themeColor="accent2"/>
+              <w:bottom w:val="single" w:sz="4" w:space="0" w:color="ED7D31" w:themeColor="accent2"/>
+              <w:right w:val="single" w:sz="4" w:space="0" w:color="ED7D31" w:themeColor="accent2"/>
+            </w:tcBorders>
+          </w:tcPr>
+          <w:p>
+            <w:pPr>
+              <w:cnfStyle w:val="000000000000" w:firstRow="0" w:lastRow="0" w:firstColumn="0" w:lastColumn="0" w:oddVBand="0" w:evenVBand="0" w:oddHBand="0" w:evenHBand="0" w:firstRowFirstColumn="0" w:firstRowLastColumn="0" w:lastRowFirstColumn="0" w:lastRowLastColumn="0"/>
+            </w:pPr>
+            <w:r>
+              <w:t>User is already registered in the system and his warnings is 3.</w:t>
+            </w:r>
+          </w:p>
+        </w:tc>
+      </w:tr>
+      <w:tr>
+        <w:trPr>
+          <w:cnfStyle w:val="000000100000" w:firstRow="0" w:lastRow="0" w:firstColumn="0" w:lastColumn="0" w:oddVBand="0" w:evenVBand="0" w:oddHBand="1" w:evenHBand="0" w:firstRowFirstColumn="0" w:firstRowLastColumn="0" w:lastRowFirstColumn="0" w:lastRowLastColumn="0"/>
+          <w:trHeight w:val="507"/>
+        </w:trPr>
+        <w:tc>
+          <w:tcPr>
+            <w:cnfStyle w:val="001000000000" w:firstRow="0" w:lastRow="0" w:firstColumn="1" w:lastColumn="0" w:oddVBand="0" w:evenVBand="0" w:oddHBand="0" w:evenHBand="0" w:firstRowFirstColumn="0" w:firstRowLastColumn="0" w:lastRowFirstColumn="0" w:lastRowLastColumn="0"/>
+            <w:tcW w:w="2179" w:type="dxa"/>
+            <w:tcBorders>
+              <w:left w:val="single" w:sz="4" w:space="0" w:color="ED7D31" w:themeColor="accent2"/>
+              <w:bottom w:val="single" w:sz="4" w:space="0" w:color="ED7D31" w:themeColor="accent2"/>
+              <w:right w:val="single" w:sz="4" w:space="0" w:color="ED7D31" w:themeColor="accent2"/>
+            </w:tcBorders>
+          </w:tcPr>
+          <w:p>
+            <w:pPr>
+              <w:spacing w:line="240" w:lineRule="auto"/>
+            </w:pPr>
+            <w:r>
+              <w:t>Post-Condition:</w:t>
+            </w:r>
+          </w:p>
+        </w:tc>
+        <w:tc>
+          <w:tcPr>
+            <w:tcW w:w="7274" w:type="dxa"/>
+            <w:tcBorders>
+              <w:top w:val="single" w:sz="4" w:space="0" w:color="ED7D31" w:themeColor="accent2"/>
+              <w:left w:val="single" w:sz="4" w:space="0" w:color="ED7D31" w:themeColor="accent2"/>
+              <w:bottom w:val="single" w:sz="4" w:space="0" w:color="ED7D31" w:themeColor="accent2"/>
+              <w:right w:val="single" w:sz="4" w:space="0" w:color="ED7D31" w:themeColor="accent2"/>
+            </w:tcBorders>
+          </w:tcPr>
+          <w:p>
+            <w:pPr>
+              <w:pStyle w:val="ListParagraph"/>
+              <w:numPr>
+                <w:ilvl w:val="0"/>
+                <w:numId w:val="42"/>
+              </w:numPr>
+              <w:cnfStyle w:val="000000100000" w:firstRow="0" w:lastRow="0" w:firstColumn="0" w:lastColumn="0" w:oddVBand="0" w:evenVBand="0" w:oddHBand="1" w:evenHBand="0" w:firstRowFirstColumn="0" w:firstRowLastColumn="0" w:lastRowFirstColumn="0" w:lastRowLastColumn="0"/>
+            </w:pPr>
+            <w:r>
+              <w:t>DeleteCitizen Object was created</w:t>
+            </w:r>
+          </w:p>
+          <w:p>
+            <w:pPr>
+              <w:pStyle w:val="ListParagraph"/>
+              <w:numPr>
+                <w:ilvl w:val="0"/>
+                <w:numId w:val="42"/>
+              </w:numPr>
+              <w:cnfStyle w:val="000000100000" w:firstRow="0" w:lastRow="0" w:firstColumn="0" w:lastColumn="0" w:oddVBand="0" w:evenVBand="0" w:oddHBand="1" w:evenHBand="0" w:firstRowFirstColumn="0" w:firstRowLastColumn="0" w:lastRowFirstColumn="0" w:lastRowLastColumn="0"/>
+            </w:pPr>
+            <w:r>
+              <w:t>Record of the citizen was removed from the database.</w:t>
+            </w:r>
+          </w:p>
+          <w:p>
+            <w:pPr>
+              <w:pStyle w:val="ListParagraph"/>
+              <w:numPr>
+                <w:ilvl w:val="0"/>
+                <w:numId w:val="42"/>
+              </w:numPr>
+              <w:cnfStyle w:val="000000100000" w:firstRow="0" w:lastRow="0" w:firstColumn="0" w:lastColumn="0" w:oddVBand="0" w:evenVBand="0" w:oddHBand="1" w:evenHBand="0" w:firstRowFirstColumn="0" w:firstRowLastColumn="0" w:lastRowFirstColumn="0" w:lastRowLastColumn="0"/>
+            </w:pPr>
+            <w:r>
+              <w:t>The citizen violation video was removed.</w:t>
+            </w:r>
+          </w:p>
+          <w:p>
+            <w:pPr>
+              <w:cnfStyle w:val="000000100000" w:firstRow="0" w:lastRow="0" w:firstColumn="0" w:lastColumn="0" w:oddVBand="0" w:evenVBand="0" w:oddHBand="1" w:evenHBand="0" w:firstRowFirstColumn="0" w:firstRowLastColumn="0" w:lastRowFirstColumn="0" w:lastRowLastColumn="0"/>
+            </w:pPr>
+          </w:p>
+        </w:tc>
+      </w:tr>
+    </w:tbl>
+    <w:p>
+      <w:pPr>
+        <w:rPr>
+          <w:sz w:val="28"/>
+          <w:szCs w:val="28"/>
+        </w:rPr>
+      </w:pPr>
+    </w:p>
+    <w:p>
+      <w:pPr>
+        <w:pStyle w:val="Heading2"/>
+      </w:pPr>
+      <w:r>
+        <w:t>View Challan:</w:t>
+      </w:r>
+    </w:p>
+    <w:p>
+      <w:pPr>
+        <w:rPr>
+          <w:sz w:val="28"/>
+          <w:szCs w:val="28"/>
+        </w:rPr>
+      </w:pPr>
+    </w:p>
+    <w:tbl>
+      <w:tblPr>
+        <w:tblStyle w:val="PlainTable1"/>
+        <w:tblW w:w="9453" w:type="dxa"/>
+        <w:tblLook w:val="04A0" w:firstRow="1" w:lastRow="0" w:firstColumn="1" w:lastColumn="0" w:noHBand="0" w:noVBand="1"/>
+      </w:tblPr>
+      <w:tblGrid>
+        <w:gridCol w:w="2179"/>
+        <w:gridCol w:w="7274"/>
+      </w:tblGrid>
+      <w:tr>
+        <w:trPr>
+          <w:cnfStyle w:val="100000000000" w:firstRow="1" w:lastRow="0" w:firstColumn="0" w:lastColumn="0" w:oddVBand="0" w:evenVBand="0" w:oddHBand="0" w:evenHBand="0" w:firstRowFirstColumn="0" w:firstRowLastColumn="0" w:lastRowFirstColumn="0" w:lastRowLastColumn="0"/>
+          <w:trHeight w:val="507"/>
+        </w:trPr>
+        <w:tc>
+          <w:tcPr>
+            <w:cnfStyle w:val="001000000000" w:firstRow="0" w:lastRow="0" w:firstColumn="1" w:lastColumn="0" w:oddVBand="0" w:evenVBand="0" w:oddHBand="0" w:evenHBand="0" w:firstRowFirstColumn="0" w:firstRowLastColumn="0" w:lastRowFirstColumn="0" w:lastRowLastColumn="0"/>
+            <w:tcW w:w="2179" w:type="dxa"/>
+            <w:tcBorders>
+              <w:top w:val="single" w:sz="4" w:space="0" w:color="ED7D31" w:themeColor="accent2"/>
+              <w:left w:val="single" w:sz="4" w:space="0" w:color="ED7D31" w:themeColor="accent2"/>
+              <w:bottom w:val="single" w:sz="4" w:space="0" w:color="ED7D31" w:themeColor="accent2"/>
+              <w:right w:val="single" w:sz="4" w:space="0" w:color="ED7D31" w:themeColor="accent2"/>
+            </w:tcBorders>
+          </w:tcPr>
+          <w:p>
+            <w:pPr>
+              <w:spacing w:line="240" w:lineRule="auto"/>
+            </w:pPr>
+            <w:r>
+              <w:t>Operation:</w:t>
+            </w:r>
+          </w:p>
+        </w:tc>
+        <w:tc>
+          <w:tcPr>
+            <w:tcW w:w="7274" w:type="dxa"/>
+            <w:tcBorders>
+              <w:top w:val="single" w:sz="4" w:space="0" w:color="ED7D31" w:themeColor="accent2"/>
+              <w:left w:val="single" w:sz="4" w:space="0" w:color="ED7D31" w:themeColor="accent2"/>
+              <w:bottom w:val="single" w:sz="4" w:space="0" w:color="ED7D31" w:themeColor="accent2"/>
+              <w:right w:val="single" w:sz="4" w:space="0" w:color="ED7D31" w:themeColor="accent2"/>
+            </w:tcBorders>
+          </w:tcPr>
+          <w:p>
+            <w:pPr>
+              <w:cnfStyle w:val="100000000000" w:firstRow="1" w:lastRow="0" w:firstColumn="0" w:lastColumn="0" w:oddVBand="0" w:evenVBand="0" w:oddHBand="0" w:evenHBand="0" w:firstRowFirstColumn="0" w:firstRowLastColumn="0" w:lastRowFirstColumn="0" w:lastRowLastColumn="0"/>
+            </w:pPr>
+            <w:r>
+              <w:t>ViewChallan (userId,UserName,UserChallanNo).</w:t>
+            </w:r>
+          </w:p>
+        </w:tc>
+      </w:tr>
+      <w:tr>
+        <w:trPr>
+          <w:cnfStyle w:val="000000100000" w:firstRow="0" w:lastRow="0" w:firstColumn="0" w:lastColumn="0" w:oddVBand="0" w:evenVBand="0" w:oddHBand="1" w:evenHBand="0" w:firstRowFirstColumn="0" w:firstRowLastColumn="0" w:lastRowFirstColumn="0" w:lastRowLastColumn="0"/>
+          <w:trHeight w:val="507"/>
+        </w:trPr>
+        <w:tc>
+          <w:tcPr>
+            <w:cnfStyle w:val="001000000000" w:firstRow="0" w:lastRow="0" w:firstColumn="1" w:lastColumn="0" w:oddVBand="0" w:evenVBand="0" w:oddHBand="0" w:evenHBand="0" w:firstRowFirstColumn="0" w:firstRowLastColumn="0" w:lastRowFirstColumn="0" w:lastRowLastColumn="0"/>
+            <w:tcW w:w="2179" w:type="dxa"/>
+            <w:tcBorders>
+              <w:top w:val="single" w:sz="4" w:space="0" w:color="ED7D31" w:themeColor="accent2"/>
+              <w:left w:val="single" w:sz="4" w:space="0" w:color="ED7D31" w:themeColor="accent2"/>
+              <w:right w:val="single" w:sz="4" w:space="0" w:color="ED7D31" w:themeColor="accent2"/>
+            </w:tcBorders>
+          </w:tcPr>
+          <w:p>
+            <w:pPr>
+              <w:spacing w:line="240" w:lineRule="auto"/>
+            </w:pPr>
+            <w:r>
+              <w:lastRenderedPageBreak/>
+              <w:t>Cross-Reference:</w:t>
+            </w:r>
+          </w:p>
+        </w:tc>
+        <w:tc>
+          <w:tcPr>
+            <w:tcW w:w="7274" w:type="dxa"/>
+            <w:tcBorders>
+              <w:top w:val="single" w:sz="4" w:space="0" w:color="ED7D31" w:themeColor="accent2"/>
+              <w:left w:val="single" w:sz="4" w:space="0" w:color="ED7D31" w:themeColor="accent2"/>
+              <w:bottom w:val="single" w:sz="4" w:space="0" w:color="ED7D31" w:themeColor="accent2"/>
+              <w:right w:val="single" w:sz="4" w:space="0" w:color="ED7D31" w:themeColor="accent2"/>
+            </w:tcBorders>
+          </w:tcPr>
+          <w:p>
+            <w:pPr>
+              <w:cnfStyle w:val="000000100000" w:firstRow="0" w:lastRow="0" w:firstColumn="0" w:lastColumn="0" w:oddVBand="0" w:evenVBand="0" w:oddHBand="1" w:evenHBand="0" w:firstRowFirstColumn="0" w:firstRowLastColumn="0" w:lastRowFirstColumn="0" w:lastRowLastColumn="0"/>
+            </w:pPr>
+            <w:r>
+              <w:t>Use Cases: View Challan</w:t>
+            </w:r>
+          </w:p>
+        </w:tc>
+      </w:tr>
+      <w:tr>
+        <w:trPr>
+          <w:trHeight w:val="507"/>
+        </w:trPr>
+        <w:tc>
+          <w:tcPr>
+            <w:cnfStyle w:val="001000000000" w:firstRow="0" w:lastRow="0" w:firstColumn="1" w:lastColumn="0" w:oddVBand="0" w:evenVBand="0" w:oddHBand="0" w:evenHBand="0" w:firstRowFirstColumn="0" w:firstRowLastColumn="0" w:lastRowFirstColumn="0" w:lastRowLastColumn="0"/>
+            <w:tcW w:w="2179" w:type="dxa"/>
+            <w:tcBorders>
+              <w:left w:val="single" w:sz="4" w:space="0" w:color="ED7D31" w:themeColor="accent2"/>
+              <w:right w:val="single" w:sz="4" w:space="0" w:color="ED7D31" w:themeColor="accent2"/>
+            </w:tcBorders>
+          </w:tcPr>
+          <w:p>
+            <w:pPr>
+              <w:spacing w:line="240" w:lineRule="auto"/>
+            </w:pPr>
+            <w:r>
+              <w:t>Pre-Condition:</w:t>
+            </w:r>
+          </w:p>
+        </w:tc>
+        <w:tc>
+          <w:tcPr>
+            <w:tcW w:w="7274" w:type="dxa"/>
+            <w:tcBorders>
+              <w:top w:val="single" w:sz="4" w:space="0" w:color="ED7D31" w:themeColor="accent2"/>
+              <w:left w:val="single" w:sz="4" w:space="0" w:color="ED7D31" w:themeColor="accent2"/>
+              <w:bottom w:val="single" w:sz="4" w:space="0" w:color="ED7D31" w:themeColor="accent2"/>
+              <w:right w:val="single" w:sz="4" w:space="0" w:color="ED7D31" w:themeColor="accent2"/>
+            </w:tcBorders>
+          </w:tcPr>
+          <w:p>
+            <w:pPr>
+              <w:cnfStyle w:val="000000000000" w:firstRow="0" w:lastRow="0" w:firstColumn="0" w:lastColumn="0" w:oddVBand="0" w:evenVBand="0" w:oddHBand="0" w:evenHBand="0" w:firstRowFirstColumn="0" w:firstRowLastColumn="0" w:lastRowFirstColumn="0" w:lastRowLastColumn="0"/>
+            </w:pPr>
+            <w:r>
+              <w:t>User has break the traffic rule and he gets notification about violation.</w:t>
+            </w:r>
+          </w:p>
+        </w:tc>
+      </w:tr>
+      <w:tr>
+        <w:trPr>
+          <w:cnfStyle w:val="000000100000" w:firstRow="0" w:lastRow="0" w:firstColumn="0" w:lastColumn="0" w:oddVBand="0" w:evenVBand="0" w:oddHBand="1" w:evenHBand="0" w:firstRowFirstColumn="0" w:firstRowLastColumn="0" w:lastRowFirstColumn="0" w:lastRowLastColumn="0"/>
+          <w:trHeight w:val="507"/>
+        </w:trPr>
+        <w:tc>
+          <w:tcPr>
+            <w:cnfStyle w:val="001000000000" w:firstRow="0" w:lastRow="0" w:firstColumn="1" w:lastColumn="0" w:oddVBand="0" w:evenVBand="0" w:oddHBand="0" w:evenHBand="0" w:firstRowFirstColumn="0" w:firstRowLastColumn="0" w:lastRowFirstColumn="0" w:lastRowLastColumn="0"/>
+            <w:tcW w:w="2179" w:type="dxa"/>
+            <w:tcBorders>
+              <w:left w:val="single" w:sz="4" w:space="0" w:color="ED7D31" w:themeColor="accent2"/>
+              <w:bottom w:val="single" w:sz="4" w:space="0" w:color="ED7D31" w:themeColor="accent2"/>
+              <w:right w:val="single" w:sz="4" w:space="0" w:color="ED7D31" w:themeColor="accent2"/>
+            </w:tcBorders>
+          </w:tcPr>
+          <w:p>
+            <w:pPr>
+              <w:spacing w:line="240" w:lineRule="auto"/>
+            </w:pPr>
+            <w:r>
+              <w:t>Post-Condition:</w:t>
+            </w:r>
+          </w:p>
+        </w:tc>
+        <w:tc>
+          <w:tcPr>
+            <w:tcW w:w="7274" w:type="dxa"/>
+            <w:tcBorders>
+              <w:top w:val="single" w:sz="4" w:space="0" w:color="ED7D31" w:themeColor="accent2"/>
+              <w:left w:val="single" w:sz="4" w:space="0" w:color="ED7D31" w:themeColor="accent2"/>
+              <w:bottom w:val="single" w:sz="4" w:space="0" w:color="ED7D31" w:themeColor="accent2"/>
+              <w:right w:val="single" w:sz="4" w:space="0" w:color="ED7D31" w:themeColor="accent2"/>
+            </w:tcBorders>
+          </w:tcPr>
+          <w:p>
+            <w:pPr>
+              <w:pStyle w:val="ListParagraph"/>
+              <w:numPr>
+                <w:ilvl w:val="0"/>
+                <w:numId w:val="42"/>
+              </w:numPr>
+              <w:cnfStyle w:val="000000100000" w:firstRow="0" w:lastRow="0" w:firstColumn="0" w:lastColumn="0" w:oddVBand="0" w:evenVBand="0" w:oddHBand="1" w:evenHBand="0" w:firstRowFirstColumn="0" w:firstRowLastColumn="0" w:lastRowFirstColumn="0" w:lastRowLastColumn="0"/>
+            </w:pPr>
+            <w:r>
+              <w:t>View Challan Object was created</w:t>
+            </w:r>
+          </w:p>
+          <w:p>
+            <w:pPr>
+              <w:pStyle w:val="ListParagraph"/>
+              <w:numPr>
+                <w:ilvl w:val="0"/>
+                <w:numId w:val="42"/>
+              </w:numPr>
+              <w:cnfStyle w:val="000000100000" w:firstRow="0" w:lastRow="0" w:firstColumn="0" w:lastColumn="0" w:oddVBand="0" w:evenVBand="0" w:oddHBand="1" w:evenHBand="0" w:firstRowFirstColumn="0" w:firstRowLastColumn="0" w:lastRowFirstColumn="0" w:lastRowLastColumn="0"/>
+            </w:pPr>
+            <w:r>
+              <w:t>The video was shown to the user.</w:t>
+            </w:r>
+          </w:p>
+          <w:p>
+            <w:pPr>
+              <w:pStyle w:val="ListParagraph"/>
+              <w:numPr>
+                <w:ilvl w:val="0"/>
+                <w:numId w:val="42"/>
+              </w:numPr>
+              <w:cnfStyle w:val="000000100000" w:firstRow="0" w:lastRow="0" w:firstColumn="0" w:lastColumn="0" w:oddVBand="0" w:evenVBand="0" w:oddHBand="1" w:evenHBand="0" w:firstRowFirstColumn="0" w:firstRowLastColumn="0" w:lastRowFirstColumn="0" w:lastRowLastColumn="0"/>
+            </w:pPr>
+            <w:r>
+              <w:t>The challan was generated.</w:t>
+            </w:r>
+          </w:p>
+          <w:p>
+            <w:pPr>
+              <w:cnfStyle w:val="000000100000" w:firstRow="0" w:lastRow="0" w:firstColumn="0" w:lastColumn="0" w:oddVBand="0" w:evenVBand="0" w:oddHBand="1" w:evenHBand="0" w:firstRowFirstColumn="0" w:firstRowLastColumn="0" w:lastRowFirstColumn="0" w:lastRowLastColumn="0"/>
+            </w:pPr>
+          </w:p>
+        </w:tc>
+      </w:tr>
+    </w:tbl>
+    <w:p>
+      <w:pPr>
+        <w:rPr>
+          <w:sz w:val="28"/>
+          <w:szCs w:val="28"/>
+        </w:rPr>
+      </w:pPr>
+    </w:p>
+    <w:p>
+      <w:pPr>
+        <w:pStyle w:val="Heading2"/>
+      </w:pPr>
+      <w:bookmarkStart w:id="38" w:name="_GoBack"/>
+      <w:r>
+        <w:t>Submitt Challan:</w:t>
+      </w:r>
+    </w:p>
+    <w:bookmarkEnd w:id="38"/>
+    <w:p/>
+    <w:tbl>
+      <w:tblPr>
+        <w:tblStyle w:val="PlainTable1"/>
+        <w:tblW w:w="9453" w:type="dxa"/>
+        <w:tblLook w:val="04A0" w:firstRow="1" w:lastRow="0" w:firstColumn="1" w:lastColumn="0" w:noHBand="0" w:noVBand="1"/>
+      </w:tblPr>
+      <w:tblGrid>
+        <w:gridCol w:w="2179"/>
+        <w:gridCol w:w="7274"/>
+      </w:tblGrid>
+      <w:tr>
+        <w:trPr>
+          <w:cnfStyle w:val="100000000000" w:firstRow="1" w:lastRow="0" w:firstColumn="0" w:lastColumn="0" w:oddVBand="0" w:evenVBand="0" w:oddHBand="0" w:evenHBand="0" w:firstRowFirstColumn="0" w:firstRowLastColumn="0" w:lastRowFirstColumn="0" w:lastRowLastColumn="0"/>
+          <w:trHeight w:val="507"/>
+        </w:trPr>
+        <w:tc>
+          <w:tcPr>
+            <w:cnfStyle w:val="001000000000" w:firstRow="0" w:lastRow="0" w:firstColumn="1" w:lastColumn="0" w:oddVBand="0" w:evenVBand="0" w:oddHBand="0" w:evenHBand="0" w:firstRowFirstColumn="0" w:firstRowLastColumn="0" w:lastRowFirstColumn="0" w:lastRowLastColumn="0"/>
+            <w:tcW w:w="2179" w:type="dxa"/>
+            <w:tcBorders>
+              <w:top w:val="single" w:sz="4" w:space="0" w:color="ED7D31" w:themeColor="accent2"/>
+              <w:left w:val="single" w:sz="4" w:space="0" w:color="ED7D31" w:themeColor="accent2"/>
+              <w:bottom w:val="single" w:sz="4" w:space="0" w:color="ED7D31" w:themeColor="accent2"/>
+              <w:right w:val="single" w:sz="4" w:space="0" w:color="ED7D31" w:themeColor="accent2"/>
+            </w:tcBorders>
+          </w:tcPr>
+          <w:p>
+            <w:pPr>
+              <w:spacing w:line="240" w:lineRule="auto"/>
+            </w:pPr>
+            <w:r>
+              <w:t>Operation:</w:t>
+            </w:r>
+          </w:p>
+        </w:tc>
+        <w:tc>
+          <w:tcPr>
+            <w:tcW w:w="7274" w:type="dxa"/>
+            <w:tcBorders>
+              <w:top w:val="single" w:sz="4" w:space="0" w:color="ED7D31" w:themeColor="accent2"/>
+              <w:left w:val="single" w:sz="4" w:space="0" w:color="ED7D31" w:themeColor="accent2"/>
+              <w:bottom w:val="single" w:sz="4" w:space="0" w:color="ED7D31" w:themeColor="accent2"/>
+              <w:right w:val="single" w:sz="4" w:space="0" w:color="ED7D31" w:themeColor="accent2"/>
+            </w:tcBorders>
+          </w:tcPr>
+          <w:p>
+            <w:pPr>
+              <w:cnfStyle w:val="100000000000" w:firstRow="1" w:lastRow="0" w:firstColumn="0" w:lastColumn="0" w:oddVBand="0" w:evenVBand="0" w:oddHBand="0" w:evenHBand="0" w:firstRowFirstColumn="0" w:firstRowLastColumn="0" w:lastRowFirstColumn="0" w:lastRowLastColumn="0"/>
+            </w:pPr>
+            <w:r>
+              <w:t>SubmitChallan (UserName,ChallanNo,ticketPrice).</w:t>
+            </w:r>
+          </w:p>
+        </w:tc>
+      </w:tr>
+      <w:tr>
+        <w:trPr>
+          <w:cnfStyle w:val="000000100000" w:firstRow="0" w:lastRow="0" w:firstColumn="0" w:lastColumn="0" w:oddVBand="0" w:evenVBand="0" w:oddHBand="1" w:evenHBand="0" w:firstRowFirstColumn="0" w:firstRowLastColumn="0" w:lastRowFirstColumn="0" w:lastRowLastColumn="0"/>
+          <w:trHeight w:val="507"/>
+        </w:trPr>
+        <w:tc>
+          <w:tcPr>
+            <w:cnfStyle w:val="001000000000" w:firstRow="0" w:lastRow="0" w:firstColumn="1" w:lastColumn="0" w:oddVBand="0" w:evenVBand="0" w:oddHBand="0" w:evenHBand="0" w:firstRowFirstColumn="0" w:firstRowLastColumn="0" w:lastRowFirstColumn="0" w:lastRowLastColumn="0"/>
+            <w:tcW w:w="2179" w:type="dxa"/>
+            <w:tcBorders>
+              <w:top w:val="single" w:sz="4" w:space="0" w:color="ED7D31" w:themeColor="accent2"/>
+              <w:left w:val="single" w:sz="4" w:space="0" w:color="ED7D31" w:themeColor="accent2"/>
+              <w:right w:val="single" w:sz="4" w:space="0" w:color="ED7D31" w:themeColor="accent2"/>
+            </w:tcBorders>
+          </w:tcPr>
+          <w:p>
+            <w:pPr>
+              <w:spacing w:line="240" w:lineRule="auto"/>
+            </w:pPr>
+            <w:r>
+              <w:t>Cross-Reference:</w:t>
+            </w:r>
+          </w:p>
+        </w:tc>
+        <w:tc>
+          <w:tcPr>
+            <w:tcW w:w="7274" w:type="dxa"/>
+            <w:tcBorders>
+              <w:top w:val="single" w:sz="4" w:space="0" w:color="ED7D31" w:themeColor="accent2"/>
+              <w:left w:val="single" w:sz="4" w:space="0" w:color="ED7D31" w:themeColor="accent2"/>
+              <w:bottom w:val="single" w:sz="4" w:space="0" w:color="ED7D31" w:themeColor="accent2"/>
+              <w:right w:val="single" w:sz="4" w:space="0" w:color="ED7D31" w:themeColor="accent2"/>
+            </w:tcBorders>
+          </w:tcPr>
+          <w:p>
+            <w:pPr>
+              <w:cnfStyle w:val="000000100000" w:firstRow="0" w:lastRow="0" w:firstColumn="0" w:lastColumn="0" w:oddVBand="0" w:evenVBand="0" w:oddHBand="1" w:evenHBand="0" w:firstRowFirstColumn="0" w:firstRowLastColumn="0" w:lastRowFirstColumn="0" w:lastRowLastColumn="0"/>
+            </w:pPr>
+            <w:r>
+              <w:t>Use Cases: Submit Challan</w:t>
+            </w:r>
+          </w:p>
+        </w:tc>
+      </w:tr>
+      <w:tr>
+        <w:trPr>
+          <w:trHeight w:val="507"/>
+        </w:trPr>
+        <w:tc>
+          <w:tcPr>
+            <w:cnfStyle w:val="001000000000" w:firstRow="0" w:lastRow="0" w:firstColumn="1" w:lastColumn="0" w:oddVBand="0" w:evenVBand="0" w:oddHBand="0" w:evenHBand="0" w:firstRowFirstColumn="0" w:firstRowLastColumn="0" w:lastRowFirstColumn="0" w:lastRowLastColumn="0"/>
+            <w:tcW w:w="2179" w:type="dxa"/>
+            <w:tcBorders>
+              <w:left w:val="single" w:sz="4" w:space="0" w:color="ED7D31" w:themeColor="accent2"/>
+              <w:right w:val="single" w:sz="4" w:space="0" w:color="ED7D31" w:themeColor="accent2"/>
+            </w:tcBorders>
+          </w:tcPr>
+          <w:p>
+            <w:pPr>
+              <w:spacing w:line="240" w:lineRule="auto"/>
+            </w:pPr>
+            <w:r>
+              <w:t>Pre-Condition:</w:t>
+            </w:r>
+          </w:p>
+        </w:tc>
+        <w:tc>
+          <w:tcPr>
+            <w:tcW w:w="7274" w:type="dxa"/>
+            <w:tcBorders>
+              <w:top w:val="single" w:sz="4" w:space="0" w:color="ED7D31" w:themeColor="accent2"/>
+              <w:left w:val="single" w:sz="4" w:space="0" w:color="ED7D31" w:themeColor="accent2"/>
+              <w:bottom w:val="single" w:sz="4" w:space="0" w:color="ED7D31" w:themeColor="accent2"/>
+              <w:right w:val="single" w:sz="4" w:space="0" w:color="ED7D31" w:themeColor="accent2"/>
+            </w:tcBorders>
+          </w:tcPr>
+          <w:p>
+            <w:pPr>
+              <w:cnfStyle w:val="000000000000" w:firstRow="0" w:lastRow="0" w:firstColumn="0" w:lastColumn="0" w:oddVBand="0" w:evenVBand="0" w:oddHBand="0" w:evenHBand="0" w:firstRowFirstColumn="0" w:firstRowLastColumn="0" w:lastRowFirstColumn="0" w:lastRowLastColumn="0"/>
+            </w:pPr>
+            <w:r>
+              <w:t>The challan is given to the vehicle owner.</w:t>
+            </w:r>
+          </w:p>
+        </w:tc>
+      </w:tr>
+      <w:tr>
+        <w:trPr>
+          <w:cnfStyle w:val="000000100000" w:firstRow="0" w:lastRow="0" w:firstColumn="0" w:lastColumn="0" w:oddVBand="0" w:evenVBand="0" w:oddHBand="1" w:evenHBand="0" w:firstRowFirstColumn="0" w:firstRowLastColumn="0" w:lastRowFirstColumn="0" w:lastRowLastColumn="0"/>
+          <w:trHeight w:val="507"/>
+        </w:trPr>
+        <w:tc>
+          <w:tcPr>
+            <w:cnfStyle w:val="001000000000" w:firstRow="0" w:lastRow="0" w:firstColumn="1" w:lastColumn="0" w:oddVBand="0" w:evenVBand="0" w:oddHBand="0" w:evenHBand="0" w:firstRowFirstColumn="0" w:firstRowLastColumn="0" w:lastRowFirstColumn="0" w:lastRowLastColumn="0"/>
+            <w:tcW w:w="2179" w:type="dxa"/>
+            <w:tcBorders>
+              <w:left w:val="single" w:sz="4" w:space="0" w:color="ED7D31" w:themeColor="accent2"/>
+              <w:bottom w:val="single" w:sz="4" w:space="0" w:color="ED7D31" w:themeColor="accent2"/>
+              <w:right w:val="single" w:sz="4" w:space="0" w:color="ED7D31" w:themeColor="accent2"/>
+            </w:tcBorders>
+          </w:tcPr>
+          <w:p>
+            <w:pPr>
+              <w:spacing w:line="240" w:lineRule="auto"/>
+            </w:pPr>
+            <w:r>
+              <w:t>Post-Condition:</w:t>
+            </w:r>
+          </w:p>
+        </w:tc>
+        <w:tc>
+          <w:tcPr>
+            <w:tcW w:w="7274" w:type="dxa"/>
+            <w:tcBorders>
+              <w:top w:val="single" w:sz="4" w:space="0" w:color="ED7D31" w:themeColor="accent2"/>
+              <w:left w:val="single" w:sz="4" w:space="0" w:color="ED7D31" w:themeColor="accent2"/>
+              <w:bottom w:val="single" w:sz="4" w:space="0" w:color="ED7D31" w:themeColor="accent2"/>
+              <w:right w:val="single" w:sz="4" w:space="0" w:color="ED7D31" w:themeColor="accent2"/>
+            </w:tcBorders>
+          </w:tcPr>
+          <w:p>
+            <w:pPr>
+              <w:pStyle w:val="ListParagraph"/>
+              <w:numPr>
+                <w:ilvl w:val="0"/>
+                <w:numId w:val="42"/>
+              </w:numPr>
+              <w:cnfStyle w:val="000000100000" w:firstRow="0" w:lastRow="0" w:firstColumn="0" w:lastColumn="0" w:oddVBand="0" w:evenVBand="0" w:oddHBand="1" w:evenHBand="0" w:firstRowFirstColumn="0" w:firstRowLastColumn="0" w:lastRowFirstColumn="0" w:lastRowLastColumn="0"/>
+            </w:pPr>
+            <w:r>
+              <w:t>Submit challan object was created.</w:t>
+            </w:r>
+          </w:p>
+          <w:p>
+            <w:pPr>
+              <w:pStyle w:val="ListParagraph"/>
+              <w:numPr>
+                <w:ilvl w:val="0"/>
+                <w:numId w:val="42"/>
+              </w:numPr>
+              <w:cnfStyle w:val="000000100000" w:firstRow="0" w:lastRow="0" w:firstColumn="0" w:lastColumn="0" w:oddVBand="0" w:evenVBand="0" w:oddHBand="1" w:evenHBand="0" w:firstRowFirstColumn="0" w:firstRowLastColumn="0" w:lastRowFirstColumn="0" w:lastRowLastColumn="0"/>
+            </w:pPr>
+            <w:r>
+              <w:t>The payment method was shown.</w:t>
+            </w:r>
+          </w:p>
+          <w:p>
+            <w:pPr>
+              <w:pStyle w:val="ListParagraph"/>
+              <w:numPr>
+                <w:ilvl w:val="0"/>
+                <w:numId w:val="42"/>
+              </w:numPr>
+              <w:cnfStyle w:val="000000100000" w:firstRow="0" w:lastRow="0" w:firstColumn="0" w:lastColumn="0" w:oddVBand="0" w:evenVBand="0" w:oddHBand="1" w:evenHBand="0" w:firstRowFirstColumn="0" w:firstRowLastColumn="0" w:lastRowFirstColumn="0" w:lastRowLastColumn="0"/>
+            </w:pPr>
+            <w:r>
+              <w:t>The user was selected the challan payment method.</w:t>
+            </w:r>
+          </w:p>
+          <w:p>
+            <w:pPr>
+              <w:pStyle w:val="ListParagraph"/>
+              <w:numPr>
+                <w:ilvl w:val="0"/>
+                <w:numId w:val="42"/>
+              </w:numPr>
+              <w:cnfStyle w:val="000000100000" w:firstRow="0" w:lastRow="0" w:firstColumn="0" w:lastColumn="0" w:oddVBand="0" w:evenVBand="0" w:oddHBand="1" w:evenHBand="0" w:firstRowFirstColumn="0" w:firstRowLastColumn="0" w:lastRowFirstColumn="0" w:lastRowLastColumn="0"/>
+            </w:pPr>
+            <w:r>
+              <w:t>The user payed the challan.</w:t>
+            </w:r>
+          </w:p>
+          <w:p>
+            <w:pPr>
+              <w:cnfStyle w:val="000000100000" w:firstRow="0" w:lastRow="0" w:firstColumn="0" w:lastColumn="0" w:oddVBand="0" w:evenVBand="0" w:oddHBand="1" w:evenHBand="0" w:firstRowFirstColumn="0" w:firstRowLastColumn="0" w:lastRowFirstColumn="0" w:lastRowLastColumn="0"/>
+            </w:pPr>
+          </w:p>
+        </w:tc>
+      </w:tr>
+    </w:tbl>
     <w:p>
       <w:pPr>
         <w:rPr>
@@ -21354,7 +21352,7 @@
 </file>
 
 <file path=word/endnotes.xml><?xml version="1.0" encoding="utf-8"?>
-<w:endnotes xmlns:wpc="http://schemas.microsoft.com/office/word/2010/wordprocessingCanvas" xmlns:cx="http://schemas.microsoft.com/office/drawing/2014/chartex" xmlns:cx1="http://schemas.microsoft.com/office/drawing/2015/9/8/chartex" xmlns:cx2="http://schemas.microsoft.com/office/drawing/2015/10/21/chartex" xmlns:cx3="http://schemas.microsoft.com/office/drawing/2016/5/9/chartex" xmlns:cx4="http://schemas.microsoft.com/office/drawing/2016/5/10/chartex" xmlns:cx5="http://schemas.microsoft.com/office/drawing/2016/5/11/chartex" xmlns:cx6="http://schemas.microsoft.com/office/drawing/2016/5/12/chartex" xmlns:cx7="http://schemas.microsoft.com/office/drawing/2016/5/13/chartex" xmlns:cx8="http://schemas.microsoft.com/office/drawing/2016/5/14/chartex" xmlns:mc="http://schemas.openxmlformats.org/markup-compatibility/2006" xmlns:aink="http://schemas.microsoft.com/office/drawing/2016/ink" xmlns:am3d="http://schemas.microsoft.com/office/drawing/2017/model3d" xmlns:o="urn:schemas-microsoft-com:office:office" xmlns:oel="http://schemas.microsoft.com/office/2019/extlst" xmlns:r="http://schemas.openxmlformats.org/officeDocument/2006/relationships" xmlns:m="http://schemas.openxmlformats.org/officeDocument/2006/math" xmlns:v="urn:schemas-microsoft-com:vml" xmlns:wp14="http://schemas.microsoft.com/office/word/2010/wordprocessingDrawing" xmlns:wp="http://schemas.openxmlformats.org/drawingml/2006/wordprocessingDrawing" xmlns:w10="urn:schemas-microsoft-com:office:word" xmlns:w="http://schemas.openxmlformats.org/wordprocessingml/2006/main" xmlns:w14="http://schemas.microsoft.com/office/word/2010/wordml" xmlns:w15="http://schemas.microsoft.com/office/word/2012/wordml" xmlns:w16cex="http://schemas.microsoft.com/office/word/2018/wordml/cex" xmlns:w16cid="http://schemas.microsoft.com/office/word/2016/wordml/cid" xmlns:w16="http://schemas.microsoft.com/office/word/2018/wordml" xmlns:w16sdtdh="http://schemas.microsoft.com/office/word/2020/wordml/sdtdatahash" xmlns:w16se="http://schemas.microsoft.com/office/word/2015/wordml/symex" xmlns:wpg="http://schemas.microsoft.com/office/word/2010/wordprocessingGroup" xmlns:wpi="http://schemas.microsoft.com/office/word/2010/wordprocessingInk" xmlns:wne="http://schemas.microsoft.com/office/word/2006/wordml" xmlns:wps="http://schemas.microsoft.com/office/word/2010/wordprocessingShape" mc:Ignorable="w14 w15 w16se w16cid w16 w16cex w16sdtdh wp14">
+<w:endnotes xmlns:wpc="http://schemas.microsoft.com/office/word/2010/wordprocessingCanvas" xmlns:cx="http://schemas.microsoft.com/office/drawing/2014/chartex" xmlns:cx1="http://schemas.microsoft.com/office/drawing/2015/9/8/chartex" xmlns:mc="http://schemas.openxmlformats.org/markup-compatibility/2006" xmlns:o="urn:schemas-microsoft-com:office:office" xmlns:r="http://schemas.openxmlformats.org/officeDocument/2006/relationships" xmlns:m="http://schemas.openxmlformats.org/officeDocument/2006/math" xmlns:v="urn:schemas-microsoft-com:vml" xmlns:wp14="http://schemas.microsoft.com/office/word/2010/wordprocessingDrawing" xmlns:wp="http://schemas.openxmlformats.org/drawingml/2006/wordprocessingDrawing" xmlns:w10="urn:schemas-microsoft-com:office:word" xmlns:w="http://schemas.openxmlformats.org/wordprocessingml/2006/main" xmlns:w14="http://schemas.microsoft.com/office/word/2010/wordml" xmlns:w15="http://schemas.microsoft.com/office/word/2012/wordml" xmlns:w16se="http://schemas.microsoft.com/office/word/2015/wordml/symex" xmlns:wpg="http://schemas.microsoft.com/office/word/2010/wordprocessingGroup" xmlns:wpi="http://schemas.microsoft.com/office/word/2010/wordprocessingInk" xmlns:wne="http://schemas.microsoft.com/office/word/2006/wordml" xmlns:wps="http://schemas.microsoft.com/office/word/2010/wordprocessingShape" mc:Ignorable="w14 w15 w16se wp14">
   <w:endnote w:type="separator" w:id="-1">
     <w:p>
       <w:pPr>
@@ -21379,7 +21377,7 @@
 </file>
 
 <file path=word/footnotes.xml><?xml version="1.0" encoding="utf-8"?>
-<w:footnotes xmlns:wpc="http://schemas.microsoft.com/office/word/2010/wordprocessingCanvas" xmlns:cx="http://schemas.microsoft.com/office/drawing/2014/chartex" xmlns:cx1="http://schemas.microsoft.com/office/drawing/2015/9/8/chartex" xmlns:cx2="http://schemas.microsoft.com/office/drawing/2015/10/21/chartex" xmlns:cx3="http://schemas.microsoft.com/office/drawing/2016/5/9/chartex" xmlns:cx4="http://schemas.microsoft.com/office/drawing/2016/5/10/chartex" xmlns:cx5="http://schemas.microsoft.com/office/drawing/2016/5/11/chartex" xmlns:cx6="http://schemas.microsoft.com/office/drawing/2016/5/12/chartex" xmlns:cx7="http://schemas.microsoft.com/office/drawing/2016/5/13/chartex" xmlns:cx8="http://schemas.microsoft.com/office/drawing/2016/5/14/chartex" xmlns:mc="http://schemas.openxmlformats.org/markup-compatibility/2006" xmlns:aink="http://schemas.microsoft.com/office/drawing/2016/ink" xmlns:am3d="http://schemas.microsoft.com/office/drawing/2017/model3d" xmlns:o="urn:schemas-microsoft-com:office:office" xmlns:oel="http://schemas.microsoft.com/office/2019/extlst" xmlns:r="http://schemas.openxmlformats.org/officeDocument/2006/relationships" xmlns:m="http://schemas.openxmlformats.org/officeDocument/2006/math" xmlns:v="urn:schemas-microsoft-com:vml" xmlns:wp14="http://schemas.microsoft.com/office/word/2010/wordprocessingDrawing" xmlns:wp="http://schemas.openxmlformats.org/drawingml/2006/wordprocessingDrawing" xmlns:w10="urn:schemas-microsoft-com:office:word" xmlns:w="http://schemas.openxmlformats.org/wordprocessingml/2006/main" xmlns:w14="http://schemas.microsoft.com/office/word/2010/wordml" xmlns:w15="http://schemas.microsoft.com/office/word/2012/wordml" xmlns:w16cex="http://schemas.microsoft.com/office/word/2018/wordml/cex" xmlns:w16cid="http://schemas.microsoft.com/office/word/2016/wordml/cid" xmlns:w16="http://schemas.microsoft.com/office/word/2018/wordml" xmlns:w16sdtdh="http://schemas.microsoft.com/office/word/2020/wordml/sdtdatahash" xmlns:w16se="http://schemas.microsoft.com/office/word/2015/wordml/symex" xmlns:wpg="http://schemas.microsoft.com/office/word/2010/wordprocessingGroup" xmlns:wpi="http://schemas.microsoft.com/office/word/2010/wordprocessingInk" xmlns:wne="http://schemas.microsoft.com/office/word/2006/wordml" xmlns:wps="http://schemas.microsoft.com/office/word/2010/wordprocessingShape" mc:Ignorable="w14 w15 w16se w16cid w16 w16cex w16sdtdh wp14">
+<w:footnotes xmlns:wpc="http://schemas.microsoft.com/office/word/2010/wordprocessingCanvas" xmlns:cx="http://schemas.microsoft.com/office/drawing/2014/chartex" xmlns:cx1="http://schemas.microsoft.com/office/drawing/2015/9/8/chartex" xmlns:mc="http://schemas.openxmlformats.org/markup-compatibility/2006" xmlns:o="urn:schemas-microsoft-com:office:office" xmlns:r="http://schemas.openxmlformats.org/officeDocument/2006/relationships" xmlns:m="http://schemas.openxmlformats.org/officeDocument/2006/math" xmlns:v="urn:schemas-microsoft-com:vml" xmlns:wp14="http://schemas.microsoft.com/office/word/2010/wordprocessingDrawing" xmlns:wp="http://schemas.openxmlformats.org/drawingml/2006/wordprocessingDrawing" xmlns:w10="urn:schemas-microsoft-com:office:word" xmlns:w="http://schemas.openxmlformats.org/wordprocessingml/2006/main" xmlns:w14="http://schemas.microsoft.com/office/word/2010/wordml" xmlns:w15="http://schemas.microsoft.com/office/word/2012/wordml" xmlns:w16se="http://schemas.microsoft.com/office/word/2015/wordml/symex" xmlns:wpg="http://schemas.microsoft.com/office/word/2010/wordprocessingGroup" xmlns:wpi="http://schemas.microsoft.com/office/word/2010/wordprocessingInk" xmlns:wne="http://schemas.microsoft.com/office/word/2006/wordml" xmlns:wps="http://schemas.microsoft.com/office/word/2010/wordprocessingShape" mc:Ignorable="w14 w15 w16se wp14">
   <w:footnote w:type="separator" w:id="-1">
     <w:p>
       <w:pPr>
@@ -21404,7 +21402,7 @@
 </file>
 
 <file path=word/numbering.xml><?xml version="1.0" encoding="utf-8"?>
-<w:numbering xmlns:wpc="http://schemas.microsoft.com/office/word/2010/wordprocessingCanvas" xmlns:cx="http://schemas.microsoft.com/office/drawing/2014/chartex" xmlns:cx1="http://schemas.microsoft.com/office/drawing/2015/9/8/chartex" xmlns:cx2="http://schemas.microsoft.com/office/drawing/2015/10/21/chartex" xmlns:cx3="http://schemas.microsoft.com/office/drawing/2016/5/9/chartex" xmlns:cx4="http://schemas.microsoft.com/office/drawing/2016/5/10/chartex" xmlns:cx5="http://schemas.microsoft.com/office/drawing/2016/5/11/chartex" xmlns:cx6="http://schemas.microsoft.com/office/drawing/2016/5/12/chartex" xmlns:cx7="http://schemas.microsoft.com/office/drawing/2016/5/13/chartex" xmlns:cx8="http://schemas.microsoft.com/office/drawing/2016/5/14/chartex" xmlns:mc="http://schemas.openxmlformats.org/markup-compatibility/2006" xmlns:aink="http://schemas.microsoft.com/office/drawing/2016/ink" xmlns:am3d="http://schemas.microsoft.com/office/drawing/2017/model3d" xmlns:o="urn:schemas-microsoft-com:office:office" xmlns:oel="http://schemas.microsoft.com/office/2019/extlst" xmlns:r="http://schemas.openxmlformats.org/officeDocument/2006/relationships" xmlns:m="http://schemas.openxmlformats.org/officeDocument/2006/math" xmlns:v="urn:schemas-microsoft-com:vml" xmlns:wp14="http://schemas.microsoft.com/office/word/2010/wordprocessingDrawing" xmlns:wp="http://schemas.openxmlformats.org/drawingml/2006/wordprocessingDrawing" xmlns:w10="urn:schemas-microsoft-com:office:word" xmlns:w="http://schemas.openxmlformats.org/wordprocessingml/2006/main" xmlns:w14="http://schemas.microsoft.com/office/word/2010/wordml" xmlns:w15="http://schemas.microsoft.com/office/word/2012/wordml" xmlns:w16cex="http://schemas.microsoft.com/office/word/2018/wordml/cex" xmlns:w16cid="http://schemas.microsoft.com/office/word/2016/wordml/cid" xmlns:w16="http://schemas.microsoft.com/office/word/2018/wordml" xmlns:w16sdtdh="http://schemas.microsoft.com/office/word/2020/wordml/sdtdatahash" xmlns:w16se="http://schemas.microsoft.com/office/word/2015/wordml/symex" xmlns:wpg="http://schemas.microsoft.com/office/word/2010/wordprocessingGroup" xmlns:wpi="http://schemas.microsoft.com/office/word/2010/wordprocessingInk" xmlns:wne="http://schemas.microsoft.com/office/word/2006/wordml" xmlns:wps="http://schemas.microsoft.com/office/word/2010/wordprocessingShape" mc:Ignorable="w14 w15 w16se w16cid w16 w16cex w16sdtdh wp14">
+<w:numbering xmlns:wpc="http://schemas.microsoft.com/office/word/2010/wordprocessingCanvas" xmlns:cx="http://schemas.microsoft.com/office/drawing/2014/chartex" xmlns:cx1="http://schemas.microsoft.com/office/drawing/2015/9/8/chartex" xmlns:mc="http://schemas.openxmlformats.org/markup-compatibility/2006" xmlns:o="urn:schemas-microsoft-com:office:office" xmlns:r="http://schemas.openxmlformats.org/officeDocument/2006/relationships" xmlns:m="http://schemas.openxmlformats.org/officeDocument/2006/math" xmlns:v="urn:schemas-microsoft-com:vml" xmlns:wp14="http://schemas.microsoft.com/office/word/2010/wordprocessingDrawing" xmlns:wp="http://schemas.openxmlformats.org/drawingml/2006/wordprocessingDrawing" xmlns:w10="urn:schemas-microsoft-com:office:word" xmlns:w="http://schemas.openxmlformats.org/wordprocessingml/2006/main" xmlns:w14="http://schemas.microsoft.com/office/word/2010/wordml" xmlns:w15="http://schemas.microsoft.com/office/word/2012/wordml" xmlns:w16se="http://schemas.microsoft.com/office/word/2015/wordml/symex" xmlns:wpg="http://schemas.microsoft.com/office/word/2010/wordprocessingGroup" xmlns:wpi="http://schemas.microsoft.com/office/word/2010/wordprocessingInk" xmlns:wne="http://schemas.microsoft.com/office/word/2006/wordml" xmlns:wps="http://schemas.microsoft.com/office/word/2010/wordprocessingShape" mc:Ignorable="w14 w15 w16se wp14">
   <w:abstractNum w:abstractNumId="0" w15:restartNumberingAfterBreak="0">
     <w:nsid w:val="01832932"/>
     <w:multiLevelType w:val="hybridMultilevel"/>
@@ -24155,6 +24153,119 @@
     </w:lvl>
   </w:abstractNum>
   <w:abstractNum w:abstractNumId="25" w15:restartNumberingAfterBreak="0">
+    <w:nsid w:val="4BF36126"/>
+    <w:multiLevelType w:val="hybridMultilevel"/>
+    <w:tmpl w:val="536CC8A4"/>
+    <w:lvl w:ilvl="0" w:tplc="04090001">
+      <w:start w:val="1"/>
+      <w:numFmt w:val="bullet"/>
+      <w:lvlText w:val=""/>
+      <w:lvlJc w:val="left"/>
+      <w:pPr>
+        <w:ind w:left="720" w:hanging="360"/>
+      </w:pPr>
+      <w:rPr>
+        <w:rFonts w:ascii="Symbol" w:hAnsi="Symbol" w:hint="default"/>
+      </w:rPr>
+    </w:lvl>
+    <w:lvl w:ilvl="1" w:tplc="04090003" w:tentative="1">
+      <w:start w:val="1"/>
+      <w:numFmt w:val="bullet"/>
+      <w:lvlText w:val="o"/>
+      <w:lvlJc w:val="left"/>
+      <w:pPr>
+        <w:ind w:left="1440" w:hanging="360"/>
+      </w:pPr>
+      <w:rPr>
+        <w:rFonts w:ascii="Courier New" w:hAnsi="Courier New" w:cs="Courier New" w:hint="default"/>
+      </w:rPr>
+    </w:lvl>
+    <w:lvl w:ilvl="2" w:tplc="04090005" w:tentative="1">
+      <w:start w:val="1"/>
+      <w:numFmt w:val="bullet"/>
+      <w:lvlText w:val=""/>
+      <w:lvlJc w:val="left"/>
+      <w:pPr>
+        <w:ind w:left="2160" w:hanging="360"/>
+      </w:pPr>
+      <w:rPr>
+        <w:rFonts w:ascii="Wingdings" w:hAnsi="Wingdings" w:hint="default"/>
+      </w:rPr>
+    </w:lvl>
+    <w:lvl w:ilvl="3" w:tplc="04090001" w:tentative="1">
+      <w:start w:val="1"/>
+      <w:numFmt w:val="bullet"/>
+      <w:lvlText w:val=""/>
+      <w:lvlJc w:val="left"/>
+      <w:pPr>
+        <w:ind w:left="2880" w:hanging="360"/>
+      </w:pPr>
+      <w:rPr>
+        <w:rFonts w:ascii="Symbol" w:hAnsi="Symbol" w:hint="default"/>
+      </w:rPr>
+    </w:lvl>
+    <w:lvl w:ilvl="4" w:tplc="04090003" w:tentative="1">
+      <w:start w:val="1"/>
+      <w:numFmt w:val="bullet"/>
+      <w:lvlText w:val="o"/>
+      <w:lvlJc w:val="left"/>
+      <w:pPr>
+        <w:ind w:left="3600" w:hanging="360"/>
+      </w:pPr>
+      <w:rPr>
+        <w:rFonts w:ascii="Courier New" w:hAnsi="Courier New" w:cs="Courier New" w:hint="default"/>
+      </w:rPr>
+    </w:lvl>
+    <w:lvl w:ilvl="5" w:tplc="04090005" w:tentative="1">
+      <w:start w:val="1"/>
+      <w:numFmt w:val="bullet"/>
+      <w:lvlText w:val=""/>
+      <w:lvlJc w:val="left"/>
+      <w:pPr>
+        <w:ind w:left="4320" w:hanging="360"/>
+      </w:pPr>
+      <w:rPr>
+        <w:rFonts w:ascii="Wingdings" w:hAnsi="Wingdings" w:hint="default"/>
+      </w:rPr>
+    </w:lvl>
+    <w:lvl w:ilvl="6" w:tplc="04090001" w:tentative="1">
+      <w:start w:val="1"/>
+      <w:numFmt w:val="bullet"/>
+      <w:lvlText w:val=""/>
+      <w:lvlJc w:val="left"/>
+      <w:pPr>
+        <w:ind w:left="5040" w:hanging="360"/>
+      </w:pPr>
+      <w:rPr>
+        <w:rFonts w:ascii="Symbol" w:hAnsi="Symbol" w:hint="default"/>
+      </w:rPr>
+    </w:lvl>
+    <w:lvl w:ilvl="7" w:tplc="04090003" w:tentative="1">
+      <w:start w:val="1"/>
+      <w:numFmt w:val="bullet"/>
+      <w:lvlText w:val="o"/>
+      <w:lvlJc w:val="left"/>
+      <w:pPr>
+        <w:ind w:left="5760" w:hanging="360"/>
+      </w:pPr>
+      <w:rPr>
+        <w:rFonts w:ascii="Courier New" w:hAnsi="Courier New" w:cs="Courier New" w:hint="default"/>
+      </w:rPr>
+    </w:lvl>
+    <w:lvl w:ilvl="8" w:tplc="04090005" w:tentative="1">
+      <w:start w:val="1"/>
+      <w:numFmt w:val="bullet"/>
+      <w:lvlText w:val=""/>
+      <w:lvlJc w:val="left"/>
+      <w:pPr>
+        <w:ind w:left="6480" w:hanging="360"/>
+      </w:pPr>
+      <w:rPr>
+        <w:rFonts w:ascii="Wingdings" w:hAnsi="Wingdings" w:hint="default"/>
+      </w:rPr>
+    </w:lvl>
+  </w:abstractNum>
+  <w:abstractNum w:abstractNumId="26" w15:restartNumberingAfterBreak="0">
     <w:nsid w:val="557B181C"/>
     <w:multiLevelType w:val="hybridMultilevel"/>
     <w:tmpl w:val="2514B7CA"/>
@@ -24267,7 +24378,7 @@
       </w:rPr>
     </w:lvl>
   </w:abstractNum>
-  <w:abstractNum w:abstractNumId="26" w15:restartNumberingAfterBreak="0">
+  <w:abstractNum w:abstractNumId="27" w15:restartNumberingAfterBreak="0">
     <w:nsid w:val="5D7F2A1E"/>
     <w:multiLevelType w:val="hybridMultilevel"/>
     <w:tmpl w:val="0F4A0098"/>
@@ -24380,7 +24491,7 @@
       </w:rPr>
     </w:lvl>
   </w:abstractNum>
-  <w:abstractNum w:abstractNumId="27" w15:restartNumberingAfterBreak="0">
+  <w:abstractNum w:abstractNumId="28" w15:restartNumberingAfterBreak="0">
     <w:nsid w:val="5E970072"/>
     <w:multiLevelType w:val="hybridMultilevel"/>
     <w:tmpl w:val="F5D8FB2C"/>
@@ -24469,7 +24580,7 @@
       </w:pPr>
     </w:lvl>
   </w:abstractNum>
-  <w:abstractNum w:abstractNumId="28" w15:restartNumberingAfterBreak="0">
+  <w:abstractNum w:abstractNumId="29" w15:restartNumberingAfterBreak="0">
     <w:nsid w:val="649576AA"/>
     <w:multiLevelType w:val="hybridMultilevel"/>
     <w:tmpl w:val="62E6984E"/>
@@ -24582,7 +24693,7 @@
       </w:rPr>
     </w:lvl>
   </w:abstractNum>
-  <w:abstractNum w:abstractNumId="29" w15:restartNumberingAfterBreak="0">
+  <w:abstractNum w:abstractNumId="30" w15:restartNumberingAfterBreak="0">
     <w:nsid w:val="66AE76C7"/>
     <w:multiLevelType w:val="hybridMultilevel"/>
     <w:tmpl w:val="D4CE9AC2"/>
@@ -24695,7 +24806,7 @@
       </w:rPr>
     </w:lvl>
   </w:abstractNum>
-  <w:abstractNum w:abstractNumId="30" w15:restartNumberingAfterBreak="0">
+  <w:abstractNum w:abstractNumId="31" w15:restartNumberingAfterBreak="0">
     <w:nsid w:val="67807087"/>
     <w:multiLevelType w:val="hybridMultilevel"/>
     <w:tmpl w:val="1B8E717E"/>
@@ -24784,7 +24895,7 @@
       </w:pPr>
     </w:lvl>
   </w:abstractNum>
-  <w:abstractNum w:abstractNumId="31" w15:restartNumberingAfterBreak="0">
+  <w:abstractNum w:abstractNumId="32" w15:restartNumberingAfterBreak="0">
     <w:nsid w:val="682C39A1"/>
     <w:multiLevelType w:val="hybridMultilevel"/>
     <w:tmpl w:val="AE66F3C4"/>
@@ -24873,7 +24984,7 @@
       </w:pPr>
     </w:lvl>
   </w:abstractNum>
-  <w:abstractNum w:abstractNumId="32" w15:restartNumberingAfterBreak="0">
+  <w:abstractNum w:abstractNumId="33" w15:restartNumberingAfterBreak="0">
     <w:nsid w:val="68C800CC"/>
     <w:multiLevelType w:val="hybridMultilevel"/>
     <w:tmpl w:val="1B8E717E"/>
@@ -24962,7 +25073,7 @@
       </w:pPr>
     </w:lvl>
   </w:abstractNum>
-  <w:abstractNum w:abstractNumId="33" w15:restartNumberingAfterBreak="0">
+  <w:abstractNum w:abstractNumId="34" w15:restartNumberingAfterBreak="0">
     <w:nsid w:val="6C9A1F7F"/>
     <w:multiLevelType w:val="hybridMultilevel"/>
     <w:tmpl w:val="146E2450"/>
@@ -25076,7 +25187,7 @@
       </w:rPr>
     </w:lvl>
   </w:abstractNum>
-  <w:abstractNum w:abstractNumId="34" w15:restartNumberingAfterBreak="0">
+  <w:abstractNum w:abstractNumId="35" w15:restartNumberingAfterBreak="0">
     <w:nsid w:val="6F277FA7"/>
     <w:multiLevelType w:val="hybridMultilevel"/>
     <w:tmpl w:val="04069D72"/>
@@ -25189,7 +25300,7 @@
       </w:rPr>
     </w:lvl>
   </w:abstractNum>
-  <w:abstractNum w:abstractNumId="35" w15:restartNumberingAfterBreak="0">
+  <w:abstractNum w:abstractNumId="36" w15:restartNumberingAfterBreak="0">
     <w:nsid w:val="73171106"/>
     <w:multiLevelType w:val="hybridMultilevel"/>
     <w:tmpl w:val="4344EA4A"/>
@@ -25280,7 +25391,7 @@
       </w:pPr>
     </w:lvl>
   </w:abstractNum>
-  <w:abstractNum w:abstractNumId="36" w15:restartNumberingAfterBreak="0">
+  <w:abstractNum w:abstractNumId="37" w15:restartNumberingAfterBreak="0">
     <w:nsid w:val="775C4655"/>
     <w:multiLevelType w:val="hybridMultilevel"/>
     <w:tmpl w:val="67FE18B2"/>
@@ -25393,7 +25504,7 @@
       </w:rPr>
     </w:lvl>
   </w:abstractNum>
-  <w:abstractNum w:abstractNumId="37" w15:restartNumberingAfterBreak="0">
+  <w:abstractNum w:abstractNumId="38" w15:restartNumberingAfterBreak="0">
     <w:nsid w:val="788A295E"/>
     <w:multiLevelType w:val="hybridMultilevel"/>
     <w:tmpl w:val="70EC6614"/>
@@ -25506,7 +25617,7 @@
       </w:rPr>
     </w:lvl>
   </w:abstractNum>
-  <w:abstractNum w:abstractNumId="38" w15:restartNumberingAfterBreak="0">
+  <w:abstractNum w:abstractNumId="39" w15:restartNumberingAfterBreak="0">
     <w:nsid w:val="7AD87610"/>
     <w:multiLevelType w:val="hybridMultilevel"/>
     <w:tmpl w:val="0B4CB36C"/>
@@ -25619,7 +25730,7 @@
       </w:rPr>
     </w:lvl>
   </w:abstractNum>
-  <w:abstractNum w:abstractNumId="39" w15:restartNumberingAfterBreak="0">
+  <w:abstractNum w:abstractNumId="40" w15:restartNumberingAfterBreak="0">
     <w:nsid w:val="7D8D52E4"/>
     <w:multiLevelType w:val="multilevel"/>
     <w:tmpl w:val="82DE24C6"/>
@@ -25732,7 +25843,7 @@
       </w:pPr>
     </w:lvl>
   </w:abstractNum>
-  <w:abstractNum w:abstractNumId="40" w15:restartNumberingAfterBreak="0">
+  <w:abstractNum w:abstractNumId="41" w15:restartNumberingAfterBreak="0">
     <w:nsid w:val="7F7D3DA1"/>
     <w:multiLevelType w:val="hybridMultilevel"/>
     <w:tmpl w:val="21D2F9D4"/>
@@ -25845,134 +25956,137 @@
       </w:rPr>
     </w:lvl>
   </w:abstractNum>
-  <w:num w:numId="1" w16cid:durableId="1171676835">
+  <w:num w:numId="1">
     <w:abstractNumId w:val="3"/>
   </w:num>
-  <w:num w:numId="2" w16cid:durableId="1312248030">
+  <w:num w:numId="2">
     <w:abstractNumId w:val="22"/>
   </w:num>
-  <w:num w:numId="3" w16cid:durableId="2069376076">
+  <w:num w:numId="3">
     <w:abstractNumId w:val="14"/>
   </w:num>
-  <w:num w:numId="4" w16cid:durableId="923995786">
+  <w:num w:numId="4">
     <w:abstractNumId w:val="8"/>
   </w:num>
-  <w:num w:numId="5" w16cid:durableId="2028484291">
+  <w:num w:numId="5">
     <w:abstractNumId w:val="18"/>
   </w:num>
-  <w:num w:numId="6" w16cid:durableId="1732000627">
+  <w:num w:numId="6">
+    <w:abstractNumId w:val="40"/>
+  </w:num>
+  <w:num w:numId="7">
+    <w:abstractNumId w:val="12"/>
+  </w:num>
+  <w:num w:numId="8">
+    <w:abstractNumId w:val="36"/>
+  </w:num>
+  <w:num w:numId="9">
+    <w:abstractNumId w:val="16"/>
+  </w:num>
+  <w:num w:numId="10">
+    <w:abstractNumId w:val="2"/>
+  </w:num>
+  <w:num w:numId="11">
+    <w:abstractNumId w:val="11"/>
+  </w:num>
+  <w:num w:numId="12">
+    <w:abstractNumId w:val="4"/>
+  </w:num>
+  <w:num w:numId="13">
+    <w:abstractNumId w:val="37"/>
+  </w:num>
+  <w:num w:numId="14">
+    <w:abstractNumId w:val="6"/>
+  </w:num>
+  <w:num w:numId="15">
+    <w:abstractNumId w:val="17"/>
+  </w:num>
+  <w:num w:numId="16">
+    <w:abstractNumId w:val="26"/>
+  </w:num>
+  <w:num w:numId="17">
+    <w:abstractNumId w:val="27"/>
+  </w:num>
+  <w:num w:numId="18">
+    <w:abstractNumId w:val="5"/>
+  </w:num>
+  <w:num w:numId="19">
+    <w:abstractNumId w:val="31"/>
+  </w:num>
+  <w:num w:numId="20">
+    <w:abstractNumId w:val="35"/>
+  </w:num>
+  <w:num w:numId="21">
+    <w:abstractNumId w:val="30"/>
+  </w:num>
+  <w:num w:numId="22">
+    <w:abstractNumId w:val="34"/>
+  </w:num>
+  <w:num w:numId="23">
+    <w:abstractNumId w:val="7"/>
+  </w:num>
+  <w:num w:numId="24">
+    <w:abstractNumId w:val="1"/>
+  </w:num>
+  <w:num w:numId="25">
+    <w:abstractNumId w:val="23"/>
+  </w:num>
+  <w:num w:numId="26">
+    <w:abstractNumId w:val="15"/>
+  </w:num>
+  <w:num w:numId="27">
+    <w:abstractNumId w:val="21"/>
+  </w:num>
+  <w:num w:numId="28">
+    <w:abstractNumId w:val="20"/>
+  </w:num>
+  <w:num w:numId="29">
     <w:abstractNumId w:val="39"/>
   </w:num>
-  <w:num w:numId="7" w16cid:durableId="343437002">
-    <w:abstractNumId w:val="12"/>
-  </w:num>
-  <w:num w:numId="8" w16cid:durableId="212887688">
-    <w:abstractNumId w:val="35"/>
-  </w:num>
-  <w:num w:numId="9" w16cid:durableId="81145884">
-    <w:abstractNumId w:val="16"/>
-  </w:num>
-  <w:num w:numId="10" w16cid:durableId="1059943137">
-    <w:abstractNumId w:val="2"/>
-  </w:num>
-  <w:num w:numId="11" w16cid:durableId="657733080">
-    <w:abstractNumId w:val="11"/>
-  </w:num>
-  <w:num w:numId="12" w16cid:durableId="1616786837">
-    <w:abstractNumId w:val="4"/>
-  </w:num>
-  <w:num w:numId="13" w16cid:durableId="1785729034">
-    <w:abstractNumId w:val="36"/>
-  </w:num>
-  <w:num w:numId="14" w16cid:durableId="1295021448">
-    <w:abstractNumId w:val="6"/>
-  </w:num>
-  <w:num w:numId="15" w16cid:durableId="1329672117">
-    <w:abstractNumId w:val="17"/>
-  </w:num>
-  <w:num w:numId="16" w16cid:durableId="1297183063">
-    <w:abstractNumId w:val="25"/>
-  </w:num>
-  <w:num w:numId="17" w16cid:durableId="182012247">
-    <w:abstractNumId w:val="26"/>
-  </w:num>
-  <w:num w:numId="18" w16cid:durableId="526255847">
-    <w:abstractNumId w:val="5"/>
-  </w:num>
-  <w:num w:numId="19" w16cid:durableId="409155396">
-    <w:abstractNumId w:val="30"/>
-  </w:num>
-  <w:num w:numId="20" w16cid:durableId="322319329">
-    <w:abstractNumId w:val="34"/>
-  </w:num>
-  <w:num w:numId="21" w16cid:durableId="2040154347">
+  <w:num w:numId="30">
     <w:abstractNumId w:val="29"/>
   </w:num>
-  <w:num w:numId="22" w16cid:durableId="1414621239">
+  <w:num w:numId="31">
+    <w:abstractNumId w:val="19"/>
+  </w:num>
+  <w:num w:numId="32">
+    <w:abstractNumId w:val="13"/>
+  </w:num>
+  <w:num w:numId="33">
+    <w:abstractNumId w:val="0"/>
+  </w:num>
+  <w:num w:numId="34">
     <w:abstractNumId w:val="33"/>
   </w:num>
-  <w:num w:numId="23" w16cid:durableId="1176571963">
-    <w:abstractNumId w:val="7"/>
+  <w:num w:numId="35">
+    <w:abstractNumId w:val="24"/>
   </w:num>
-  <w:num w:numId="24" w16cid:durableId="542523174">
-    <w:abstractNumId w:val="1"/>
+  <w:num w:numId="36">
+    <w:abstractNumId w:val="32"/>
   </w:num>
-  <w:num w:numId="25" w16cid:durableId="21324646">
-    <w:abstractNumId w:val="23"/>
+  <w:num w:numId="37">
+    <w:abstractNumId w:val="28"/>
   </w:num>
-  <w:num w:numId="26" w16cid:durableId="369308962">
-    <w:abstractNumId w:val="15"/>
+  <w:num w:numId="38">
+    <w:abstractNumId w:val="9"/>
   </w:num>
-  <w:num w:numId="27" w16cid:durableId="1163468237">
-    <w:abstractNumId w:val="21"/>
+  <w:num w:numId="39">
+    <w:abstractNumId w:val="10"/>
   </w:num>
-  <w:num w:numId="28" w16cid:durableId="1819567598">
-    <w:abstractNumId w:val="20"/>
+  <w:num w:numId="40">
+    <w:abstractNumId w:val="41"/>
   </w:num>
-  <w:num w:numId="29" w16cid:durableId="1217275222">
+  <w:num w:numId="41">
     <w:abstractNumId w:val="38"/>
   </w:num>
-  <w:num w:numId="30" w16cid:durableId="48068149">
-    <w:abstractNumId w:val="28"/>
-  </w:num>
-  <w:num w:numId="31" w16cid:durableId="1428846095">
-    <w:abstractNumId w:val="19"/>
-  </w:num>
-  <w:num w:numId="32" w16cid:durableId="1707683731">
-    <w:abstractNumId w:val="13"/>
-  </w:num>
-  <w:num w:numId="33" w16cid:durableId="1495560795">
-    <w:abstractNumId w:val="0"/>
-  </w:num>
-  <w:num w:numId="34" w16cid:durableId="1228490046">
-    <w:abstractNumId w:val="32"/>
-  </w:num>
-  <w:num w:numId="35" w16cid:durableId="1634947599">
-    <w:abstractNumId w:val="24"/>
-  </w:num>
-  <w:num w:numId="36" w16cid:durableId="1892694097">
-    <w:abstractNumId w:val="31"/>
-  </w:num>
-  <w:num w:numId="37" w16cid:durableId="609553280">
-    <w:abstractNumId w:val="27"/>
-  </w:num>
-  <w:num w:numId="38" w16cid:durableId="1192187271">
-    <w:abstractNumId w:val="9"/>
-  </w:num>
-  <w:num w:numId="39" w16cid:durableId="279648435">
-    <w:abstractNumId w:val="10"/>
-  </w:num>
-  <w:num w:numId="40" w16cid:durableId="1712419667">
-    <w:abstractNumId w:val="40"/>
-  </w:num>
-  <w:num w:numId="41" w16cid:durableId="164639151">
-    <w:abstractNumId w:val="37"/>
+  <w:num w:numId="42">
+    <w:abstractNumId w:val="25"/>
   </w:num>
 </w:numbering>
 </file>
 
 <file path=word/styles.xml><?xml version="1.0" encoding="utf-8"?>
-<w:styles xmlns:mc="http://schemas.openxmlformats.org/markup-compatibility/2006" xmlns:r="http://schemas.openxmlformats.org/officeDocument/2006/relationships" xmlns:w="http://schemas.openxmlformats.org/wordprocessingml/2006/main" xmlns:w14="http://schemas.microsoft.com/office/word/2010/wordml" xmlns:w15="http://schemas.microsoft.com/office/word/2012/wordml" xmlns:w16cex="http://schemas.microsoft.com/office/word/2018/wordml/cex" xmlns:w16cid="http://schemas.microsoft.com/office/word/2016/wordml/cid" xmlns:w16="http://schemas.microsoft.com/office/word/2018/wordml" xmlns:w16sdtdh="http://schemas.microsoft.com/office/word/2020/wordml/sdtdatahash" xmlns:w16se="http://schemas.microsoft.com/office/word/2015/wordml/symex" mc:Ignorable="w14 w15 w16se w16cid w16 w16cex w16sdtdh">
+<w:styles xmlns:mc="http://schemas.openxmlformats.org/markup-compatibility/2006" xmlns:r="http://schemas.openxmlformats.org/officeDocument/2006/relationships" xmlns:w="http://schemas.openxmlformats.org/wordprocessingml/2006/main" xmlns:w14="http://schemas.microsoft.com/office/word/2010/wordml" xmlns:w15="http://schemas.microsoft.com/office/word/2012/wordml" xmlns:w16se="http://schemas.microsoft.com/office/word/2015/wordml/symex" mc:Ignorable="w14 w15 w16se">
   <w:docDefaults>
     <w:rPrDefault>
       <w:rPr>
@@ -25988,7 +26102,7 @@
       </w:pPr>
     </w:pPrDefault>
   </w:docDefaults>
-  <w:latentStyles w:defLockedState="0" w:defUIPriority="99" w:defSemiHidden="0" w:defUnhideWhenUsed="0" w:defQFormat="0" w:count="376">
+  <w:latentStyles w:defLockedState="0" w:defUIPriority="99" w:defSemiHidden="0" w:defUnhideWhenUsed="0" w:defQFormat="0" w:count="371">
     <w:lsdException w:name="Normal" w:uiPriority="0" w:qFormat="1"/>
     <w:lsdException w:name="heading 1" w:uiPriority="0" w:qFormat="1"/>
     <w:lsdException w:name="heading 2" w:semiHidden="1" w:uiPriority="0" w:unhideWhenUsed="1" w:qFormat="1"/>
@@ -26094,6 +26208,7 @@
     <w:lsdException w:name="HTML Sample" w:semiHidden="1" w:unhideWhenUsed="1"/>
     <w:lsdException w:name="HTML Typewriter" w:semiHidden="1" w:unhideWhenUsed="1"/>
     <w:lsdException w:name="HTML Variable" w:semiHidden="1" w:unhideWhenUsed="1"/>
+    <w:lsdException w:name="Normal Table" w:semiHidden="1" w:unhideWhenUsed="1"/>
     <w:lsdException w:name="annotation subject" w:semiHidden="1" w:unhideWhenUsed="1"/>
     <w:lsdException w:name="No List" w:semiHidden="1" w:unhideWhenUsed="1"/>
     <w:lsdException w:name="Outline List 1" w:semiHidden="1" w:unhideWhenUsed="1"/>
@@ -26136,8 +26251,11 @@
     <w:lsdException w:name="Table Contemporary" w:semiHidden="1" w:unhideWhenUsed="1"/>
     <w:lsdException w:name="Table Elegant" w:semiHidden="1" w:unhideWhenUsed="1"/>
     <w:lsdException w:name="Table Professional" w:semiHidden="1" w:unhideWhenUsed="1"/>
+    <w:lsdException w:name="Table Subtle 1" w:semiHidden="1" w:unhideWhenUsed="1"/>
     <w:lsdException w:name="Table Subtle 2" w:semiHidden="1" w:unhideWhenUsed="1"/>
     <w:lsdException w:name="Table Web 1" w:semiHidden="1" w:unhideWhenUsed="1"/>
+    <w:lsdException w:name="Table Web 2" w:semiHidden="1" w:unhideWhenUsed="1"/>
+    <w:lsdException w:name="Table Web 3" w:semiHidden="1" w:unhideWhenUsed="1"/>
     <w:lsdException w:name="Balloon Text" w:semiHidden="1" w:unhideWhenUsed="1"/>
     <w:lsdException w:name="Table Grid" w:uiPriority="59"/>
     <w:lsdException w:name="Table Theme" w:semiHidden="1" w:unhideWhenUsed="1"/>
@@ -26356,11 +26474,6 @@
     <w:lsdException w:name="List Table 5 Dark Accent 6" w:uiPriority="50"/>
     <w:lsdException w:name="List Table 6 Colorful Accent 6" w:uiPriority="51"/>
     <w:lsdException w:name="List Table 7 Colorful Accent 6" w:uiPriority="52"/>
-    <w:lsdException w:name="Mention" w:semiHidden="1" w:unhideWhenUsed="1"/>
-    <w:lsdException w:name="Smart Hyperlink" w:semiHidden="1" w:unhideWhenUsed="1"/>
-    <w:lsdException w:name="Hashtag" w:semiHidden="1" w:unhideWhenUsed="1"/>
-    <w:lsdException w:name="Unresolved Mention" w:semiHidden="1" w:unhideWhenUsed="1"/>
-    <w:lsdException w:name="Smart Link" w:semiHidden="1" w:unhideWhenUsed="1"/>
   </w:latentStyles>
   <w:style w:type="paragraph" w:default="1" w:styleId="Normal">
     <w:name w:val="Normal"/>
@@ -26864,6 +26977,69 @@
       <w:u w:val="single"/>
     </w:rPr>
   </w:style>
+  <w:style w:type="table" w:styleId="PlainTable1">
+    <w:name w:val="Plain Table 1"/>
+    <w:basedOn w:val="TableNormal"/>
+    <w:uiPriority w:val="41"/>
+    <w:rsid w:val="00166BC8"/>
+    <w:pPr>
+      <w:spacing w:after="0" w:line="240" w:lineRule="auto"/>
+    </w:pPr>
+    <w:tblPr>
+      <w:tblStyleRowBandSize w:val="1"/>
+      <w:tblStyleColBandSize w:val="1"/>
+      <w:tblBorders>
+        <w:top w:val="single" w:sz="4" w:space="0" w:color="BFBFBF" w:themeColor="background1" w:themeShade="BF"/>
+        <w:left w:val="single" w:sz="4" w:space="0" w:color="BFBFBF" w:themeColor="background1" w:themeShade="BF"/>
+        <w:bottom w:val="single" w:sz="4" w:space="0" w:color="BFBFBF" w:themeColor="background1" w:themeShade="BF"/>
+        <w:right w:val="single" w:sz="4" w:space="0" w:color="BFBFBF" w:themeColor="background1" w:themeShade="BF"/>
+        <w:insideH w:val="single" w:sz="4" w:space="0" w:color="BFBFBF" w:themeColor="background1" w:themeShade="BF"/>
+        <w:insideV w:val="single" w:sz="4" w:space="0" w:color="BFBFBF" w:themeColor="background1" w:themeShade="BF"/>
+      </w:tblBorders>
+    </w:tblPr>
+    <w:tblStylePr w:type="firstRow">
+      <w:rPr>
+        <w:b/>
+        <w:bCs/>
+      </w:rPr>
+    </w:tblStylePr>
+    <w:tblStylePr w:type="lastRow">
+      <w:rPr>
+        <w:b/>
+        <w:bCs/>
+      </w:rPr>
+      <w:tblPr/>
+      <w:tcPr>
+        <w:tcBorders>
+          <w:top w:val="double" w:sz="4" w:space="0" w:color="BFBFBF" w:themeColor="background1" w:themeShade="BF"/>
+        </w:tcBorders>
+      </w:tcPr>
+    </w:tblStylePr>
+    <w:tblStylePr w:type="firstCol">
+      <w:rPr>
+        <w:b/>
+        <w:bCs/>
+      </w:rPr>
+    </w:tblStylePr>
+    <w:tblStylePr w:type="lastCol">
+      <w:rPr>
+        <w:b/>
+        <w:bCs/>
+      </w:rPr>
+    </w:tblStylePr>
+    <w:tblStylePr w:type="band1Vert">
+      <w:tblPr/>
+      <w:tcPr>
+        <w:shd w:val="clear" w:color="auto" w:fill="F2F2F2" w:themeFill="background1" w:themeFillShade="F2"/>
+      </w:tcPr>
+    </w:tblStylePr>
+    <w:tblStylePr w:type="band1Horz">
+      <w:tblPr/>
+      <w:tcPr>
+        <w:shd w:val="clear" w:color="auto" w:fill="F2F2F2" w:themeFill="background1" w:themeFillShade="F2"/>
+      </w:tcPr>
+    </w:tblStylePr>
+  </w:style>
 </w:styles>
 </file>
 
@@ -27133,7 +27309,7 @@
 </file>
 
 <file path=customXml/itemProps1.xml><?xml version="1.0" encoding="utf-8"?>
-<ds:datastoreItem xmlns:ds="http://schemas.openxmlformats.org/officeDocument/2006/customXml" ds:itemID="{953F4A58-F423-4AF9-86E6-DCCF9B5A026A}">
+<ds:datastoreItem xmlns:ds="http://schemas.openxmlformats.org/officeDocument/2006/customXml" ds:itemID="{05DCE7CF-FC59-4E6C-9E6E-B9B49B88ADBD}">
   <ds:schemaRefs>
     <ds:schemaRef ds:uri="http://schemas.openxmlformats.org/officeDocument/2006/bibliography"/>
   </ds:schemaRefs>

</xml_diff>

<commit_message>
Operational contracts and Domain model
I have added operational contracts of my use cases.
</commit_message>
<xml_diff>
--- a/Doc/TVCS Thesis.docx
+++ b/Doc/TVCS Thesis.docx
@@ -1,6 +1,6 @@
 
 <file path=word/document.xml><?xml version="1.0" encoding="utf-8"?>
-<w:document xmlns:wpc="http://schemas.microsoft.com/office/word/2010/wordprocessingCanvas" xmlns:cx="http://schemas.microsoft.com/office/drawing/2014/chartex" xmlns:cx1="http://schemas.microsoft.com/office/drawing/2015/9/8/chartex" xmlns:mc="http://schemas.openxmlformats.org/markup-compatibility/2006" xmlns:o="urn:schemas-microsoft-com:office:office" xmlns:r="http://schemas.openxmlformats.org/officeDocument/2006/relationships" xmlns:m="http://schemas.openxmlformats.org/officeDocument/2006/math" xmlns:v="urn:schemas-microsoft-com:vml" xmlns:wp14="http://schemas.microsoft.com/office/word/2010/wordprocessingDrawing" xmlns:wp="http://schemas.openxmlformats.org/drawingml/2006/wordprocessingDrawing" xmlns:w10="urn:schemas-microsoft-com:office:word" xmlns:w="http://schemas.openxmlformats.org/wordprocessingml/2006/main" xmlns:w14="http://schemas.microsoft.com/office/word/2010/wordml" xmlns:w15="http://schemas.microsoft.com/office/word/2012/wordml" xmlns:w16se="http://schemas.microsoft.com/office/word/2015/wordml/symex" xmlns:wpg="http://schemas.microsoft.com/office/word/2010/wordprocessingGroup" xmlns:wpi="http://schemas.microsoft.com/office/word/2010/wordprocessingInk" xmlns:wne="http://schemas.microsoft.com/office/word/2006/wordml" xmlns:wps="http://schemas.microsoft.com/office/word/2010/wordprocessingShape" mc:Ignorable="w14 w15 w16se wp14">
+<w:document xmlns:wpc="http://schemas.microsoft.com/office/word/2010/wordprocessingCanvas" xmlns:cx="http://schemas.microsoft.com/office/drawing/2014/chartex" xmlns:mc="http://schemas.openxmlformats.org/markup-compatibility/2006" xmlns:o="urn:schemas-microsoft-com:office:office" xmlns:r="http://schemas.openxmlformats.org/officeDocument/2006/relationships" xmlns:m="http://schemas.openxmlformats.org/officeDocument/2006/math" xmlns:v="urn:schemas-microsoft-com:vml" xmlns:wp14="http://schemas.microsoft.com/office/word/2010/wordprocessingDrawing" xmlns:wp="http://schemas.openxmlformats.org/drawingml/2006/wordprocessingDrawing" xmlns:w10="urn:schemas-microsoft-com:office:word" xmlns:w="http://schemas.openxmlformats.org/wordprocessingml/2006/main" xmlns:w14="http://schemas.microsoft.com/office/word/2010/wordml" xmlns:w15="http://schemas.microsoft.com/office/word/2012/wordml" xmlns:w16se="http://schemas.microsoft.com/office/word/2015/wordml/symex" xmlns:wpg="http://schemas.microsoft.com/office/word/2010/wordprocessingGroup" xmlns:wpi="http://schemas.microsoft.com/office/word/2010/wordprocessingInk" xmlns:wne="http://schemas.microsoft.com/office/word/2006/wordml" xmlns:wps="http://schemas.microsoft.com/office/word/2010/wordprocessingShape" mc:Ignorable="w14 w15 w16se wp14">
   <w:body>
     <w:p>
       <w:pPr>
@@ -20256,13 +20256,14 @@
           <w:szCs w:val="28"/>
         </w:rPr>
       </w:pPr>
-      <w:r>
+    </w:p>
+    <w:p>
+      <w:pPr>
         <w:rPr>
           <w:sz w:val="28"/>
           <w:szCs w:val="28"/>
         </w:rPr>
-        <w:t>Chapter 4 Domain Model</w:t>
-      </w:r>
+      </w:pPr>
     </w:p>
     <w:p>
       <w:pPr>
@@ -20351,14 +20352,14 @@
           <w:szCs w:val="28"/>
         </w:rPr>
       </w:pPr>
-    </w:p>
-    <w:p>
-      <w:pPr>
+      <w:r>
         <w:rPr>
           <w:sz w:val="28"/>
           <w:szCs w:val="28"/>
         </w:rPr>
-      </w:pPr>
+        <w:lastRenderedPageBreak/>
+        <w:t>Chapter 4 Domain Model</w:t>
+      </w:r>
     </w:p>
     <w:p>
       <w:pPr>
@@ -20383,14 +20384,55 @@
           <w:szCs w:val="28"/>
         </w:rPr>
       </w:pPr>
-    </w:p>
-    <w:p>
-      <w:pPr>
-        <w:rPr>
+      <w:r>
+        <w:rPr>
+          <w:noProof/>
           <w:sz w:val="28"/>
           <w:szCs w:val="28"/>
-        </w:rPr>
-      </w:pPr>
+          <w:lang w:bidi="ar-SA"/>
+        </w:rPr>
+        <w:drawing>
+          <wp:inline distT="0" distB="0" distL="0" distR="0" wp14:anchorId="5A9FDDCF" wp14:editId="776DAEE9">
+            <wp:extent cx="5943600" cy="4821555"/>
+            <wp:effectExtent l="0" t="0" r="0" b="0"/>
+            <wp:docPr id="23" name="Picture 23"/>
+            <wp:cNvGraphicFramePr>
+              <a:graphicFrameLocks xmlns:a="http://schemas.openxmlformats.org/drawingml/2006/main" noChangeAspect="1"/>
+            </wp:cNvGraphicFramePr>
+            <a:graphic xmlns:a="http://schemas.openxmlformats.org/drawingml/2006/main">
+              <a:graphicData uri="http://schemas.openxmlformats.org/drawingml/2006/picture">
+                <pic:pic xmlns:pic="http://schemas.openxmlformats.org/drawingml/2006/picture">
+                  <pic:nvPicPr>
+                    <pic:cNvPr id="23" name="Project Domain.JPG"/>
+                    <pic:cNvPicPr/>
+                  </pic:nvPicPr>
+                  <pic:blipFill>
+                    <a:blip r:embed="rId33" cstate="print">
+                      <a:extLst>
+                        <a:ext uri="{28A0092B-C50C-407E-A947-70E740481C1C}">
+                          <a14:useLocalDpi xmlns:a14="http://schemas.microsoft.com/office/drawing/2010/main" val="0"/>
+                        </a:ext>
+                      </a:extLst>
+                    </a:blip>
+                    <a:stretch>
+                      <a:fillRect/>
+                    </a:stretch>
+                  </pic:blipFill>
+                  <pic:spPr>
+                    <a:xfrm>
+                      <a:off x="0" y="0"/>
+                      <a:ext cx="5943600" cy="4821555"/>
+                    </a:xfrm>
+                    <a:prstGeom prst="rect">
+                      <a:avLst/>
+                    </a:prstGeom>
+                  </pic:spPr>
+                </pic:pic>
+              </a:graphicData>
+            </a:graphic>
+          </wp:inline>
+        </w:drawing>
+      </w:r>
     </w:p>
     <w:p>
       <w:pPr>
@@ -20439,11 +20481,20 @@
           <w:szCs w:val="28"/>
         </w:rPr>
       </w:pPr>
-      <w:r>
+    </w:p>
+    <w:p>
+      <w:pPr>
         <w:rPr>
           <w:sz w:val="28"/>
           <w:szCs w:val="28"/>
         </w:rPr>
+      </w:pPr>
+      <w:r>
+        <w:rPr>
+          <w:sz w:val="28"/>
+          <w:szCs w:val="28"/>
+        </w:rPr>
+        <w:lastRenderedPageBreak/>
         <w:t xml:space="preserve">Chapter 5 </w:t>
       </w:r>
       <w:r>
@@ -20802,7 +20853,6 @@
               <w:spacing w:line="240" w:lineRule="auto"/>
             </w:pPr>
             <w:r>
-              <w:lastRenderedPageBreak/>
               <w:t>Cross-Reference:</w:t>
             </w:r>
           </w:p>
@@ -20962,12 +21012,10 @@
       <w:pPr>
         <w:pStyle w:val="Heading2"/>
       </w:pPr>
-      <w:bookmarkStart w:id="38" w:name="_GoBack"/>
       <w:r>
         <w:t>Submitt Challan:</w:t>
       </w:r>
     </w:p>
-    <w:bookmarkEnd w:id="38"/>
     <w:p/>
     <w:tbl>
       <w:tblPr>
@@ -21130,6 +21178,7 @@
               <w:spacing w:line="240" w:lineRule="auto"/>
             </w:pPr>
             <w:r>
+              <w:lastRenderedPageBreak/>
               <w:t>Post-Condition:</w:t>
             </w:r>
           </w:p>
@@ -21209,6 +21258,1344 @@
         <w:rPr>
           <w:sz w:val="28"/>
           <w:szCs w:val="28"/>
+        </w:rPr>
+      </w:pPr>
+    </w:p>
+    <w:p/>
+    <w:p>
+      <w:pPr>
+        <w:rPr>
+          <w:rFonts w:asciiTheme="minorHAnsi" w:eastAsiaTheme="majorEastAsia" w:hAnsiTheme="minorHAnsi" w:cstheme="minorHAnsi"/>
+          <w:color w:val="2E74B5" w:themeColor="accent1" w:themeShade="BF"/>
+          <w:sz w:val="28"/>
+          <w:szCs w:val="28"/>
+        </w:rPr>
+      </w:pPr>
+      <w:r>
+        <w:rPr>
+          <w:rFonts w:asciiTheme="minorHAnsi" w:eastAsiaTheme="majorEastAsia" w:hAnsiTheme="minorHAnsi" w:cstheme="minorHAnsi"/>
+          <w:color w:val="2E74B5" w:themeColor="accent1" w:themeShade="BF"/>
+          <w:sz w:val="28"/>
+          <w:szCs w:val="28"/>
+        </w:rPr>
+        <w:t>Muhammad Shahan (SP21-BSE-081</w:t>
+      </w:r>
+      <w:r>
+        <w:rPr>
+          <w:rFonts w:asciiTheme="minorHAnsi" w:eastAsiaTheme="majorEastAsia" w:hAnsiTheme="minorHAnsi" w:cstheme="minorHAnsi"/>
+          <w:color w:val="2E74B5" w:themeColor="accent1" w:themeShade="BF"/>
+          <w:sz w:val="28"/>
+          <w:szCs w:val="28"/>
+        </w:rPr>
+        <w:t>)</w:t>
+      </w:r>
+    </w:p>
+    <w:tbl>
+      <w:tblPr>
+        <w:tblStyle w:val="TableGrid"/>
+        <w:tblpPr w:leftFromText="180" w:rightFromText="180" w:vertAnchor="text" w:horzAnchor="margin" w:tblpY="5"/>
+        <w:tblW w:w="0" w:type="auto"/>
+        <w:tblLook w:val="04A0" w:firstRow="1" w:lastRow="0" w:firstColumn="1" w:lastColumn="0" w:noHBand="0" w:noVBand="1"/>
+      </w:tblPr>
+      <w:tblGrid>
+        <w:gridCol w:w="1883"/>
+        <w:gridCol w:w="7460"/>
+      </w:tblGrid>
+      <w:tr>
+        <w:trPr>
+          <w:trHeight w:val="422"/>
+        </w:trPr>
+        <w:tc>
+          <w:tcPr>
+            <w:tcW w:w="9343" w:type="dxa"/>
+            <w:gridSpan w:val="2"/>
+          </w:tcPr>
+          <w:p>
+            <w:pPr>
+              <w:rPr>
+                <w:rFonts w:ascii="Times New Roman" w:hAnsi="Times New Roman" w:cs="Times New Roman"/>
+                <w:b/>
+                <w:sz w:val="24"/>
+                <w:szCs w:val="24"/>
+              </w:rPr>
+            </w:pPr>
+            <w:r>
+              <w:rPr>
+                <w:rFonts w:ascii="Times New Roman" w:hAnsi="Times New Roman" w:cs="Times New Roman"/>
+                <w:b/>
+                <w:sz w:val="24"/>
+                <w:szCs w:val="24"/>
+              </w:rPr>
+              <w:t>Contact US1: View Violation</w:t>
+            </w:r>
+          </w:p>
+        </w:tc>
+      </w:tr>
+      <w:tr>
+        <w:trPr>
+          <w:trHeight w:val="404"/>
+        </w:trPr>
+        <w:tc>
+          <w:tcPr>
+            <w:tcW w:w="1883" w:type="dxa"/>
+          </w:tcPr>
+          <w:p>
+            <w:pPr>
+              <w:rPr>
+                <w:rFonts w:ascii="Times New Roman" w:hAnsi="Times New Roman" w:cs="Times New Roman"/>
+                <w:sz w:val="24"/>
+                <w:szCs w:val="24"/>
+              </w:rPr>
+            </w:pPr>
+            <w:r>
+              <w:rPr>
+                <w:rFonts w:ascii="Times New Roman" w:hAnsi="Times New Roman" w:cs="Times New Roman"/>
+                <w:sz w:val="24"/>
+                <w:szCs w:val="24"/>
+              </w:rPr>
+              <w:t>Operation</w:t>
+            </w:r>
+          </w:p>
+        </w:tc>
+        <w:tc>
+          <w:tcPr>
+            <w:tcW w:w="7460" w:type="dxa"/>
+          </w:tcPr>
+          <w:p>
+            <w:pPr>
+              <w:rPr>
+                <w:rFonts w:ascii="Times New Roman" w:hAnsi="Times New Roman" w:cs="Times New Roman"/>
+                <w:sz w:val="24"/>
+                <w:szCs w:val="32"/>
+              </w:rPr>
+            </w:pPr>
+            <w:r>
+              <w:rPr>
+                <w:rFonts w:ascii="Times New Roman" w:hAnsi="Times New Roman" w:cs="Times New Roman"/>
+                <w:sz w:val="24"/>
+                <w:szCs w:val="32"/>
+              </w:rPr>
+              <w:t>View Violation(Video path)</w:t>
+            </w:r>
+          </w:p>
+        </w:tc>
+      </w:tr>
+      <w:tr>
+        <w:trPr>
+          <w:trHeight w:val="422"/>
+        </w:trPr>
+        <w:tc>
+          <w:tcPr>
+            <w:tcW w:w="1883" w:type="dxa"/>
+          </w:tcPr>
+          <w:p>
+            <w:pPr>
+              <w:rPr>
+                <w:rFonts w:ascii="Times New Roman" w:hAnsi="Times New Roman" w:cs="Times New Roman"/>
+                <w:sz w:val="24"/>
+                <w:szCs w:val="24"/>
+              </w:rPr>
+            </w:pPr>
+            <w:r>
+              <w:rPr>
+                <w:rFonts w:ascii="Times New Roman" w:hAnsi="Times New Roman" w:cs="Times New Roman"/>
+                <w:sz w:val="24"/>
+                <w:szCs w:val="32"/>
+              </w:rPr>
+              <w:t>Cross references</w:t>
+            </w:r>
+          </w:p>
+        </w:tc>
+        <w:tc>
+          <w:tcPr>
+            <w:tcW w:w="7460" w:type="dxa"/>
+          </w:tcPr>
+          <w:p>
+            <w:pPr>
+              <w:rPr>
+                <w:rFonts w:ascii="Times New Roman" w:hAnsi="Times New Roman" w:cs="Times New Roman"/>
+                <w:sz w:val="32"/>
+                <w:szCs w:val="32"/>
+              </w:rPr>
+            </w:pPr>
+            <w:r>
+              <w:rPr>
+                <w:rFonts w:ascii="Times New Roman" w:hAnsi="Times New Roman" w:cs="Times New Roman"/>
+                <w:sz w:val="24"/>
+                <w:szCs w:val="32"/>
+              </w:rPr>
+              <w:t>View video</w:t>
+            </w:r>
+          </w:p>
+        </w:tc>
+      </w:tr>
+      <w:tr>
+        <w:trPr>
+          <w:trHeight w:val="350"/>
+        </w:trPr>
+        <w:tc>
+          <w:tcPr>
+            <w:tcW w:w="1883" w:type="dxa"/>
+          </w:tcPr>
+          <w:p>
+            <w:pPr>
+              <w:rPr>
+                <w:rFonts w:ascii="Times New Roman" w:hAnsi="Times New Roman" w:cs="Times New Roman"/>
+                <w:sz w:val="32"/>
+                <w:szCs w:val="32"/>
+              </w:rPr>
+            </w:pPr>
+            <w:r>
+              <w:rPr>
+                <w:rFonts w:ascii="Times New Roman" w:hAnsi="Times New Roman" w:cs="Times New Roman"/>
+                <w:sz w:val="24"/>
+                <w:szCs w:val="32"/>
+              </w:rPr>
+              <w:t>Precondition</w:t>
+            </w:r>
+          </w:p>
+        </w:tc>
+        <w:tc>
+          <w:tcPr>
+            <w:tcW w:w="7460" w:type="dxa"/>
+          </w:tcPr>
+          <w:p>
+            <w:pPr>
+              <w:rPr>
+                <w:rFonts w:ascii="Times New Roman" w:hAnsi="Times New Roman" w:cs="Times New Roman"/>
+                <w:sz w:val="32"/>
+                <w:szCs w:val="32"/>
+              </w:rPr>
+            </w:pPr>
+            <w:r>
+              <w:rPr>
+                <w:rFonts w:ascii="Times New Roman" w:hAnsi="Times New Roman" w:cs="Times New Roman"/>
+                <w:sz w:val="24"/>
+                <w:szCs w:val="32"/>
+              </w:rPr>
+              <w:t xml:space="preserve">The citizen has uploaded and reported the video. </w:t>
+            </w:r>
+          </w:p>
+        </w:tc>
+      </w:tr>
+      <w:tr>
+        <w:trPr>
+          <w:trHeight w:val="431"/>
+        </w:trPr>
+        <w:tc>
+          <w:tcPr>
+            <w:tcW w:w="1883" w:type="dxa"/>
+          </w:tcPr>
+          <w:p>
+            <w:pPr>
+              <w:rPr>
+                <w:rFonts w:ascii="Times New Roman" w:hAnsi="Times New Roman" w:cs="Times New Roman"/>
+                <w:sz w:val="24"/>
+                <w:szCs w:val="32"/>
+              </w:rPr>
+            </w:pPr>
+            <w:r>
+              <w:rPr>
+                <w:rFonts w:ascii="Times New Roman" w:hAnsi="Times New Roman" w:cs="Times New Roman"/>
+                <w:sz w:val="24"/>
+                <w:szCs w:val="32"/>
+              </w:rPr>
+              <w:t>Postcondition</w:t>
+            </w:r>
+          </w:p>
+        </w:tc>
+        <w:tc>
+          <w:tcPr>
+            <w:tcW w:w="7460" w:type="dxa"/>
+          </w:tcPr>
+          <w:p>
+            <w:pPr>
+              <w:pStyle w:val="ListParagraph"/>
+              <w:numPr>
+                <w:ilvl w:val="0"/>
+                <w:numId w:val="43"/>
+              </w:numPr>
+              <w:spacing w:after="0" w:line="240" w:lineRule="auto"/>
+              <w:rPr>
+                <w:rFonts w:ascii="Times New Roman" w:hAnsi="Times New Roman" w:cs="Times New Roman"/>
+                <w:sz w:val="24"/>
+                <w:szCs w:val="32"/>
+              </w:rPr>
+            </w:pPr>
+            <w:r>
+              <w:rPr>
+                <w:rFonts w:ascii="Times New Roman" w:hAnsi="Times New Roman" w:cs="Times New Roman"/>
+                <w:sz w:val="24"/>
+                <w:szCs w:val="32"/>
+              </w:rPr>
+              <w:t>A ViewViolation instance was created.</w:t>
+            </w:r>
+          </w:p>
+          <w:p>
+            <w:pPr>
+              <w:pStyle w:val="ListParagraph"/>
+              <w:numPr>
+                <w:ilvl w:val="0"/>
+                <w:numId w:val="43"/>
+              </w:numPr>
+              <w:spacing w:after="0" w:line="240" w:lineRule="auto"/>
+              <w:rPr>
+                <w:rFonts w:ascii="Times New Roman" w:hAnsi="Times New Roman" w:cs="Times New Roman"/>
+                <w:sz w:val="32"/>
+                <w:szCs w:val="32"/>
+              </w:rPr>
+            </w:pPr>
+            <w:r>
+              <w:rPr>
+                <w:rFonts w:ascii="Times New Roman" w:hAnsi="Times New Roman" w:cs="Times New Roman"/>
+                <w:sz w:val="24"/>
+                <w:szCs w:val="32"/>
+              </w:rPr>
+              <w:t>This instance was associated with the video display.</w:t>
+            </w:r>
+          </w:p>
+          <w:p>
+            <w:pPr>
+              <w:pStyle w:val="ListParagraph"/>
+              <w:numPr>
+                <w:ilvl w:val="0"/>
+                <w:numId w:val="43"/>
+              </w:numPr>
+              <w:spacing w:after="0" w:line="240" w:lineRule="auto"/>
+              <w:rPr>
+                <w:rFonts w:ascii="Times New Roman" w:hAnsi="Times New Roman" w:cs="Times New Roman"/>
+                <w:sz w:val="32"/>
+                <w:szCs w:val="32"/>
+              </w:rPr>
+            </w:pPr>
+            <w:r>
+              <w:rPr>
+                <w:rFonts w:ascii="Times New Roman" w:hAnsi="Times New Roman" w:cs="Times New Roman"/>
+                <w:sz w:val="24"/>
+                <w:szCs w:val="32"/>
+              </w:rPr>
+              <w:t xml:space="preserve">The video was displayed. </w:t>
+            </w:r>
+          </w:p>
+        </w:tc>
+      </w:tr>
+    </w:tbl>
+    <w:p>
+      <w:pPr>
+        <w:jc w:val="center"/>
+        <w:rPr>
+          <w:rFonts w:ascii="Times New Roman" w:hAnsi="Times New Roman" w:cs="Times New Roman"/>
+          <w:b/>
+          <w:sz w:val="32"/>
+          <w:szCs w:val="32"/>
+        </w:rPr>
+      </w:pPr>
+    </w:p>
+    <w:p>
+      <w:pPr>
+        <w:rPr>
+          <w:rFonts w:ascii="Times New Roman" w:hAnsi="Times New Roman" w:cs="Times New Roman"/>
+          <w:sz w:val="32"/>
+          <w:szCs w:val="32"/>
+        </w:rPr>
+      </w:pPr>
+    </w:p>
+    <w:tbl>
+      <w:tblPr>
+        <w:tblStyle w:val="TableGrid"/>
+        <w:tblW w:w="0" w:type="auto"/>
+        <w:tblLook w:val="04A0" w:firstRow="1" w:lastRow="0" w:firstColumn="1" w:lastColumn="0" w:noHBand="0" w:noVBand="1"/>
+      </w:tblPr>
+      <w:tblGrid>
+        <w:gridCol w:w="1883"/>
+        <w:gridCol w:w="7460"/>
+      </w:tblGrid>
+      <w:tr>
+        <w:trPr>
+          <w:trHeight w:val="422"/>
+        </w:trPr>
+        <w:tc>
+          <w:tcPr>
+            <w:tcW w:w="9343" w:type="dxa"/>
+            <w:gridSpan w:val="2"/>
+          </w:tcPr>
+          <w:p>
+            <w:pPr>
+              <w:rPr>
+                <w:rFonts w:ascii="Times New Roman" w:hAnsi="Times New Roman" w:cs="Times New Roman"/>
+                <w:b/>
+                <w:sz w:val="24"/>
+                <w:szCs w:val="24"/>
+              </w:rPr>
+            </w:pPr>
+            <w:r>
+              <w:rPr>
+                <w:rFonts w:ascii="Times New Roman" w:hAnsi="Times New Roman" w:cs="Times New Roman"/>
+                <w:b/>
+                <w:sz w:val="24"/>
+                <w:szCs w:val="24"/>
+              </w:rPr>
+              <w:t>Contact US2: Add violation type</w:t>
+            </w:r>
+          </w:p>
+        </w:tc>
+      </w:tr>
+      <w:tr>
+        <w:trPr>
+          <w:trHeight w:val="404"/>
+        </w:trPr>
+        <w:tc>
+          <w:tcPr>
+            <w:tcW w:w="1883" w:type="dxa"/>
+          </w:tcPr>
+          <w:p>
+            <w:pPr>
+              <w:rPr>
+                <w:rFonts w:ascii="Times New Roman" w:hAnsi="Times New Roman" w:cs="Times New Roman"/>
+                <w:sz w:val="24"/>
+                <w:szCs w:val="24"/>
+              </w:rPr>
+            </w:pPr>
+            <w:r>
+              <w:rPr>
+                <w:rFonts w:ascii="Times New Roman" w:hAnsi="Times New Roman" w:cs="Times New Roman"/>
+                <w:sz w:val="24"/>
+                <w:szCs w:val="24"/>
+              </w:rPr>
+              <w:t>Operation</w:t>
+            </w:r>
+          </w:p>
+        </w:tc>
+        <w:tc>
+          <w:tcPr>
+            <w:tcW w:w="7459" w:type="dxa"/>
+          </w:tcPr>
+          <w:p>
+            <w:pPr>
+              <w:rPr>
+                <w:rFonts w:ascii="Times New Roman" w:hAnsi="Times New Roman" w:cs="Times New Roman"/>
+                <w:sz w:val="24"/>
+                <w:szCs w:val="32"/>
+              </w:rPr>
+            </w:pPr>
+            <w:r>
+              <w:rPr>
+                <w:rFonts w:ascii="Times New Roman" w:hAnsi="Times New Roman" w:cs="Times New Roman"/>
+                <w:sz w:val="24"/>
+                <w:szCs w:val="32"/>
+              </w:rPr>
+              <w:t>Add Violation(Violation type)</w:t>
+            </w:r>
+          </w:p>
+        </w:tc>
+      </w:tr>
+      <w:tr>
+        <w:trPr>
+          <w:trHeight w:val="422"/>
+        </w:trPr>
+        <w:tc>
+          <w:tcPr>
+            <w:tcW w:w="1883" w:type="dxa"/>
+          </w:tcPr>
+          <w:p>
+            <w:pPr>
+              <w:rPr>
+                <w:rFonts w:ascii="Times New Roman" w:hAnsi="Times New Roman" w:cs="Times New Roman"/>
+                <w:sz w:val="24"/>
+                <w:szCs w:val="24"/>
+              </w:rPr>
+            </w:pPr>
+            <w:r>
+              <w:rPr>
+                <w:rFonts w:ascii="Times New Roman" w:hAnsi="Times New Roman" w:cs="Times New Roman"/>
+                <w:sz w:val="24"/>
+                <w:szCs w:val="32"/>
+              </w:rPr>
+              <w:t>Cross references</w:t>
+            </w:r>
+          </w:p>
+        </w:tc>
+        <w:tc>
+          <w:tcPr>
+            <w:tcW w:w="7459" w:type="dxa"/>
+          </w:tcPr>
+          <w:p>
+            <w:pPr>
+              <w:rPr>
+                <w:rFonts w:ascii="Times New Roman" w:hAnsi="Times New Roman" w:cs="Times New Roman"/>
+                <w:sz w:val="32"/>
+                <w:szCs w:val="32"/>
+              </w:rPr>
+            </w:pPr>
+            <w:r>
+              <w:rPr>
+                <w:rFonts w:ascii="Times New Roman" w:hAnsi="Times New Roman" w:cs="Times New Roman"/>
+                <w:sz w:val="24"/>
+                <w:szCs w:val="32"/>
+              </w:rPr>
+              <w:t>Add violation type</w:t>
+            </w:r>
+            <w:r>
+              <w:rPr>
+                <w:rFonts w:ascii="Times New Roman" w:hAnsi="Times New Roman" w:cs="Times New Roman"/>
+                <w:sz w:val="24"/>
+                <w:szCs w:val="32"/>
+              </w:rPr>
+              <w:t>.</w:t>
+            </w:r>
+          </w:p>
+        </w:tc>
+      </w:tr>
+      <w:tr>
+        <w:trPr>
+          <w:trHeight w:val="350"/>
+        </w:trPr>
+        <w:tc>
+          <w:tcPr>
+            <w:tcW w:w="1883" w:type="dxa"/>
+          </w:tcPr>
+          <w:p>
+            <w:pPr>
+              <w:rPr>
+                <w:rFonts w:ascii="Times New Roman" w:hAnsi="Times New Roman" w:cs="Times New Roman"/>
+                <w:sz w:val="32"/>
+                <w:szCs w:val="32"/>
+              </w:rPr>
+            </w:pPr>
+            <w:r>
+              <w:rPr>
+                <w:rFonts w:ascii="Times New Roman" w:hAnsi="Times New Roman" w:cs="Times New Roman"/>
+                <w:sz w:val="24"/>
+                <w:szCs w:val="32"/>
+              </w:rPr>
+              <w:t>Precondition</w:t>
+            </w:r>
+          </w:p>
+        </w:tc>
+        <w:tc>
+          <w:tcPr>
+            <w:tcW w:w="7459" w:type="dxa"/>
+          </w:tcPr>
+          <w:p>
+            <w:pPr>
+              <w:rPr>
+                <w:rFonts w:ascii="Times New Roman" w:hAnsi="Times New Roman" w:cs="Times New Roman"/>
+                <w:sz w:val="32"/>
+                <w:szCs w:val="32"/>
+              </w:rPr>
+            </w:pPr>
+            <w:r>
+              <w:rPr>
+                <w:rFonts w:ascii="Times New Roman" w:hAnsi="Times New Roman" w:cs="Times New Roman"/>
+                <w:sz w:val="24"/>
+                <w:szCs w:val="32"/>
+              </w:rPr>
+              <w:t>The warden has viewed the video and declared it a violation.</w:t>
+            </w:r>
+            <w:r>
+              <w:rPr>
+                <w:rFonts w:ascii="Times New Roman" w:hAnsi="Times New Roman" w:cs="Times New Roman"/>
+                <w:sz w:val="24"/>
+                <w:szCs w:val="32"/>
+              </w:rPr>
+              <w:t xml:space="preserve"> </w:t>
+            </w:r>
+          </w:p>
+        </w:tc>
+      </w:tr>
+      <w:tr>
+        <w:trPr>
+          <w:trHeight w:val="431"/>
+        </w:trPr>
+        <w:tc>
+          <w:tcPr>
+            <w:tcW w:w="1883" w:type="dxa"/>
+          </w:tcPr>
+          <w:p>
+            <w:pPr>
+              <w:rPr>
+                <w:rFonts w:ascii="Times New Roman" w:hAnsi="Times New Roman" w:cs="Times New Roman"/>
+                <w:sz w:val="24"/>
+                <w:szCs w:val="32"/>
+              </w:rPr>
+            </w:pPr>
+            <w:r>
+              <w:rPr>
+                <w:rFonts w:ascii="Times New Roman" w:hAnsi="Times New Roman" w:cs="Times New Roman"/>
+                <w:sz w:val="24"/>
+                <w:szCs w:val="32"/>
+              </w:rPr>
+              <w:t>Postcondition</w:t>
+            </w:r>
+          </w:p>
+        </w:tc>
+        <w:tc>
+          <w:tcPr>
+            <w:tcW w:w="7459" w:type="dxa"/>
+          </w:tcPr>
+          <w:p>
+            <w:pPr>
+              <w:pStyle w:val="ListParagraph"/>
+              <w:numPr>
+                <w:ilvl w:val="0"/>
+                <w:numId w:val="43"/>
+              </w:numPr>
+              <w:spacing w:after="0" w:line="240" w:lineRule="auto"/>
+              <w:rPr>
+                <w:rFonts w:ascii="Times New Roman" w:hAnsi="Times New Roman" w:cs="Times New Roman"/>
+                <w:sz w:val="24"/>
+                <w:szCs w:val="32"/>
+              </w:rPr>
+            </w:pPr>
+            <w:r>
+              <w:rPr>
+                <w:rFonts w:ascii="Times New Roman" w:hAnsi="Times New Roman" w:cs="Times New Roman"/>
+                <w:sz w:val="24"/>
+                <w:szCs w:val="32"/>
+              </w:rPr>
+              <w:t>A ViolationType instance was created</w:t>
+            </w:r>
+            <w:r>
+              <w:rPr>
+                <w:rFonts w:ascii="Times New Roman" w:hAnsi="Times New Roman" w:cs="Times New Roman"/>
+                <w:sz w:val="24"/>
+                <w:szCs w:val="32"/>
+              </w:rPr>
+              <w:t>.</w:t>
+            </w:r>
+          </w:p>
+          <w:p>
+            <w:pPr>
+              <w:pStyle w:val="ListParagraph"/>
+              <w:numPr>
+                <w:ilvl w:val="0"/>
+                <w:numId w:val="43"/>
+              </w:numPr>
+              <w:spacing w:after="0" w:line="240" w:lineRule="auto"/>
+              <w:rPr>
+                <w:rFonts w:ascii="Times New Roman" w:hAnsi="Times New Roman" w:cs="Times New Roman"/>
+                <w:sz w:val="32"/>
+                <w:szCs w:val="32"/>
+              </w:rPr>
+            </w:pPr>
+            <w:r>
+              <w:rPr>
+                <w:rFonts w:ascii="Times New Roman" w:hAnsi="Times New Roman" w:cs="Times New Roman"/>
+                <w:sz w:val="24"/>
+                <w:szCs w:val="32"/>
+              </w:rPr>
+              <w:t>This instance was associated with Adding a violation type.</w:t>
+            </w:r>
+          </w:p>
+          <w:p>
+            <w:pPr>
+              <w:pStyle w:val="ListParagraph"/>
+              <w:numPr>
+                <w:ilvl w:val="0"/>
+                <w:numId w:val="43"/>
+              </w:numPr>
+              <w:spacing w:after="0" w:line="240" w:lineRule="auto"/>
+              <w:rPr>
+                <w:rFonts w:ascii="Times New Roman" w:hAnsi="Times New Roman" w:cs="Times New Roman"/>
+                <w:sz w:val="32"/>
+                <w:szCs w:val="32"/>
+              </w:rPr>
+            </w:pPr>
+            <w:r>
+              <w:rPr>
+                <w:rFonts w:ascii="Times New Roman" w:hAnsi="Times New Roman" w:cs="Times New Roman"/>
+                <w:sz w:val="24"/>
+                <w:szCs w:val="32"/>
+              </w:rPr>
+              <w:t>The</w:t>
+            </w:r>
+            <w:r>
+              <w:rPr>
+                <w:rFonts w:ascii="Times New Roman" w:hAnsi="Times New Roman" w:cs="Times New Roman"/>
+                <w:sz w:val="24"/>
+                <w:szCs w:val="32"/>
+              </w:rPr>
+              <w:t xml:space="preserve"> violation type was added</w:t>
+            </w:r>
+            <w:r>
+              <w:rPr>
+                <w:rFonts w:ascii="Times New Roman" w:hAnsi="Times New Roman" w:cs="Times New Roman"/>
+                <w:sz w:val="24"/>
+                <w:szCs w:val="32"/>
+              </w:rPr>
+              <w:t>.</w:t>
+            </w:r>
+          </w:p>
+        </w:tc>
+      </w:tr>
+    </w:tbl>
+    <w:p>
+      <w:pPr>
+        <w:rPr>
+          <w:rFonts w:ascii="Times New Roman" w:hAnsi="Times New Roman" w:cs="Times New Roman"/>
+          <w:sz w:val="32"/>
+          <w:szCs w:val="32"/>
+        </w:rPr>
+      </w:pPr>
+    </w:p>
+    <w:tbl>
+      <w:tblPr>
+        <w:tblStyle w:val="TableGrid"/>
+        <w:tblW w:w="0" w:type="auto"/>
+        <w:tblLook w:val="04A0" w:firstRow="1" w:lastRow="0" w:firstColumn="1" w:lastColumn="0" w:noHBand="0" w:noVBand="1"/>
+      </w:tblPr>
+      <w:tblGrid>
+        <w:gridCol w:w="1883"/>
+        <w:gridCol w:w="7460"/>
+      </w:tblGrid>
+      <w:tr>
+        <w:trPr>
+          <w:trHeight w:val="422"/>
+        </w:trPr>
+        <w:tc>
+          <w:tcPr>
+            <w:tcW w:w="9343" w:type="dxa"/>
+            <w:gridSpan w:val="2"/>
+          </w:tcPr>
+          <w:p>
+            <w:pPr>
+              <w:rPr>
+                <w:rFonts w:ascii="Times New Roman" w:hAnsi="Times New Roman" w:cs="Times New Roman"/>
+                <w:b/>
+                <w:sz w:val="24"/>
+                <w:szCs w:val="24"/>
+              </w:rPr>
+            </w:pPr>
+            <w:r>
+              <w:rPr>
+                <w:rFonts w:ascii="Times New Roman" w:hAnsi="Times New Roman" w:cs="Times New Roman"/>
+                <w:b/>
+                <w:sz w:val="24"/>
+                <w:szCs w:val="24"/>
+              </w:rPr>
+              <w:t>Contact US3: Reject complaint</w:t>
+            </w:r>
+          </w:p>
+        </w:tc>
+      </w:tr>
+      <w:tr>
+        <w:trPr>
+          <w:trHeight w:val="404"/>
+        </w:trPr>
+        <w:tc>
+          <w:tcPr>
+            <w:tcW w:w="1883" w:type="dxa"/>
+          </w:tcPr>
+          <w:p>
+            <w:pPr>
+              <w:rPr>
+                <w:rFonts w:ascii="Times New Roman" w:hAnsi="Times New Roman" w:cs="Times New Roman"/>
+                <w:sz w:val="24"/>
+                <w:szCs w:val="24"/>
+              </w:rPr>
+            </w:pPr>
+            <w:r>
+              <w:rPr>
+                <w:rFonts w:ascii="Times New Roman" w:hAnsi="Times New Roman" w:cs="Times New Roman"/>
+                <w:sz w:val="24"/>
+                <w:szCs w:val="24"/>
+              </w:rPr>
+              <w:t>Operation</w:t>
+            </w:r>
+          </w:p>
+        </w:tc>
+        <w:tc>
+          <w:tcPr>
+            <w:tcW w:w="7459" w:type="dxa"/>
+          </w:tcPr>
+          <w:p>
+            <w:pPr>
+              <w:rPr>
+                <w:rFonts w:ascii="Times New Roman" w:hAnsi="Times New Roman" w:cs="Times New Roman"/>
+                <w:sz w:val="24"/>
+                <w:szCs w:val="32"/>
+              </w:rPr>
+            </w:pPr>
+            <w:r>
+              <w:rPr>
+                <w:rFonts w:ascii="Times New Roman" w:hAnsi="Times New Roman" w:cs="Times New Roman"/>
+                <w:sz w:val="24"/>
+                <w:szCs w:val="32"/>
+              </w:rPr>
+              <w:t>Reject complaint.</w:t>
+            </w:r>
+          </w:p>
+        </w:tc>
+      </w:tr>
+      <w:tr>
+        <w:trPr>
+          <w:trHeight w:val="422"/>
+        </w:trPr>
+        <w:tc>
+          <w:tcPr>
+            <w:tcW w:w="1883" w:type="dxa"/>
+          </w:tcPr>
+          <w:p>
+            <w:pPr>
+              <w:rPr>
+                <w:rFonts w:ascii="Times New Roman" w:hAnsi="Times New Roman" w:cs="Times New Roman"/>
+                <w:sz w:val="24"/>
+                <w:szCs w:val="24"/>
+              </w:rPr>
+            </w:pPr>
+            <w:r>
+              <w:rPr>
+                <w:rFonts w:ascii="Times New Roman" w:hAnsi="Times New Roman" w:cs="Times New Roman"/>
+                <w:sz w:val="24"/>
+                <w:szCs w:val="32"/>
+              </w:rPr>
+              <w:lastRenderedPageBreak/>
+              <w:t>Cross references</w:t>
+            </w:r>
+          </w:p>
+        </w:tc>
+        <w:tc>
+          <w:tcPr>
+            <w:tcW w:w="7459" w:type="dxa"/>
+          </w:tcPr>
+          <w:p>
+            <w:pPr>
+              <w:rPr>
+                <w:rFonts w:ascii="Times New Roman" w:hAnsi="Times New Roman" w:cs="Times New Roman"/>
+                <w:sz w:val="32"/>
+                <w:szCs w:val="32"/>
+              </w:rPr>
+            </w:pPr>
+            <w:r>
+              <w:rPr>
+                <w:rFonts w:ascii="Times New Roman" w:hAnsi="Times New Roman" w:cs="Times New Roman"/>
+                <w:sz w:val="24"/>
+                <w:szCs w:val="32"/>
+              </w:rPr>
+              <w:t>Reject violation video.</w:t>
+            </w:r>
+          </w:p>
+        </w:tc>
+      </w:tr>
+      <w:tr>
+        <w:trPr>
+          <w:trHeight w:val="350"/>
+        </w:trPr>
+        <w:tc>
+          <w:tcPr>
+            <w:tcW w:w="1883" w:type="dxa"/>
+          </w:tcPr>
+          <w:p>
+            <w:pPr>
+              <w:rPr>
+                <w:rFonts w:ascii="Times New Roman" w:hAnsi="Times New Roman" w:cs="Times New Roman"/>
+                <w:sz w:val="32"/>
+                <w:szCs w:val="32"/>
+              </w:rPr>
+            </w:pPr>
+            <w:r>
+              <w:rPr>
+                <w:rFonts w:ascii="Times New Roman" w:hAnsi="Times New Roman" w:cs="Times New Roman"/>
+                <w:sz w:val="24"/>
+                <w:szCs w:val="32"/>
+              </w:rPr>
+              <w:t>Precondition</w:t>
+            </w:r>
+          </w:p>
+        </w:tc>
+        <w:tc>
+          <w:tcPr>
+            <w:tcW w:w="7459" w:type="dxa"/>
+          </w:tcPr>
+          <w:p>
+            <w:pPr>
+              <w:rPr>
+                <w:rFonts w:ascii="Times New Roman" w:hAnsi="Times New Roman" w:cs="Times New Roman"/>
+                <w:sz w:val="32"/>
+                <w:szCs w:val="32"/>
+              </w:rPr>
+            </w:pPr>
+            <w:r>
+              <w:rPr>
+                <w:rFonts w:ascii="Times New Roman" w:hAnsi="Times New Roman" w:cs="Times New Roman"/>
+                <w:sz w:val="24"/>
+                <w:szCs w:val="32"/>
+              </w:rPr>
+              <w:t>The warden viewed the video and did not find it a violation.</w:t>
+            </w:r>
+            <w:r>
+              <w:rPr>
+                <w:rFonts w:ascii="Times New Roman" w:hAnsi="Times New Roman" w:cs="Times New Roman"/>
+                <w:sz w:val="24"/>
+                <w:szCs w:val="32"/>
+              </w:rPr>
+              <w:t xml:space="preserve"> </w:t>
+            </w:r>
+          </w:p>
+        </w:tc>
+      </w:tr>
+      <w:tr>
+        <w:trPr>
+          <w:trHeight w:val="431"/>
+        </w:trPr>
+        <w:tc>
+          <w:tcPr>
+            <w:tcW w:w="1883" w:type="dxa"/>
+          </w:tcPr>
+          <w:p>
+            <w:pPr>
+              <w:rPr>
+                <w:rFonts w:ascii="Times New Roman" w:hAnsi="Times New Roman" w:cs="Times New Roman"/>
+                <w:sz w:val="24"/>
+                <w:szCs w:val="32"/>
+              </w:rPr>
+            </w:pPr>
+            <w:r>
+              <w:rPr>
+                <w:rFonts w:ascii="Times New Roman" w:hAnsi="Times New Roman" w:cs="Times New Roman"/>
+                <w:sz w:val="24"/>
+                <w:szCs w:val="32"/>
+              </w:rPr>
+              <w:t>Postcondition</w:t>
+            </w:r>
+          </w:p>
+        </w:tc>
+        <w:tc>
+          <w:tcPr>
+            <w:tcW w:w="7459" w:type="dxa"/>
+          </w:tcPr>
+          <w:p>
+            <w:pPr>
+              <w:pStyle w:val="ListParagraph"/>
+              <w:numPr>
+                <w:ilvl w:val="0"/>
+                <w:numId w:val="43"/>
+              </w:numPr>
+              <w:spacing w:after="160" w:line="259" w:lineRule="auto"/>
+              <w:rPr>
+                <w:rFonts w:ascii="Times New Roman" w:hAnsi="Times New Roman" w:cs="Times New Roman"/>
+                <w:sz w:val="24"/>
+                <w:szCs w:val="32"/>
+              </w:rPr>
+            </w:pPr>
+            <w:r>
+              <w:rPr>
+                <w:rFonts w:ascii="Times New Roman" w:hAnsi="Times New Roman" w:cs="Times New Roman"/>
+                <w:sz w:val="24"/>
+                <w:szCs w:val="32"/>
+              </w:rPr>
+              <w:t>A RejectComplaint instance was created</w:t>
+            </w:r>
+            <w:r>
+              <w:rPr>
+                <w:rFonts w:ascii="Times New Roman" w:hAnsi="Times New Roman" w:cs="Times New Roman"/>
+                <w:sz w:val="24"/>
+                <w:szCs w:val="32"/>
+              </w:rPr>
+              <w:t>.</w:t>
+            </w:r>
+          </w:p>
+          <w:p>
+            <w:pPr>
+              <w:pStyle w:val="ListParagraph"/>
+              <w:numPr>
+                <w:ilvl w:val="0"/>
+                <w:numId w:val="43"/>
+              </w:numPr>
+              <w:spacing w:after="160" w:line="259" w:lineRule="auto"/>
+              <w:rPr>
+                <w:rFonts w:ascii="Times New Roman" w:hAnsi="Times New Roman" w:cs="Times New Roman"/>
+                <w:sz w:val="32"/>
+                <w:szCs w:val="32"/>
+              </w:rPr>
+            </w:pPr>
+            <w:r>
+              <w:rPr>
+                <w:rFonts w:ascii="Times New Roman" w:hAnsi="Times New Roman" w:cs="Times New Roman"/>
+                <w:sz w:val="24"/>
+                <w:szCs w:val="32"/>
+              </w:rPr>
+              <w:t>This instance was associated with the Complaint.</w:t>
+            </w:r>
+          </w:p>
+          <w:p>
+            <w:pPr>
+              <w:pStyle w:val="ListParagraph"/>
+              <w:numPr>
+                <w:ilvl w:val="0"/>
+                <w:numId w:val="43"/>
+              </w:numPr>
+              <w:spacing w:after="0" w:line="240" w:lineRule="auto"/>
+              <w:rPr>
+                <w:rFonts w:ascii="Times New Roman" w:hAnsi="Times New Roman" w:cs="Times New Roman"/>
+                <w:sz w:val="32"/>
+                <w:szCs w:val="32"/>
+              </w:rPr>
+            </w:pPr>
+            <w:r>
+              <w:rPr>
+                <w:rFonts w:ascii="Times New Roman" w:hAnsi="Times New Roman" w:cs="Times New Roman"/>
+                <w:sz w:val="24"/>
+                <w:szCs w:val="32"/>
+              </w:rPr>
+              <w:t>The</w:t>
+            </w:r>
+            <w:r>
+              <w:rPr>
+                <w:rFonts w:ascii="Times New Roman" w:hAnsi="Times New Roman" w:cs="Times New Roman"/>
+                <w:sz w:val="24"/>
+                <w:szCs w:val="32"/>
+              </w:rPr>
+              <w:t xml:space="preserve"> Complaint was rejected</w:t>
+            </w:r>
+            <w:r>
+              <w:rPr>
+                <w:rFonts w:ascii="Times New Roman" w:hAnsi="Times New Roman" w:cs="Times New Roman"/>
+                <w:sz w:val="24"/>
+                <w:szCs w:val="32"/>
+              </w:rPr>
+              <w:t>.</w:t>
+            </w:r>
+          </w:p>
+        </w:tc>
+      </w:tr>
+    </w:tbl>
+    <w:p>
+      <w:pPr>
+        <w:rPr>
+          <w:rFonts w:ascii="Times New Roman" w:hAnsi="Times New Roman" w:cs="Times New Roman"/>
+          <w:sz w:val="32"/>
+          <w:szCs w:val="32"/>
+        </w:rPr>
+      </w:pPr>
+    </w:p>
+    <w:tbl>
+      <w:tblPr>
+        <w:tblStyle w:val="TableGrid"/>
+        <w:tblW w:w="0" w:type="auto"/>
+        <w:tblLook w:val="04A0" w:firstRow="1" w:lastRow="0" w:firstColumn="1" w:lastColumn="0" w:noHBand="0" w:noVBand="1"/>
+      </w:tblPr>
+      <w:tblGrid>
+        <w:gridCol w:w="1883"/>
+        <w:gridCol w:w="7460"/>
+      </w:tblGrid>
+      <w:tr>
+        <w:trPr>
+          <w:trHeight w:val="422"/>
+        </w:trPr>
+        <w:tc>
+          <w:tcPr>
+            <w:tcW w:w="9343" w:type="dxa"/>
+            <w:gridSpan w:val="2"/>
+          </w:tcPr>
+          <w:p>
+            <w:pPr>
+              <w:rPr>
+                <w:rFonts w:ascii="Times New Roman" w:hAnsi="Times New Roman" w:cs="Times New Roman"/>
+                <w:b/>
+                <w:sz w:val="24"/>
+                <w:szCs w:val="24"/>
+              </w:rPr>
+            </w:pPr>
+            <w:r>
+              <w:rPr>
+                <w:rFonts w:ascii="Times New Roman" w:hAnsi="Times New Roman" w:cs="Times New Roman"/>
+                <w:b/>
+                <w:sz w:val="24"/>
+                <w:szCs w:val="24"/>
+              </w:rPr>
+              <w:t>Contact US4: Send warning</w:t>
+            </w:r>
+          </w:p>
+        </w:tc>
+      </w:tr>
+      <w:tr>
+        <w:trPr>
+          <w:trHeight w:val="404"/>
+        </w:trPr>
+        <w:tc>
+          <w:tcPr>
+            <w:tcW w:w="1883" w:type="dxa"/>
+          </w:tcPr>
+          <w:p>
+            <w:pPr>
+              <w:rPr>
+                <w:rFonts w:ascii="Times New Roman" w:hAnsi="Times New Roman" w:cs="Times New Roman"/>
+                <w:sz w:val="24"/>
+                <w:szCs w:val="24"/>
+              </w:rPr>
+            </w:pPr>
+            <w:r>
+              <w:rPr>
+                <w:rFonts w:ascii="Times New Roman" w:hAnsi="Times New Roman" w:cs="Times New Roman"/>
+                <w:sz w:val="24"/>
+                <w:szCs w:val="24"/>
+              </w:rPr>
+              <w:t>Operation</w:t>
+            </w:r>
+          </w:p>
+        </w:tc>
+        <w:tc>
+          <w:tcPr>
+            <w:tcW w:w="7459" w:type="dxa"/>
+          </w:tcPr>
+          <w:p>
+            <w:pPr>
+              <w:rPr>
+                <w:rFonts w:ascii="Times New Roman" w:hAnsi="Times New Roman" w:cs="Times New Roman"/>
+                <w:sz w:val="24"/>
+                <w:szCs w:val="32"/>
+              </w:rPr>
+            </w:pPr>
+            <w:r>
+              <w:rPr>
+                <w:rFonts w:ascii="Times New Roman" w:hAnsi="Times New Roman" w:cs="Times New Roman"/>
+                <w:sz w:val="24"/>
+                <w:szCs w:val="32"/>
+              </w:rPr>
+              <w:t>Send warning.</w:t>
+            </w:r>
+          </w:p>
+        </w:tc>
+      </w:tr>
+      <w:tr>
+        <w:trPr>
+          <w:trHeight w:val="422"/>
+        </w:trPr>
+        <w:tc>
+          <w:tcPr>
+            <w:tcW w:w="1883" w:type="dxa"/>
+          </w:tcPr>
+          <w:p>
+            <w:pPr>
+              <w:rPr>
+                <w:rFonts w:ascii="Times New Roman" w:hAnsi="Times New Roman" w:cs="Times New Roman"/>
+                <w:sz w:val="24"/>
+                <w:szCs w:val="24"/>
+              </w:rPr>
+            </w:pPr>
+            <w:r>
+              <w:rPr>
+                <w:rFonts w:ascii="Times New Roman" w:hAnsi="Times New Roman" w:cs="Times New Roman"/>
+                <w:sz w:val="24"/>
+                <w:szCs w:val="32"/>
+              </w:rPr>
+              <w:t>Cross references</w:t>
+            </w:r>
+          </w:p>
+        </w:tc>
+        <w:tc>
+          <w:tcPr>
+            <w:tcW w:w="7459" w:type="dxa"/>
+          </w:tcPr>
+          <w:p>
+            <w:pPr>
+              <w:rPr>
+                <w:rFonts w:ascii="Times New Roman" w:hAnsi="Times New Roman" w:cs="Times New Roman"/>
+                <w:sz w:val="32"/>
+                <w:szCs w:val="32"/>
+              </w:rPr>
+            </w:pPr>
+            <w:r>
+              <w:rPr>
+                <w:rFonts w:ascii="Times New Roman" w:hAnsi="Times New Roman" w:cs="Times New Roman"/>
+                <w:sz w:val="24"/>
+                <w:szCs w:val="32"/>
+              </w:rPr>
+              <w:t>Send warning notification.</w:t>
+            </w:r>
+          </w:p>
+        </w:tc>
+      </w:tr>
+      <w:tr>
+        <w:trPr>
+          <w:trHeight w:val="350"/>
+        </w:trPr>
+        <w:tc>
+          <w:tcPr>
+            <w:tcW w:w="1883" w:type="dxa"/>
+          </w:tcPr>
+          <w:p>
+            <w:pPr>
+              <w:rPr>
+                <w:rFonts w:ascii="Times New Roman" w:hAnsi="Times New Roman" w:cs="Times New Roman"/>
+                <w:sz w:val="32"/>
+                <w:szCs w:val="32"/>
+              </w:rPr>
+            </w:pPr>
+            <w:r>
+              <w:rPr>
+                <w:rFonts w:ascii="Times New Roman" w:hAnsi="Times New Roman" w:cs="Times New Roman"/>
+                <w:sz w:val="24"/>
+                <w:szCs w:val="32"/>
+              </w:rPr>
+              <w:t>Precondition</w:t>
+            </w:r>
+          </w:p>
+        </w:tc>
+        <w:tc>
+          <w:tcPr>
+            <w:tcW w:w="7459" w:type="dxa"/>
+          </w:tcPr>
+          <w:p>
+            <w:pPr>
+              <w:rPr>
+                <w:rFonts w:ascii="Times New Roman" w:hAnsi="Times New Roman" w:cs="Times New Roman"/>
+                <w:sz w:val="32"/>
+                <w:szCs w:val="32"/>
+              </w:rPr>
+            </w:pPr>
+            <w:r>
+              <w:rPr>
+                <w:rFonts w:ascii="Times New Roman" w:hAnsi="Times New Roman" w:cs="Times New Roman"/>
+                <w:sz w:val="24"/>
+                <w:szCs w:val="32"/>
+              </w:rPr>
+              <w:t>The warden rejected the video.</w:t>
+            </w:r>
+            <w:r>
+              <w:rPr>
+                <w:rFonts w:ascii="Times New Roman" w:hAnsi="Times New Roman" w:cs="Times New Roman"/>
+                <w:sz w:val="24"/>
+                <w:szCs w:val="32"/>
+              </w:rPr>
+              <w:t xml:space="preserve"> </w:t>
+            </w:r>
+          </w:p>
+        </w:tc>
+      </w:tr>
+      <w:tr>
+        <w:trPr>
+          <w:trHeight w:val="431"/>
+        </w:trPr>
+        <w:tc>
+          <w:tcPr>
+            <w:tcW w:w="1883" w:type="dxa"/>
+          </w:tcPr>
+          <w:p>
+            <w:pPr>
+              <w:rPr>
+                <w:rFonts w:ascii="Times New Roman" w:hAnsi="Times New Roman" w:cs="Times New Roman"/>
+                <w:sz w:val="24"/>
+                <w:szCs w:val="32"/>
+              </w:rPr>
+            </w:pPr>
+            <w:r>
+              <w:rPr>
+                <w:rFonts w:ascii="Times New Roman" w:hAnsi="Times New Roman" w:cs="Times New Roman"/>
+                <w:sz w:val="24"/>
+                <w:szCs w:val="32"/>
+              </w:rPr>
+              <w:t>Postcondition</w:t>
+            </w:r>
+          </w:p>
+        </w:tc>
+        <w:tc>
+          <w:tcPr>
+            <w:tcW w:w="7459" w:type="dxa"/>
+          </w:tcPr>
+          <w:p>
+            <w:pPr>
+              <w:pStyle w:val="ListParagraph"/>
+              <w:numPr>
+                <w:ilvl w:val="0"/>
+                <w:numId w:val="43"/>
+              </w:numPr>
+              <w:spacing w:after="160" w:line="259" w:lineRule="auto"/>
+              <w:rPr>
+                <w:rFonts w:ascii="Times New Roman" w:hAnsi="Times New Roman" w:cs="Times New Roman"/>
+                <w:sz w:val="24"/>
+                <w:szCs w:val="32"/>
+              </w:rPr>
+            </w:pPr>
+            <w:r>
+              <w:rPr>
+                <w:rFonts w:ascii="Times New Roman" w:hAnsi="Times New Roman" w:cs="Times New Roman"/>
+                <w:sz w:val="24"/>
+                <w:szCs w:val="32"/>
+              </w:rPr>
+              <w:t>A SendWarning instance was created</w:t>
+            </w:r>
+            <w:r>
+              <w:rPr>
+                <w:rFonts w:ascii="Times New Roman" w:hAnsi="Times New Roman" w:cs="Times New Roman"/>
+                <w:sz w:val="24"/>
+                <w:szCs w:val="32"/>
+              </w:rPr>
+              <w:t>.</w:t>
+            </w:r>
+          </w:p>
+          <w:p>
+            <w:pPr>
+              <w:pStyle w:val="ListParagraph"/>
+              <w:numPr>
+                <w:ilvl w:val="0"/>
+                <w:numId w:val="43"/>
+              </w:numPr>
+              <w:spacing w:after="160" w:line="259" w:lineRule="auto"/>
+              <w:rPr>
+                <w:rFonts w:ascii="Times New Roman" w:hAnsi="Times New Roman" w:cs="Times New Roman"/>
+                <w:sz w:val="32"/>
+                <w:szCs w:val="32"/>
+              </w:rPr>
+            </w:pPr>
+            <w:r>
+              <w:rPr>
+                <w:rFonts w:ascii="Times New Roman" w:hAnsi="Times New Roman" w:cs="Times New Roman"/>
+                <w:sz w:val="24"/>
+                <w:szCs w:val="32"/>
+              </w:rPr>
+              <w:t>This instance was associated with the notification sent.</w:t>
+            </w:r>
+          </w:p>
+          <w:p>
+            <w:pPr>
+              <w:pStyle w:val="ListParagraph"/>
+              <w:numPr>
+                <w:ilvl w:val="0"/>
+                <w:numId w:val="43"/>
+              </w:numPr>
+              <w:spacing w:after="0" w:line="240" w:lineRule="auto"/>
+              <w:rPr>
+                <w:rFonts w:ascii="Times New Roman" w:hAnsi="Times New Roman" w:cs="Times New Roman"/>
+                <w:sz w:val="32"/>
+                <w:szCs w:val="32"/>
+              </w:rPr>
+            </w:pPr>
+            <w:r>
+              <w:rPr>
+                <w:rFonts w:ascii="Times New Roman" w:hAnsi="Times New Roman" w:cs="Times New Roman"/>
+                <w:sz w:val="24"/>
+                <w:szCs w:val="32"/>
+              </w:rPr>
+              <w:t>The</w:t>
+            </w:r>
+            <w:r>
+              <w:rPr>
+                <w:rFonts w:ascii="Times New Roman" w:hAnsi="Times New Roman" w:cs="Times New Roman"/>
+                <w:sz w:val="24"/>
+                <w:szCs w:val="32"/>
+              </w:rPr>
+              <w:t xml:space="preserve"> warning notification was sent</w:t>
+            </w:r>
+            <w:r>
+              <w:rPr>
+                <w:rFonts w:ascii="Times New Roman" w:hAnsi="Times New Roman" w:cs="Times New Roman"/>
+                <w:sz w:val="24"/>
+                <w:szCs w:val="32"/>
+              </w:rPr>
+              <w:t>.</w:t>
+            </w:r>
+          </w:p>
+        </w:tc>
+      </w:tr>
+    </w:tbl>
+    <w:p>
+      <w:pPr>
+        <w:rPr>
+          <w:rFonts w:ascii="Times New Roman" w:hAnsi="Times New Roman" w:cs="Times New Roman"/>
+          <w:sz w:val="32"/>
+          <w:szCs w:val="32"/>
         </w:rPr>
       </w:pPr>
     </w:p>
@@ -21225,50 +22612,24 @@
     <w:p/>
     <w:p/>
     <w:p/>
-    <w:p/>
-    <w:p/>
-    <w:p/>
-    <w:p/>
-    <w:p/>
-    <w:p/>
-    <w:p/>
-    <w:p/>
     <w:p>
       <w:pPr>
         <w:tabs>
           <w:tab w:val="left" w:pos="1800"/>
         </w:tabs>
       </w:pPr>
-      <w:r>
-        <w:tab/>
-      </w:r>
-    </w:p>
-    <w:p>
-      <w:pPr>
-        <w:tabs>
-          <w:tab w:val="left" w:pos="1800"/>
-        </w:tabs>
-      </w:pPr>
-    </w:p>
-    <w:p>
-      <w:pPr>
-        <w:tabs>
-          <w:tab w:val="left" w:pos="1800"/>
-        </w:tabs>
-      </w:pPr>
-    </w:p>
-    <w:p>
-      <w:pPr>
-        <w:tabs>
-          <w:tab w:val="left" w:pos="1800"/>
-        </w:tabs>
+      <w:bookmarkStart w:id="38" w:name="_GoBack"/>
+      <w:bookmarkEnd w:id="38"/>
+      <w:r>
         <w:rPr>
           <w:b/>
           <w:bCs/>
           <w:sz w:val="28"/>
           <w:szCs w:val="28"/>
         </w:rPr>
-      </w:pPr>
+        <w:lastRenderedPageBreak/>
+        <w:t>Chapter 6 Logical Architecture</w:t>
+      </w:r>
       <w:r>
         <w:rPr>
           <w:b/>
@@ -21276,15 +22637,6 @@
           <w:sz w:val="28"/>
           <w:szCs w:val="28"/>
         </w:rPr>
-        <w:t>Chapter 6 Logical Architecture</w:t>
-      </w:r>
-      <w:r>
-        <w:rPr>
-          <w:b/>
-          <w:bCs/>
-          <w:sz w:val="28"/>
-          <w:szCs w:val="28"/>
-        </w:rPr>
         <w:t>:</w:t>
       </w:r>
     </w:p>
@@ -21303,7 +22655,6 @@
           <w:noProof/>
           <w:lang w:bidi="ar-SA"/>
         </w:rPr>
-        <w:lastRenderedPageBreak/>
         <w:drawing>
           <wp:inline distT="0" distB="0" distL="0" distR="0" wp14:anchorId="53159BFA" wp14:editId="5F56977E">
             <wp:extent cx="5943600" cy="5151755"/>
@@ -21320,7 +22671,7 @@
                     <pic:cNvPicPr/>
                   </pic:nvPicPr>
                   <pic:blipFill>
-                    <a:blip r:embed="rId33"/>
+                    <a:blip r:embed="rId34"/>
                     <a:stretch>
                       <a:fillRect/>
                     </a:stretch>
@@ -21352,7 +22703,7 @@
 </file>
 
 <file path=word/endnotes.xml><?xml version="1.0" encoding="utf-8"?>
-<w:endnotes xmlns:wpc="http://schemas.microsoft.com/office/word/2010/wordprocessingCanvas" xmlns:cx="http://schemas.microsoft.com/office/drawing/2014/chartex" xmlns:cx1="http://schemas.microsoft.com/office/drawing/2015/9/8/chartex" xmlns:mc="http://schemas.openxmlformats.org/markup-compatibility/2006" xmlns:o="urn:schemas-microsoft-com:office:office" xmlns:r="http://schemas.openxmlformats.org/officeDocument/2006/relationships" xmlns:m="http://schemas.openxmlformats.org/officeDocument/2006/math" xmlns:v="urn:schemas-microsoft-com:vml" xmlns:wp14="http://schemas.microsoft.com/office/word/2010/wordprocessingDrawing" xmlns:wp="http://schemas.openxmlformats.org/drawingml/2006/wordprocessingDrawing" xmlns:w10="urn:schemas-microsoft-com:office:word" xmlns:w="http://schemas.openxmlformats.org/wordprocessingml/2006/main" xmlns:w14="http://schemas.microsoft.com/office/word/2010/wordml" xmlns:w15="http://schemas.microsoft.com/office/word/2012/wordml" xmlns:w16se="http://schemas.microsoft.com/office/word/2015/wordml/symex" xmlns:wpg="http://schemas.microsoft.com/office/word/2010/wordprocessingGroup" xmlns:wpi="http://schemas.microsoft.com/office/word/2010/wordprocessingInk" xmlns:wne="http://schemas.microsoft.com/office/word/2006/wordml" xmlns:wps="http://schemas.microsoft.com/office/word/2010/wordprocessingShape" mc:Ignorable="w14 w15 w16se wp14">
+<w:endnotes xmlns:wpc="http://schemas.microsoft.com/office/word/2010/wordprocessingCanvas" xmlns:cx="http://schemas.microsoft.com/office/drawing/2014/chartex" xmlns:mc="http://schemas.openxmlformats.org/markup-compatibility/2006" xmlns:o="urn:schemas-microsoft-com:office:office" xmlns:r="http://schemas.openxmlformats.org/officeDocument/2006/relationships" xmlns:m="http://schemas.openxmlformats.org/officeDocument/2006/math" xmlns:v="urn:schemas-microsoft-com:vml" xmlns:wp14="http://schemas.microsoft.com/office/word/2010/wordprocessingDrawing" xmlns:wp="http://schemas.openxmlformats.org/drawingml/2006/wordprocessingDrawing" xmlns:w10="urn:schemas-microsoft-com:office:word" xmlns:w="http://schemas.openxmlformats.org/wordprocessingml/2006/main" xmlns:w14="http://schemas.microsoft.com/office/word/2010/wordml" xmlns:w15="http://schemas.microsoft.com/office/word/2012/wordml" xmlns:w16se="http://schemas.microsoft.com/office/word/2015/wordml/symex" xmlns:wpg="http://schemas.microsoft.com/office/word/2010/wordprocessingGroup" xmlns:wpi="http://schemas.microsoft.com/office/word/2010/wordprocessingInk" xmlns:wne="http://schemas.microsoft.com/office/word/2006/wordml" xmlns:wps="http://schemas.microsoft.com/office/word/2010/wordprocessingShape" mc:Ignorable="w14 w15 w16se wp14">
   <w:endnote w:type="separator" w:id="-1">
     <w:p>
       <w:pPr>
@@ -21377,7 +22728,7 @@
 </file>
 
 <file path=word/footnotes.xml><?xml version="1.0" encoding="utf-8"?>
-<w:footnotes xmlns:wpc="http://schemas.microsoft.com/office/word/2010/wordprocessingCanvas" xmlns:cx="http://schemas.microsoft.com/office/drawing/2014/chartex" xmlns:cx1="http://schemas.microsoft.com/office/drawing/2015/9/8/chartex" xmlns:mc="http://schemas.openxmlformats.org/markup-compatibility/2006" xmlns:o="urn:schemas-microsoft-com:office:office" xmlns:r="http://schemas.openxmlformats.org/officeDocument/2006/relationships" xmlns:m="http://schemas.openxmlformats.org/officeDocument/2006/math" xmlns:v="urn:schemas-microsoft-com:vml" xmlns:wp14="http://schemas.microsoft.com/office/word/2010/wordprocessingDrawing" xmlns:wp="http://schemas.openxmlformats.org/drawingml/2006/wordprocessingDrawing" xmlns:w10="urn:schemas-microsoft-com:office:word" xmlns:w="http://schemas.openxmlformats.org/wordprocessingml/2006/main" xmlns:w14="http://schemas.microsoft.com/office/word/2010/wordml" xmlns:w15="http://schemas.microsoft.com/office/word/2012/wordml" xmlns:w16se="http://schemas.microsoft.com/office/word/2015/wordml/symex" xmlns:wpg="http://schemas.microsoft.com/office/word/2010/wordprocessingGroup" xmlns:wpi="http://schemas.microsoft.com/office/word/2010/wordprocessingInk" xmlns:wne="http://schemas.microsoft.com/office/word/2006/wordml" xmlns:wps="http://schemas.microsoft.com/office/word/2010/wordprocessingShape" mc:Ignorable="w14 w15 w16se wp14">
+<w:footnotes xmlns:wpc="http://schemas.microsoft.com/office/word/2010/wordprocessingCanvas" xmlns:cx="http://schemas.microsoft.com/office/drawing/2014/chartex" xmlns:mc="http://schemas.openxmlformats.org/markup-compatibility/2006" xmlns:o="urn:schemas-microsoft-com:office:office" xmlns:r="http://schemas.openxmlformats.org/officeDocument/2006/relationships" xmlns:m="http://schemas.openxmlformats.org/officeDocument/2006/math" xmlns:v="urn:schemas-microsoft-com:vml" xmlns:wp14="http://schemas.microsoft.com/office/word/2010/wordprocessingDrawing" xmlns:wp="http://schemas.openxmlformats.org/drawingml/2006/wordprocessingDrawing" xmlns:w10="urn:schemas-microsoft-com:office:word" xmlns:w="http://schemas.openxmlformats.org/wordprocessingml/2006/main" xmlns:w14="http://schemas.microsoft.com/office/word/2010/wordml" xmlns:w15="http://schemas.microsoft.com/office/word/2012/wordml" xmlns:w16se="http://schemas.microsoft.com/office/word/2015/wordml/symex" xmlns:wpg="http://schemas.microsoft.com/office/word/2010/wordprocessingGroup" xmlns:wpi="http://schemas.microsoft.com/office/word/2010/wordprocessingInk" xmlns:wne="http://schemas.microsoft.com/office/word/2006/wordml" xmlns:wps="http://schemas.microsoft.com/office/word/2010/wordprocessingShape" mc:Ignorable="w14 w15 w16se wp14">
   <w:footnote w:type="separator" w:id="-1">
     <w:p>
       <w:pPr>
@@ -21402,7 +22753,7 @@
 </file>
 
 <file path=word/numbering.xml><?xml version="1.0" encoding="utf-8"?>
-<w:numbering xmlns:wpc="http://schemas.microsoft.com/office/word/2010/wordprocessingCanvas" xmlns:cx="http://schemas.microsoft.com/office/drawing/2014/chartex" xmlns:cx1="http://schemas.microsoft.com/office/drawing/2015/9/8/chartex" xmlns:mc="http://schemas.openxmlformats.org/markup-compatibility/2006" xmlns:o="urn:schemas-microsoft-com:office:office" xmlns:r="http://schemas.openxmlformats.org/officeDocument/2006/relationships" xmlns:m="http://schemas.openxmlformats.org/officeDocument/2006/math" xmlns:v="urn:schemas-microsoft-com:vml" xmlns:wp14="http://schemas.microsoft.com/office/word/2010/wordprocessingDrawing" xmlns:wp="http://schemas.openxmlformats.org/drawingml/2006/wordprocessingDrawing" xmlns:w10="urn:schemas-microsoft-com:office:word" xmlns:w="http://schemas.openxmlformats.org/wordprocessingml/2006/main" xmlns:w14="http://schemas.microsoft.com/office/word/2010/wordml" xmlns:w15="http://schemas.microsoft.com/office/word/2012/wordml" xmlns:w16se="http://schemas.microsoft.com/office/word/2015/wordml/symex" xmlns:wpg="http://schemas.microsoft.com/office/word/2010/wordprocessingGroup" xmlns:wpi="http://schemas.microsoft.com/office/word/2010/wordprocessingInk" xmlns:wne="http://schemas.microsoft.com/office/word/2006/wordml" xmlns:wps="http://schemas.microsoft.com/office/word/2010/wordprocessingShape" mc:Ignorable="w14 w15 w16se wp14">
+<w:numbering xmlns:wpc="http://schemas.microsoft.com/office/word/2010/wordprocessingCanvas" xmlns:cx="http://schemas.microsoft.com/office/drawing/2014/chartex" xmlns:mc="http://schemas.openxmlformats.org/markup-compatibility/2006" xmlns:o="urn:schemas-microsoft-com:office:office" xmlns:r="http://schemas.openxmlformats.org/officeDocument/2006/relationships" xmlns:m="http://schemas.openxmlformats.org/officeDocument/2006/math" xmlns:v="urn:schemas-microsoft-com:vml" xmlns:wp14="http://schemas.microsoft.com/office/word/2010/wordprocessingDrawing" xmlns:wp="http://schemas.openxmlformats.org/drawingml/2006/wordprocessingDrawing" xmlns:w10="urn:schemas-microsoft-com:office:word" xmlns:w="http://schemas.openxmlformats.org/wordprocessingml/2006/main" xmlns:w14="http://schemas.microsoft.com/office/word/2010/wordml" xmlns:w15="http://schemas.microsoft.com/office/word/2012/wordml" xmlns:w16se="http://schemas.microsoft.com/office/word/2015/wordml/symex" xmlns:wpg="http://schemas.microsoft.com/office/word/2010/wordprocessingGroup" xmlns:wpi="http://schemas.microsoft.com/office/word/2010/wordprocessingInk" xmlns:wne="http://schemas.microsoft.com/office/word/2006/wordml" xmlns:wps="http://schemas.microsoft.com/office/word/2010/wordprocessingShape" mc:Ignorable="w14 w15 w16se wp14">
   <w:abstractNum w:abstractNumId="0" w15:restartNumberingAfterBreak="0">
     <w:nsid w:val="01832932"/>
     <w:multiLevelType w:val="hybridMultilevel"/>
@@ -21868,6 +23219,121 @@
     </w:lvl>
   </w:abstractNum>
   <w:abstractNum w:abstractNumId="4" w15:restartNumberingAfterBreak="0">
+    <w:nsid w:val="0E905C8E"/>
+    <w:multiLevelType w:val="hybridMultilevel"/>
+    <w:tmpl w:val="6622BCF0"/>
+    <w:lvl w:ilvl="0" w:tplc="A6B2ADF4">
+      <w:start w:val="1"/>
+      <w:numFmt w:val="bullet"/>
+      <w:lvlText w:val=""/>
+      <w:lvlJc w:val="left"/>
+      <w:pPr>
+        <w:ind w:left="720" w:hanging="360"/>
+      </w:pPr>
+      <w:rPr>
+        <w:rFonts w:ascii="Symbol" w:hAnsi="Symbol" w:hint="default"/>
+        <w:sz w:val="24"/>
+        <w:szCs w:val="24"/>
+      </w:rPr>
+    </w:lvl>
+    <w:lvl w:ilvl="1" w:tplc="04090003" w:tentative="1">
+      <w:start w:val="1"/>
+      <w:numFmt w:val="bullet"/>
+      <w:lvlText w:val="o"/>
+      <w:lvlJc w:val="left"/>
+      <w:pPr>
+        <w:ind w:left="1440" w:hanging="360"/>
+      </w:pPr>
+      <w:rPr>
+        <w:rFonts w:ascii="Courier New" w:hAnsi="Courier New" w:cs="Courier New" w:hint="default"/>
+      </w:rPr>
+    </w:lvl>
+    <w:lvl w:ilvl="2" w:tplc="04090005" w:tentative="1">
+      <w:start w:val="1"/>
+      <w:numFmt w:val="bullet"/>
+      <w:lvlText w:val=""/>
+      <w:lvlJc w:val="left"/>
+      <w:pPr>
+        <w:ind w:left="2160" w:hanging="360"/>
+      </w:pPr>
+      <w:rPr>
+        <w:rFonts w:ascii="Wingdings" w:hAnsi="Wingdings" w:hint="default"/>
+      </w:rPr>
+    </w:lvl>
+    <w:lvl w:ilvl="3" w:tplc="04090001" w:tentative="1">
+      <w:start w:val="1"/>
+      <w:numFmt w:val="bullet"/>
+      <w:lvlText w:val=""/>
+      <w:lvlJc w:val="left"/>
+      <w:pPr>
+        <w:ind w:left="2880" w:hanging="360"/>
+      </w:pPr>
+      <w:rPr>
+        <w:rFonts w:ascii="Symbol" w:hAnsi="Symbol" w:hint="default"/>
+      </w:rPr>
+    </w:lvl>
+    <w:lvl w:ilvl="4" w:tplc="04090003" w:tentative="1">
+      <w:start w:val="1"/>
+      <w:numFmt w:val="bullet"/>
+      <w:lvlText w:val="o"/>
+      <w:lvlJc w:val="left"/>
+      <w:pPr>
+        <w:ind w:left="3600" w:hanging="360"/>
+      </w:pPr>
+      <w:rPr>
+        <w:rFonts w:ascii="Courier New" w:hAnsi="Courier New" w:cs="Courier New" w:hint="default"/>
+      </w:rPr>
+    </w:lvl>
+    <w:lvl w:ilvl="5" w:tplc="04090005" w:tentative="1">
+      <w:start w:val="1"/>
+      <w:numFmt w:val="bullet"/>
+      <w:lvlText w:val=""/>
+      <w:lvlJc w:val="left"/>
+      <w:pPr>
+        <w:ind w:left="4320" w:hanging="360"/>
+      </w:pPr>
+      <w:rPr>
+        <w:rFonts w:ascii="Wingdings" w:hAnsi="Wingdings" w:hint="default"/>
+      </w:rPr>
+    </w:lvl>
+    <w:lvl w:ilvl="6" w:tplc="04090001" w:tentative="1">
+      <w:start w:val="1"/>
+      <w:numFmt w:val="bullet"/>
+      <w:lvlText w:val=""/>
+      <w:lvlJc w:val="left"/>
+      <w:pPr>
+        <w:ind w:left="5040" w:hanging="360"/>
+      </w:pPr>
+      <w:rPr>
+        <w:rFonts w:ascii="Symbol" w:hAnsi="Symbol" w:hint="default"/>
+      </w:rPr>
+    </w:lvl>
+    <w:lvl w:ilvl="7" w:tplc="04090003" w:tentative="1">
+      <w:start w:val="1"/>
+      <w:numFmt w:val="bullet"/>
+      <w:lvlText w:val="o"/>
+      <w:lvlJc w:val="left"/>
+      <w:pPr>
+        <w:ind w:left="5760" w:hanging="360"/>
+      </w:pPr>
+      <w:rPr>
+        <w:rFonts w:ascii="Courier New" w:hAnsi="Courier New" w:cs="Courier New" w:hint="default"/>
+      </w:rPr>
+    </w:lvl>
+    <w:lvl w:ilvl="8" w:tplc="04090005" w:tentative="1">
+      <w:start w:val="1"/>
+      <w:numFmt w:val="bullet"/>
+      <w:lvlText w:val=""/>
+      <w:lvlJc w:val="left"/>
+      <w:pPr>
+        <w:ind w:left="6480" w:hanging="360"/>
+      </w:pPr>
+      <w:rPr>
+        <w:rFonts w:ascii="Wingdings" w:hAnsi="Wingdings" w:hint="default"/>
+      </w:rPr>
+    </w:lvl>
+  </w:abstractNum>
+  <w:abstractNum w:abstractNumId="5" w15:restartNumberingAfterBreak="0">
     <w:nsid w:val="120F0A1B"/>
     <w:multiLevelType w:val="multilevel"/>
     <w:tmpl w:val="80AE2650"/>
@@ -22011,7 +23477,7 @@
       </w:rPr>
     </w:lvl>
   </w:abstractNum>
-  <w:abstractNum w:abstractNumId="5" w15:restartNumberingAfterBreak="0">
+  <w:abstractNum w:abstractNumId="6" w15:restartNumberingAfterBreak="0">
     <w:nsid w:val="17110A53"/>
     <w:multiLevelType w:val="hybridMultilevel"/>
     <w:tmpl w:val="CE5404BA"/>
@@ -22124,7 +23590,7 @@
       </w:rPr>
     </w:lvl>
   </w:abstractNum>
-  <w:abstractNum w:abstractNumId="6" w15:restartNumberingAfterBreak="0">
+  <w:abstractNum w:abstractNumId="7" w15:restartNumberingAfterBreak="0">
     <w:nsid w:val="182041DB"/>
     <w:multiLevelType w:val="hybridMultilevel"/>
     <w:tmpl w:val="5A2CDC5C"/>
@@ -22237,7 +23703,7 @@
       </w:rPr>
     </w:lvl>
   </w:abstractNum>
-  <w:abstractNum w:abstractNumId="7" w15:restartNumberingAfterBreak="0">
+  <w:abstractNum w:abstractNumId="8" w15:restartNumberingAfterBreak="0">
     <w:nsid w:val="1BED03E3"/>
     <w:multiLevelType w:val="multilevel"/>
     <w:tmpl w:val="7D3CC9BA"/>
@@ -22350,7 +23816,7 @@
       </w:rPr>
     </w:lvl>
   </w:abstractNum>
-  <w:abstractNum w:abstractNumId="8" w15:restartNumberingAfterBreak="0">
+  <w:abstractNum w:abstractNumId="9" w15:restartNumberingAfterBreak="0">
     <w:nsid w:val="1EB9605C"/>
     <w:multiLevelType w:val="multilevel"/>
     <w:tmpl w:val="C762AB70"/>
@@ -22463,7 +23929,7 @@
       </w:pPr>
     </w:lvl>
   </w:abstractNum>
-  <w:abstractNum w:abstractNumId="9" w15:restartNumberingAfterBreak="0">
+  <w:abstractNum w:abstractNumId="10" w15:restartNumberingAfterBreak="0">
     <w:nsid w:val="2011742F"/>
     <w:multiLevelType w:val="hybridMultilevel"/>
     <w:tmpl w:val="11E028C6"/>
@@ -22549,7 +24015,7 @@
       </w:pPr>
     </w:lvl>
   </w:abstractNum>
-  <w:abstractNum w:abstractNumId="10" w15:restartNumberingAfterBreak="0">
+  <w:abstractNum w:abstractNumId="11" w15:restartNumberingAfterBreak="0">
     <w:nsid w:val="20255558"/>
     <w:multiLevelType w:val="hybridMultilevel"/>
     <w:tmpl w:val="0ED68DBE"/>
@@ -22663,7 +24129,7 @@
       </w:rPr>
     </w:lvl>
   </w:abstractNum>
-  <w:abstractNum w:abstractNumId="11" w15:restartNumberingAfterBreak="0">
+  <w:abstractNum w:abstractNumId="12" w15:restartNumberingAfterBreak="0">
     <w:nsid w:val="20AF02F5"/>
     <w:multiLevelType w:val="hybridMultilevel"/>
     <w:tmpl w:val="8E222A08"/>
@@ -22776,7 +24242,7 @@
       </w:rPr>
     </w:lvl>
   </w:abstractNum>
-  <w:abstractNum w:abstractNumId="12" w15:restartNumberingAfterBreak="0">
+  <w:abstractNum w:abstractNumId="13" w15:restartNumberingAfterBreak="0">
     <w:nsid w:val="22A25A6A"/>
     <w:multiLevelType w:val="hybridMultilevel"/>
     <w:tmpl w:val="85A0AE7A"/>
@@ -22865,7 +24331,7 @@
       </w:pPr>
     </w:lvl>
   </w:abstractNum>
-  <w:abstractNum w:abstractNumId="13" w15:restartNumberingAfterBreak="0">
+  <w:abstractNum w:abstractNumId="14" w15:restartNumberingAfterBreak="0">
     <w:nsid w:val="237F6876"/>
     <w:multiLevelType w:val="hybridMultilevel"/>
     <w:tmpl w:val="1B8E717E"/>
@@ -22954,7 +24420,7 @@
       </w:pPr>
     </w:lvl>
   </w:abstractNum>
-  <w:abstractNum w:abstractNumId="14" w15:restartNumberingAfterBreak="0">
+  <w:abstractNum w:abstractNumId="15" w15:restartNumberingAfterBreak="0">
     <w:nsid w:val="2A49621B"/>
     <w:multiLevelType w:val="multilevel"/>
     <w:tmpl w:val="D7D2458E"/>
@@ -23067,7 +24533,7 @@
       </w:pPr>
     </w:lvl>
   </w:abstractNum>
-  <w:abstractNum w:abstractNumId="15" w15:restartNumberingAfterBreak="0">
+  <w:abstractNum w:abstractNumId="16" w15:restartNumberingAfterBreak="0">
     <w:nsid w:val="2B301942"/>
     <w:multiLevelType w:val="hybridMultilevel"/>
     <w:tmpl w:val="3DFA0672"/>
@@ -23180,7 +24646,7 @@
       </w:rPr>
     </w:lvl>
   </w:abstractNum>
-  <w:abstractNum w:abstractNumId="16" w15:restartNumberingAfterBreak="0">
+  <w:abstractNum w:abstractNumId="17" w15:restartNumberingAfterBreak="0">
     <w:nsid w:val="323A0F50"/>
     <w:multiLevelType w:val="hybridMultilevel"/>
     <w:tmpl w:val="44CCB578"/>
@@ -23293,7 +24759,7 @@
       </w:rPr>
     </w:lvl>
   </w:abstractNum>
-  <w:abstractNum w:abstractNumId="17" w15:restartNumberingAfterBreak="0">
+  <w:abstractNum w:abstractNumId="18" w15:restartNumberingAfterBreak="0">
     <w:nsid w:val="35BE70D4"/>
     <w:multiLevelType w:val="hybridMultilevel"/>
     <w:tmpl w:val="8B84E4DA"/>
@@ -23382,7 +24848,7 @@
       </w:pPr>
     </w:lvl>
   </w:abstractNum>
-  <w:abstractNum w:abstractNumId="18" w15:restartNumberingAfterBreak="0">
+  <w:abstractNum w:abstractNumId="19" w15:restartNumberingAfterBreak="0">
     <w:nsid w:val="35D30F61"/>
     <w:multiLevelType w:val="multilevel"/>
     <w:tmpl w:val="6FEC261A"/>
@@ -23495,7 +24961,7 @@
       </w:pPr>
     </w:lvl>
   </w:abstractNum>
-  <w:abstractNum w:abstractNumId="19" w15:restartNumberingAfterBreak="0">
+  <w:abstractNum w:abstractNumId="20" w15:restartNumberingAfterBreak="0">
     <w:nsid w:val="395F433D"/>
     <w:multiLevelType w:val="multilevel"/>
     <w:tmpl w:val="801AEFD8"/>
@@ -23611,7 +25077,7 @@
       </w:pPr>
     </w:lvl>
   </w:abstractNum>
-  <w:abstractNum w:abstractNumId="20" w15:restartNumberingAfterBreak="0">
+  <w:abstractNum w:abstractNumId="21" w15:restartNumberingAfterBreak="0">
     <w:nsid w:val="3A1D18F5"/>
     <w:multiLevelType w:val="hybridMultilevel"/>
     <w:tmpl w:val="353EE0D2"/>
@@ -23724,7 +25190,7 @@
       </w:rPr>
     </w:lvl>
   </w:abstractNum>
-  <w:abstractNum w:abstractNumId="21" w15:restartNumberingAfterBreak="0">
+  <w:abstractNum w:abstractNumId="22" w15:restartNumberingAfterBreak="0">
     <w:nsid w:val="3DA77493"/>
     <w:multiLevelType w:val="hybridMultilevel"/>
     <w:tmpl w:val="81B46F5C"/>
@@ -23837,7 +25303,7 @@
       </w:rPr>
     </w:lvl>
   </w:abstractNum>
-  <w:abstractNum w:abstractNumId="22" w15:restartNumberingAfterBreak="0">
+  <w:abstractNum w:abstractNumId="23" w15:restartNumberingAfterBreak="0">
     <w:nsid w:val="3EA45B91"/>
     <w:multiLevelType w:val="multilevel"/>
     <w:tmpl w:val="1CBA7C9A"/>
@@ -23950,7 +25416,7 @@
       </w:pPr>
     </w:lvl>
   </w:abstractNum>
-  <w:abstractNum w:abstractNumId="23" w15:restartNumberingAfterBreak="0">
+  <w:abstractNum w:abstractNumId="24" w15:restartNumberingAfterBreak="0">
     <w:nsid w:val="4368251A"/>
     <w:multiLevelType w:val="hybridMultilevel"/>
     <w:tmpl w:val="1D406358"/>
@@ -24063,7 +25529,7 @@
       </w:rPr>
     </w:lvl>
   </w:abstractNum>
-  <w:abstractNum w:abstractNumId="24" w15:restartNumberingAfterBreak="0">
+  <w:abstractNum w:abstractNumId="25" w15:restartNumberingAfterBreak="0">
     <w:nsid w:val="4AD87C70"/>
     <w:multiLevelType w:val="hybridMultilevel"/>
     <w:tmpl w:val="3C447A3C"/>
@@ -24152,7 +25618,7 @@
       </w:pPr>
     </w:lvl>
   </w:abstractNum>
-  <w:abstractNum w:abstractNumId="25" w15:restartNumberingAfterBreak="0">
+  <w:abstractNum w:abstractNumId="26" w15:restartNumberingAfterBreak="0">
     <w:nsid w:val="4BF36126"/>
     <w:multiLevelType w:val="hybridMultilevel"/>
     <w:tmpl w:val="536CC8A4"/>
@@ -24265,7 +25731,7 @@
       </w:rPr>
     </w:lvl>
   </w:abstractNum>
-  <w:abstractNum w:abstractNumId="26" w15:restartNumberingAfterBreak="0">
+  <w:abstractNum w:abstractNumId="27" w15:restartNumberingAfterBreak="0">
     <w:nsid w:val="557B181C"/>
     <w:multiLevelType w:val="hybridMultilevel"/>
     <w:tmpl w:val="2514B7CA"/>
@@ -24378,7 +25844,7 @@
       </w:rPr>
     </w:lvl>
   </w:abstractNum>
-  <w:abstractNum w:abstractNumId="27" w15:restartNumberingAfterBreak="0">
+  <w:abstractNum w:abstractNumId="28" w15:restartNumberingAfterBreak="0">
     <w:nsid w:val="5D7F2A1E"/>
     <w:multiLevelType w:val="hybridMultilevel"/>
     <w:tmpl w:val="0F4A0098"/>
@@ -24491,7 +25957,7 @@
       </w:rPr>
     </w:lvl>
   </w:abstractNum>
-  <w:abstractNum w:abstractNumId="28" w15:restartNumberingAfterBreak="0">
+  <w:abstractNum w:abstractNumId="29" w15:restartNumberingAfterBreak="0">
     <w:nsid w:val="5E970072"/>
     <w:multiLevelType w:val="hybridMultilevel"/>
     <w:tmpl w:val="F5D8FB2C"/>
@@ -24580,7 +26046,7 @@
       </w:pPr>
     </w:lvl>
   </w:abstractNum>
-  <w:abstractNum w:abstractNumId="29" w15:restartNumberingAfterBreak="0">
+  <w:abstractNum w:abstractNumId="30" w15:restartNumberingAfterBreak="0">
     <w:nsid w:val="649576AA"/>
     <w:multiLevelType w:val="hybridMultilevel"/>
     <w:tmpl w:val="62E6984E"/>
@@ -24693,7 +26159,7 @@
       </w:rPr>
     </w:lvl>
   </w:abstractNum>
-  <w:abstractNum w:abstractNumId="30" w15:restartNumberingAfterBreak="0">
+  <w:abstractNum w:abstractNumId="31" w15:restartNumberingAfterBreak="0">
     <w:nsid w:val="66AE76C7"/>
     <w:multiLevelType w:val="hybridMultilevel"/>
     <w:tmpl w:val="D4CE9AC2"/>
@@ -24806,7 +26272,7 @@
       </w:rPr>
     </w:lvl>
   </w:abstractNum>
-  <w:abstractNum w:abstractNumId="31" w15:restartNumberingAfterBreak="0">
+  <w:abstractNum w:abstractNumId="32" w15:restartNumberingAfterBreak="0">
     <w:nsid w:val="67807087"/>
     <w:multiLevelType w:val="hybridMultilevel"/>
     <w:tmpl w:val="1B8E717E"/>
@@ -24895,7 +26361,7 @@
       </w:pPr>
     </w:lvl>
   </w:abstractNum>
-  <w:abstractNum w:abstractNumId="32" w15:restartNumberingAfterBreak="0">
+  <w:abstractNum w:abstractNumId="33" w15:restartNumberingAfterBreak="0">
     <w:nsid w:val="682C39A1"/>
     <w:multiLevelType w:val="hybridMultilevel"/>
     <w:tmpl w:val="AE66F3C4"/>
@@ -24984,7 +26450,7 @@
       </w:pPr>
     </w:lvl>
   </w:abstractNum>
-  <w:abstractNum w:abstractNumId="33" w15:restartNumberingAfterBreak="0">
+  <w:abstractNum w:abstractNumId="34" w15:restartNumberingAfterBreak="0">
     <w:nsid w:val="68C800CC"/>
     <w:multiLevelType w:val="hybridMultilevel"/>
     <w:tmpl w:val="1B8E717E"/>
@@ -25073,7 +26539,7 @@
       </w:pPr>
     </w:lvl>
   </w:abstractNum>
-  <w:abstractNum w:abstractNumId="34" w15:restartNumberingAfterBreak="0">
+  <w:abstractNum w:abstractNumId="35" w15:restartNumberingAfterBreak="0">
     <w:nsid w:val="6C9A1F7F"/>
     <w:multiLevelType w:val="hybridMultilevel"/>
     <w:tmpl w:val="146E2450"/>
@@ -25187,7 +26653,7 @@
       </w:rPr>
     </w:lvl>
   </w:abstractNum>
-  <w:abstractNum w:abstractNumId="35" w15:restartNumberingAfterBreak="0">
+  <w:abstractNum w:abstractNumId="36" w15:restartNumberingAfterBreak="0">
     <w:nsid w:val="6F277FA7"/>
     <w:multiLevelType w:val="hybridMultilevel"/>
     <w:tmpl w:val="04069D72"/>
@@ -25300,7 +26766,7 @@
       </w:rPr>
     </w:lvl>
   </w:abstractNum>
-  <w:abstractNum w:abstractNumId="36" w15:restartNumberingAfterBreak="0">
+  <w:abstractNum w:abstractNumId="37" w15:restartNumberingAfterBreak="0">
     <w:nsid w:val="73171106"/>
     <w:multiLevelType w:val="hybridMultilevel"/>
     <w:tmpl w:val="4344EA4A"/>
@@ -25391,7 +26857,7 @@
       </w:pPr>
     </w:lvl>
   </w:abstractNum>
-  <w:abstractNum w:abstractNumId="37" w15:restartNumberingAfterBreak="0">
+  <w:abstractNum w:abstractNumId="38" w15:restartNumberingAfterBreak="0">
     <w:nsid w:val="775C4655"/>
     <w:multiLevelType w:val="hybridMultilevel"/>
     <w:tmpl w:val="67FE18B2"/>
@@ -25504,7 +26970,7 @@
       </w:rPr>
     </w:lvl>
   </w:abstractNum>
-  <w:abstractNum w:abstractNumId="38" w15:restartNumberingAfterBreak="0">
+  <w:abstractNum w:abstractNumId="39" w15:restartNumberingAfterBreak="0">
     <w:nsid w:val="788A295E"/>
     <w:multiLevelType w:val="hybridMultilevel"/>
     <w:tmpl w:val="70EC6614"/>
@@ -25617,7 +27083,7 @@
       </w:rPr>
     </w:lvl>
   </w:abstractNum>
-  <w:abstractNum w:abstractNumId="39" w15:restartNumberingAfterBreak="0">
+  <w:abstractNum w:abstractNumId="40" w15:restartNumberingAfterBreak="0">
     <w:nsid w:val="7AD87610"/>
     <w:multiLevelType w:val="hybridMultilevel"/>
     <w:tmpl w:val="0B4CB36C"/>
@@ -25730,7 +27196,7 @@
       </w:rPr>
     </w:lvl>
   </w:abstractNum>
-  <w:abstractNum w:abstractNumId="40" w15:restartNumberingAfterBreak="0">
+  <w:abstractNum w:abstractNumId="41" w15:restartNumberingAfterBreak="0">
     <w:nsid w:val="7D8D52E4"/>
     <w:multiLevelType w:val="multilevel"/>
     <w:tmpl w:val="82DE24C6"/>
@@ -25843,7 +27309,7 @@
       </w:pPr>
     </w:lvl>
   </w:abstractNum>
-  <w:abstractNum w:abstractNumId="41" w15:restartNumberingAfterBreak="0">
+  <w:abstractNum w:abstractNumId="42" w15:restartNumberingAfterBreak="0">
     <w:nsid w:val="7F7D3DA1"/>
     <w:multiLevelType w:val="hybridMultilevel"/>
     <w:tmpl w:val="21D2F9D4"/>
@@ -25960,127 +27426,130 @@
     <w:abstractNumId w:val="3"/>
   </w:num>
   <w:num w:numId="2">
-    <w:abstractNumId w:val="22"/>
+    <w:abstractNumId w:val="23"/>
   </w:num>
   <w:num w:numId="3">
-    <w:abstractNumId w:val="14"/>
+    <w:abstractNumId w:val="15"/>
   </w:num>
   <w:num w:numId="4">
-    <w:abstractNumId w:val="8"/>
+    <w:abstractNumId w:val="9"/>
   </w:num>
   <w:num w:numId="5">
-    <w:abstractNumId w:val="18"/>
+    <w:abstractNumId w:val="19"/>
   </w:num>
   <w:num w:numId="6">
-    <w:abstractNumId w:val="40"/>
+    <w:abstractNumId w:val="41"/>
   </w:num>
   <w:num w:numId="7">
-    <w:abstractNumId w:val="12"/>
+    <w:abstractNumId w:val="13"/>
   </w:num>
   <w:num w:numId="8">
-    <w:abstractNumId w:val="36"/>
+    <w:abstractNumId w:val="37"/>
   </w:num>
   <w:num w:numId="9">
-    <w:abstractNumId w:val="16"/>
+    <w:abstractNumId w:val="17"/>
   </w:num>
   <w:num w:numId="10">
     <w:abstractNumId w:val="2"/>
   </w:num>
   <w:num w:numId="11">
-    <w:abstractNumId w:val="11"/>
+    <w:abstractNumId w:val="12"/>
   </w:num>
   <w:num w:numId="12">
-    <w:abstractNumId w:val="4"/>
+    <w:abstractNumId w:val="5"/>
   </w:num>
   <w:num w:numId="13">
-    <w:abstractNumId w:val="37"/>
+    <w:abstractNumId w:val="38"/>
   </w:num>
   <w:num w:numId="14">
+    <w:abstractNumId w:val="7"/>
+  </w:num>
+  <w:num w:numId="15">
+    <w:abstractNumId w:val="18"/>
+  </w:num>
+  <w:num w:numId="16">
+    <w:abstractNumId w:val="27"/>
+  </w:num>
+  <w:num w:numId="17">
+    <w:abstractNumId w:val="28"/>
+  </w:num>
+  <w:num w:numId="18">
     <w:abstractNumId w:val="6"/>
   </w:num>
-  <w:num w:numId="15">
-    <w:abstractNumId w:val="17"/>
+  <w:num w:numId="19">
+    <w:abstractNumId w:val="32"/>
   </w:num>
-  <w:num w:numId="16">
-    <w:abstractNumId w:val="26"/>
+  <w:num w:numId="20">
+    <w:abstractNumId w:val="36"/>
   </w:num>
-  <w:num w:numId="17">
-    <w:abstractNumId w:val="27"/>
-  </w:num>
-  <w:num w:numId="18">
-    <w:abstractNumId w:val="5"/>
-  </w:num>
-  <w:num w:numId="19">
+  <w:num w:numId="21">
     <w:abstractNumId w:val="31"/>
   </w:num>
-  <w:num w:numId="20">
+  <w:num w:numId="22">
     <w:abstractNumId w:val="35"/>
   </w:num>
-  <w:num w:numId="21">
-    <w:abstractNumId w:val="30"/>
-  </w:num>
-  <w:num w:numId="22">
-    <w:abstractNumId w:val="34"/>
-  </w:num>
   <w:num w:numId="23">
-    <w:abstractNumId w:val="7"/>
+    <w:abstractNumId w:val="8"/>
   </w:num>
   <w:num w:numId="24">
     <w:abstractNumId w:val="1"/>
   </w:num>
   <w:num w:numId="25">
-    <w:abstractNumId w:val="23"/>
+    <w:abstractNumId w:val="24"/>
   </w:num>
   <w:num w:numId="26">
-    <w:abstractNumId w:val="15"/>
+    <w:abstractNumId w:val="16"/>
   </w:num>
   <w:num w:numId="27">
+    <w:abstractNumId w:val="22"/>
+  </w:num>
+  <w:num w:numId="28">
     <w:abstractNumId w:val="21"/>
   </w:num>
-  <w:num w:numId="28">
+  <w:num w:numId="29">
+    <w:abstractNumId w:val="40"/>
+  </w:num>
+  <w:num w:numId="30">
+    <w:abstractNumId w:val="30"/>
+  </w:num>
+  <w:num w:numId="31">
     <w:abstractNumId w:val="20"/>
   </w:num>
-  <w:num w:numId="29">
-    <w:abstractNumId w:val="39"/>
-  </w:num>
-  <w:num w:numId="30">
-    <w:abstractNumId w:val="29"/>
-  </w:num>
-  <w:num w:numId="31">
-    <w:abstractNumId w:val="19"/>
-  </w:num>
   <w:num w:numId="32">
-    <w:abstractNumId w:val="13"/>
+    <w:abstractNumId w:val="14"/>
   </w:num>
   <w:num w:numId="33">
     <w:abstractNumId w:val="0"/>
   </w:num>
   <w:num w:numId="34">
+    <w:abstractNumId w:val="34"/>
+  </w:num>
+  <w:num w:numId="35">
+    <w:abstractNumId w:val="25"/>
+  </w:num>
+  <w:num w:numId="36">
     <w:abstractNumId w:val="33"/>
   </w:num>
-  <w:num w:numId="35">
-    <w:abstractNumId w:val="24"/>
-  </w:num>
-  <w:num w:numId="36">
-    <w:abstractNumId w:val="32"/>
-  </w:num>
   <w:num w:numId="37">
-    <w:abstractNumId w:val="28"/>
+    <w:abstractNumId w:val="29"/>
   </w:num>
   <w:num w:numId="38">
-    <w:abstractNumId w:val="9"/>
+    <w:abstractNumId w:val="10"/>
   </w:num>
   <w:num w:numId="39">
-    <w:abstractNumId w:val="10"/>
+    <w:abstractNumId w:val="11"/>
   </w:num>
   <w:num w:numId="40">
-    <w:abstractNumId w:val="41"/>
+    <w:abstractNumId w:val="42"/>
   </w:num>
   <w:num w:numId="41">
-    <w:abstractNumId w:val="38"/>
+    <w:abstractNumId w:val="39"/>
   </w:num>
   <w:num w:numId="42">
-    <w:abstractNumId w:val="25"/>
+    <w:abstractNumId w:val="26"/>
+  </w:num>
+  <w:num w:numId="43">
+    <w:abstractNumId w:val="4"/>
   </w:num>
 </w:numbering>
 </file>
@@ -26257,7 +27726,7 @@
     <w:lsdException w:name="Table Web 2" w:semiHidden="1" w:unhideWhenUsed="1"/>
     <w:lsdException w:name="Table Web 3" w:semiHidden="1" w:unhideWhenUsed="1"/>
     <w:lsdException w:name="Balloon Text" w:semiHidden="1" w:unhideWhenUsed="1"/>
-    <w:lsdException w:name="Table Grid" w:uiPriority="59"/>
+    <w:lsdException w:name="Table Grid" w:uiPriority="39"/>
     <w:lsdException w:name="Table Theme" w:semiHidden="1" w:unhideWhenUsed="1"/>
     <w:lsdException w:name="Placeholder Text" w:semiHidden="1"/>
     <w:lsdException w:name="No Spacing" w:uiPriority="1" w:qFormat="1"/>
@@ -26892,7 +28361,7 @@
   <w:style w:type="table" w:styleId="TableGrid">
     <w:name w:val="Table Grid"/>
     <w:basedOn w:val="TableNormal"/>
-    <w:uiPriority w:val="59"/>
+    <w:uiPriority w:val="39"/>
     <w:rsid w:val="00101380"/>
     <w:pPr>
       <w:spacing w:after="0" w:line="240" w:lineRule="auto"/>
@@ -27309,7 +28778,7 @@
 </file>
 
 <file path=customXml/itemProps1.xml><?xml version="1.0" encoding="utf-8"?>
-<ds:datastoreItem xmlns:ds="http://schemas.openxmlformats.org/officeDocument/2006/customXml" ds:itemID="{05DCE7CF-FC59-4E6C-9E6E-B9B49B88ADBD}">
+<ds:datastoreItem xmlns:ds="http://schemas.openxmlformats.org/officeDocument/2006/customXml" ds:itemID="{46664104-3E52-44A3-92DD-C0933C05A6F7}">
   <ds:schemaRefs>
     <ds:schemaRef ds:uri="http://schemas.openxmlformats.org/officeDocument/2006/bibliography"/>
   </ds:schemaRefs>

</xml_diff>

<commit_message>
use case functionality added
use case functionality added
</commit_message>
<xml_diff>
--- a/Doc/TVCS Thesis.docx
+++ b/Doc/TVCS Thesis.docx
@@ -469,7 +469,21 @@
         <w:rPr>
           <w:rFonts w:ascii="Verdana" w:hAnsi="Verdana"/>
         </w:rPr>
-        <w:t xml:space="preserve"> Ullah(SP21-BSE-097)</w:t>
+        <w:t xml:space="preserve"> </w:t>
+      </w:r>
+      <w:proofErr w:type="gramStart"/>
+      <w:r>
+        <w:rPr>
+          <w:rFonts w:ascii="Verdana" w:hAnsi="Verdana"/>
+        </w:rPr>
+        <w:t>Ullah(</w:t>
+      </w:r>
+      <w:proofErr w:type="gramEnd"/>
+      <w:r>
+        <w:rPr>
+          <w:rFonts w:ascii="Verdana" w:hAnsi="Verdana"/>
+        </w:rPr>
+        <w:t>SP21-BSE-097)</w:t>
       </w:r>
     </w:p>
     <w:p>
@@ -3348,61 +3362,625 @@
         <w:p>
           <w:pPr>
             <w:pStyle w:val="TOC1"/>
+          </w:pPr>
+          <w:hyperlink w:anchor="_Toc121213485" w:history="1">
+            <w:r>
+              <w:rPr>
+                <w:rStyle w:val="Hyperlink"/>
+              </w:rPr>
+              <w:t>CHAPTER 6 Logical Architecture</w:t>
+            </w:r>
+            <w:r>
+              <w:rPr>
+                <w:webHidden/>
+              </w:rPr>
+              <w:tab/>
+            </w:r>
+            <w:r>
+              <w:rPr>
+                <w:webHidden/>
+              </w:rPr>
+              <w:fldChar w:fldCharType="begin"/>
+            </w:r>
+            <w:r>
+              <w:rPr>
+                <w:webHidden/>
+              </w:rPr>
+              <w:instrText xml:space="preserve"> PAGEREF _Toc121213485 \h </w:instrText>
+            </w:r>
+            <w:r>
+              <w:rPr>
+                <w:webHidden/>
+              </w:rPr>
+            </w:r>
+            <w:r>
+              <w:rPr>
+                <w:webHidden/>
+              </w:rPr>
+              <w:fldChar w:fldCharType="separate"/>
+            </w:r>
+            <w:r>
+              <w:rPr>
+                <w:webHidden/>
+              </w:rPr>
+              <w:t>37</w:t>
+            </w:r>
+            <w:r>
+              <w:rPr>
+                <w:webHidden/>
+              </w:rPr>
+              <w:fldChar w:fldCharType="end"/>
+            </w:r>
+          </w:hyperlink>
+        </w:p>
+        <w:p>
+          <w:r>
+            <w:t>CHAPTER 7 CLASS DIAGRAM………………………………………………………………………………………………………………….38</w:t>
+          </w:r>
+        </w:p>
+        <w:p>
+          <w:pPr>
+            <w:pStyle w:val="TOC3"/>
+            <w:tabs>
+              <w:tab w:val="right" w:leader="dot" w:pos="9350"/>
+            </w:tabs>
+            <w:rPr>
+              <w:rFonts w:asciiTheme="minorHAnsi" w:eastAsiaTheme="minorEastAsia" w:hAnsiTheme="minorHAnsi" w:cstheme="minorBidi"/>
+              <w:noProof/>
+              <w:lang w:bidi="ar-SA"/>
+            </w:rPr>
+          </w:pPr>
+          <w:hyperlink w:anchor="_Toc121213455" w:history="1">
+            <w:r>
+              <w:rPr>
+                <w:rStyle w:val="Hyperlink"/>
+                <w:noProof/>
+              </w:rPr>
+              <w:t>Shah Rafi Alam khattak(SP21-BSE-060)</w:t>
+            </w:r>
+            <w:r>
+              <w:rPr>
+                <w:noProof/>
+                <w:webHidden/>
+              </w:rPr>
+              <w:tab/>
+            </w:r>
+            <w:r>
+              <w:rPr>
+                <w:noProof/>
+                <w:webHidden/>
+              </w:rPr>
+              <w:fldChar w:fldCharType="begin"/>
+            </w:r>
+            <w:r>
+              <w:rPr>
+                <w:noProof/>
+                <w:webHidden/>
+              </w:rPr>
+              <w:instrText xml:space="preserve"> PAGEREF _Toc121213455 \h </w:instrText>
+            </w:r>
+            <w:r>
+              <w:rPr>
+                <w:noProof/>
+                <w:webHidden/>
+              </w:rPr>
+            </w:r>
+            <w:r>
+              <w:rPr>
+                <w:noProof/>
+                <w:webHidden/>
+              </w:rPr>
+              <w:fldChar w:fldCharType="separate"/>
+            </w:r>
+            <w:r>
+              <w:rPr>
+                <w:noProof/>
+                <w:webHidden/>
+              </w:rPr>
+              <w:t>8</w:t>
+            </w:r>
+            <w:r>
+              <w:rPr>
+                <w:noProof/>
+                <w:webHidden/>
+              </w:rPr>
+              <w:fldChar w:fldCharType="end"/>
+            </w:r>
+          </w:hyperlink>
+        </w:p>
+        <w:p>
+          <w:pPr>
+            <w:pStyle w:val="TOC3"/>
+            <w:tabs>
+              <w:tab w:val="right" w:leader="dot" w:pos="9350"/>
+            </w:tabs>
+            <w:rPr>
+              <w:rFonts w:asciiTheme="minorHAnsi" w:eastAsiaTheme="minorEastAsia" w:hAnsiTheme="minorHAnsi" w:cstheme="minorBidi"/>
+              <w:noProof/>
+              <w:lang w:bidi="ar-SA"/>
+            </w:rPr>
+          </w:pPr>
+          <w:hyperlink w:anchor="_Toc121213456" w:history="1">
+            <w:r>
+              <w:rPr>
+                <w:rStyle w:val="Hyperlink"/>
+                <w:noProof/>
+              </w:rPr>
+              <w:t>Zakeen khan</w:t>
+            </w:r>
+            <w:r>
+              <w:rPr>
+                <w:rStyle w:val="Hyperlink"/>
+                <w:noProof/>
+              </w:rPr>
+              <w:t xml:space="preserve"> (SP21-BSE-0</w:t>
+            </w:r>
+            <w:r>
+              <w:rPr>
+                <w:rStyle w:val="Hyperlink"/>
+                <w:noProof/>
+              </w:rPr>
+              <w:t>83</w:t>
+            </w:r>
+            <w:r>
+              <w:rPr>
+                <w:rStyle w:val="Hyperlink"/>
+                <w:noProof/>
+              </w:rPr>
+              <w:t>)</w:t>
+            </w:r>
+            <w:r>
+              <w:rPr>
+                <w:noProof/>
+                <w:webHidden/>
+              </w:rPr>
+              <w:tab/>
+            </w:r>
+            <w:r>
+              <w:rPr>
+                <w:noProof/>
+                <w:webHidden/>
+              </w:rPr>
+              <w:fldChar w:fldCharType="begin"/>
+            </w:r>
+            <w:r>
+              <w:rPr>
+                <w:noProof/>
+                <w:webHidden/>
+              </w:rPr>
+              <w:instrText xml:space="preserve"> PAGEREF _Toc121213456 \h </w:instrText>
+            </w:r>
+            <w:r>
+              <w:rPr>
+                <w:noProof/>
+                <w:webHidden/>
+              </w:rPr>
+            </w:r>
+            <w:r>
+              <w:rPr>
+                <w:noProof/>
+                <w:webHidden/>
+              </w:rPr>
+              <w:fldChar w:fldCharType="separate"/>
+            </w:r>
+            <w:r>
+              <w:rPr>
+                <w:noProof/>
+                <w:webHidden/>
+              </w:rPr>
+              <w:t>9</w:t>
+            </w:r>
+            <w:r>
+              <w:rPr>
+                <w:noProof/>
+                <w:webHidden/>
+              </w:rPr>
+              <w:fldChar w:fldCharType="end"/>
+            </w:r>
+          </w:hyperlink>
+        </w:p>
+        <w:p>
+          <w:pPr>
+            <w:pStyle w:val="TOC3"/>
+            <w:tabs>
+              <w:tab w:val="right" w:leader="dot" w:pos="9350"/>
+            </w:tabs>
+            <w:rPr>
+              <w:rFonts w:asciiTheme="minorHAnsi" w:eastAsiaTheme="minorEastAsia" w:hAnsiTheme="minorHAnsi" w:cstheme="minorBidi"/>
+              <w:noProof/>
+              <w:lang w:bidi="ar-SA"/>
+            </w:rPr>
+          </w:pPr>
+          <w:hyperlink w:anchor="_Toc121213458" w:history="1">
+            <w:r>
+              <w:rPr>
+                <w:rStyle w:val="Hyperlink"/>
+                <w:noProof/>
+              </w:rPr>
+              <w:t>Muhammad Shahan</w:t>
+            </w:r>
+            <w:r>
+              <w:rPr>
+                <w:rStyle w:val="Hyperlink"/>
+                <w:noProof/>
+              </w:rPr>
+              <w:t>(SP21-BSE-</w:t>
+            </w:r>
+            <w:r>
+              <w:rPr>
+                <w:rStyle w:val="Hyperlink"/>
+                <w:noProof/>
+              </w:rPr>
+              <w:t>081</w:t>
+            </w:r>
+            <w:r>
+              <w:rPr>
+                <w:rStyle w:val="Hyperlink"/>
+                <w:noProof/>
+              </w:rPr>
+              <w:t>)</w:t>
+            </w:r>
+            <w:r>
+              <w:rPr>
+                <w:noProof/>
+                <w:webHidden/>
+              </w:rPr>
+              <w:tab/>
+            </w:r>
+            <w:r>
+              <w:rPr>
+                <w:noProof/>
+                <w:webHidden/>
+              </w:rPr>
+              <w:fldChar w:fldCharType="begin"/>
+            </w:r>
+            <w:r>
+              <w:rPr>
+                <w:noProof/>
+                <w:webHidden/>
+              </w:rPr>
+              <w:instrText xml:space="preserve"> PAGEREF _Toc121213458 \h </w:instrText>
+            </w:r>
+            <w:r>
+              <w:rPr>
+                <w:noProof/>
+                <w:webHidden/>
+              </w:rPr>
+            </w:r>
+            <w:r>
+              <w:rPr>
+                <w:noProof/>
+                <w:webHidden/>
+              </w:rPr>
+              <w:fldChar w:fldCharType="separate"/>
+            </w:r>
+            <w:r>
+              <w:rPr>
+                <w:noProof/>
+                <w:webHidden/>
+              </w:rPr>
+              <w:t>9</w:t>
+            </w:r>
+            <w:r>
+              <w:rPr>
+                <w:noProof/>
+                <w:webHidden/>
+              </w:rPr>
+              <w:fldChar w:fldCharType="end"/>
+            </w:r>
+          </w:hyperlink>
+        </w:p>
+        <w:p>
+          <w:pPr>
+            <w:pStyle w:val="TOC3"/>
+            <w:tabs>
+              <w:tab w:val="right" w:leader="dot" w:pos="9350"/>
+            </w:tabs>
+            <w:rPr>
+              <w:rFonts w:asciiTheme="minorHAnsi" w:eastAsiaTheme="minorEastAsia" w:hAnsiTheme="minorHAnsi" w:cstheme="minorBidi"/>
+              <w:noProof/>
+              <w:lang w:bidi="ar-SA"/>
+            </w:rPr>
+          </w:pPr>
+          <w:hyperlink w:anchor="_Toc121213459" w:history="1">
+            <w:r>
+              <w:rPr>
+                <w:rStyle w:val="Hyperlink"/>
+                <w:noProof/>
+              </w:rPr>
+              <w:t>Usama Sajjad</w:t>
+            </w:r>
+            <w:r>
+              <w:rPr>
+                <w:rStyle w:val="Hyperlink"/>
+                <w:noProof/>
+              </w:rPr>
+              <w:t xml:space="preserve"> (SP21-BSE-0</w:t>
+            </w:r>
+            <w:r>
+              <w:rPr>
+                <w:rStyle w:val="Hyperlink"/>
+                <w:noProof/>
+              </w:rPr>
+              <w:t>49</w:t>
+            </w:r>
+            <w:r>
+              <w:rPr>
+                <w:rStyle w:val="Hyperlink"/>
+                <w:noProof/>
+              </w:rPr>
+              <w:t>)</w:t>
+            </w:r>
+            <w:r>
+              <w:rPr>
+                <w:noProof/>
+                <w:webHidden/>
+              </w:rPr>
+              <w:tab/>
+            </w:r>
+            <w:r>
+              <w:rPr>
+                <w:noProof/>
+                <w:webHidden/>
+              </w:rPr>
+              <w:fldChar w:fldCharType="begin"/>
+            </w:r>
+            <w:r>
+              <w:rPr>
+                <w:noProof/>
+                <w:webHidden/>
+              </w:rPr>
+              <w:instrText xml:space="preserve"> PAGEREF _Toc121213459 \h </w:instrText>
+            </w:r>
+            <w:r>
+              <w:rPr>
+                <w:noProof/>
+                <w:webHidden/>
+              </w:rPr>
+            </w:r>
+            <w:r>
+              <w:rPr>
+                <w:noProof/>
+                <w:webHidden/>
+              </w:rPr>
+              <w:fldChar w:fldCharType="separate"/>
+            </w:r>
+            <w:r>
+              <w:rPr>
+                <w:noProof/>
+                <w:webHidden/>
+              </w:rPr>
+              <w:t>9</w:t>
+            </w:r>
+            <w:r>
+              <w:rPr>
+                <w:noProof/>
+                <w:webHidden/>
+              </w:rPr>
+              <w:fldChar w:fldCharType="end"/>
+            </w:r>
+          </w:hyperlink>
+        </w:p>
+        <w:p>
+          <w:pPr>
+            <w:pStyle w:val="TOC3"/>
+            <w:tabs>
+              <w:tab w:val="right" w:leader="dot" w:pos="9350"/>
+            </w:tabs>
+            <w:rPr>
+              <w:rFonts w:asciiTheme="minorHAnsi" w:eastAsiaTheme="minorEastAsia" w:hAnsiTheme="minorHAnsi" w:cstheme="minorBidi"/>
+              <w:noProof/>
+              <w:lang w:bidi="ar-SA"/>
+            </w:rPr>
+          </w:pPr>
+          <w:hyperlink w:anchor="_Toc121213460" w:history="1">
+            <w:r>
+              <w:rPr>
+                <w:rStyle w:val="Hyperlink"/>
+                <w:noProof/>
+              </w:rPr>
+              <w:t xml:space="preserve">Himat Ullah </w:t>
+            </w:r>
+            <w:r>
+              <w:rPr>
+                <w:rStyle w:val="Hyperlink"/>
+                <w:noProof/>
+              </w:rPr>
+              <w:t>(SP21-BSE-0</w:t>
+            </w:r>
+            <w:r>
+              <w:rPr>
+                <w:rStyle w:val="Hyperlink"/>
+                <w:noProof/>
+              </w:rPr>
+              <w:t>97</w:t>
+            </w:r>
+            <w:r>
+              <w:rPr>
+                <w:rStyle w:val="Hyperlink"/>
+                <w:noProof/>
+              </w:rPr>
+              <w:t>)</w:t>
+            </w:r>
+            <w:r>
+              <w:rPr>
+                <w:noProof/>
+                <w:webHidden/>
+              </w:rPr>
+              <w:tab/>
+            </w:r>
+            <w:r>
+              <w:rPr>
+                <w:noProof/>
+                <w:webHidden/>
+              </w:rPr>
+              <w:fldChar w:fldCharType="begin"/>
+            </w:r>
+            <w:r>
+              <w:rPr>
+                <w:noProof/>
+                <w:webHidden/>
+              </w:rPr>
+              <w:instrText xml:space="preserve"> PAGEREF _Toc121213460 \h </w:instrText>
+            </w:r>
+            <w:r>
+              <w:rPr>
+                <w:noProof/>
+                <w:webHidden/>
+              </w:rPr>
+            </w:r>
+            <w:r>
+              <w:rPr>
+                <w:noProof/>
+                <w:webHidden/>
+              </w:rPr>
+              <w:fldChar w:fldCharType="separate"/>
+            </w:r>
+            <w:r>
+              <w:rPr>
+                <w:noProof/>
+                <w:webHidden/>
+              </w:rPr>
+              <w:t>10</w:t>
+            </w:r>
+            <w:r>
+              <w:rPr>
+                <w:noProof/>
+                <w:webHidden/>
+              </w:rPr>
+              <w:fldChar w:fldCharType="end"/>
+            </w:r>
+          </w:hyperlink>
+        </w:p>
+        <w:p>
+          <w:pPr>
+            <w:pStyle w:val="TOC3"/>
+            <w:tabs>
+              <w:tab w:val="right" w:leader="dot" w:pos="9350"/>
+            </w:tabs>
+            <w:rPr>
+              <w:rFonts w:asciiTheme="minorHAnsi" w:eastAsiaTheme="minorEastAsia" w:hAnsiTheme="minorHAnsi" w:cstheme="minorBidi"/>
+              <w:noProof/>
+              <w:lang w:bidi="ar-SA"/>
+            </w:rPr>
+          </w:pPr>
+          <w:hyperlink w:anchor="_Toc121213461" w:history="1">
+            <w:r>
+              <w:rPr>
+                <w:rStyle w:val="Hyperlink"/>
+                <w:noProof/>
+              </w:rPr>
+              <w:t>Shams ul Arifeen</w:t>
+            </w:r>
+            <w:r>
+              <w:rPr>
+                <w:rStyle w:val="Hyperlink"/>
+                <w:noProof/>
+              </w:rPr>
+              <w:t>(</w:t>
+            </w:r>
+            <w:r>
+              <w:rPr>
+                <w:rStyle w:val="Hyperlink"/>
+                <w:noProof/>
+              </w:rPr>
+              <w:t>SP</w:t>
+            </w:r>
+            <w:r>
+              <w:rPr>
+                <w:rStyle w:val="Hyperlink"/>
+                <w:noProof/>
+              </w:rPr>
+              <w:t>21-</w:t>
+            </w:r>
+            <w:r>
+              <w:rPr>
+                <w:rStyle w:val="Hyperlink"/>
+                <w:noProof/>
+              </w:rPr>
+              <w:t>BSE</w:t>
+            </w:r>
+            <w:r>
+              <w:rPr>
+                <w:rStyle w:val="Hyperlink"/>
+                <w:noProof/>
+              </w:rPr>
+              <w:t>-</w:t>
+            </w:r>
+            <w:r>
+              <w:rPr>
+                <w:rStyle w:val="Hyperlink"/>
+                <w:noProof/>
+              </w:rPr>
+              <w:t>076</w:t>
+            </w:r>
+            <w:r>
+              <w:rPr>
+                <w:rStyle w:val="Hyperlink"/>
+                <w:noProof/>
+              </w:rPr>
+              <w:t>)</w:t>
+            </w:r>
+            <w:r>
+              <w:rPr>
+                <w:noProof/>
+                <w:webHidden/>
+              </w:rPr>
+              <w:tab/>
+            </w:r>
+            <w:r>
+              <w:rPr>
+                <w:noProof/>
+                <w:webHidden/>
+              </w:rPr>
+              <w:fldChar w:fldCharType="begin"/>
+            </w:r>
+            <w:r>
+              <w:rPr>
+                <w:noProof/>
+                <w:webHidden/>
+              </w:rPr>
+              <w:instrText xml:space="preserve"> PAGEREF _Toc121213461 \h </w:instrText>
+            </w:r>
+            <w:r>
+              <w:rPr>
+                <w:noProof/>
+                <w:webHidden/>
+              </w:rPr>
+            </w:r>
+            <w:r>
+              <w:rPr>
+                <w:noProof/>
+                <w:webHidden/>
+              </w:rPr>
+              <w:fldChar w:fldCharType="separate"/>
+            </w:r>
+            <w:r>
+              <w:rPr>
+                <w:noProof/>
+                <w:webHidden/>
+              </w:rPr>
+              <w:t>10</w:t>
+            </w:r>
+            <w:r>
+              <w:rPr>
+                <w:noProof/>
+                <w:webHidden/>
+              </w:rPr>
+              <w:fldChar w:fldCharType="end"/>
+            </w:r>
+          </w:hyperlink>
+        </w:p>
+        <w:p>
+          <w:pPr>
+            <w:pStyle w:val="TOC1"/>
             <w:rPr>
               <w:rFonts w:asciiTheme="minorHAnsi" w:eastAsiaTheme="minorEastAsia" w:hAnsiTheme="minorHAnsi" w:cstheme="minorBidi"/>
               <w:lang w:bidi="ar-SA"/>
             </w:rPr>
           </w:pPr>
-          <w:hyperlink w:anchor="_Toc121213485" w:history="1">
-            <w:r>
-              <w:rPr>
-                <w:rStyle w:val="Hyperlink"/>
-              </w:rPr>
-              <w:t>CHAPTER 6 Logical Architecture</w:t>
-            </w:r>
-            <w:r>
-              <w:rPr>
-                <w:webHidden/>
-              </w:rPr>
-              <w:tab/>
-            </w:r>
-            <w:r>
-              <w:rPr>
-                <w:webHidden/>
-              </w:rPr>
-              <w:fldChar w:fldCharType="begin"/>
-            </w:r>
-            <w:r>
-              <w:rPr>
-                <w:webHidden/>
-              </w:rPr>
-              <w:instrText xml:space="preserve"> PAGEREF _Toc121213485 \h </w:instrText>
-            </w:r>
-            <w:r>
-              <w:rPr>
-                <w:webHidden/>
-              </w:rPr>
-            </w:r>
-            <w:r>
-              <w:rPr>
-                <w:webHidden/>
-              </w:rPr>
-              <w:fldChar w:fldCharType="separate"/>
-            </w:r>
-            <w:r>
-              <w:rPr>
-                <w:webHidden/>
-              </w:rPr>
-              <w:t>37</w:t>
-            </w:r>
-            <w:r>
-              <w:rPr>
-                <w:webHidden/>
-              </w:rPr>
-              <w:fldChar w:fldCharType="end"/>
-            </w:r>
-          </w:hyperlink>
         </w:p>
+        <w:p/>
         <w:p>
           <w:pPr>
             <w:rPr>
@@ -3584,12 +4162,9 @@
           <w:szCs w:val="24"/>
           <w:shd w:val="clear" w:color="auto" w:fill="FFFFFF"/>
         </w:rPr>
-        <w:t xml:space="preserve">This project contains all traffic rules which have to be obeyed on the road while driving. This will contain a whole network of authorities that deal with the rules of traffic violations. This will make a way of conversation between the traffic management authorities and the people whom the others violate the traffic rules daily. This project would have a proper system for charging the one who does not obey the rules. People will be able to report others that are violating the rules. In this way, you never know who reported you for the violation. This will also add up to the management of the traffic which is hard these days due to overpopulation. </w:t>
-      </w:r>
-    </w:p>
-    <w:p>
-      <w:pPr>
-        <w:jc w:val="both"/>
+        <w:t xml:space="preserve">This project contains all traffic rules which have to be obeyed on the road while driving. This will contain a whole network of authorities that deal with the rules of traffic violations. This will make a way of conversation between the traffic management authorities and the people whom the others violate the traffic rules daily. This project would have a proper system for charging the one who does not obey the rules. People will be able to report others that are violating the rules. </w:t>
+      </w:r>
+      <w:r>
         <w:rPr>
           <w:rFonts w:asciiTheme="minorHAnsi" w:hAnsiTheme="minorHAnsi" w:cstheme="minorHAnsi"/>
           <w:color w:val="333333"/>
@@ -3597,8 +4172,13 @@
           <w:szCs w:val="24"/>
           <w:shd w:val="clear" w:color="auto" w:fill="FFFFFF"/>
         </w:rPr>
-      </w:pPr>
-      <w:r>
+        <w:lastRenderedPageBreak/>
+        <w:t xml:space="preserve">In this way, you never know who reported you for the violation. This will also add up to the management of the traffic which is hard these days due to overpopulation. </w:t>
+      </w:r>
+    </w:p>
+    <w:p>
+      <w:pPr>
+        <w:jc w:val="both"/>
         <w:rPr>
           <w:rFonts w:asciiTheme="minorHAnsi" w:hAnsiTheme="minorHAnsi" w:cstheme="minorHAnsi"/>
           <w:color w:val="333333"/>
@@ -3606,12 +4186,8 @@
           <w:szCs w:val="24"/>
           <w:shd w:val="clear" w:color="auto" w:fill="FFFFFF"/>
         </w:rPr>
-        <w:t xml:space="preserve">This project will include a feature that will allow the user to record the violation with the help of his smartphone and report the driver. After which the assigned warden on duty would check if it is a proper violation or not. Then after analyzing the video warden would send a fine (Challan) to the driver which he has to pay or his license would be terminated. The recorder of the video will also get a cut from the payment of the challan. There is one more condition if the violation is not valid and the recorder of the video was just playing then the recorder account would get a warning not to do it again or we will not give him back the security that he had paid to register in our app. </w:t>
-      </w:r>
-    </w:p>
-    <w:p>
-      <w:pPr>
-        <w:jc w:val="both"/>
+      </w:pPr>
+      <w:r>
         <w:rPr>
           <w:rFonts w:asciiTheme="minorHAnsi" w:hAnsiTheme="minorHAnsi" w:cstheme="minorHAnsi"/>
           <w:color w:val="333333"/>
@@ -3619,7 +4195,8 @@
           <w:szCs w:val="24"/>
           <w:shd w:val="clear" w:color="auto" w:fill="FFFFFF"/>
         </w:rPr>
-      </w:pPr>
+        <w:t xml:space="preserve">This project will include a feature that will allow the user to record the violation with the help of his smartphone and report the driver. After which the assigned warden on duty would check if it is a proper violation or not. Then after analyzing the video warden would send a fine (Challan) to the driver which he has to pay or his license would be terminated. The recorder of the video will also get a cut from the payment of the challan. There is one more condition if the violation is not valid and the recorder of the video was just playing then the recorder account would get a warning not to do it again or we will not give him back the security that he had paid to register in our app. </w:t>
+      </w:r>
     </w:p>
     <w:p>
       <w:pPr>
@@ -3671,28 +4248,6 @@
     </w:p>
     <w:p>
       <w:pPr>
-        <w:pStyle w:val="Heading2"/>
-        <w:rPr>
-          <w:sz w:val="32"/>
-          <w:szCs w:val="32"/>
-        </w:rPr>
-      </w:pPr>
-      <w:bookmarkStart w:id="7" w:name="_Toc101427040"/>
-      <w:bookmarkStart w:id="8" w:name="_Toc101427098"/>
-      <w:bookmarkStart w:id="9" w:name="_Toc122094514"/>
-      <w:r>
-        <w:rPr>
-          <w:sz w:val="32"/>
-          <w:szCs w:val="32"/>
-        </w:rPr>
-        <w:t>Vision and Business Case</w:t>
-      </w:r>
-      <w:bookmarkEnd w:id="7"/>
-      <w:bookmarkEnd w:id="8"/>
-      <w:bookmarkEnd w:id="9"/>
-    </w:p>
-    <w:p>
-      <w:pPr>
         <w:jc w:val="both"/>
         <w:rPr>
           <w:rFonts w:asciiTheme="minorHAnsi" w:hAnsiTheme="minorHAnsi" w:cstheme="minorHAnsi"/>
@@ -3702,9 +4257,32 @@
           <w:shd w:val="clear" w:color="auto" w:fill="FFFFFF"/>
         </w:rPr>
       </w:pPr>
-      <w:bookmarkStart w:id="10" w:name="_Toc101427041"/>
-      <w:bookmarkStart w:id="11" w:name="_Toc101427099"/>
-      <w:r>
+    </w:p>
+    <w:p>
+      <w:pPr>
+        <w:pStyle w:val="Heading2"/>
+        <w:rPr>
+          <w:sz w:val="32"/>
+          <w:szCs w:val="32"/>
+        </w:rPr>
+      </w:pPr>
+      <w:bookmarkStart w:id="7" w:name="_Toc101427040"/>
+      <w:bookmarkStart w:id="8" w:name="_Toc101427098"/>
+      <w:bookmarkStart w:id="9" w:name="_Toc122094514"/>
+      <w:r>
+        <w:rPr>
+          <w:sz w:val="32"/>
+          <w:szCs w:val="32"/>
+        </w:rPr>
+        <w:t>Vision and Business Case</w:t>
+      </w:r>
+      <w:bookmarkEnd w:id="7"/>
+      <w:bookmarkEnd w:id="8"/>
+      <w:bookmarkEnd w:id="9"/>
+    </w:p>
+    <w:p>
+      <w:pPr>
+        <w:jc w:val="both"/>
         <w:rPr>
           <w:rFonts w:asciiTheme="minorHAnsi" w:hAnsiTheme="minorHAnsi" w:cstheme="minorHAnsi"/>
           <w:color w:val="333333"/>
@@ -3712,12 +4290,10 @@
           <w:szCs w:val="24"/>
           <w:shd w:val="clear" w:color="auto" w:fill="FFFFFF"/>
         </w:rPr>
-        <w:t>The vision of this project is that we want to make a change in the discipline of the underdeveloped countries. Where there is a violation of rules at its peak. Where people do not have any fear of violating the rules or the traffic warden. This project will help to overcome the violations and will help to attain discipline in those countries. This will help to align people to obey the traffic rules. The vision also includes making it easy for traffic management authorities to locate the areas where there is a high rate of violations. Traffic management systems in underdeveloped countries are very irresponsible and lazy to a high rate of violations and people not taking them seriously. This vision will help to ease the responsibilities of that department and will help them to control the violations. This vision will give the responsibility of law enforcement to every citizen of the area. Every person who has a mobile phone can use this vision to help the authorities make action against the reported person and make him pay the fine. In this way, people will think twice before committing any violation. This will also increase the rate of efficiency because the manual system is too slow also this will require fewer people to implement which will save both time and money.</w:t>
-      </w:r>
-    </w:p>
-    <w:p>
-      <w:pPr>
-        <w:jc w:val="both"/>
+      </w:pPr>
+      <w:bookmarkStart w:id="10" w:name="_Toc101427041"/>
+      <w:bookmarkStart w:id="11" w:name="_Toc101427099"/>
+      <w:r>
         <w:rPr>
           <w:rFonts w:asciiTheme="minorHAnsi" w:hAnsiTheme="minorHAnsi" w:cstheme="minorHAnsi"/>
           <w:color w:val="333333"/>
@@ -3725,8 +4301,12 @@
           <w:szCs w:val="24"/>
           <w:shd w:val="clear" w:color="auto" w:fill="FFFFFF"/>
         </w:rPr>
-      </w:pPr>
-      <w:r>
+        <w:t>The vision of this project is that we want to make a change in the discipline of the underdeveloped countries. Where there is a violation of rules at its peak. Where people do not have any fear of violating the rules or the traffic warden. This project will help to overcome the violations and will help to attain discipline in those countries. This will help to align people to obey the traffic rules. The vision also includes making it easy for traffic management authorities to locate the areas where there is a high rate of violations. Traffic management systems in underdeveloped countries are very irresponsible and lazy to a high rate of violations and people not taking them seriously. This vision will help to ease the responsibilities of that department and will help them to control the violations. This vision will give the responsibility of law enforcement to every citizen of the area. Every person who has a mobile phone can use this vision to help the authorities make action against the reported person and make him pay the fine. In this way, people will think twice before committing any violation. This will also increase the rate of efficiency because the manual system is too slow also this will require fewer people to implement which will save both time and money.</w:t>
+      </w:r>
+    </w:p>
+    <w:p>
+      <w:pPr>
+        <w:jc w:val="both"/>
         <w:rPr>
           <w:rFonts w:asciiTheme="minorHAnsi" w:hAnsiTheme="minorHAnsi" w:cstheme="minorHAnsi"/>
           <w:color w:val="333333"/>
@@ -3734,7 +4314,27 @@
           <w:szCs w:val="24"/>
           <w:shd w:val="clear" w:color="auto" w:fill="FFFFFF"/>
         </w:rPr>
-        <w:t xml:space="preserve">When we talk about the business case of this project, this would also help the traffic management system to take the maximum fines and create a handsome revenue. This will also help the secondary user to generate an amount by reporting the violations. This is a very useful project for the government for tax generation in the form of fines.  </w:t>
+      </w:pPr>
+      <w:r>
+        <w:rPr>
+          <w:rFonts w:asciiTheme="minorHAnsi" w:hAnsiTheme="minorHAnsi" w:cstheme="minorHAnsi"/>
+          <w:color w:val="333333"/>
+          <w:sz w:val="24"/>
+          <w:szCs w:val="24"/>
+          <w:shd w:val="clear" w:color="auto" w:fill="FFFFFF"/>
+        </w:rPr>
+        <w:t xml:space="preserve">When we talk about the business case of this project, this would also help the traffic management system to take the maximum fines and create a handsome revenue. This will also help the </w:t>
+      </w:r>
+      <w:r>
+        <w:rPr>
+          <w:rFonts w:asciiTheme="minorHAnsi" w:hAnsiTheme="minorHAnsi" w:cstheme="minorHAnsi"/>
+          <w:color w:val="333333"/>
+          <w:sz w:val="24"/>
+          <w:szCs w:val="24"/>
+          <w:shd w:val="clear" w:color="auto" w:fill="FFFFFF"/>
+        </w:rPr>
+        <w:lastRenderedPageBreak/>
+        <w:t xml:space="preserve">secondary user to generate an amount by reporting the violations. This is a very useful project for the government for tax generation in the form of fines.  </w:t>
       </w:r>
     </w:p>
     <w:p/>
@@ -4111,13 +4711,41 @@
         <w:rPr>
           <w:rFonts w:asciiTheme="minorHAnsi" w:hAnsiTheme="minorHAnsi" w:cstheme="minorHAnsi"/>
         </w:rPr>
-        <w:t>These are some non-functional requirement in this project</w:t>
-      </w:r>
-      <w:r>
-        <w:rPr>
-          <w:rFonts w:asciiTheme="minorHAnsi" w:hAnsiTheme="minorHAnsi" w:cstheme="minorHAnsi"/>
-        </w:rPr>
-        <w:t>. User (Principal) validation will be done during login to insure that the user is valid and that the user only has access to his or her permission data. General users will only have access through the user interface.</w:t>
+        <w:t xml:space="preserve">These are some non-functional </w:t>
+      </w:r>
+      <w:proofErr w:type="gramStart"/>
+      <w:r>
+        <w:rPr>
+          <w:rFonts w:asciiTheme="minorHAnsi" w:hAnsiTheme="minorHAnsi" w:cstheme="minorHAnsi"/>
+        </w:rPr>
+        <w:t>requirement</w:t>
+      </w:r>
+      <w:proofErr w:type="gramEnd"/>
+      <w:r>
+        <w:rPr>
+          <w:rFonts w:asciiTheme="minorHAnsi" w:hAnsiTheme="minorHAnsi" w:cstheme="minorHAnsi"/>
+        </w:rPr>
+        <w:t xml:space="preserve"> in this project</w:t>
+      </w:r>
+      <w:r>
+        <w:rPr>
+          <w:rFonts w:asciiTheme="minorHAnsi" w:hAnsiTheme="minorHAnsi" w:cstheme="minorHAnsi"/>
+        </w:rPr>
+        <w:t xml:space="preserve">. User (Principal) validation will be done during login to </w:t>
+      </w:r>
+      <w:proofErr w:type="gramStart"/>
+      <w:r>
+        <w:rPr>
+          <w:rFonts w:asciiTheme="minorHAnsi" w:hAnsiTheme="minorHAnsi" w:cstheme="minorHAnsi"/>
+        </w:rPr>
+        <w:t>insure</w:t>
+      </w:r>
+      <w:proofErr w:type="gramEnd"/>
+      <w:r>
+        <w:rPr>
+          <w:rFonts w:asciiTheme="minorHAnsi" w:hAnsiTheme="minorHAnsi" w:cstheme="minorHAnsi"/>
+        </w:rPr>
+        <w:t xml:space="preserve"> that the user is valid and that the user only has access to his or her permission data. General users will only have access through the user interface.</w:t>
       </w:r>
       <w:r>
         <w:rPr>
@@ -4347,6 +4975,7 @@
           <w:szCs w:val="24"/>
           <w:shd w:val="clear" w:color="auto" w:fill="FFFFFF"/>
         </w:rPr>
+        <w:lastRenderedPageBreak/>
         <w:t>A dash cam is a video camera, capable of recording audio and video footage, usually mounted on the dashboard of police cars. Recent laws have allowed the public to request the footage collected in traffic stops, should you want to contest a charge.</w:t>
       </w:r>
     </w:p>
@@ -4462,7 +5091,6 @@
           <w:sz w:val="24"/>
           <w:szCs w:val="24"/>
         </w:rPr>
-        <w:lastRenderedPageBreak/>
         <w:t>You incur a traffic violation when you ignore or break the traffic laws in your state. Some examples of traffic violations include reckless driving, speeding, texting and driving, driving under the influence, driving without a license, and running red lights</w:t>
       </w:r>
     </w:p>
@@ -4754,6 +5382,7 @@
                 <w:bCs/>
                 <w:lang w:bidi="ar-SA"/>
               </w:rPr>
+              <w:lastRenderedPageBreak/>
               <w:t>S.no</w:t>
             </w:r>
           </w:p>
@@ -5204,6 +5833,7 @@
       <w:bookmarkStart w:id="26" w:name="_Toc101427046"/>
       <w:bookmarkStart w:id="27" w:name="_Toc122094522"/>
       <w:r>
+        <w:lastRenderedPageBreak/>
         <w:t>Use Case Diagram</w:t>
       </w:r>
       <w:bookmarkEnd w:id="26"/>
@@ -6301,7 +6931,6 @@
       </w:pPr>
       <w:bookmarkStart w:id="28" w:name="_Toc122094523"/>
       <w:r>
-        <w:lastRenderedPageBreak/>
         <w:t>Use Cases Distribution</w:t>
       </w:r>
       <w:bookmarkStart w:id="29" w:name="_Toc101427047"/>
@@ -6413,7 +7042,16 @@
               <w:cnfStyle w:val="000000100000" w:firstRow="0" w:lastRow="0" w:firstColumn="0" w:lastColumn="0" w:oddVBand="0" w:evenVBand="0" w:oddHBand="1" w:evenHBand="0" w:firstRowFirstColumn="0" w:firstRowLastColumn="0" w:lastRowFirstColumn="0" w:lastRowLastColumn="0"/>
             </w:pPr>
             <w:r>
-              <w:t xml:space="preserve">UC 1 :Register </w:t>
+              <w:lastRenderedPageBreak/>
+              <w:t xml:space="preserve">UC </w:t>
+            </w:r>
+            <w:proofErr w:type="gramStart"/>
+            <w:r>
+              <w:t>1 :Register</w:t>
+            </w:r>
+            <w:proofErr w:type="gramEnd"/>
+            <w:r>
+              <w:t xml:space="preserve"> </w:t>
             </w:r>
           </w:p>
           <w:p>
@@ -6429,6 +7067,7 @@
               <w:cnfStyle w:val="000000100000" w:firstRow="0" w:lastRow="0" w:firstColumn="0" w:lastColumn="0" w:oddVBand="0" w:evenVBand="0" w:oddHBand="1" w:evenHBand="0" w:firstRowFirstColumn="0" w:firstRowLastColumn="0" w:lastRowFirstColumn="0" w:lastRowLastColumn="0"/>
             </w:pPr>
             <w:r>
+              <w:lastRenderedPageBreak/>
               <w:t>UC 3: Login</w:t>
             </w:r>
           </w:p>
@@ -6450,6 +7089,7 @@
           </w:tcPr>
           <w:p>
             <w:r>
+              <w:lastRenderedPageBreak/>
               <w:t>2</w:t>
             </w:r>
           </w:p>
@@ -6523,13 +7163,21 @@
               <w:cnfStyle w:val="000000000000" w:firstRow="0" w:lastRow="0" w:firstColumn="0" w:lastColumn="0" w:oddVBand="0" w:evenVBand="0" w:oddHBand="0" w:evenHBand="0" w:firstRowFirstColumn="0" w:firstRowLastColumn="0" w:lastRowFirstColumn="0" w:lastRowLastColumn="0"/>
             </w:pPr>
             <w:r>
-              <w:t>UC 8:</w:t>
+              <w:t xml:space="preserve">UC </w:t>
+            </w:r>
+            <w:proofErr w:type="gramStart"/>
+            <w:r>
+              <w:t>8:</w:t>
             </w:r>
             <w:r>
               <w:t>R</w:t>
             </w:r>
             <w:r>
-              <w:t>ecord violation</w:t>
+              <w:t>ecord</w:t>
+            </w:r>
+            <w:proofErr w:type="gramEnd"/>
+            <w:r>
+              <w:t xml:space="preserve"> violation</w:t>
             </w:r>
           </w:p>
           <w:p>
@@ -6932,7 +7580,6 @@
               <w:cnfStyle w:val="000000000000" w:firstRow="0" w:lastRow="0" w:firstColumn="0" w:lastColumn="0" w:oddVBand="0" w:evenVBand="0" w:oddHBand="0" w:evenHBand="0" w:firstRowFirstColumn="0" w:firstRowLastColumn="0" w:lastRowFirstColumn="0" w:lastRowLastColumn="0"/>
             </w:pPr>
             <w:r>
-              <w:lastRenderedPageBreak/>
               <w:t>UC 20: Remove Warden</w:t>
             </w:r>
           </w:p>
@@ -7002,6 +7649,7 @@
           <w:sz w:val="24"/>
           <w:szCs w:val="24"/>
         </w:rPr>
+        <w:lastRenderedPageBreak/>
         <w:t>Use Case: Register</w:t>
       </w:r>
     </w:p>
@@ -7288,7 +7936,7 @@
     <w:p>
       <w:pPr>
         <w:rPr>
-          <w:rFonts w:asciiTheme="minorHAnsi" w:hAnsiTheme="minorHAnsi" w:cstheme="minorHAnsi"/>
+          <w:rFonts w:cstheme="minorHAnsi"/>
           <w:color w:val="2E74B5" w:themeColor="accent1" w:themeShade="BF"/>
           <w:sz w:val="28"/>
           <w:szCs w:val="28"/>
@@ -7296,31 +7944,11 @@
       </w:pPr>
       <w:r>
         <w:rPr>
-          <w:rFonts w:asciiTheme="minorHAnsi" w:hAnsiTheme="minorHAnsi" w:cstheme="minorHAnsi"/>
+          <w:rFonts w:cstheme="minorHAnsi"/>
           <w:color w:val="2E74B5" w:themeColor="accent1" w:themeShade="BF"/>
           <w:sz w:val="28"/>
           <w:szCs w:val="28"/>
         </w:rPr>
-        <w:t>Use case</w:t>
-      </w:r>
-    </w:p>
-    <w:p>
-      <w:pPr>
-        <w:rPr>
-          <w:rFonts w:asciiTheme="minorHAnsi" w:hAnsiTheme="minorHAnsi" w:cstheme="minorHAnsi"/>
-          <w:color w:val="2E74B5" w:themeColor="accent1" w:themeShade="BF"/>
-          <w:sz w:val="28"/>
-          <w:szCs w:val="28"/>
-        </w:rPr>
-      </w:pPr>
-      <w:r>
-        <w:rPr>
-          <w:rFonts w:asciiTheme="minorHAnsi" w:hAnsiTheme="minorHAnsi" w:cstheme="minorHAnsi"/>
-          <w:color w:val="2E74B5" w:themeColor="accent1" w:themeShade="BF"/>
-          <w:sz w:val="28"/>
-          <w:szCs w:val="28"/>
-        </w:rPr>
-        <w:lastRenderedPageBreak/>
         <w:t>Issue Challan:</w:t>
       </w:r>
     </w:p>
@@ -7328,7 +7956,7 @@
       <w:pPr>
         <w:jc w:val="both"/>
         <w:rPr>
-          <w:rFonts w:asciiTheme="minorHAnsi" w:hAnsiTheme="minorHAnsi" w:cstheme="minorHAnsi"/>
+          <w:rFonts w:cstheme="minorHAnsi"/>
           <w:b/>
           <w:bCs/>
           <w:sz w:val="24"/>
@@ -7337,7 +7965,7 @@
       </w:pPr>
       <w:r>
         <w:rPr>
-          <w:rFonts w:asciiTheme="minorHAnsi" w:eastAsiaTheme="majorEastAsia" w:hAnsiTheme="minorHAnsi" w:cstheme="minorHAnsi"/>
+          <w:rFonts w:eastAsiaTheme="majorEastAsia" w:cstheme="minorHAnsi"/>
           <w:color w:val="2E74B5" w:themeColor="accent1" w:themeShade="BF"/>
           <w:sz w:val="24"/>
           <w:szCs w:val="24"/>
@@ -7346,7 +7974,7 @@
       </w:r>
       <w:r>
         <w:rPr>
-          <w:rFonts w:asciiTheme="minorHAnsi" w:hAnsiTheme="minorHAnsi" w:cstheme="minorHAnsi"/>
+          <w:rFonts w:cstheme="minorHAnsi"/>
           <w:sz w:val="24"/>
           <w:szCs w:val="24"/>
         </w:rPr>
@@ -7354,7 +7982,7 @@
       </w:r>
       <w:r>
         <w:rPr>
-          <w:rFonts w:asciiTheme="minorHAnsi" w:hAnsiTheme="minorHAnsi" w:cstheme="minorHAnsi"/>
+          <w:rFonts w:cstheme="minorHAnsi"/>
           <w:b/>
           <w:bCs/>
           <w:sz w:val="24"/>
@@ -7364,7 +7992,7 @@
       </w:r>
       <w:r>
         <w:rPr>
-          <w:rFonts w:asciiTheme="minorHAnsi" w:hAnsiTheme="minorHAnsi" w:cstheme="minorHAnsi"/>
+          <w:rFonts w:cstheme="minorHAnsi"/>
           <w:sz w:val="24"/>
           <w:szCs w:val="24"/>
         </w:rPr>
@@ -7372,7 +8000,7 @@
       </w:r>
       <w:r>
         <w:rPr>
-          <w:rFonts w:asciiTheme="minorHAnsi" w:hAnsiTheme="minorHAnsi" w:cstheme="minorHAnsi"/>
+          <w:rFonts w:cstheme="minorHAnsi"/>
           <w:b/>
           <w:bCs/>
           <w:sz w:val="24"/>
@@ -7382,120 +8010,98 @@
       </w:r>
       <w:r>
         <w:rPr>
-          <w:rFonts w:asciiTheme="minorHAnsi" w:hAnsiTheme="minorHAnsi" w:cstheme="minorHAnsi"/>
+          <w:rFonts w:cstheme="minorHAnsi"/>
           <w:sz w:val="24"/>
           <w:szCs w:val="24"/>
         </w:rPr>
-        <w:t xml:space="preserve"> and </w:t>
-      </w:r>
-      <w:r>
-        <w:rPr>
-          <w:rFonts w:asciiTheme="minorHAnsi" w:hAnsiTheme="minorHAnsi" w:cstheme="minorHAnsi"/>
+        <w:t xml:space="preserve"> and</w:t>
+      </w:r>
+      <w:r>
+        <w:rPr>
+          <w:rFonts w:cstheme="minorHAnsi"/>
+          <w:sz w:val="24"/>
+          <w:szCs w:val="24"/>
+        </w:rPr>
+        <w:t xml:space="preserve"> the warden will enter the detail and vehicle number if the vehicle is registered then they will print the challan</w:t>
+      </w:r>
+    </w:p>
+    <w:p>
+      <w:pPr>
+        <w:jc w:val="both"/>
+        <w:rPr>
+          <w:rFonts w:cstheme="minorHAnsi"/>
+          <w:sz w:val="24"/>
+          <w:szCs w:val="24"/>
+        </w:rPr>
+      </w:pPr>
+      <w:r>
+        <w:rPr>
+          <w:rFonts w:eastAsiaTheme="majorEastAsia" w:cstheme="minorHAnsi"/>
+          <w:color w:val="2E74B5" w:themeColor="accent1" w:themeShade="BF"/>
+          <w:sz w:val="24"/>
+          <w:szCs w:val="24"/>
+        </w:rPr>
+        <w:t>Vehicle Owner:</w:t>
+      </w:r>
+      <w:r>
+        <w:rPr>
+          <w:rFonts w:cstheme="minorHAnsi"/>
+          <w:sz w:val="24"/>
+          <w:szCs w:val="24"/>
+        </w:rPr>
+        <w:t xml:space="preserve"> when the vehicle owner violet any rule then he will pay a challan when the challan is issued by the traffic warden then the vehicle owner</w:t>
+      </w:r>
+      <w:r>
+        <w:rPr>
+          <w:rFonts w:cstheme="minorHAnsi"/>
+          <w:sz w:val="24"/>
+          <w:szCs w:val="24"/>
+        </w:rPr>
+        <w:t xml:space="preserve"> </w:t>
+      </w:r>
+      <w:r>
+        <w:rPr>
+          <w:rFonts w:cstheme="minorHAnsi"/>
+          <w:sz w:val="24"/>
+          <w:szCs w:val="24"/>
+        </w:rPr>
+        <w:t xml:space="preserve">receive challan according to his volition. After that vehicle owner </w:t>
+      </w:r>
+      <w:r>
+        <w:rPr>
+          <w:rFonts w:cstheme="minorHAnsi"/>
           <w:b/>
           <w:bCs/>
           <w:sz w:val="24"/>
           <w:szCs w:val="24"/>
         </w:rPr>
-        <w:t>send an alert</w:t>
-      </w:r>
-      <w:r>
-        <w:rPr>
-          <w:rFonts w:asciiTheme="minorHAnsi" w:hAnsiTheme="minorHAnsi" w:cstheme="minorHAnsi"/>
+        <w:t>views Challan</w:t>
+      </w:r>
+      <w:r>
+        <w:rPr>
+          <w:rFonts w:cstheme="minorHAnsi"/>
           <w:sz w:val="24"/>
           <w:szCs w:val="24"/>
         </w:rPr>
-        <w:t xml:space="preserve"> to the vehicle owner and if the violation is minor, then </w:t>
-      </w:r>
-      <w:r>
-        <w:rPr>
-          <w:rFonts w:asciiTheme="minorHAnsi" w:hAnsiTheme="minorHAnsi" w:cstheme="minorHAnsi"/>
+        <w:t xml:space="preserve"> and </w:t>
+      </w:r>
+      <w:r>
+        <w:rPr>
+          <w:rFonts w:cstheme="minorHAnsi"/>
           <w:b/>
           <w:bCs/>
           <w:sz w:val="24"/>
           <w:szCs w:val="24"/>
         </w:rPr>
-        <w:t>reject the complaint</w:t>
-      </w:r>
-      <w:r>
-        <w:rPr>
-          <w:rFonts w:asciiTheme="minorHAnsi" w:hAnsiTheme="minorHAnsi" w:cstheme="minorHAnsi"/>
+        <w:t>submits the challan</w:t>
+      </w:r>
+      <w:r>
+        <w:rPr>
+          <w:rFonts w:cstheme="minorHAnsi"/>
           <w:sz w:val="24"/>
           <w:szCs w:val="24"/>
         </w:rPr>
-        <w:t xml:space="preserve"> and </w:t>
-      </w:r>
-      <w:r>
-        <w:rPr>
-          <w:rFonts w:asciiTheme="minorHAnsi" w:hAnsiTheme="minorHAnsi" w:cstheme="minorHAnsi"/>
-          <w:b/>
-          <w:bCs/>
-          <w:sz w:val="24"/>
-          <w:szCs w:val="24"/>
-        </w:rPr>
-        <w:t>issue a warning.</w:t>
-      </w:r>
-    </w:p>
-    <w:p>
-      <w:pPr>
-        <w:jc w:val="both"/>
-        <w:rPr>
-          <w:rFonts w:asciiTheme="minorHAnsi" w:hAnsiTheme="minorHAnsi" w:cstheme="minorHAnsi"/>
-          <w:sz w:val="24"/>
-          <w:szCs w:val="24"/>
-        </w:rPr>
-      </w:pPr>
-      <w:r>
-        <w:rPr>
-          <w:rFonts w:asciiTheme="minorHAnsi" w:eastAsiaTheme="majorEastAsia" w:hAnsiTheme="minorHAnsi" w:cstheme="minorHAnsi"/>
-          <w:color w:val="2E74B5" w:themeColor="accent1" w:themeShade="BF"/>
-          <w:sz w:val="24"/>
-          <w:szCs w:val="24"/>
-        </w:rPr>
-        <w:t>Vehicle Owner:</w:t>
-      </w:r>
-      <w:r>
-        <w:rPr>
-          <w:rFonts w:asciiTheme="minorHAnsi" w:hAnsiTheme="minorHAnsi" w:cstheme="minorHAnsi"/>
-          <w:sz w:val="24"/>
-          <w:szCs w:val="24"/>
-        </w:rPr>
-        <w:t xml:space="preserve"> when the vehicle owner violet any rule then he will pay a challan when the challan is issued by the traffic warden then the vehicle owner gets an alert message and receive challan according to his volition. After that vehicle owner </w:t>
-      </w:r>
-      <w:r>
-        <w:rPr>
-          <w:rFonts w:asciiTheme="minorHAnsi" w:hAnsiTheme="minorHAnsi" w:cstheme="minorHAnsi"/>
-          <w:b/>
-          <w:bCs/>
-          <w:sz w:val="24"/>
-          <w:szCs w:val="24"/>
-        </w:rPr>
-        <w:t>views Challan</w:t>
-      </w:r>
-      <w:r>
-        <w:rPr>
-          <w:rFonts w:asciiTheme="minorHAnsi" w:hAnsiTheme="minorHAnsi" w:cstheme="minorHAnsi"/>
-          <w:sz w:val="24"/>
-          <w:szCs w:val="24"/>
-        </w:rPr>
-        <w:t xml:space="preserve"> and </w:t>
-      </w:r>
-      <w:r>
-        <w:rPr>
-          <w:rFonts w:asciiTheme="minorHAnsi" w:hAnsiTheme="minorHAnsi" w:cstheme="minorHAnsi"/>
-          <w:b/>
-          <w:bCs/>
-          <w:sz w:val="24"/>
-          <w:szCs w:val="24"/>
-        </w:rPr>
-        <w:t>submits the challan</w:t>
-      </w:r>
-      <w:r>
-        <w:rPr>
-          <w:rFonts w:asciiTheme="minorHAnsi" w:hAnsiTheme="minorHAnsi" w:cstheme="minorHAnsi"/>
-          <w:sz w:val="24"/>
-          <w:szCs w:val="24"/>
-        </w:rPr>
-        <w:t xml:space="preserve"> after receiving the violation challan from the warden.</w:t>
+        <w:t xml:space="preserve"> after receiving the violation challan from the warden</w:t>
       </w:r>
     </w:p>
     <w:p>
@@ -7534,6 +8140,7 @@
           <w:sz w:val="28"/>
           <w:szCs w:val="28"/>
         </w:rPr>
+        <w:lastRenderedPageBreak/>
         <w:t>Record Violation</w:t>
       </w:r>
     </w:p>
@@ -7866,7 +8473,6 @@
       </w:pPr>
       <w:bookmarkStart w:id="35" w:name="_Toc101427049"/>
       <w:r>
-        <w:lastRenderedPageBreak/>
         <w:t>Use Case:</w:t>
       </w:r>
     </w:p>
@@ -7998,6 +8604,7 @@
         <w:rPr>
           <w:rFonts w:asciiTheme="minorHAnsi" w:hAnsiTheme="minorHAnsi" w:cstheme="minorHAnsi"/>
         </w:rPr>
+        <w:lastRenderedPageBreak/>
         <w:t xml:space="preserve">After the rejection of the video, the warden would send a warning to the citizen for sending a false video. </w:t>
       </w:r>
     </w:p>
@@ -8156,31 +8763,10 @@
                 <w:szCs w:val="28"/>
                 <w:shd w:val="clear" w:color="auto" w:fill="FFFFFF"/>
               </w:rPr>
-              <w:t>Warden check the recorded video from their system weather the person uploaded video is authentic or not. If he approved the video then the car owner get challan against his traffic violation and the person who recorded video he will get the reward.</w:t>
-            </w:r>
-          </w:p>
-          <w:p>
-            <w:pPr>
-              <w:rPr>
-                <w:rFonts w:asciiTheme="majorHAnsi" w:eastAsiaTheme="majorEastAsia" w:hAnsiTheme="majorHAnsi" w:cstheme="majorBidi"/>
-                <w:color w:val="2E74B5" w:themeColor="accent1" w:themeShade="BF"/>
-                <w:sz w:val="32"/>
-                <w:szCs w:val="32"/>
-              </w:rPr>
-            </w:pPr>
-            <w:r>
-              <w:rPr>
-                <w:rFonts w:asciiTheme="minorHAnsi" w:eastAsiaTheme="majorEastAsia" w:hAnsiTheme="minorHAnsi" w:cstheme="minorHAnsi"/>
-                <w:color w:val="2E74B5" w:themeColor="accent1" w:themeShade="BF"/>
-                <w:sz w:val="28"/>
-                <w:szCs w:val="28"/>
-              </w:rPr>
-              <w:t>Remove Citizen:</w:t>
-            </w:r>
-          </w:p>
-          <w:p>
-            <w:pPr>
-              <w:jc w:val="both"/>
+              <w:t xml:space="preserve">Warden check the recorded video from their system weather the person uploaded video is authentic or not. If he approved the video then the car owner get challan against his traffic violation and the person who recorded </w:t>
+            </w:r>
+            <w:proofErr w:type="gramStart"/>
+            <w:r>
               <w:rPr>
                 <w:rFonts w:asciiTheme="minorHAnsi" w:hAnsiTheme="minorHAnsi" w:cstheme="minorHAnsi"/>
                 <w:color w:val="202124"/>
@@ -8188,7 +8774,9 @@
                 <w:szCs w:val="28"/>
                 <w:shd w:val="clear" w:color="auto" w:fill="FFFFFF"/>
               </w:rPr>
-            </w:pPr>
+              <w:t>video</w:t>
+            </w:r>
+            <w:proofErr w:type="gramEnd"/>
             <w:r>
               <w:rPr>
                 <w:rFonts w:asciiTheme="minorHAnsi" w:hAnsiTheme="minorHAnsi" w:cstheme="minorHAnsi"/>
@@ -8197,9 +8785,31 @@
                 <w:szCs w:val="28"/>
                 <w:shd w:val="clear" w:color="auto" w:fill="FFFFFF"/>
               </w:rPr>
-              <w:t>If the recorded video is not</w:t>
-            </w:r>
-            <w:r>
+              <w:t xml:space="preserve"> he will get the reward.</w:t>
+            </w:r>
+          </w:p>
+          <w:p>
+            <w:pPr>
+              <w:rPr>
+                <w:rFonts w:asciiTheme="majorHAnsi" w:eastAsiaTheme="majorEastAsia" w:hAnsiTheme="majorHAnsi" w:cstheme="majorBidi"/>
+                <w:color w:val="2E74B5" w:themeColor="accent1" w:themeShade="BF"/>
+                <w:sz w:val="32"/>
+                <w:szCs w:val="32"/>
+              </w:rPr>
+            </w:pPr>
+            <w:r>
+              <w:rPr>
+                <w:rFonts w:asciiTheme="minorHAnsi" w:eastAsiaTheme="majorEastAsia" w:hAnsiTheme="minorHAnsi" w:cstheme="minorHAnsi"/>
+                <w:color w:val="2E74B5" w:themeColor="accent1" w:themeShade="BF"/>
+                <w:sz w:val="28"/>
+                <w:szCs w:val="28"/>
+              </w:rPr>
+              <w:t>Remove Citizen:</w:t>
+            </w:r>
+          </w:p>
+          <w:p>
+            <w:pPr>
+              <w:jc w:val="both"/>
               <w:rPr>
                 <w:rFonts w:asciiTheme="minorHAnsi" w:hAnsiTheme="minorHAnsi" w:cstheme="minorHAnsi"/>
                 <w:color w:val="202124"/>
@@ -8207,7 +8817,48 @@
                 <w:szCs w:val="28"/>
                 <w:shd w:val="clear" w:color="auto" w:fill="FFFFFF"/>
               </w:rPr>
-              <w:t xml:space="preserve"> related to the any violation then the warden has authority to disapprove the video and remove the citizen who uploaded the unauthentic video.</w:t>
+            </w:pPr>
+            <w:r>
+              <w:rPr>
+                <w:rFonts w:asciiTheme="minorHAnsi" w:hAnsiTheme="minorHAnsi" w:cstheme="minorHAnsi"/>
+                <w:color w:val="202124"/>
+                <w:sz w:val="28"/>
+                <w:szCs w:val="28"/>
+                <w:shd w:val="clear" w:color="auto" w:fill="FFFFFF"/>
+              </w:rPr>
+              <w:t>If the recorded video is not</w:t>
+            </w:r>
+            <w:r>
+              <w:rPr>
+                <w:rFonts w:asciiTheme="minorHAnsi" w:hAnsiTheme="minorHAnsi" w:cstheme="minorHAnsi"/>
+                <w:color w:val="202124"/>
+                <w:sz w:val="28"/>
+                <w:szCs w:val="28"/>
+                <w:shd w:val="clear" w:color="auto" w:fill="FFFFFF"/>
+              </w:rPr>
+              <w:t xml:space="preserve"> related to the any </w:t>
+            </w:r>
+            <w:proofErr w:type="gramStart"/>
+            <w:r>
+              <w:rPr>
+                <w:rFonts w:asciiTheme="minorHAnsi" w:hAnsiTheme="minorHAnsi" w:cstheme="minorHAnsi"/>
+                <w:color w:val="202124"/>
+                <w:sz w:val="28"/>
+                <w:szCs w:val="28"/>
+                <w:shd w:val="clear" w:color="auto" w:fill="FFFFFF"/>
+              </w:rPr>
+              <w:t>violation</w:t>
+            </w:r>
+            <w:proofErr w:type="gramEnd"/>
+            <w:r>
+              <w:rPr>
+                <w:rFonts w:asciiTheme="minorHAnsi" w:hAnsiTheme="minorHAnsi" w:cstheme="minorHAnsi"/>
+                <w:color w:val="202124"/>
+                <w:sz w:val="28"/>
+                <w:szCs w:val="28"/>
+                <w:shd w:val="clear" w:color="auto" w:fill="FFFFFF"/>
+              </w:rPr>
+              <w:t xml:space="preserve"> then the warden has authority to disapprove the video and remove the citizen who uploaded the unauthentic video.</w:t>
             </w:r>
           </w:p>
           <w:p>
@@ -8284,7 +8935,73 @@
                 <w:szCs w:val="28"/>
                 <w:shd w:val="clear" w:color="auto" w:fill="FFFFFF"/>
               </w:rPr>
-              <w:t>The person who get the challan against the traffic violation will view their challan through message alert. The warden send the alert through their system that he violate the traffic rules. After viewing their challan he will choice to pay their challan through our app or from traffic office.</w:t>
+              <w:t xml:space="preserve">The person who </w:t>
+            </w:r>
+            <w:proofErr w:type="gramStart"/>
+            <w:r>
+              <w:rPr>
+                <w:rFonts w:asciiTheme="minorHAnsi" w:hAnsiTheme="minorHAnsi" w:cstheme="minorHAnsi"/>
+                <w:color w:val="202124"/>
+                <w:sz w:val="28"/>
+                <w:szCs w:val="28"/>
+                <w:shd w:val="clear" w:color="auto" w:fill="FFFFFF"/>
+              </w:rPr>
+              <w:t>get</w:t>
+            </w:r>
+            <w:proofErr w:type="gramEnd"/>
+            <w:r>
+              <w:rPr>
+                <w:rFonts w:asciiTheme="minorHAnsi" w:hAnsiTheme="minorHAnsi" w:cstheme="minorHAnsi"/>
+                <w:color w:val="202124"/>
+                <w:sz w:val="28"/>
+                <w:szCs w:val="28"/>
+                <w:shd w:val="clear" w:color="auto" w:fill="FFFFFF"/>
+              </w:rPr>
+              <w:t xml:space="preserve"> the challan against the traffic violation will view their challan through message alert. The warden </w:t>
+            </w:r>
+            <w:proofErr w:type="gramStart"/>
+            <w:r>
+              <w:rPr>
+                <w:rFonts w:asciiTheme="minorHAnsi" w:hAnsiTheme="minorHAnsi" w:cstheme="minorHAnsi"/>
+                <w:color w:val="202124"/>
+                <w:sz w:val="28"/>
+                <w:szCs w:val="28"/>
+                <w:shd w:val="clear" w:color="auto" w:fill="FFFFFF"/>
+              </w:rPr>
+              <w:t>send</w:t>
+            </w:r>
+            <w:proofErr w:type="gramEnd"/>
+            <w:r>
+              <w:rPr>
+                <w:rFonts w:asciiTheme="minorHAnsi" w:hAnsiTheme="minorHAnsi" w:cstheme="minorHAnsi"/>
+                <w:color w:val="202124"/>
+                <w:sz w:val="28"/>
+                <w:szCs w:val="28"/>
+                <w:shd w:val="clear" w:color="auto" w:fill="FFFFFF"/>
+              </w:rPr>
+              <w:t xml:space="preserve"> the alert through their system that he violate the traffic rules. After viewing their </w:t>
+            </w:r>
+            <w:proofErr w:type="gramStart"/>
+            <w:r>
+              <w:rPr>
+                <w:rFonts w:asciiTheme="minorHAnsi" w:hAnsiTheme="minorHAnsi" w:cstheme="minorHAnsi"/>
+                <w:color w:val="202124"/>
+                <w:sz w:val="28"/>
+                <w:szCs w:val="28"/>
+                <w:shd w:val="clear" w:color="auto" w:fill="FFFFFF"/>
+              </w:rPr>
+              <w:t>challan</w:t>
+            </w:r>
+            <w:proofErr w:type="gramEnd"/>
+            <w:r>
+              <w:rPr>
+                <w:rFonts w:asciiTheme="minorHAnsi" w:hAnsiTheme="minorHAnsi" w:cstheme="minorHAnsi"/>
+                <w:color w:val="202124"/>
+                <w:sz w:val="28"/>
+                <w:szCs w:val="28"/>
+                <w:shd w:val="clear" w:color="auto" w:fill="FFFFFF"/>
+              </w:rPr>
+              <w:t xml:space="preserve"> he will choice to pay their challan through our app or from traffic office.</w:t>
             </w:r>
           </w:p>
           <w:p>
@@ -8361,7 +9078,51 @@
                 <w:szCs w:val="28"/>
                 <w:shd w:val="clear" w:color="auto" w:fill="FFFFFF"/>
               </w:rPr>
-              <w:t>The person who get the challan against the traffic violation will submit their challan through our app or in traffic office. After submitting challan the person who send the valid video will get some percentage of the challan in reward.</w:t>
+              <w:t xml:space="preserve">The person who </w:t>
+            </w:r>
+            <w:proofErr w:type="gramStart"/>
+            <w:r>
+              <w:rPr>
+                <w:rFonts w:asciiTheme="minorHAnsi" w:hAnsiTheme="minorHAnsi" w:cstheme="minorHAnsi"/>
+                <w:color w:val="202124"/>
+                <w:sz w:val="28"/>
+                <w:szCs w:val="28"/>
+                <w:shd w:val="clear" w:color="auto" w:fill="FFFFFF"/>
+              </w:rPr>
+              <w:t>get</w:t>
+            </w:r>
+            <w:proofErr w:type="gramEnd"/>
+            <w:r>
+              <w:rPr>
+                <w:rFonts w:asciiTheme="minorHAnsi" w:hAnsiTheme="minorHAnsi" w:cstheme="minorHAnsi"/>
+                <w:color w:val="202124"/>
+                <w:sz w:val="28"/>
+                <w:szCs w:val="28"/>
+                <w:shd w:val="clear" w:color="auto" w:fill="FFFFFF"/>
+              </w:rPr>
+              <w:t xml:space="preserve"> the challan against the traffic violation will submit their challan through our app or in traffic office. After submitting </w:t>
+            </w:r>
+            <w:proofErr w:type="gramStart"/>
+            <w:r>
+              <w:rPr>
+                <w:rFonts w:asciiTheme="minorHAnsi" w:hAnsiTheme="minorHAnsi" w:cstheme="minorHAnsi"/>
+                <w:color w:val="202124"/>
+                <w:sz w:val="28"/>
+                <w:szCs w:val="28"/>
+                <w:shd w:val="clear" w:color="auto" w:fill="FFFFFF"/>
+              </w:rPr>
+              <w:t>challan</w:t>
+            </w:r>
+            <w:proofErr w:type="gramEnd"/>
+            <w:r>
+              <w:rPr>
+                <w:rFonts w:asciiTheme="minorHAnsi" w:hAnsiTheme="minorHAnsi" w:cstheme="minorHAnsi"/>
+                <w:color w:val="202124"/>
+                <w:sz w:val="28"/>
+                <w:szCs w:val="28"/>
+                <w:shd w:val="clear" w:color="auto" w:fill="FFFFFF"/>
+              </w:rPr>
+              <w:t xml:space="preserve"> the person who send the valid video will get some percentage of the challan in reward.</w:t>
             </w:r>
           </w:p>
           <w:p>
@@ -9691,7 +10452,21 @@
               <w:rPr>
                 <w:rFonts w:asciiTheme="majorBidi" w:hAnsiTheme="majorBidi" w:cstheme="majorBidi"/>
               </w:rPr>
-              <w:t>If the person want to register provide false information.</w:t>
+              <w:t xml:space="preserve">If the person </w:t>
+            </w:r>
+            <w:proofErr w:type="gramStart"/>
+            <w:r>
+              <w:rPr>
+                <w:rFonts w:asciiTheme="majorBidi" w:hAnsiTheme="majorBidi" w:cstheme="majorBidi"/>
+              </w:rPr>
+              <w:t>want</w:t>
+            </w:r>
+            <w:proofErr w:type="gramEnd"/>
+            <w:r>
+              <w:rPr>
+                <w:rFonts w:asciiTheme="majorBidi" w:hAnsiTheme="majorBidi" w:cstheme="majorBidi"/>
+              </w:rPr>
+              <w:t xml:space="preserve"> to register provide false information.</w:t>
             </w:r>
           </w:p>
           <w:p>
@@ -11242,7 +12017,21 @@
               <w:rPr>
                 <w:rFonts w:asciiTheme="majorBidi" w:hAnsiTheme="majorBidi" w:cstheme="majorBidi"/>
               </w:rPr>
-              <w:t>If the person want to log in and provides false information.</w:t>
+              <w:t xml:space="preserve">If the person </w:t>
+            </w:r>
+            <w:proofErr w:type="gramStart"/>
+            <w:r>
+              <w:rPr>
+                <w:rFonts w:asciiTheme="majorBidi" w:hAnsiTheme="majorBidi" w:cstheme="majorBidi"/>
+              </w:rPr>
+              <w:t>want</w:t>
+            </w:r>
+            <w:proofErr w:type="gramEnd"/>
+            <w:r>
+              <w:rPr>
+                <w:rFonts w:asciiTheme="majorBidi" w:hAnsiTheme="majorBidi" w:cstheme="majorBidi"/>
+              </w:rPr>
+              <w:t xml:space="preserve"> to log in and provides false information.</w:t>
             </w:r>
           </w:p>
           <w:p>
@@ -11478,6 +12267,81 @@
               </w:rPr>
             </w:pPr>
           </w:p>
+          <w:p/>
+          <w:p/>
+          <w:p/>
+          <w:p/>
+          <w:p/>
+          <w:p/>
+          <w:p/>
+          <w:p/>
+          <w:p/>
+          <w:p/>
+          <w:p>
+            <w:pPr>
+              <w:rPr>
+                <w:b/>
+                <w:bCs/>
+              </w:rPr>
+            </w:pPr>
+            <w:r>
+              <w:rPr>
+                <w:b/>
+                <w:bCs/>
+              </w:rPr>
+              <w:lastRenderedPageBreak/>
+              <w:t>Reverse Engineering</w:t>
+            </w:r>
+          </w:p>
+          <w:p/>
+          <w:p>
+            <w:pPr>
+              <w:rPr>
+                <w:b/>
+                <w:bCs/>
+              </w:rPr>
+            </w:pPr>
+            <w:r>
+              <w:rPr>
+                <w:noProof/>
+              </w:rPr>
+              <w:drawing>
+                <wp:inline distT="0" distB="0" distL="0" distR="0" wp14:anchorId="05D51F8A" wp14:editId="34D6197E">
+                  <wp:extent cx="5951220" cy="4488180"/>
+                  <wp:effectExtent l="0" t="0" r="0" b="7620"/>
+                  <wp:docPr id="25" name="Picture 25"/>
+                  <wp:cNvGraphicFramePr>
+                    <a:graphicFrameLocks xmlns:a="http://schemas.openxmlformats.org/drawingml/2006/main" noChangeAspect="1"/>
+                  </wp:cNvGraphicFramePr>
+                  <a:graphic xmlns:a="http://schemas.openxmlformats.org/drawingml/2006/main">
+                    <a:graphicData uri="http://schemas.openxmlformats.org/drawingml/2006/picture">
+                      <pic:pic xmlns:pic="http://schemas.openxmlformats.org/drawingml/2006/picture">
+                        <pic:nvPicPr>
+                          <pic:cNvPr id="1" name=""/>
+                          <pic:cNvPicPr/>
+                        </pic:nvPicPr>
+                        <pic:blipFill>
+                          <a:blip r:embed="rId14"/>
+                          <a:stretch>
+                            <a:fillRect/>
+                          </a:stretch>
+                        </pic:blipFill>
+                        <pic:spPr>
+                          <a:xfrm>
+                            <a:off x="0" y="0"/>
+                            <a:ext cx="5951220" cy="4488180"/>
+                          </a:xfrm>
+                          <a:prstGeom prst="rect">
+                            <a:avLst/>
+                          </a:prstGeom>
+                        </pic:spPr>
+                      </pic:pic>
+                    </a:graphicData>
+                  </a:graphic>
+                </wp:inline>
+              </w:drawing>
+            </w:r>
+          </w:p>
           <w:p>
             <w:pPr>
               <w:pStyle w:val="Heading4"/>
@@ -11520,7 +12384,7 @@
                           <pic:cNvPicPr/>
                         </pic:nvPicPr>
                         <pic:blipFill>
-                          <a:blip r:embed="rId14" cstate="print">
+                          <a:blip r:embed="rId15" cstate="print">
                             <a:extLst>
                               <a:ext uri="{28A0092B-C50C-407E-A947-70E740481C1C}">
                                 <a14:useLocalDpi xmlns:a14="http://schemas.microsoft.com/office/drawing/2010/main" val="0"/>
@@ -11800,6 +12664,7 @@
                   <w:r>
                     <w:rPr>
                       <w:rStyle w:val="docemphstrong"/>
+                      <w:rFonts w:eastAsiaTheme="majorEastAsia"/>
                       <w:b/>
                       <w:bCs/>
                     </w:rPr>
@@ -11817,6 +12682,7 @@
                   <w:r>
                     <w:rPr>
                       <w:rStyle w:val="docemphstrong"/>
+                      <w:rFonts w:eastAsiaTheme="majorEastAsia"/>
                       <w:b/>
                       <w:bCs/>
                     </w:rPr>
@@ -11834,6 +12700,7 @@
                   <w:r>
                     <w:rPr>
                       <w:rStyle w:val="docemphstrong"/>
+                      <w:rFonts w:eastAsiaTheme="majorEastAsia"/>
                       <w:b/>
                       <w:bCs/>
                     </w:rPr>
@@ -11842,12 +12709,14 @@
                   <w:r>
                     <w:rPr>
                       <w:rStyle w:val="docemphstrong"/>
+                      <w:rFonts w:eastAsiaTheme="majorEastAsia"/>
                     </w:rPr>
                     <w:t xml:space="preserve"> </w:t>
                   </w:r>
                   <w:r>
                     <w:rPr>
                       <w:rStyle w:val="docemphstrong"/>
+                      <w:rFonts w:eastAsiaTheme="majorEastAsia"/>
                       <w:b/>
                       <w:bCs/>
                     </w:rPr>
@@ -11865,6 +12734,7 @@
                   <w:r>
                     <w:rPr>
                       <w:rStyle w:val="docemphstrong"/>
+                      <w:rFonts w:eastAsiaTheme="majorEastAsia"/>
                       <w:b/>
                       <w:bCs/>
                     </w:rPr>
@@ -11903,8 +12773,29 @@
                     <w:framePr w:hSpace="180" w:wrap="around" w:vAnchor="text" w:hAnchor="margin" w:y="-110"/>
                   </w:pPr>
                   <w:r>
+                    <w:t>The warden Enter Vehicle number to the System and Generate Challan for the Violator</w:t>
+                  </w:r>
+                </w:p>
+                <w:p>
+                  <w:pPr>
+                    <w:pStyle w:val="doctext"/>
+                    <w:framePr w:hSpace="180" w:wrap="around" w:vAnchor="text" w:hAnchor="margin" w:y="-110"/>
+                    <w:rPr>
+                      <w:rFonts w:asciiTheme="majorHAnsi" w:eastAsiaTheme="majorEastAsia" w:hAnsiTheme="majorHAnsi" w:cstheme="majorBidi"/>
+                      <w:color w:val="1F4D78" w:themeColor="accent1" w:themeShade="7F"/>
+                      <w:lang w:bidi="ur-PK"/>
+                    </w:rPr>
+                  </w:pPr>
+                </w:p>
+                <w:p>
+                  <w:pPr>
+                    <w:pStyle w:val="doctext"/>
+                    <w:framePr w:hSpace="180" w:wrap="around" w:vAnchor="text" w:hAnchor="margin" w:y="-110"/>
+                  </w:pPr>
+                  <w:r>
                     <w:rPr>
                       <w:rStyle w:val="docemphstrong"/>
+                      <w:rFonts w:eastAsiaTheme="majorEastAsia"/>
                       <w:b/>
                       <w:bCs/>
                     </w:rPr>
@@ -11913,11 +12804,38 @@
                   <w:r>
                     <w:rPr>
                       <w:rStyle w:val="docemphstrong"/>
+                      <w:rFonts w:eastAsiaTheme="majorEastAsia"/>
                     </w:rPr>
                     <w:t>:</w:t>
                   </w:r>
                   <w:r>
-                    <w:t xml:space="preserve"> Need to log in.</w:t>
+                    <w:t xml:space="preserve"> </w:t>
+                  </w:r>
+                </w:p>
+                <w:p>
+                  <w:pPr>
+                    <w:pStyle w:val="doctext"/>
+                    <w:framePr w:hSpace="180" w:wrap="around" w:vAnchor="text" w:hAnchor="margin" w:y="-110"/>
+                    <w:numPr>
+                      <w:ilvl w:val="0"/>
+                      <w:numId w:val="44"/>
+                    </w:numPr>
+                  </w:pPr>
+                  <w:r>
+                    <w:t>Need to log in.</w:t>
+                  </w:r>
+                </w:p>
+                <w:p>
+                  <w:pPr>
+                    <w:pStyle w:val="doctext"/>
+                    <w:framePr w:hSpace="180" w:wrap="around" w:vAnchor="text" w:hAnchor="margin" w:y="-110"/>
+                    <w:numPr>
+                      <w:ilvl w:val="0"/>
+                      <w:numId w:val="44"/>
+                    </w:numPr>
+                  </w:pPr>
+                  <w:r>
+                    <w:t>The Vehicle Must be Register</w:t>
                   </w:r>
                 </w:p>
               </w:tc>
@@ -11930,6 +12848,7 @@
             <w:r>
               <w:rPr>
                 <w:rStyle w:val="docemphstrong"/>
+                <w:rFonts w:eastAsiaTheme="majorEastAsia"/>
                 <w:b/>
                 <w:bCs/>
               </w:rPr>
@@ -11938,6 +12857,7 @@
             <w:r>
               <w:rPr>
                 <w:rStyle w:val="docemphstrong"/>
+                <w:rFonts w:eastAsiaTheme="majorEastAsia"/>
               </w:rPr>
               <w:t xml:space="preserve">: The issue challan will be exactly according to the violation and the vehicle owner will not negotiate with the warden for his violation. </w:t>
             </w:r>
@@ -11953,6 +12873,7 @@
             <w:r>
               <w:rPr>
                 <w:rStyle w:val="docemphstrong"/>
+                <w:rFonts w:eastAsiaTheme="majorEastAsia"/>
                 <w:b/>
                 <w:bCs/>
               </w:rPr>
@@ -11999,7 +12920,7 @@
               </w:numPr>
             </w:pPr>
             <w:r>
-              <w:t xml:space="preserve">Warden will send an alert message to the violator. </w:t>
+              <w:t>Violators or receive challan from the warden.</w:t>
             </w:r>
           </w:p>
           <w:p>
@@ -12011,38 +12932,15 @@
               </w:numPr>
             </w:pPr>
             <w:r>
-              <w:t>Violators or receive challan from the warden.</w:t>
+              <w:t>Violator will submit his challan.</w:t>
             </w:r>
           </w:p>
           <w:p>
             <w:pPr>
               <w:pStyle w:val="doctext"/>
-              <w:numPr>
-                <w:ilvl w:val="0"/>
-                <w:numId w:val="16"/>
-              </w:numPr>
-            </w:pPr>
-            <w:r>
-              <w:t>Violator will receive an alert message.</w:t>
-            </w:r>
-          </w:p>
-          <w:p>
-            <w:pPr>
-              <w:pStyle w:val="doctext"/>
-              <w:numPr>
-                <w:ilvl w:val="0"/>
-                <w:numId w:val="16"/>
-              </w:numPr>
-            </w:pPr>
-            <w:r>
-              <w:t>Violator will submit his challan.</w:t>
-            </w:r>
-          </w:p>
-          <w:p>
-            <w:pPr>
-              <w:pStyle w:val="doctext"/>
               <w:rPr>
                 <w:rStyle w:val="docemphstrong"/>
+                <w:rFonts w:eastAsiaTheme="majorEastAsia"/>
                 <w:b/>
                 <w:bCs/>
               </w:rPr>
@@ -12050,6 +12948,7 @@
             <w:r>
               <w:rPr>
                 <w:rStyle w:val="docemphstrong"/>
+                <w:rFonts w:eastAsiaTheme="majorEastAsia"/>
                 <w:b/>
                 <w:bCs/>
               </w:rPr>
@@ -12061,12 +12960,14 @@
               <w:pStyle w:val="doctext"/>
               <w:rPr>
                 <w:rStyle w:val="docemphstrong"/>
+                <w:rFonts w:eastAsiaTheme="majorEastAsia"/>
                 <w:bCs/>
               </w:rPr>
             </w:pPr>
             <w:r>
               <w:rPr>
                 <w:rStyle w:val="docemphstrong"/>
+                <w:rFonts w:eastAsiaTheme="majorEastAsia"/>
                 <w:bCs/>
               </w:rPr>
               <w:t>No alternative flow is present for the login section.</w:t>
@@ -12086,6 +12987,7 @@
               <w:pStyle w:val="doctext"/>
               <w:rPr>
                 <w:rStyle w:val="docemphstrong"/>
+                <w:rFonts w:eastAsiaTheme="majorEastAsia"/>
                 <w:b/>
                 <w:bCs/>
               </w:rPr>
@@ -12093,6 +12995,7 @@
             <w:r>
               <w:rPr>
                 <w:rStyle w:val="docemphstrong"/>
+                <w:rFonts w:eastAsiaTheme="majorEastAsia"/>
                 <w:b/>
                 <w:bCs/>
               </w:rPr>
@@ -12126,13 +13029,28 @@
           <w:p>
             <w:pPr>
               <w:pStyle w:val="doctext"/>
+              <w:numPr>
+                <w:ilvl w:val="0"/>
+                <w:numId w:val="17"/>
+              </w:numPr>
+            </w:pPr>
+            <w:r>
+              <w:lastRenderedPageBreak/>
+              <w:t>Vehicle Number</w:t>
+            </w:r>
+          </w:p>
+          <w:p>
+            <w:pPr>
+              <w:pStyle w:val="doctext"/>
               <w:rPr>
                 <w:rStyle w:val="docemphstrong"/>
+                <w:rFonts w:eastAsiaTheme="majorEastAsia"/>
               </w:rPr>
             </w:pPr>
             <w:r>
               <w:rPr>
                 <w:rStyle w:val="docemphstrong"/>
+                <w:rFonts w:eastAsiaTheme="majorEastAsia"/>
                 <w:b/>
                 <w:bCs/>
               </w:rPr>
@@ -12141,6 +13059,7 @@
             <w:r>
               <w:rPr>
                 <w:rStyle w:val="docemphstrong"/>
+                <w:rFonts w:eastAsiaTheme="majorEastAsia"/>
               </w:rPr>
               <w:t>:</w:t>
             </w:r>
@@ -12168,10 +13087,10 @@
             <w:r>
               <w:rPr>
                 <w:rStyle w:val="docemphstrong"/>
+                <w:rFonts w:eastAsiaTheme="majorEastAsia"/>
                 <w:b/>
                 <w:bCs/>
               </w:rPr>
-              <w:lastRenderedPageBreak/>
               <w:t>Open Issues</w:t>
             </w:r>
             <w:r>
@@ -12215,12 +13134,25 @@
               </w:numPr>
             </w:pPr>
             <w:r>
-              <w:t xml:space="preserve">False alert is sent.  </w:t>
-            </w:r>
-          </w:p>
-          <w:p>
-            <w:r>
-              <w:t>Major violation is rejected</w:t>
+              <w:t>False alert is sent.</w:t>
+            </w:r>
+          </w:p>
+          <w:p>
+            <w:pPr>
+              <w:pStyle w:val="doclist"/>
+              <w:numPr>
+                <w:ilvl w:val="0"/>
+                <w:numId w:val="18"/>
+              </w:numPr>
+            </w:pPr>
+            <w:r>
+              <w:t xml:space="preserve">The vehicle is not Register </w:t>
+            </w:r>
+            <w:r>
+              <w:br w:type="textWrapping" w:clear="all"/>
+            </w:r>
+            <w:r>
+              <w:br/>
             </w:r>
           </w:p>
           <w:p/>
@@ -12283,7 +13215,7 @@
                           <pic:cNvPicPr/>
                         </pic:nvPicPr>
                         <pic:blipFill>
-                          <a:blip r:embed="rId15" cstate="print">
+                          <a:blip r:embed="rId16" cstate="print">
                             <a:extLst>
                               <a:ext uri="{28A0092B-C50C-407E-A947-70E740481C1C}">
                                 <a14:useLocalDpi xmlns:a14="http://schemas.microsoft.com/office/drawing/2010/main" val="0"/>
@@ -12328,11 +13260,71 @@
           <w:p/>
           <w:p/>
           <w:p/>
+          <w:p>
+            <w:pPr>
+              <w:rPr>
+                <w:b/>
+                <w:bCs/>
+              </w:rPr>
+            </w:pPr>
+            <w:r>
+              <w:rPr>
+                <w:b/>
+                <w:bCs/>
+              </w:rPr>
+              <w:lastRenderedPageBreak/>
+              <w:t>Reverse Engineering</w:t>
+            </w:r>
+          </w:p>
+          <w:p>
+            <w:r>
+              <w:rPr>
+                <w:noProof/>
+              </w:rPr>
+              <w:drawing>
+                <wp:inline distT="0" distB="0" distL="0" distR="0" wp14:anchorId="2173CEED" wp14:editId="07579FE8">
+                  <wp:extent cx="5951220" cy="5257800"/>
+                  <wp:effectExtent l="0" t="0" r="0" b="0"/>
+                  <wp:docPr id="26" name="Picture 26"/>
+                  <wp:cNvGraphicFramePr>
+                    <a:graphicFrameLocks xmlns:a="http://schemas.openxmlformats.org/drawingml/2006/main" noChangeAspect="1"/>
+                  </wp:cNvGraphicFramePr>
+                  <a:graphic xmlns:a="http://schemas.openxmlformats.org/drawingml/2006/main">
+                    <a:graphicData uri="http://schemas.openxmlformats.org/drawingml/2006/picture">
+                      <pic:pic xmlns:pic="http://schemas.openxmlformats.org/drawingml/2006/picture">
+                        <pic:nvPicPr>
+                          <pic:cNvPr id="1" name=""/>
+                          <pic:cNvPicPr/>
+                        </pic:nvPicPr>
+                        <pic:blipFill>
+                          <a:blip r:embed="rId17"/>
+                          <a:stretch>
+                            <a:fillRect/>
+                          </a:stretch>
+                        </pic:blipFill>
+                        <pic:spPr>
+                          <a:xfrm>
+                            <a:off x="0" y="0"/>
+                            <a:ext cx="5951220" cy="5257800"/>
+                          </a:xfrm>
+                          <a:prstGeom prst="rect">
+                            <a:avLst/>
+                          </a:prstGeom>
+                        </pic:spPr>
+                      </pic:pic>
+                    </a:graphicData>
+                  </a:graphic>
+                </wp:inline>
+              </w:drawing>
+            </w:r>
+          </w:p>
           <w:p/>
           <w:p/>
           <w:p/>
           <w:p/>
           <w:p/>
+          <w:p/>
+          <w:p/>
           <w:p>
             <w:pPr>
               <w:pStyle w:val="Heading4"/>
@@ -12352,6 +13344,7 @@
                 <w:sz w:val="28"/>
                 <w:szCs w:val="28"/>
               </w:rPr>
+              <w:lastRenderedPageBreak/>
               <w:t>Use Case</w:t>
             </w:r>
             <w:r>
@@ -12873,7 +13866,6 @@
                 <w:rStyle w:val="docemphstrong"/>
                 <w:rFonts w:asciiTheme="minorHAnsi" w:hAnsiTheme="minorHAnsi" w:cstheme="minorHAnsi"/>
               </w:rPr>
-              <w:lastRenderedPageBreak/>
               <w:t xml:space="preserve">Camera </w:t>
             </w:r>
           </w:p>
@@ -12893,6 +13885,7 @@
                 <w:b/>
                 <w:bCs/>
               </w:rPr>
+              <w:lastRenderedPageBreak/>
               <w:t>Open Issues</w:t>
             </w:r>
             <w:r>
@@ -13201,8 +14194,17 @@
                       <w:rStyle w:val="docemphstrong"/>
                       <w:rFonts w:asciiTheme="minorHAnsi" w:hAnsiTheme="minorHAnsi" w:cstheme="minorHAnsi"/>
                     </w:rPr>
-                    <w:t xml:space="preserve"> to the violator about his violation details .</w:t>
+                    <w:t xml:space="preserve"> to the violator about his violation </w:t>
                   </w:r>
+                  <w:proofErr w:type="gramStart"/>
+                  <w:r>
+                    <w:rPr>
+                      <w:rStyle w:val="docemphstrong"/>
+                      <w:rFonts w:asciiTheme="minorHAnsi" w:hAnsiTheme="minorHAnsi" w:cstheme="minorHAnsi"/>
+                    </w:rPr>
+                    <w:t>details .</w:t>
+                  </w:r>
+                  <w:proofErr w:type="gramEnd"/>
                 </w:p>
                 <w:p>
                   <w:pPr>
@@ -13478,7 +14480,6 @@
               <w:rPr>
                 <w:rFonts w:asciiTheme="minorHAnsi" w:hAnsiTheme="minorHAnsi" w:cstheme="minorHAnsi"/>
               </w:rPr>
-              <w:lastRenderedPageBreak/>
               <w:t>Violator phone number</w:t>
             </w:r>
           </w:p>
@@ -13497,6 +14498,7 @@
               <w:rPr>
                 <w:rFonts w:asciiTheme="minorHAnsi" w:hAnsiTheme="minorHAnsi" w:cstheme="minorHAnsi"/>
               </w:rPr>
+              <w:lastRenderedPageBreak/>
               <w:t xml:space="preserve">Violation </w:t>
             </w:r>
           </w:p>
@@ -13702,7 +14704,7 @@
                           <pic:cNvPicPr/>
                         </pic:nvPicPr>
                         <pic:blipFill>
-                          <a:blip r:embed="rId16">
+                          <a:blip r:embed="rId18">
                             <a:extLst>
                               <a:ext uri="{28A0092B-C50C-407E-A947-70E740481C1C}">
                                 <a14:useLocalDpi xmlns:a14="http://schemas.microsoft.com/office/drawing/2010/main" val="0"/>
@@ -15925,7 +16927,7 @@
                     <pic:cNvPicPr/>
                   </pic:nvPicPr>
                   <pic:blipFill>
-                    <a:blip r:embed="rId17">
+                    <a:blip r:embed="rId19">
                       <a:extLst>
                         <a:ext uri="{28A0092B-C50C-407E-A947-70E740481C1C}">
                           <a14:useLocalDpi xmlns:a14="http://schemas.microsoft.com/office/drawing/2010/main" val="0"/>
@@ -16471,7 +17473,15 @@
       </w:pPr>
       <w:r>
         <w:lastRenderedPageBreak/>
-        <w:t>The warden view the video.</w:t>
+        <w:t xml:space="preserve">The warden </w:t>
+      </w:r>
+      <w:proofErr w:type="gramStart"/>
+      <w:r>
+        <w:t>view</w:t>
+      </w:r>
+      <w:proofErr w:type="gramEnd"/>
+      <w:r>
+        <w:t xml:space="preserve"> the video.</w:t>
       </w:r>
     </w:p>
     <w:p>
@@ -16495,7 +17505,15 @@
         </w:numPr>
       </w:pPr>
       <w:r>
-        <w:t>The warden check the warning status.</w:t>
+        <w:t xml:space="preserve">The warden </w:t>
+      </w:r>
+      <w:proofErr w:type="gramStart"/>
+      <w:r>
+        <w:t>check</w:t>
+      </w:r>
+      <w:proofErr w:type="gramEnd"/>
+      <w:r>
+        <w:t xml:space="preserve"> the warning status.</w:t>
       </w:r>
     </w:p>
     <w:p>
@@ -16507,7 +17525,15 @@
         </w:numPr>
       </w:pPr>
       <w:r>
-        <w:t xml:space="preserve">The warden remove the citizen. </w:t>
+        <w:t xml:space="preserve">The warden </w:t>
+      </w:r>
+      <w:proofErr w:type="gramStart"/>
+      <w:r>
+        <w:t>remove</w:t>
+      </w:r>
+      <w:proofErr w:type="gramEnd"/>
+      <w:r>
+        <w:t xml:space="preserve"> the citizen. </w:t>
       </w:r>
     </w:p>
     <w:p>
@@ -16813,7 +17839,7 @@
                     <pic:cNvPicPr/>
                   </pic:nvPicPr>
                   <pic:blipFill>
-                    <a:blip r:embed="rId18">
+                    <a:blip r:embed="rId20">
                       <a:extLst>
                         <a:ext uri="{28A0092B-C50C-407E-A947-70E740481C1C}">
                           <a14:useLocalDpi xmlns:a14="http://schemas.microsoft.com/office/drawing/2010/main" val="0"/>
@@ -17107,7 +18133,15 @@
         </w:numPr>
       </w:pPr>
       <w:r>
-        <w:t>The vehicle owner review the challan.</w:t>
+        <w:t xml:space="preserve">The vehicle owner </w:t>
+      </w:r>
+      <w:proofErr w:type="gramStart"/>
+      <w:r>
+        <w:t>review</w:t>
+      </w:r>
+      <w:proofErr w:type="gramEnd"/>
+      <w:r>
+        <w:t xml:space="preserve"> the challan.</w:t>
       </w:r>
     </w:p>
     <w:p>
@@ -17319,7 +18353,7 @@
                     <pic:cNvPicPr/>
                   </pic:nvPicPr>
                   <pic:blipFill>
-                    <a:blip r:embed="rId19">
+                    <a:blip r:embed="rId21">
                       <a:extLst>
                         <a:ext uri="{28A0092B-C50C-407E-A947-70E740481C1C}">
                           <a14:useLocalDpi xmlns:a14="http://schemas.microsoft.com/office/drawing/2010/main" val="0"/>
@@ -17609,7 +18643,15 @@
         </w:numPr>
       </w:pPr>
       <w:r>
-        <w:t>The vehicle owner review the challan.</w:t>
+        <w:t xml:space="preserve">The vehicle owner </w:t>
+      </w:r>
+      <w:proofErr w:type="gramStart"/>
+      <w:r>
+        <w:t>review</w:t>
+      </w:r>
+      <w:proofErr w:type="gramEnd"/>
+      <w:r>
+        <w:t xml:space="preserve"> the challan.</w:t>
       </w:r>
     </w:p>
     <w:p>
@@ -18356,7 +19398,7 @@
                     <pic:cNvPicPr/>
                   </pic:nvPicPr>
                   <pic:blipFill>
-                    <a:blip r:embed="rId20">
+                    <a:blip r:embed="rId22">
                       <a:extLst>
                         <a:ext uri="{28A0092B-C50C-407E-A947-70E740481C1C}">
                           <a14:useLocalDpi xmlns:a14="http://schemas.microsoft.com/office/drawing/2010/main" val="0"/>
@@ -18535,7 +19577,7 @@
                     <pic:cNvPicPr/>
                   </pic:nvPicPr>
                   <pic:blipFill>
-                    <a:blip r:embed="rId21">
+                    <a:blip r:embed="rId23">
                       <a:extLst>
                         <a:ext uri="{28A0092B-C50C-407E-A947-70E740481C1C}">
                           <a14:useLocalDpi xmlns:a14="http://schemas.microsoft.com/office/drawing/2010/main" val="0"/>
@@ -18699,7 +19741,7 @@
                     <pic:cNvPicPr/>
                   </pic:nvPicPr>
                   <pic:blipFill>
-                    <a:blip r:embed="rId22">
+                    <a:blip r:embed="rId24">
                       <a:extLst>
                         <a:ext uri="{28A0092B-C50C-407E-A947-70E740481C1C}">
                           <a14:useLocalDpi xmlns:a14="http://schemas.microsoft.com/office/drawing/2010/main" val="0"/>
@@ -18975,7 +20017,7 @@
                     <pic:cNvPicPr/>
                   </pic:nvPicPr>
                   <pic:blipFill>
-                    <a:blip r:embed="rId23"/>
+                    <a:blip r:embed="rId25"/>
                     <a:stretch>
                       <a:fillRect/>
                     </a:stretch>
@@ -19002,6 +20044,210 @@
     <w:p/>
     <w:p/>
     <w:p/>
+    <w:p>
+      <w:pPr>
+        <w:rPr>
+          <w:b/>
+          <w:bCs/>
+        </w:rPr>
+      </w:pPr>
+      <w:r>
+        <w:rPr>
+          <w:b/>
+          <w:bCs/>
+        </w:rPr>
+        <w:lastRenderedPageBreak/>
+        <w:t>Reverse Engineering</w:t>
+      </w:r>
+    </w:p>
+    <w:p>
+      <w:r>
+        <w:rPr>
+          <w:noProof/>
+        </w:rPr>
+        <w:drawing>
+          <wp:inline distT="0" distB="0" distL="0" distR="0" wp14:anchorId="4320F8BD" wp14:editId="34C5B26D">
+            <wp:extent cx="3947160" cy="3360146"/>
+            <wp:effectExtent l="0" t="0" r="0" b="0"/>
+            <wp:docPr id="27" name="Picture 27"/>
+            <wp:cNvGraphicFramePr>
+              <a:graphicFrameLocks xmlns:a="http://schemas.openxmlformats.org/drawingml/2006/main" noChangeAspect="1"/>
+            </wp:cNvGraphicFramePr>
+            <a:graphic xmlns:a="http://schemas.openxmlformats.org/drawingml/2006/main">
+              <a:graphicData uri="http://schemas.openxmlformats.org/drawingml/2006/picture">
+                <pic:pic xmlns:pic="http://schemas.openxmlformats.org/drawingml/2006/picture">
+                  <pic:nvPicPr>
+                    <pic:cNvPr id="1" name=""/>
+                    <pic:cNvPicPr/>
+                  </pic:nvPicPr>
+                  <pic:blipFill>
+                    <a:blip r:embed="rId26"/>
+                    <a:stretch>
+                      <a:fillRect/>
+                    </a:stretch>
+                  </pic:blipFill>
+                  <pic:spPr>
+                    <a:xfrm>
+                      <a:off x="0" y="0"/>
+                      <a:ext cx="3949403" cy="3362055"/>
+                    </a:xfrm>
+                    <a:prstGeom prst="rect">
+                      <a:avLst/>
+                    </a:prstGeom>
+                  </pic:spPr>
+                </pic:pic>
+              </a:graphicData>
+            </a:graphic>
+          </wp:inline>
+        </w:drawing>
+      </w:r>
+    </w:p>
+    <w:p/>
+    <w:p/>
+    <w:p/>
+    <w:p>
+      <w:pPr>
+        <w:rPr>
+          <w:b/>
+          <w:bCs/>
+          <w:sz w:val="28"/>
+          <w:szCs w:val="28"/>
+        </w:rPr>
+      </w:pPr>
+      <w:r>
+        <w:rPr>
+          <w:noProof/>
+        </w:rPr>
+        <w:lastRenderedPageBreak/>
+        <w:drawing>
+          <wp:anchor distT="0" distB="0" distL="114300" distR="114300" simplePos="0" relativeHeight="251680768" behindDoc="1" locked="0" layoutInCell="1" allowOverlap="1" wp14:anchorId="5E2CAC25" wp14:editId="48C85085">
+            <wp:simplePos x="0" y="0"/>
+            <wp:positionH relativeFrom="column">
+              <wp:posOffset>-677545</wp:posOffset>
+            </wp:positionH>
+            <wp:positionV relativeFrom="paragraph">
+              <wp:posOffset>533400</wp:posOffset>
+            </wp:positionV>
+            <wp:extent cx="7374255" cy="5080000"/>
+            <wp:effectExtent l="0" t="0" r="0" b="6350"/>
+            <wp:wrapTight wrapText="bothSides">
+              <wp:wrapPolygon edited="0">
+                <wp:start x="0" y="0"/>
+                <wp:lineTo x="0" y="21546"/>
+                <wp:lineTo x="21539" y="21546"/>
+                <wp:lineTo x="21539" y="0"/>
+                <wp:lineTo x="0" y="0"/>
+              </wp:wrapPolygon>
+            </wp:wrapTight>
+            <wp:docPr id="28" name="Picture 28"/>
+            <wp:cNvGraphicFramePr>
+              <a:graphicFrameLocks xmlns:a="http://schemas.openxmlformats.org/drawingml/2006/main" noChangeAspect="1"/>
+            </wp:cNvGraphicFramePr>
+            <a:graphic xmlns:a="http://schemas.openxmlformats.org/drawingml/2006/main">
+              <a:graphicData uri="http://schemas.openxmlformats.org/drawingml/2006/picture">
+                <pic:pic xmlns:pic="http://schemas.openxmlformats.org/drawingml/2006/picture">
+                  <pic:nvPicPr>
+                    <pic:cNvPr id="1" name=""/>
+                    <pic:cNvPicPr/>
+                  </pic:nvPicPr>
+                  <pic:blipFill>
+                    <a:blip r:embed="rId27">
+                      <a:extLst>
+                        <a:ext uri="{28A0092B-C50C-407E-A947-70E740481C1C}">
+                          <a14:useLocalDpi xmlns:a14="http://schemas.microsoft.com/office/drawing/2010/main" val="0"/>
+                        </a:ext>
+                      </a:extLst>
+                    </a:blip>
+                    <a:stretch>
+                      <a:fillRect/>
+                    </a:stretch>
+                  </pic:blipFill>
+                  <pic:spPr>
+                    <a:xfrm>
+                      <a:off x="0" y="0"/>
+                      <a:ext cx="7374255" cy="5080000"/>
+                    </a:xfrm>
+                    <a:prstGeom prst="rect">
+                      <a:avLst/>
+                    </a:prstGeom>
+                  </pic:spPr>
+                </pic:pic>
+              </a:graphicData>
+            </a:graphic>
+            <wp14:sizeRelH relativeFrom="margin">
+              <wp14:pctWidth>0</wp14:pctWidth>
+            </wp14:sizeRelH>
+            <wp14:sizeRelV relativeFrom="margin">
+              <wp14:pctHeight>0</wp14:pctHeight>
+            </wp14:sizeRelV>
+          </wp:anchor>
+        </w:drawing>
+      </w:r>
+      <w:r>
+        <w:rPr>
+          <w:b/>
+          <w:bCs/>
+          <w:sz w:val="28"/>
+          <w:szCs w:val="28"/>
+        </w:rPr>
+        <w:t>Sequence Diagram</w:t>
+      </w:r>
+      <w:r>
+        <w:rPr>
+          <w:b/>
+          <w:bCs/>
+          <w:sz w:val="28"/>
+          <w:szCs w:val="28"/>
+        </w:rPr>
+        <w:t xml:space="preserve"> </w:t>
+      </w:r>
+      <w:r>
+        <w:rPr>
+          <w:b/>
+          <w:bCs/>
+          <w:sz w:val="28"/>
+          <w:szCs w:val="28"/>
+        </w:rPr>
+        <w:t>Reverse Engineering</w:t>
+      </w:r>
+    </w:p>
+    <w:p>
+      <w:pPr>
+        <w:rPr>
+          <w:b/>
+          <w:bCs/>
+          <w:sz w:val="28"/>
+          <w:szCs w:val="28"/>
+        </w:rPr>
+      </w:pPr>
+    </w:p>
+    <w:p>
+      <w:pPr>
+        <w:rPr>
+          <w:sz w:val="28"/>
+          <w:szCs w:val="28"/>
+        </w:rPr>
+      </w:pPr>
+    </w:p>
+    <w:p>
+      <w:pPr>
+        <w:rPr>
+          <w:sz w:val="28"/>
+          <w:szCs w:val="28"/>
+        </w:rPr>
+      </w:pPr>
+    </w:p>
+    <w:p>
+      <w:pPr>
+        <w:rPr>
+          <w:b/>
+          <w:bCs/>
+          <w:sz w:val="28"/>
+          <w:szCs w:val="28"/>
+        </w:rPr>
+      </w:pPr>
+    </w:p>
+    <w:p/>
     <w:p/>
     <w:p>
       <w:pPr>
@@ -19028,6 +20274,7 @@
           <w:noProof/>
           <w:lang w:bidi="ar-SA"/>
         </w:rPr>
+        <w:lastRenderedPageBreak/>
         <w:drawing>
           <wp:inline distT="0" distB="0" distL="0" distR="0" wp14:anchorId="7564CFA2" wp14:editId="377E7B67">
             <wp:extent cx="3693292" cy="3130550"/>
@@ -19044,7 +20291,7 @@
                     <pic:cNvPicPr/>
                   </pic:nvPicPr>
                   <pic:blipFill>
-                    <a:blip r:embed="rId24"/>
+                    <a:blip r:embed="rId28"/>
                     <a:stretch>
                       <a:fillRect/>
                     </a:stretch>
@@ -19107,7 +20354,7 @@
                     <pic:cNvPicPr/>
                   </pic:nvPicPr>
                   <pic:blipFill>
-                    <a:blip r:embed="rId25"/>
+                    <a:blip r:embed="rId29"/>
                     <a:stretch>
                       <a:fillRect/>
                     </a:stretch>
@@ -19149,6 +20396,7 @@
           <w:sz w:val="28"/>
           <w:szCs w:val="28"/>
         </w:rPr>
+        <w:lastRenderedPageBreak/>
         <w:t>Muhammad Shahan</w:t>
       </w:r>
       <w:r>
@@ -19252,7 +20500,7 @@
                     <pic:cNvPicPr/>
                   </pic:nvPicPr>
                   <pic:blipFill>
-                    <a:blip r:embed="rId26" cstate="print">
+                    <a:blip r:embed="rId30" cstate="print">
                       <a:extLst>
                         <a:ext uri="{28A0092B-C50C-407E-A947-70E740481C1C}">
                           <a14:useLocalDpi xmlns:a14="http://schemas.microsoft.com/office/drawing/2010/main" val="0"/>
@@ -19386,7 +20634,7 @@
                     <pic:cNvPicPr/>
                   </pic:nvPicPr>
                   <pic:blipFill>
-                    <a:blip r:embed="rId27" cstate="print">
+                    <a:blip r:embed="rId31" cstate="print">
                       <a:extLst>
                         <a:ext uri="{28A0092B-C50C-407E-A947-70E740481C1C}">
                           <a14:useLocalDpi xmlns:a14="http://schemas.microsoft.com/office/drawing/2010/main" val="0"/>
@@ -19536,7 +20784,6 @@
           <w:noProof/>
           <w:lang w:bidi="ar-SA"/>
         </w:rPr>
-        <w:lastRenderedPageBreak/>
         <w:drawing>
           <wp:anchor distT="0" distB="0" distL="114300" distR="114300" simplePos="0" relativeHeight="251665408" behindDoc="0" locked="0" layoutInCell="1" allowOverlap="1" wp14:anchorId="7790D538" wp14:editId="34B118F1">
             <wp:simplePos x="0" y="0"/>
@@ -19561,7 +20808,7 @@
                     <pic:cNvPicPr/>
                   </pic:nvPicPr>
                   <pic:blipFill>
-                    <a:blip r:embed="rId28" cstate="print">
+                    <a:blip r:embed="rId32" cstate="print">
                       <a:extLst>
                         <a:ext uri="{28A0092B-C50C-407E-A947-70E740481C1C}">
                           <a14:useLocalDpi xmlns:a14="http://schemas.microsoft.com/office/drawing/2010/main" val="0"/>
@@ -19731,7 +20978,7 @@
                     <pic:cNvPicPr/>
                   </pic:nvPicPr>
                   <pic:blipFill>
-                    <a:blip r:embed="rId29" cstate="print">
+                    <a:blip r:embed="rId33" cstate="print">
                       <a:extLst>
                         <a:ext uri="{28A0092B-C50C-407E-A947-70E740481C1C}">
                           <a14:useLocalDpi xmlns:a14="http://schemas.microsoft.com/office/drawing/2010/main" val="0"/>
@@ -20021,7 +21268,7 @@
                     <pic:cNvPicPr/>
                   </pic:nvPicPr>
                   <pic:blipFill>
-                    <a:blip r:embed="rId30">
+                    <a:blip r:embed="rId34">
                       <a:extLst>
                         <a:ext uri="{28A0092B-C50C-407E-A947-70E740481C1C}">
                           <a14:useLocalDpi xmlns:a14="http://schemas.microsoft.com/office/drawing/2010/main" val="0"/>
@@ -20132,7 +21379,7 @@
                     <pic:cNvPicPr/>
                   </pic:nvPicPr>
                   <pic:blipFill>
-                    <a:blip r:embed="rId31">
+                    <a:blip r:embed="rId35">
                       <a:extLst>
                         <a:ext uri="{28A0092B-C50C-407E-A947-70E740481C1C}">
                           <a14:useLocalDpi xmlns:a14="http://schemas.microsoft.com/office/drawing/2010/main" val="0"/>
@@ -20212,7 +21459,7 @@
                     <pic:cNvPicPr/>
                   </pic:nvPicPr>
                   <pic:blipFill>
-                    <a:blip r:embed="rId32">
+                    <a:blip r:embed="rId36">
                       <a:extLst>
                         <a:ext uri="{28A0092B-C50C-407E-A947-70E740481C1C}">
                           <a14:useLocalDpi xmlns:a14="http://schemas.microsoft.com/office/drawing/2010/main" val="0"/>
@@ -20588,7 +21835,7 @@
                     <pic:cNvPicPr/>
                   </pic:nvPicPr>
                   <pic:blipFill>
-                    <a:blip r:embed="rId33" cstate="print">
+                    <a:blip r:embed="rId37" cstate="print">
                       <a:extLst>
                         <a:ext uri="{28A0092B-C50C-407E-A947-70E740481C1C}">
                           <a14:useLocalDpi xmlns:a14="http://schemas.microsoft.com/office/drawing/2010/main" val="0"/>
@@ -20771,10 +22018,12 @@
               <w:t xml:space="preserve"> (</w:t>
             </w:r>
             <w:proofErr w:type="spellStart"/>
+            <w:proofErr w:type="gramStart"/>
             <w:r>
               <w:t>userId,UserName</w:t>
             </w:r>
             <w:proofErr w:type="spellEnd"/>
+            <w:proofErr w:type="gramEnd"/>
             <w:r>
               <w:t>).</w:t>
             </w:r>
@@ -21035,8 +22284,13 @@
               <w:t xml:space="preserve"> (</w:t>
             </w:r>
             <w:proofErr w:type="spellStart"/>
-            <w:r>
-              <w:t>userId,UserName,UserChallanNo</w:t>
+            <w:proofErr w:type="gramStart"/>
+            <w:r>
+              <w:t>userId,UserName</w:t>
+            </w:r>
+            <w:proofErr w:type="gramEnd"/>
+            <w:r>
+              <w:t>,UserChallanNo</w:t>
             </w:r>
             <w:proofErr w:type="spellEnd"/>
             <w:r>
@@ -21126,7 +22380,15 @@
               <w:cnfStyle w:val="000000000000" w:firstRow="0" w:lastRow="0" w:firstColumn="0" w:lastColumn="0" w:oddVBand="0" w:evenVBand="0" w:oddHBand="0" w:evenHBand="0" w:firstRowFirstColumn="0" w:firstRowLastColumn="0" w:lastRowFirstColumn="0" w:lastRowLastColumn="0"/>
             </w:pPr>
             <w:r>
-              <w:t>User has break the traffic rule and he gets notification about violation.</w:t>
+              <w:t xml:space="preserve">User has </w:t>
+            </w:r>
+            <w:proofErr w:type="gramStart"/>
+            <w:r>
+              <w:t>break</w:t>
+            </w:r>
+            <w:proofErr w:type="gramEnd"/>
+            <w:r>
+              <w:t xml:space="preserve"> the traffic rule and he gets notification about violation.</w:t>
             </w:r>
           </w:p>
         </w:tc>
@@ -21292,8 +22554,13 @@
               <w:t xml:space="preserve"> (</w:t>
             </w:r>
             <w:proofErr w:type="spellStart"/>
-            <w:r>
-              <w:t>UserName,ChallanNo,ticketPrice</w:t>
+            <w:proofErr w:type="gramStart"/>
+            <w:r>
+              <w:t>UserName,ChallanNo</w:t>
+            </w:r>
+            <w:proofErr w:type="gramEnd"/>
+            <w:r>
+              <w:t>,ticketPrice</w:t>
             </w:r>
             <w:proofErr w:type="spellEnd"/>
             <w:r>
@@ -21613,7 +22880,25 @@
                 <w:sz w:val="24"/>
                 <w:szCs w:val="32"/>
               </w:rPr>
-              <w:t>View Violation(Video path)</w:t>
+              <w:t xml:space="preserve">View </w:t>
+            </w:r>
+            <w:proofErr w:type="gramStart"/>
+            <w:r>
+              <w:rPr>
+                <w:rFonts w:ascii="Times New Roman" w:hAnsi="Times New Roman" w:cs="Times New Roman"/>
+                <w:sz w:val="24"/>
+                <w:szCs w:val="32"/>
+              </w:rPr>
+              <w:t>Violation(</w:t>
+            </w:r>
+            <w:proofErr w:type="gramEnd"/>
+            <w:r>
+              <w:rPr>
+                <w:rFonts w:ascii="Times New Roman" w:hAnsi="Times New Roman" w:cs="Times New Roman"/>
+                <w:sz w:val="24"/>
+                <w:szCs w:val="32"/>
+              </w:rPr>
+              <w:t>Video path)</w:t>
             </w:r>
           </w:p>
         </w:tc>
@@ -21940,7 +23225,25 @@
                 <w:sz w:val="24"/>
                 <w:szCs w:val="32"/>
               </w:rPr>
-              <w:t>Add Violation(Violation type)</w:t>
+              <w:t xml:space="preserve">Add </w:t>
+            </w:r>
+            <w:proofErr w:type="gramStart"/>
+            <w:r>
+              <w:rPr>
+                <w:rFonts w:ascii="Times New Roman" w:hAnsi="Times New Roman" w:cs="Times New Roman"/>
+                <w:sz w:val="24"/>
+                <w:szCs w:val="32"/>
+              </w:rPr>
+              <w:t>Violation(</w:t>
+            </w:r>
+            <w:proofErr w:type="gramEnd"/>
+            <w:r>
+              <w:rPr>
+                <w:rFonts w:ascii="Times New Roman" w:hAnsi="Times New Roman" w:cs="Times New Roman"/>
+                <w:sz w:val="24"/>
+                <w:szCs w:val="32"/>
+              </w:rPr>
+              <w:t>Violation type)</w:t>
             </w:r>
           </w:p>
         </w:tc>
@@ -22925,25 +24228,7 @@
           <w:sz w:val="28"/>
           <w:szCs w:val="28"/>
         </w:rPr>
-        <w:t>Zakeen Khan</w:t>
-      </w:r>
-      <w:r>
-        <w:rPr>
-          <w:rFonts w:asciiTheme="minorHAnsi" w:eastAsiaTheme="majorEastAsia" w:hAnsiTheme="minorHAnsi" w:cstheme="minorHAnsi"/>
-          <w:color w:val="2E74B5" w:themeColor="accent1" w:themeShade="BF"/>
-          <w:sz w:val="28"/>
-          <w:szCs w:val="28"/>
-        </w:rPr>
-        <w:t xml:space="preserve"> (SP21-BSE-0</w:t>
-      </w:r>
-      <w:r>
-        <w:rPr>
-          <w:rFonts w:asciiTheme="minorHAnsi" w:eastAsiaTheme="majorEastAsia" w:hAnsiTheme="minorHAnsi" w:cstheme="minorHAnsi"/>
-          <w:color w:val="2E74B5" w:themeColor="accent1" w:themeShade="BF"/>
-          <w:sz w:val="28"/>
-          <w:szCs w:val="28"/>
-        </w:rPr>
-        <w:t>83</w:t>
+        <w:t>Zakeen Khan (SP21-BSE-083</w:t>
       </w:r>
       <w:r>
         <w:rPr>
@@ -23044,7 +24329,7 @@
                 <w:sz w:val="24"/>
                 <w:szCs w:val="32"/>
               </w:rPr>
-              <w:t>Challan (Challan file)</w:t>
+              <w:t>Challan (Challan Issue)</w:t>
             </w:r>
           </w:p>
         </w:tc>
@@ -23138,6 +24423,12 @@
           </w:tcPr>
           <w:p>
             <w:pPr>
+              <w:pStyle w:val="ListParagraph"/>
+              <w:numPr>
+                <w:ilvl w:val="0"/>
+                <w:numId w:val="45"/>
+              </w:numPr>
+              <w:spacing w:after="0" w:line="240" w:lineRule="auto"/>
               <w:rPr>
                 <w:rFonts w:ascii="Times New Roman" w:hAnsi="Times New Roman" w:cs="Times New Roman"/>
                 <w:sz w:val="24"/>
@@ -23150,7 +24441,30 @@
                 <w:sz w:val="24"/>
                 <w:szCs w:val="32"/>
               </w:rPr>
-              <w:t xml:space="preserve">The video must be approved by the warden. </w:t>
+              <w:t>Vehicle must be Register</w:t>
+            </w:r>
+          </w:p>
+          <w:p>
+            <w:pPr>
+              <w:pStyle w:val="ListParagraph"/>
+              <w:numPr>
+                <w:ilvl w:val="0"/>
+                <w:numId w:val="45"/>
+              </w:numPr>
+              <w:spacing w:after="0" w:line="240" w:lineRule="auto"/>
+              <w:rPr>
+                <w:rFonts w:ascii="Times New Roman" w:hAnsi="Times New Roman" w:cs="Times New Roman"/>
+                <w:sz w:val="24"/>
+                <w:szCs w:val="32"/>
+              </w:rPr>
+            </w:pPr>
+            <w:r>
+              <w:rPr>
+                <w:rFonts w:ascii="Times New Roman" w:hAnsi="Times New Roman" w:cs="Times New Roman"/>
+                <w:sz w:val="24"/>
+                <w:szCs w:val="32"/>
+              </w:rPr>
+              <w:t>The violator violates any rules</w:t>
             </w:r>
           </w:p>
         </w:tc>
@@ -23230,7 +24544,7 @@
               <w:spacing w:after="0" w:line="240" w:lineRule="auto"/>
               <w:rPr>
                 <w:rFonts w:ascii="Times New Roman" w:hAnsi="Times New Roman" w:cs="Times New Roman"/>
-                <w:sz w:val="32"/>
+                <w:sz w:val="24"/>
                 <w:szCs w:val="32"/>
               </w:rPr>
             </w:pPr>
@@ -23240,7 +24554,7 @@
                 <w:sz w:val="24"/>
                 <w:szCs w:val="32"/>
               </w:rPr>
-              <w:t>This instance was associated with sending challan forms.</w:t>
+              <w:t xml:space="preserve">Challan is printed </w:t>
             </w:r>
           </w:p>
           <w:p>
@@ -23269,16 +24583,6 @@
         </w:tc>
       </w:tr>
     </w:tbl>
-    <w:p>
-      <w:pPr>
-        <w:rPr>
-          <w:rFonts w:ascii="Times New Roman" w:hAnsi="Times New Roman" w:cs="Times New Roman"/>
-          <w:b/>
-          <w:sz w:val="36"/>
-          <w:szCs w:val="36"/>
-        </w:rPr>
-      </w:pPr>
-    </w:p>
     <w:p>
       <w:pPr>
         <w:rPr>
@@ -24035,7 +25339,7 @@
                     <pic:cNvPicPr/>
                   </pic:nvPicPr>
                   <pic:blipFill>
-                    <a:blip r:embed="rId34"/>
+                    <a:blip r:embed="rId38"/>
                     <a:stretch>
                       <a:fillRect/>
                     </a:stretch>
@@ -24056,6 +25360,295 @@
         </w:drawing>
       </w:r>
     </w:p>
+    <w:p>
+      <w:pPr>
+        <w:tabs>
+          <w:tab w:val="left" w:pos="1800"/>
+        </w:tabs>
+        <w:rPr>
+          <w:sz w:val="28"/>
+          <w:szCs w:val="28"/>
+        </w:rPr>
+      </w:pPr>
+    </w:p>
+    <w:p>
+      <w:pPr>
+        <w:tabs>
+          <w:tab w:val="left" w:pos="1800"/>
+        </w:tabs>
+        <w:rPr>
+          <w:b/>
+          <w:bCs/>
+          <w:sz w:val="28"/>
+          <w:szCs w:val="28"/>
+        </w:rPr>
+      </w:pPr>
+      <w:r>
+        <w:rPr>
+          <w:b/>
+          <w:bCs/>
+          <w:sz w:val="28"/>
+          <w:szCs w:val="28"/>
+        </w:rPr>
+        <w:lastRenderedPageBreak/>
+        <w:t>Chapter 7</w:t>
+      </w:r>
+    </w:p>
+    <w:p>
+      <w:pPr>
+        <w:tabs>
+          <w:tab w:val="left" w:pos="1800"/>
+        </w:tabs>
+        <w:rPr>
+          <w:b/>
+          <w:bCs/>
+          <w:sz w:val="28"/>
+          <w:szCs w:val="28"/>
+        </w:rPr>
+      </w:pPr>
+      <w:r>
+        <w:rPr>
+          <w:b/>
+          <w:bCs/>
+          <w:sz w:val="28"/>
+          <w:szCs w:val="28"/>
+        </w:rPr>
+        <w:t>Class Diagram</w:t>
+      </w:r>
+    </w:p>
+    <w:p>
+      <w:pPr>
+        <w:pStyle w:val="Heading4"/>
+        <w:rPr>
+          <w:rFonts w:asciiTheme="minorHAnsi" w:hAnsiTheme="minorHAnsi" w:cstheme="minorHAnsi"/>
+          <w:i w:val="0"/>
+          <w:iCs w:val="0"/>
+          <w:sz w:val="28"/>
+          <w:szCs w:val="28"/>
+        </w:rPr>
+      </w:pPr>
+      <w:r>
+        <w:rPr>
+          <w:rFonts w:asciiTheme="minorHAnsi" w:hAnsiTheme="minorHAnsi" w:cstheme="minorHAnsi"/>
+          <w:i w:val="0"/>
+          <w:iCs w:val="0"/>
+          <w:sz w:val="28"/>
+          <w:szCs w:val="28"/>
+        </w:rPr>
+        <w:t>Shah Rafi Alam Khattak (Sp21-Bse-060)</w:t>
+      </w:r>
+    </w:p>
+    <w:p/>
+    <w:p/>
+    <w:p/>
+    <w:p/>
+    <w:p/>
+    <w:p/>
+    <w:p/>
+    <w:p/>
+    <w:p/>
+    <w:p/>
+    <w:p/>
+    <w:p/>
+    <w:p/>
+    <w:p/>
+    <w:p/>
+    <w:p/>
+    <w:p/>
+    <w:p/>
+    <w:p/>
+    <w:p/>
+    <w:p/>
+    <w:p/>
+    <w:p>
+      <w:pPr>
+        <w:pStyle w:val="Heading4"/>
+        <w:rPr>
+          <w:rFonts w:asciiTheme="minorHAnsi" w:hAnsiTheme="minorHAnsi" w:cstheme="minorHAnsi"/>
+          <w:i w:val="0"/>
+          <w:iCs w:val="0"/>
+          <w:sz w:val="28"/>
+          <w:szCs w:val="28"/>
+        </w:rPr>
+      </w:pPr>
+      <w:r>
+        <w:rPr>
+          <w:rFonts w:asciiTheme="minorHAnsi" w:hAnsiTheme="minorHAnsi" w:cstheme="minorHAnsi"/>
+          <w:i w:val="0"/>
+          <w:iCs w:val="0"/>
+          <w:sz w:val="28"/>
+          <w:szCs w:val="28"/>
+        </w:rPr>
+        <w:lastRenderedPageBreak/>
+        <w:t>Zakeen khan</w:t>
+      </w:r>
+      <w:r>
+        <w:rPr>
+          <w:rFonts w:asciiTheme="minorHAnsi" w:hAnsiTheme="minorHAnsi" w:cstheme="minorHAnsi"/>
+          <w:i w:val="0"/>
+          <w:iCs w:val="0"/>
+          <w:sz w:val="28"/>
+          <w:szCs w:val="28"/>
+        </w:rPr>
+        <w:t xml:space="preserve"> (S</w:t>
+      </w:r>
+      <w:r>
+        <w:rPr>
+          <w:rFonts w:asciiTheme="minorHAnsi" w:hAnsiTheme="minorHAnsi" w:cstheme="minorHAnsi"/>
+          <w:i w:val="0"/>
+          <w:iCs w:val="0"/>
+          <w:sz w:val="28"/>
+          <w:szCs w:val="28"/>
+        </w:rPr>
+        <w:t>P</w:t>
+      </w:r>
+      <w:r>
+        <w:rPr>
+          <w:rFonts w:asciiTheme="minorHAnsi" w:hAnsiTheme="minorHAnsi" w:cstheme="minorHAnsi"/>
+          <w:i w:val="0"/>
+          <w:iCs w:val="0"/>
+          <w:sz w:val="28"/>
+          <w:szCs w:val="28"/>
+        </w:rPr>
+        <w:t>21-B</w:t>
+      </w:r>
+      <w:r>
+        <w:rPr>
+          <w:rFonts w:asciiTheme="minorHAnsi" w:hAnsiTheme="minorHAnsi" w:cstheme="minorHAnsi"/>
+          <w:i w:val="0"/>
+          <w:iCs w:val="0"/>
+          <w:sz w:val="28"/>
+          <w:szCs w:val="28"/>
+        </w:rPr>
+        <w:t>SE</w:t>
+      </w:r>
+      <w:r>
+        <w:rPr>
+          <w:rFonts w:asciiTheme="minorHAnsi" w:hAnsiTheme="minorHAnsi" w:cstheme="minorHAnsi"/>
+          <w:i w:val="0"/>
+          <w:iCs w:val="0"/>
+          <w:sz w:val="28"/>
+          <w:szCs w:val="28"/>
+        </w:rPr>
+        <w:t>-</w:t>
+      </w:r>
+      <w:r>
+        <w:rPr>
+          <w:rFonts w:asciiTheme="minorHAnsi" w:hAnsiTheme="minorHAnsi" w:cstheme="minorHAnsi"/>
+          <w:i w:val="0"/>
+          <w:iCs w:val="0"/>
+          <w:sz w:val="28"/>
+          <w:szCs w:val="28"/>
+        </w:rPr>
+        <w:t>083</w:t>
+      </w:r>
+      <w:r>
+        <w:rPr>
+          <w:rFonts w:asciiTheme="minorHAnsi" w:hAnsiTheme="minorHAnsi" w:cstheme="minorHAnsi"/>
+          <w:i w:val="0"/>
+          <w:iCs w:val="0"/>
+          <w:sz w:val="28"/>
+          <w:szCs w:val="28"/>
+        </w:rPr>
+        <w:t>)</w:t>
+      </w:r>
+    </w:p>
+    <w:p/>
+    <w:p>
+      <w:pPr>
+        <w:tabs>
+          <w:tab w:val="left" w:pos="1800"/>
+        </w:tabs>
+        <w:rPr>
+          <w:sz w:val="28"/>
+          <w:szCs w:val="28"/>
+        </w:rPr>
+      </w:pPr>
+    </w:p>
+    <w:p>
+      <w:pPr>
+        <w:tabs>
+          <w:tab w:val="left" w:pos="1800"/>
+        </w:tabs>
+        <w:rPr>
+          <w:sz w:val="28"/>
+          <w:szCs w:val="28"/>
+        </w:rPr>
+      </w:pPr>
+      <w:r>
+        <w:rPr>
+          <w:noProof/>
+        </w:rPr>
+        <w:drawing>
+          <wp:anchor distT="0" distB="0" distL="114300" distR="114300" simplePos="0" relativeHeight="251681792" behindDoc="1" locked="0" layoutInCell="1" allowOverlap="1" wp14:anchorId="2BF6C665" wp14:editId="16103ED4">
+            <wp:simplePos x="0" y="0"/>
+            <wp:positionH relativeFrom="column">
+              <wp:posOffset>-355600</wp:posOffset>
+            </wp:positionH>
+            <wp:positionV relativeFrom="paragraph">
+              <wp:posOffset>574464</wp:posOffset>
+            </wp:positionV>
+            <wp:extent cx="6696921" cy="5926455"/>
+            <wp:effectExtent l="0" t="0" r="8890" b="0"/>
+            <wp:wrapTight wrapText="bothSides">
+              <wp:wrapPolygon edited="0">
+                <wp:start x="0" y="0"/>
+                <wp:lineTo x="0" y="21524"/>
+                <wp:lineTo x="21567" y="21524"/>
+                <wp:lineTo x="21567" y="0"/>
+                <wp:lineTo x="0" y="0"/>
+              </wp:wrapPolygon>
+            </wp:wrapTight>
+            <wp:docPr id="30" name="Picture 30"/>
+            <wp:cNvGraphicFramePr>
+              <a:graphicFrameLocks xmlns:a="http://schemas.openxmlformats.org/drawingml/2006/main" noChangeAspect="1"/>
+            </wp:cNvGraphicFramePr>
+            <a:graphic xmlns:a="http://schemas.openxmlformats.org/drawingml/2006/main">
+              <a:graphicData uri="http://schemas.openxmlformats.org/drawingml/2006/picture">
+                <pic:pic xmlns:pic="http://schemas.openxmlformats.org/drawingml/2006/picture">
+                  <pic:nvPicPr>
+                    <pic:cNvPr id="1" name=""/>
+                    <pic:cNvPicPr/>
+                  </pic:nvPicPr>
+                  <pic:blipFill>
+                    <a:blip r:embed="rId39">
+                      <a:extLst>
+                        <a:ext uri="{28A0092B-C50C-407E-A947-70E740481C1C}">
+                          <a14:useLocalDpi xmlns:a14="http://schemas.microsoft.com/office/drawing/2010/main" val="0"/>
+                        </a:ext>
+                      </a:extLst>
+                    </a:blip>
+                    <a:stretch>
+                      <a:fillRect/>
+                    </a:stretch>
+                  </pic:blipFill>
+                  <pic:spPr>
+                    <a:xfrm>
+                      <a:off x="0" y="0"/>
+                      <a:ext cx="6696921" cy="5926455"/>
+                    </a:xfrm>
+                    <a:prstGeom prst="rect">
+                      <a:avLst/>
+                    </a:prstGeom>
+                  </pic:spPr>
+                </pic:pic>
+              </a:graphicData>
+            </a:graphic>
+          </wp:anchor>
+        </w:drawing>
+      </w:r>
+    </w:p>
+    <w:p>
+      <w:pPr>
+        <w:tabs>
+          <w:tab w:val="left" w:pos="1800"/>
+        </w:tabs>
+        <w:rPr>
+          <w:sz w:val="28"/>
+          <w:szCs w:val="28"/>
+        </w:rPr>
+      </w:pPr>
+    </w:p>
     <w:sectPr>
       <w:pgSz w:w="12240" w:h="15840"/>
       <w:pgMar w:top="1440" w:right="1440" w:bottom="1440" w:left="1440" w:header="720" w:footer="720" w:gutter="0"/>
@@ -27411,6 +29004,119 @@
     </w:lvl>
   </w:abstractNum>
   <w:abstractNum w:abstractNumId="30" w15:restartNumberingAfterBreak="0">
+    <w:nsid w:val="623E3E74"/>
+    <w:multiLevelType w:val="hybridMultilevel"/>
+    <w:tmpl w:val="48F086B2"/>
+    <w:lvl w:ilvl="0" w:tplc="04090001">
+      <w:start w:val="1"/>
+      <w:numFmt w:val="bullet"/>
+      <w:lvlText w:val=""/>
+      <w:lvlJc w:val="left"/>
+      <w:pPr>
+        <w:ind w:left="720" w:hanging="360"/>
+      </w:pPr>
+      <w:rPr>
+        <w:rFonts w:ascii="Symbol" w:hAnsi="Symbol" w:hint="default"/>
+      </w:rPr>
+    </w:lvl>
+    <w:lvl w:ilvl="1" w:tplc="04090003" w:tentative="1">
+      <w:start w:val="1"/>
+      <w:numFmt w:val="bullet"/>
+      <w:lvlText w:val="o"/>
+      <w:lvlJc w:val="left"/>
+      <w:pPr>
+        <w:ind w:left="1440" w:hanging="360"/>
+      </w:pPr>
+      <w:rPr>
+        <w:rFonts w:ascii="Courier New" w:hAnsi="Courier New" w:cs="Courier New" w:hint="default"/>
+      </w:rPr>
+    </w:lvl>
+    <w:lvl w:ilvl="2" w:tplc="04090005" w:tentative="1">
+      <w:start w:val="1"/>
+      <w:numFmt w:val="bullet"/>
+      <w:lvlText w:val=""/>
+      <w:lvlJc w:val="left"/>
+      <w:pPr>
+        <w:ind w:left="2160" w:hanging="360"/>
+      </w:pPr>
+      <w:rPr>
+        <w:rFonts w:ascii="Wingdings" w:hAnsi="Wingdings" w:hint="default"/>
+      </w:rPr>
+    </w:lvl>
+    <w:lvl w:ilvl="3" w:tplc="04090001" w:tentative="1">
+      <w:start w:val="1"/>
+      <w:numFmt w:val="bullet"/>
+      <w:lvlText w:val=""/>
+      <w:lvlJc w:val="left"/>
+      <w:pPr>
+        <w:ind w:left="2880" w:hanging="360"/>
+      </w:pPr>
+      <w:rPr>
+        <w:rFonts w:ascii="Symbol" w:hAnsi="Symbol" w:hint="default"/>
+      </w:rPr>
+    </w:lvl>
+    <w:lvl w:ilvl="4" w:tplc="04090003" w:tentative="1">
+      <w:start w:val="1"/>
+      <w:numFmt w:val="bullet"/>
+      <w:lvlText w:val="o"/>
+      <w:lvlJc w:val="left"/>
+      <w:pPr>
+        <w:ind w:left="3600" w:hanging="360"/>
+      </w:pPr>
+      <w:rPr>
+        <w:rFonts w:ascii="Courier New" w:hAnsi="Courier New" w:cs="Courier New" w:hint="default"/>
+      </w:rPr>
+    </w:lvl>
+    <w:lvl w:ilvl="5" w:tplc="04090005" w:tentative="1">
+      <w:start w:val="1"/>
+      <w:numFmt w:val="bullet"/>
+      <w:lvlText w:val=""/>
+      <w:lvlJc w:val="left"/>
+      <w:pPr>
+        <w:ind w:left="4320" w:hanging="360"/>
+      </w:pPr>
+      <w:rPr>
+        <w:rFonts w:ascii="Wingdings" w:hAnsi="Wingdings" w:hint="default"/>
+      </w:rPr>
+    </w:lvl>
+    <w:lvl w:ilvl="6" w:tplc="04090001" w:tentative="1">
+      <w:start w:val="1"/>
+      <w:numFmt w:val="bullet"/>
+      <w:lvlText w:val=""/>
+      <w:lvlJc w:val="left"/>
+      <w:pPr>
+        <w:ind w:left="5040" w:hanging="360"/>
+      </w:pPr>
+      <w:rPr>
+        <w:rFonts w:ascii="Symbol" w:hAnsi="Symbol" w:hint="default"/>
+      </w:rPr>
+    </w:lvl>
+    <w:lvl w:ilvl="7" w:tplc="04090003" w:tentative="1">
+      <w:start w:val="1"/>
+      <w:numFmt w:val="bullet"/>
+      <w:lvlText w:val="o"/>
+      <w:lvlJc w:val="left"/>
+      <w:pPr>
+        <w:ind w:left="5760" w:hanging="360"/>
+      </w:pPr>
+      <w:rPr>
+        <w:rFonts w:ascii="Courier New" w:hAnsi="Courier New" w:cs="Courier New" w:hint="default"/>
+      </w:rPr>
+    </w:lvl>
+    <w:lvl w:ilvl="8" w:tplc="04090005" w:tentative="1">
+      <w:start w:val="1"/>
+      <w:numFmt w:val="bullet"/>
+      <w:lvlText w:val=""/>
+      <w:lvlJc w:val="left"/>
+      <w:pPr>
+        <w:ind w:left="6480" w:hanging="360"/>
+      </w:pPr>
+      <w:rPr>
+        <w:rFonts w:ascii="Wingdings" w:hAnsi="Wingdings" w:hint="default"/>
+      </w:rPr>
+    </w:lvl>
+  </w:abstractNum>
+  <w:abstractNum w:abstractNumId="31" w15:restartNumberingAfterBreak="0">
     <w:nsid w:val="649576AA"/>
     <w:multiLevelType w:val="hybridMultilevel"/>
     <w:tmpl w:val="62E6984E"/>
@@ -27523,7 +29229,120 @@
       </w:rPr>
     </w:lvl>
   </w:abstractNum>
-  <w:abstractNum w:abstractNumId="31" w15:restartNumberingAfterBreak="0">
+  <w:abstractNum w:abstractNumId="32" w15:restartNumberingAfterBreak="0">
+    <w:nsid w:val="654965E6"/>
+    <w:multiLevelType w:val="hybridMultilevel"/>
+    <w:tmpl w:val="8A9601EC"/>
+    <w:lvl w:ilvl="0" w:tplc="04090001">
+      <w:start w:val="1"/>
+      <w:numFmt w:val="bullet"/>
+      <w:lvlText w:val=""/>
+      <w:lvlJc w:val="left"/>
+      <w:pPr>
+        <w:ind w:left="720" w:hanging="360"/>
+      </w:pPr>
+      <w:rPr>
+        <w:rFonts w:ascii="Symbol" w:hAnsi="Symbol" w:hint="default"/>
+      </w:rPr>
+    </w:lvl>
+    <w:lvl w:ilvl="1" w:tplc="04090003" w:tentative="1">
+      <w:start w:val="1"/>
+      <w:numFmt w:val="bullet"/>
+      <w:lvlText w:val="o"/>
+      <w:lvlJc w:val="left"/>
+      <w:pPr>
+        <w:ind w:left="1440" w:hanging="360"/>
+      </w:pPr>
+      <w:rPr>
+        <w:rFonts w:ascii="Courier New" w:hAnsi="Courier New" w:cs="Courier New" w:hint="default"/>
+      </w:rPr>
+    </w:lvl>
+    <w:lvl w:ilvl="2" w:tplc="04090005" w:tentative="1">
+      <w:start w:val="1"/>
+      <w:numFmt w:val="bullet"/>
+      <w:lvlText w:val=""/>
+      <w:lvlJc w:val="left"/>
+      <w:pPr>
+        <w:ind w:left="2160" w:hanging="360"/>
+      </w:pPr>
+      <w:rPr>
+        <w:rFonts w:ascii="Wingdings" w:hAnsi="Wingdings" w:hint="default"/>
+      </w:rPr>
+    </w:lvl>
+    <w:lvl w:ilvl="3" w:tplc="04090001" w:tentative="1">
+      <w:start w:val="1"/>
+      <w:numFmt w:val="bullet"/>
+      <w:lvlText w:val=""/>
+      <w:lvlJc w:val="left"/>
+      <w:pPr>
+        <w:ind w:left="2880" w:hanging="360"/>
+      </w:pPr>
+      <w:rPr>
+        <w:rFonts w:ascii="Symbol" w:hAnsi="Symbol" w:hint="default"/>
+      </w:rPr>
+    </w:lvl>
+    <w:lvl w:ilvl="4" w:tplc="04090003" w:tentative="1">
+      <w:start w:val="1"/>
+      <w:numFmt w:val="bullet"/>
+      <w:lvlText w:val="o"/>
+      <w:lvlJc w:val="left"/>
+      <w:pPr>
+        <w:ind w:left="3600" w:hanging="360"/>
+      </w:pPr>
+      <w:rPr>
+        <w:rFonts w:ascii="Courier New" w:hAnsi="Courier New" w:cs="Courier New" w:hint="default"/>
+      </w:rPr>
+    </w:lvl>
+    <w:lvl w:ilvl="5" w:tplc="04090005" w:tentative="1">
+      <w:start w:val="1"/>
+      <w:numFmt w:val="bullet"/>
+      <w:lvlText w:val=""/>
+      <w:lvlJc w:val="left"/>
+      <w:pPr>
+        <w:ind w:left="4320" w:hanging="360"/>
+      </w:pPr>
+      <w:rPr>
+        <w:rFonts w:ascii="Wingdings" w:hAnsi="Wingdings" w:hint="default"/>
+      </w:rPr>
+    </w:lvl>
+    <w:lvl w:ilvl="6" w:tplc="04090001" w:tentative="1">
+      <w:start w:val="1"/>
+      <w:numFmt w:val="bullet"/>
+      <w:lvlText w:val=""/>
+      <w:lvlJc w:val="left"/>
+      <w:pPr>
+        <w:ind w:left="5040" w:hanging="360"/>
+      </w:pPr>
+      <w:rPr>
+        <w:rFonts w:ascii="Symbol" w:hAnsi="Symbol" w:hint="default"/>
+      </w:rPr>
+    </w:lvl>
+    <w:lvl w:ilvl="7" w:tplc="04090003" w:tentative="1">
+      <w:start w:val="1"/>
+      <w:numFmt w:val="bullet"/>
+      <w:lvlText w:val="o"/>
+      <w:lvlJc w:val="left"/>
+      <w:pPr>
+        <w:ind w:left="5760" w:hanging="360"/>
+      </w:pPr>
+      <w:rPr>
+        <w:rFonts w:ascii="Courier New" w:hAnsi="Courier New" w:cs="Courier New" w:hint="default"/>
+      </w:rPr>
+    </w:lvl>
+    <w:lvl w:ilvl="8" w:tplc="04090005" w:tentative="1">
+      <w:start w:val="1"/>
+      <w:numFmt w:val="bullet"/>
+      <w:lvlText w:val=""/>
+      <w:lvlJc w:val="left"/>
+      <w:pPr>
+        <w:ind w:left="6480" w:hanging="360"/>
+      </w:pPr>
+      <w:rPr>
+        <w:rFonts w:ascii="Wingdings" w:hAnsi="Wingdings" w:hint="default"/>
+      </w:rPr>
+    </w:lvl>
+  </w:abstractNum>
+  <w:abstractNum w:abstractNumId="33" w15:restartNumberingAfterBreak="0">
     <w:nsid w:val="66AE76C7"/>
     <w:multiLevelType w:val="hybridMultilevel"/>
     <w:tmpl w:val="D4CE9AC2"/>
@@ -27636,7 +29455,7 @@
       </w:rPr>
     </w:lvl>
   </w:abstractNum>
-  <w:abstractNum w:abstractNumId="32" w15:restartNumberingAfterBreak="0">
+  <w:abstractNum w:abstractNumId="34" w15:restartNumberingAfterBreak="0">
     <w:nsid w:val="67807087"/>
     <w:multiLevelType w:val="hybridMultilevel"/>
     <w:tmpl w:val="1B8E717E"/>
@@ -27725,7 +29544,7 @@
       </w:pPr>
     </w:lvl>
   </w:abstractNum>
-  <w:abstractNum w:abstractNumId="33" w15:restartNumberingAfterBreak="0">
+  <w:abstractNum w:abstractNumId="35" w15:restartNumberingAfterBreak="0">
     <w:nsid w:val="682C39A1"/>
     <w:multiLevelType w:val="hybridMultilevel"/>
     <w:tmpl w:val="AE66F3C4"/>
@@ -27814,7 +29633,7 @@
       </w:pPr>
     </w:lvl>
   </w:abstractNum>
-  <w:abstractNum w:abstractNumId="34" w15:restartNumberingAfterBreak="0">
+  <w:abstractNum w:abstractNumId="36" w15:restartNumberingAfterBreak="0">
     <w:nsid w:val="68C800CC"/>
     <w:multiLevelType w:val="hybridMultilevel"/>
     <w:tmpl w:val="1B8E717E"/>
@@ -27903,7 +29722,7 @@
       </w:pPr>
     </w:lvl>
   </w:abstractNum>
-  <w:abstractNum w:abstractNumId="35" w15:restartNumberingAfterBreak="0">
+  <w:abstractNum w:abstractNumId="37" w15:restartNumberingAfterBreak="0">
     <w:nsid w:val="6C9A1F7F"/>
     <w:multiLevelType w:val="hybridMultilevel"/>
     <w:tmpl w:val="146E2450"/>
@@ -28017,7 +29836,7 @@
       </w:rPr>
     </w:lvl>
   </w:abstractNum>
-  <w:abstractNum w:abstractNumId="36" w15:restartNumberingAfterBreak="0">
+  <w:abstractNum w:abstractNumId="38" w15:restartNumberingAfterBreak="0">
     <w:nsid w:val="6F277FA7"/>
     <w:multiLevelType w:val="hybridMultilevel"/>
     <w:tmpl w:val="04069D72"/>
@@ -28130,7 +29949,7 @@
       </w:rPr>
     </w:lvl>
   </w:abstractNum>
-  <w:abstractNum w:abstractNumId="37" w15:restartNumberingAfterBreak="0">
+  <w:abstractNum w:abstractNumId="39" w15:restartNumberingAfterBreak="0">
     <w:nsid w:val="73171106"/>
     <w:multiLevelType w:val="hybridMultilevel"/>
     <w:tmpl w:val="4344EA4A"/>
@@ -28221,7 +30040,7 @@
       </w:pPr>
     </w:lvl>
   </w:abstractNum>
-  <w:abstractNum w:abstractNumId="38" w15:restartNumberingAfterBreak="0">
+  <w:abstractNum w:abstractNumId="40" w15:restartNumberingAfterBreak="0">
     <w:nsid w:val="775C4655"/>
     <w:multiLevelType w:val="hybridMultilevel"/>
     <w:tmpl w:val="67FE18B2"/>
@@ -28334,7 +30153,7 @@
       </w:rPr>
     </w:lvl>
   </w:abstractNum>
-  <w:abstractNum w:abstractNumId="39" w15:restartNumberingAfterBreak="0">
+  <w:abstractNum w:abstractNumId="41" w15:restartNumberingAfterBreak="0">
     <w:nsid w:val="788A295E"/>
     <w:multiLevelType w:val="hybridMultilevel"/>
     <w:tmpl w:val="70EC6614"/>
@@ -28447,7 +30266,7 @@
       </w:rPr>
     </w:lvl>
   </w:abstractNum>
-  <w:abstractNum w:abstractNumId="40" w15:restartNumberingAfterBreak="0">
+  <w:abstractNum w:abstractNumId="42" w15:restartNumberingAfterBreak="0">
     <w:nsid w:val="7AD87610"/>
     <w:multiLevelType w:val="hybridMultilevel"/>
     <w:tmpl w:val="0B4CB36C"/>
@@ -28560,7 +30379,7 @@
       </w:rPr>
     </w:lvl>
   </w:abstractNum>
-  <w:abstractNum w:abstractNumId="41" w15:restartNumberingAfterBreak="0">
+  <w:abstractNum w:abstractNumId="43" w15:restartNumberingAfterBreak="0">
     <w:nsid w:val="7D8D52E4"/>
     <w:multiLevelType w:val="multilevel"/>
     <w:tmpl w:val="82DE24C6"/>
@@ -28673,7 +30492,7 @@
       </w:pPr>
     </w:lvl>
   </w:abstractNum>
-  <w:abstractNum w:abstractNumId="42" w15:restartNumberingAfterBreak="0">
+  <w:abstractNum w:abstractNumId="44" w15:restartNumberingAfterBreak="0">
     <w:nsid w:val="7F7D3DA1"/>
     <w:multiLevelType w:val="hybridMultilevel"/>
     <w:tmpl w:val="21D2F9D4"/>
@@ -28802,13 +30621,13 @@
     <w:abstractNumId w:val="19"/>
   </w:num>
   <w:num w:numId="6">
-    <w:abstractNumId w:val="41"/>
+    <w:abstractNumId w:val="43"/>
   </w:num>
   <w:num w:numId="7">
     <w:abstractNumId w:val="13"/>
   </w:num>
   <w:num w:numId="8">
-    <w:abstractNumId w:val="37"/>
+    <w:abstractNumId w:val="39"/>
   </w:num>
   <w:num w:numId="9">
     <w:abstractNumId w:val="17"/>
@@ -28823,7 +30642,7 @@
     <w:abstractNumId w:val="5"/>
   </w:num>
   <w:num w:numId="13">
-    <w:abstractNumId w:val="38"/>
+    <w:abstractNumId w:val="40"/>
   </w:num>
   <w:num w:numId="14">
     <w:abstractNumId w:val="7"/>
@@ -28841,16 +30660,16 @@
     <w:abstractNumId w:val="6"/>
   </w:num>
   <w:num w:numId="19">
-    <w:abstractNumId w:val="32"/>
+    <w:abstractNumId w:val="34"/>
   </w:num>
   <w:num w:numId="20">
-    <w:abstractNumId w:val="36"/>
+    <w:abstractNumId w:val="38"/>
   </w:num>
   <w:num w:numId="21">
-    <w:abstractNumId w:val="31"/>
+    <w:abstractNumId w:val="33"/>
   </w:num>
   <w:num w:numId="22">
-    <w:abstractNumId w:val="35"/>
+    <w:abstractNumId w:val="37"/>
   </w:num>
   <w:num w:numId="23">
     <w:abstractNumId w:val="8"/>
@@ -28871,10 +30690,10 @@
     <w:abstractNumId w:val="21"/>
   </w:num>
   <w:num w:numId="29">
-    <w:abstractNumId w:val="40"/>
+    <w:abstractNumId w:val="42"/>
   </w:num>
   <w:num w:numId="30">
-    <w:abstractNumId w:val="30"/>
+    <w:abstractNumId w:val="31"/>
   </w:num>
   <w:num w:numId="31">
     <w:abstractNumId w:val="20"/>
@@ -28886,13 +30705,13 @@
     <w:abstractNumId w:val="0"/>
   </w:num>
   <w:num w:numId="34">
-    <w:abstractNumId w:val="34"/>
+    <w:abstractNumId w:val="36"/>
   </w:num>
   <w:num w:numId="35">
     <w:abstractNumId w:val="25"/>
   </w:num>
   <w:num w:numId="36">
-    <w:abstractNumId w:val="33"/>
+    <w:abstractNumId w:val="35"/>
   </w:num>
   <w:num w:numId="37">
     <w:abstractNumId w:val="29"/>
@@ -28904,16 +30723,22 @@
     <w:abstractNumId w:val="11"/>
   </w:num>
   <w:num w:numId="40">
-    <w:abstractNumId w:val="42"/>
+    <w:abstractNumId w:val="44"/>
   </w:num>
   <w:num w:numId="41">
-    <w:abstractNumId w:val="39"/>
+    <w:abstractNumId w:val="41"/>
   </w:num>
   <w:num w:numId="42">
     <w:abstractNumId w:val="26"/>
   </w:num>
   <w:num w:numId="43">
     <w:abstractNumId w:val="4"/>
+  </w:num>
+  <w:num w:numId="44">
+    <w:abstractNumId w:val="32"/>
+  </w:num>
+  <w:num w:numId="45">
+    <w:abstractNumId w:val="30"/>
   </w:num>
 </w:numbering>
 </file>
@@ -29041,6 +30866,7 @@
     <w:lsdException w:name="HTML Sample" w:semiHidden="1" w:unhideWhenUsed="1"/>
     <w:lsdException w:name="HTML Typewriter" w:semiHidden="1" w:unhideWhenUsed="1"/>
     <w:lsdException w:name="HTML Variable" w:semiHidden="1" w:unhideWhenUsed="1"/>
+    <w:lsdException w:name="Normal Table" w:semiHidden="1" w:unhideWhenUsed="1"/>
     <w:lsdException w:name="annotation subject" w:semiHidden="1" w:unhideWhenUsed="1"/>
     <w:lsdException w:name="No List" w:semiHidden="1" w:unhideWhenUsed="1"/>
     <w:lsdException w:name="Outline List 1" w:semiHidden="1" w:unhideWhenUsed="1"/>
@@ -29083,8 +30909,11 @@
     <w:lsdException w:name="Table Contemporary" w:semiHidden="1" w:unhideWhenUsed="1"/>
     <w:lsdException w:name="Table Elegant" w:semiHidden="1" w:unhideWhenUsed="1"/>
     <w:lsdException w:name="Table Professional" w:semiHidden="1" w:unhideWhenUsed="1"/>
+    <w:lsdException w:name="Table Subtle 1" w:semiHidden="1" w:unhideWhenUsed="1"/>
     <w:lsdException w:name="Table Subtle 2" w:semiHidden="1" w:unhideWhenUsed="1"/>
     <w:lsdException w:name="Table Web 1" w:semiHidden="1" w:unhideWhenUsed="1"/>
+    <w:lsdException w:name="Table Web 2" w:semiHidden="1" w:unhideWhenUsed="1"/>
+    <w:lsdException w:name="Table Web 3" w:semiHidden="1" w:unhideWhenUsed="1"/>
     <w:lsdException w:name="Balloon Text" w:semiHidden="1" w:unhideWhenUsed="1"/>
     <w:lsdException w:name="Table Grid" w:uiPriority="39"/>
     <w:lsdException w:name="Table Theme" w:semiHidden="1" w:unhideWhenUsed="1"/>

</xml_diff>